<commit_message>
Ajout des exgences et de la portee du projet + petites correections
</commit_message>
<xml_diff>
--- a/Livrable 1.docx
+++ b/Livrable 1.docx
@@ -824,23 +824,39 @@
           <w:szCs w:val="28"/>
           <w:lang w:val="fr-CA"/>
         </w:rPr>
-        <w:t xml:space="preserve">Voici ce qu’on propose pour le </w:t>
-      </w:r>
-      <w:r>
-        <w:rPr>
-          <w:sz w:val="28"/>
-          <w:szCs w:val="28"/>
-          <w:lang w:val="fr-CA"/>
-        </w:rPr>
-        <w:t>projet est un site web tout-inclus</w:t>
-      </w:r>
-      <w:r>
-        <w:rPr>
-          <w:sz w:val="28"/>
-          <w:szCs w:val="28"/>
-          <w:lang w:val="fr-CA"/>
-        </w:rPr>
-        <w:t xml:space="preserve"> d’entraînements;</w:t>
+        <w:t>Notre projet</w:t>
+      </w:r>
+      <w:r>
+        <w:rPr>
+          <w:sz w:val="28"/>
+          <w:szCs w:val="28"/>
+          <w:lang w:val="fr-CA"/>
+        </w:rPr>
+        <w:t xml:space="preserve"> est un site web tout-inclus</w:t>
+      </w:r>
+      <w:r>
+        <w:rPr>
+          <w:sz w:val="28"/>
+          <w:szCs w:val="28"/>
+          <w:lang w:val="fr-CA"/>
+        </w:rPr>
+        <w:t xml:space="preserve"> de programme</w:t>
+      </w:r>
+      <w:r>
+        <w:rPr>
+          <w:sz w:val="28"/>
+          <w:szCs w:val="28"/>
+          <w:lang w:val="fr-CA"/>
+        </w:rPr>
+        <w:t xml:space="preserve"> d’entraînements</w:t>
+      </w:r>
+      <w:r>
+        <w:rPr>
+          <w:sz w:val="28"/>
+          <w:szCs w:val="28"/>
+          <w:lang w:val="fr-CA"/>
+        </w:rPr>
+        <w:t xml:space="preserve"> et de nutrition en ligne. </w:t>
       </w:r>
       <w:r>
         <w:rPr>
@@ -856,7 +872,15 @@
           <w:szCs w:val="28"/>
           <w:lang w:val="fr-CA"/>
         </w:rPr>
-        <w:t>on aura d’inclus les quatre sports d’équipes compétitif majeures du Canada, qui sont le football, le basketball, le football américain et le hockey. De plus,</w:t>
+        <w:t>Il contiendra</w:t>
+      </w:r>
+      <w:r>
+        <w:rPr>
+          <w:sz w:val="28"/>
+          <w:szCs w:val="28"/>
+          <w:lang w:val="fr-CA"/>
+        </w:rPr>
+        <w:t xml:space="preserve"> les quatre sports d’équipes compétitif majeures du Canada, qui sont le football, le basketball, le football américain et le hockey. De plus,</w:t>
       </w:r>
       <w:r>
         <w:rPr>
@@ -872,7 +896,103 @@
           <w:szCs w:val="28"/>
           <w:lang w:val="fr-CA"/>
         </w:rPr>
-        <w:t>on va aussi inclure les entraînements de force et d’esthétiques à la salle d’entraînements; de cette façon, on aura une portée très large sur tout ceux qui sont intéressés par le sport.</w:t>
+        <w:t>on va aussi inclure les entraînements de force et d’esthétiques à la salle d’entraînements</w:t>
+      </w:r>
+      <w:r>
+        <w:rPr>
+          <w:sz w:val="28"/>
+          <w:szCs w:val="28"/>
+          <w:lang w:val="fr-CA"/>
+        </w:rPr>
+        <w:t>.</w:t>
+      </w:r>
+      <w:r>
+        <w:rPr>
+          <w:sz w:val="28"/>
+          <w:szCs w:val="28"/>
+          <w:lang w:val="fr-CA"/>
+        </w:rPr>
+        <w:t xml:space="preserve"> </w:t>
+      </w:r>
+      <w:r>
+        <w:rPr>
+          <w:sz w:val="28"/>
+          <w:szCs w:val="28"/>
+          <w:lang w:val="fr-CA"/>
+        </w:rPr>
+        <w:t>D</w:t>
+      </w:r>
+      <w:r>
+        <w:rPr>
+          <w:sz w:val="28"/>
+          <w:szCs w:val="28"/>
+          <w:lang w:val="fr-CA"/>
+        </w:rPr>
+        <w:t xml:space="preserve">e cette façon, on aura une </w:t>
+      </w:r>
+      <w:r>
+        <w:rPr>
+          <w:sz w:val="28"/>
+          <w:szCs w:val="28"/>
+          <w:lang w:val="fr-CA"/>
+        </w:rPr>
+        <w:t xml:space="preserve">grande </w:t>
+      </w:r>
+      <w:r>
+        <w:rPr>
+          <w:sz w:val="28"/>
+          <w:szCs w:val="28"/>
+          <w:lang w:val="fr-CA"/>
+        </w:rPr>
+        <w:t xml:space="preserve">portée </w:t>
+      </w:r>
+      <w:r>
+        <w:rPr>
+          <w:sz w:val="28"/>
+          <w:szCs w:val="28"/>
+          <w:lang w:val="fr-CA"/>
+        </w:rPr>
+        <w:t>et adaptabilité pour</w:t>
+      </w:r>
+      <w:r>
+        <w:rPr>
+          <w:sz w:val="28"/>
+          <w:szCs w:val="28"/>
+          <w:lang w:val="fr-CA"/>
+        </w:rPr>
+        <w:t xml:space="preserve"> </w:t>
+      </w:r>
+      <w:r>
+        <w:rPr>
+          <w:sz w:val="28"/>
+          <w:szCs w:val="28"/>
+          <w:lang w:val="fr-CA"/>
+        </w:rPr>
+        <w:t>tous</w:t>
+      </w:r>
+      <w:r>
+        <w:rPr>
+          <w:sz w:val="28"/>
+          <w:szCs w:val="28"/>
+          <w:lang w:val="fr-CA"/>
+        </w:rPr>
+        <w:t xml:space="preserve"> </w:t>
+      </w:r>
+      <w:r>
+        <w:rPr>
+          <w:sz w:val="28"/>
+          <w:szCs w:val="28"/>
+          <w:lang w:val="fr-CA"/>
+        </w:rPr>
+        <w:t>les passionnés de sport</w:t>
+      </w:r>
+      <w:r>
+        <w:rPr>
+          <w:sz w:val="28"/>
+          <w:szCs w:val="28"/>
+          <w:lang w:val="fr-CA"/>
+        </w:rPr>
+        <w:t>.</w:t>
       </w:r>
     </w:p>
     <w:p>
@@ -906,7 +1026,199 @@
           <w:szCs w:val="28"/>
           <w:lang w:val="fr-CA"/>
         </w:rPr>
-        <w:t>site web s’occupe de générer un modèle d’entraînement pour l’utilisateur, qui lui est spécifique à son sport choisi et son type de corps, niveau, etc. Puis, le site sert de suivi d’entraînement dans lequel l’utilisateur pourra inscrire ses entraînements, et avoir l’option de les revoir au fil du temps afin de comparer, et voir s’il y a du progrès. De plus, le site s’occupera de donner à l’utilisateur quelques mesures clés, ainsi que leur évolution à travers le temps.</w:t>
+        <w:t xml:space="preserve">site web </w:t>
+      </w:r>
+      <w:r>
+        <w:rPr>
+          <w:sz w:val="28"/>
+          <w:szCs w:val="28"/>
+          <w:lang w:val="fr-CA"/>
+        </w:rPr>
+        <w:t>permettra à l’utilisateur de</w:t>
+      </w:r>
+      <w:r>
+        <w:rPr>
+          <w:sz w:val="28"/>
+          <w:szCs w:val="28"/>
+          <w:lang w:val="fr-CA"/>
+        </w:rPr>
+        <w:t xml:space="preserve"> de générer un modèle d’entraînement qui lui est spécifique</w:t>
+      </w:r>
+      <w:r>
+        <w:rPr>
+          <w:sz w:val="28"/>
+          <w:szCs w:val="28"/>
+          <w:lang w:val="fr-CA"/>
+        </w:rPr>
+        <w:t>. Les critères pris en compte seront</w:t>
+      </w:r>
+      <w:r>
+        <w:rPr>
+          <w:sz w:val="28"/>
+          <w:szCs w:val="28"/>
+          <w:lang w:val="fr-CA"/>
+        </w:rPr>
+        <w:t xml:space="preserve"> </w:t>
+      </w:r>
+      <w:r>
+        <w:rPr>
+          <w:sz w:val="28"/>
+          <w:szCs w:val="28"/>
+          <w:lang w:val="fr-CA"/>
+        </w:rPr>
+        <w:t>le</w:t>
+      </w:r>
+      <w:r>
+        <w:rPr>
+          <w:sz w:val="28"/>
+          <w:szCs w:val="28"/>
+          <w:lang w:val="fr-CA"/>
+        </w:rPr>
+        <w:t xml:space="preserve"> sport choisi et </w:t>
+      </w:r>
+      <w:r>
+        <w:rPr>
+          <w:sz w:val="28"/>
+          <w:szCs w:val="28"/>
+          <w:lang w:val="fr-CA"/>
+        </w:rPr>
+        <w:t>le</w:t>
+      </w:r>
+      <w:r>
+        <w:rPr>
+          <w:sz w:val="28"/>
+          <w:szCs w:val="28"/>
+          <w:lang w:val="fr-CA"/>
+        </w:rPr>
+        <w:t xml:space="preserve"> type de </w:t>
+      </w:r>
+      <w:r>
+        <w:rPr>
+          <w:sz w:val="28"/>
+          <w:szCs w:val="28"/>
+          <w:lang w:val="fr-CA"/>
+        </w:rPr>
+        <w:t>morphologie</w:t>
+      </w:r>
+      <w:r>
+        <w:rPr>
+          <w:sz w:val="28"/>
+          <w:szCs w:val="28"/>
+          <w:lang w:val="fr-CA"/>
+        </w:rPr>
+        <w:t>, niveau</w:t>
+      </w:r>
+      <w:r>
+        <w:rPr>
+          <w:sz w:val="28"/>
+          <w:szCs w:val="28"/>
+          <w:lang w:val="fr-CA"/>
+        </w:rPr>
+        <w:t xml:space="preserve"> dans le domaine</w:t>
+      </w:r>
+      <w:r>
+        <w:rPr>
+          <w:sz w:val="28"/>
+          <w:szCs w:val="28"/>
+          <w:lang w:val="fr-CA"/>
+        </w:rPr>
+        <w:t xml:space="preserve">, etc. </w:t>
+      </w:r>
+      <w:r>
+        <w:rPr>
+          <w:sz w:val="28"/>
+          <w:szCs w:val="28"/>
+          <w:lang w:val="fr-CA"/>
+        </w:rPr>
+        <w:t>De plus</w:t>
+      </w:r>
+      <w:r>
+        <w:rPr>
+          <w:sz w:val="28"/>
+          <w:szCs w:val="28"/>
+          <w:lang w:val="fr-CA"/>
+        </w:rPr>
+        <w:t xml:space="preserve">, le site </w:t>
+      </w:r>
+      <w:r>
+        <w:rPr>
+          <w:sz w:val="28"/>
+          <w:szCs w:val="28"/>
+          <w:lang w:val="fr-CA"/>
+        </w:rPr>
+        <w:t>servira</w:t>
+      </w:r>
+      <w:r>
+        <w:rPr>
+          <w:sz w:val="28"/>
+          <w:szCs w:val="28"/>
+          <w:lang w:val="fr-CA"/>
+        </w:rPr>
+        <w:t xml:space="preserve"> d</w:t>
+      </w:r>
+      <w:r>
+        <w:rPr>
+          <w:sz w:val="28"/>
+          <w:szCs w:val="28"/>
+          <w:lang w:val="fr-CA"/>
+        </w:rPr>
+        <w:t>’outil de</w:t>
+      </w:r>
+      <w:r>
+        <w:rPr>
+          <w:sz w:val="28"/>
+          <w:szCs w:val="28"/>
+          <w:lang w:val="fr-CA"/>
+        </w:rPr>
+        <w:t xml:space="preserve"> suivi d’entraînement dans lequel l’utilisateur pourra inscrire ses entraînements</w:t>
+      </w:r>
+      <w:r>
+        <w:rPr>
+          <w:sz w:val="28"/>
+          <w:szCs w:val="28"/>
+          <w:lang w:val="fr-CA"/>
+        </w:rPr>
+        <w:t xml:space="preserve"> et ses performances</w:t>
+      </w:r>
+      <w:r>
+        <w:rPr>
+          <w:sz w:val="28"/>
+          <w:szCs w:val="28"/>
+          <w:lang w:val="fr-CA"/>
+        </w:rPr>
+        <w:t xml:space="preserve">, et avoir l’option de les revoir au fil du temps afin de comparer, et </w:t>
+      </w:r>
+      <w:r>
+        <w:rPr>
+          <w:sz w:val="28"/>
+          <w:szCs w:val="28"/>
+          <w:lang w:val="fr-CA"/>
+        </w:rPr>
+        <w:t>observer son</w:t>
+      </w:r>
+      <w:r>
+        <w:rPr>
+          <w:sz w:val="28"/>
+          <w:szCs w:val="28"/>
+          <w:lang w:val="fr-CA"/>
+        </w:rPr>
+        <w:t xml:space="preserve"> progrès. </w:t>
+      </w:r>
+      <w:r>
+        <w:rPr>
+          <w:sz w:val="28"/>
+          <w:szCs w:val="28"/>
+          <w:lang w:val="fr-CA"/>
+        </w:rPr>
+        <w:t>Ensuite</w:t>
+      </w:r>
+      <w:r>
+        <w:rPr>
+          <w:sz w:val="28"/>
+          <w:szCs w:val="28"/>
+          <w:lang w:val="fr-CA"/>
+        </w:rPr>
+        <w:t>, le site s’occupera de donner à l’utilisateur quelques mesures clés, ainsi que leur évolution à travers le temps.</w:t>
       </w:r>
       <w:r>
         <w:rPr>
@@ -940,51 +1252,360 @@
           <w:szCs w:val="28"/>
           <w:lang w:val="fr-CA"/>
         </w:rPr>
-        <w:t>En plus</w:t>
-      </w:r>
-      <w:r>
-        <w:rPr>
-          <w:sz w:val="28"/>
-          <w:szCs w:val="28"/>
-          <w:lang w:val="fr-CA"/>
-        </w:rPr>
-        <w:t xml:space="preserve">, le site aura deux coaches disponibles à tout temps pour chaque sport. Le premier est plutôt relaxe, ne visant que la consistance et un progrès lent mais présent, tandis que le deuxième sera plus sévère, plutôt axée sur ceux qui veulent progresser rapidement, ceux qui visent rester, ou devenir, compétitif. </w:t>
-      </w:r>
-      <w:r>
-        <w:rPr>
-          <w:sz w:val="28"/>
-          <w:szCs w:val="28"/>
-          <w:lang w:val="fr-CA"/>
-        </w:rPr>
-        <w:t xml:space="preserve">De cette façon, le site sera véritablement tout-inclus, pour les casuels et les compétitifs. </w:t>
-      </w:r>
-    </w:p>
-    <w:p>
-      <w:pPr>
-        <w:rPr>
-          <w:sz w:val="32"/>
-          <w:szCs w:val="32"/>
-          <w:lang w:val="fr-CA"/>
-        </w:rPr>
-      </w:pPr>
-    </w:p>
-    <w:p>
-      <w:pPr>
-        <w:rPr>
-          <w:sz w:val="32"/>
-          <w:szCs w:val="32"/>
-          <w:lang w:val="fr-CA"/>
-        </w:rPr>
-      </w:pPr>
-    </w:p>
-    <w:p>
-      <w:pPr>
-        <w:rPr>
-          <w:sz w:val="32"/>
-          <w:szCs w:val="32"/>
-          <w:lang w:val="fr-CA"/>
-        </w:rPr>
-      </w:pPr>
+        <w:t>Finalement</w:t>
+      </w:r>
+      <w:r>
+        <w:rPr>
+          <w:sz w:val="28"/>
+          <w:szCs w:val="28"/>
+          <w:lang w:val="fr-CA"/>
+        </w:rPr>
+        <w:t xml:space="preserve">, le site aura deux </w:t>
+      </w:r>
+      <w:r>
+        <w:rPr>
+          <w:sz w:val="28"/>
+          <w:szCs w:val="28"/>
+          <w:lang w:val="fr-CA"/>
+        </w:rPr>
+        <w:t>entraineurs personnel</w:t>
+      </w:r>
+      <w:r>
+        <w:rPr>
+          <w:sz w:val="28"/>
+          <w:szCs w:val="28"/>
+          <w:lang w:val="fr-CA"/>
+        </w:rPr>
+        <w:t xml:space="preserve"> disponibles à tout temps pour chaque sport. Le premier est plutôt relaxe, ne visant que la consistance et un progrès lent mais présent, tandis que le deuxième sera plus sévère, plutôt axée sur ceux qui veulent progresser rapidement, ceux qui visent rester, ou devenir, compétitif. </w:t>
+      </w:r>
+      <w:r>
+        <w:rPr>
+          <w:sz w:val="28"/>
+          <w:szCs w:val="28"/>
+          <w:lang w:val="fr-CA"/>
+        </w:rPr>
+        <w:t>Ainsi</w:t>
+      </w:r>
+      <w:r>
+        <w:rPr>
+          <w:sz w:val="28"/>
+          <w:szCs w:val="28"/>
+          <w:lang w:val="fr-CA"/>
+        </w:rPr>
+        <w:t xml:space="preserve">, le site </w:t>
+      </w:r>
+      <w:r>
+        <w:rPr>
+          <w:sz w:val="28"/>
+          <w:szCs w:val="28"/>
+          <w:lang w:val="fr-CA"/>
+        </w:rPr>
+        <w:t>plaira à tous</w:t>
+      </w:r>
+      <w:r>
+        <w:rPr>
+          <w:sz w:val="28"/>
+          <w:szCs w:val="28"/>
+          <w:lang w:val="fr-CA"/>
+        </w:rPr>
+        <w:t xml:space="preserve">, </w:t>
+      </w:r>
+      <w:r>
+        <w:rPr>
+          <w:sz w:val="28"/>
+          <w:szCs w:val="28"/>
+        </w:rPr>
+        <w:t xml:space="preserve">qu'il s'agisse des personnes </w:t>
+      </w:r>
+      <w:r>
+        <w:rPr>
+          <w:sz w:val="28"/>
+          <w:szCs w:val="28"/>
+          <w:lang w:val="fr-CA"/>
+        </w:rPr>
+        <w:t>occasionnelle</w:t>
+      </w:r>
+      <w:r>
+        <w:rPr>
+          <w:sz w:val="28"/>
+          <w:szCs w:val="28"/>
+          <w:lang w:val="fr-CA"/>
+        </w:rPr>
+        <w:t>s</w:t>
+      </w:r>
+      <w:r>
+        <w:rPr>
+          <w:sz w:val="28"/>
+          <w:szCs w:val="28"/>
+          <w:lang w:val="fr-CA"/>
+        </w:rPr>
+        <w:t xml:space="preserve"> </w:t>
+      </w:r>
+      <w:r>
+        <w:rPr>
+          <w:sz w:val="28"/>
+          <w:szCs w:val="28"/>
+          <w:lang w:val="fr-CA"/>
+        </w:rPr>
+        <w:t>qui veulent rester en bonne santé ou</w:t>
+      </w:r>
+      <w:r>
+        <w:rPr>
+          <w:sz w:val="28"/>
+          <w:szCs w:val="28"/>
+          <w:lang w:val="fr-CA"/>
+        </w:rPr>
+        <w:t xml:space="preserve"> les compétitifs</w:t>
+      </w:r>
+      <w:r>
+        <w:rPr>
+          <w:sz w:val="28"/>
+          <w:szCs w:val="28"/>
+          <w:lang w:val="fr-CA"/>
+        </w:rPr>
+        <w:t xml:space="preserve"> qui visent toujours plus haut</w:t>
+      </w:r>
+      <w:r>
+        <w:rPr>
+          <w:sz w:val="28"/>
+          <w:szCs w:val="28"/>
+          <w:lang w:val="fr-CA"/>
+        </w:rPr>
+        <w:t xml:space="preserve">. </w:t>
+      </w:r>
+    </w:p>
+    <w:p>
+      <w:pPr>
+        <w:rPr>
+          <w:sz w:val="32"/>
+          <w:szCs w:val="32"/>
+          <w:lang w:val="fr-CA"/>
+        </w:rPr>
+      </w:pPr>
+    </w:p>
+    <w:p>
+      <w:pPr>
+        <w:rPr>
+          <w:sz w:val="32"/>
+          <w:szCs w:val="32"/>
+          <w:lang w:val="fr-CA"/>
+        </w:rPr>
+      </w:pPr>
+    </w:p>
+    <w:p>
+      <w:pPr>
+        <w:rPr>
+          <w:sz w:val="32"/>
+          <w:szCs w:val="32"/>
+          <w:lang w:val="fr-CA"/>
+        </w:rPr>
+      </w:pPr>
+    </w:p>
+    <w:p>
+      <w:pPr>
+        <w:rPr>
+          <w:sz w:val="32"/>
+          <w:szCs w:val="32"/>
+          <w:lang w:val="fr-CA"/>
+        </w:rPr>
+      </w:pPr>
+    </w:p>
+    <w:p>
+      <w:pPr>
+        <w:rPr>
+          <w:sz w:val="32"/>
+          <w:szCs w:val="32"/>
+          <w:lang w:val="fr-CA"/>
+        </w:rPr>
+      </w:pPr>
+    </w:p>
+    <w:p>
+      <w:pPr>
+        <w:rPr>
+          <w:sz w:val="32"/>
+          <w:szCs w:val="32"/>
+          <w:lang w:val="fr-CA"/>
+        </w:rPr>
+      </w:pPr>
+    </w:p>
+    <w:p>
+      <w:pPr>
+        <w:rPr>
+          <w:sz w:val="32"/>
+          <w:szCs w:val="32"/>
+          <w:lang w:val="fr-CA"/>
+        </w:rPr>
+      </w:pPr>
+    </w:p>
+    <w:p>
+      <w:pPr>
+        <w:rPr>
+          <w:sz w:val="32"/>
+          <w:szCs w:val="32"/>
+          <w:lang w:val="fr-CA"/>
+        </w:rPr>
+      </w:pPr>
+    </w:p>
+    <w:p>
+      <w:pPr>
+        <w:rPr>
+          <w:sz w:val="32"/>
+          <w:szCs w:val="32"/>
+          <w:lang w:val="fr-CA"/>
+        </w:rPr>
+      </w:pPr>
+    </w:p>
+    <w:p>
+      <w:pPr>
+        <w:rPr>
+          <w:sz w:val="32"/>
+          <w:szCs w:val="32"/>
+          <w:lang w:val="fr-CA"/>
+        </w:rPr>
+      </w:pPr>
+    </w:p>
+    <w:p>
+      <w:pPr>
+        <w:rPr>
+          <w:sz w:val="32"/>
+          <w:szCs w:val="32"/>
+          <w:lang w:val="fr-CA"/>
+        </w:rPr>
+      </w:pPr>
+    </w:p>
+    <w:p>
+      <w:pPr>
+        <w:rPr>
+          <w:sz w:val="32"/>
+          <w:szCs w:val="32"/>
+          <w:lang w:val="fr-CA"/>
+        </w:rPr>
+      </w:pPr>
+      <w:r>
+        <w:rPr>
+          <w:sz w:val="32"/>
+          <w:szCs w:val="32"/>
+          <w:lang w:val="fr-CA"/>
+        </w:rPr>
+        <w:t>Les exigences fonctionnelles</w:t>
+      </w:r>
+    </w:p>
+    <w:p>
+      <w:pPr>
+        <w:rPr>
+          <w:sz w:val="32"/>
+          <w:szCs w:val="32"/>
+          <w:lang w:val="fr-CA"/>
+        </w:rPr>
+      </w:pPr>
+    </w:p>
+    <w:p>
+      <w:pPr>
+        <w:rPr>
+          <w:sz w:val="32"/>
+          <w:szCs w:val="32"/>
+          <w:lang w:val="fr-CA"/>
+        </w:rPr>
+      </w:pPr>
+      <w:r>
+        <w:rPr>
+          <w:sz w:val="28"/>
+          <w:szCs w:val="28"/>
+          <w:lang w:val="fr-CA"/>
+        </w:rPr>
+        <w:t xml:space="preserve">Le site web doit permettre aux utilisateurs de choisir parmi </w:t>
+      </w:r>
+      <w:r>
+        <w:rPr>
+          <w:sz w:val="28"/>
+          <w:szCs w:val="28"/>
+          <w:lang w:val="fr-CA"/>
+        </w:rPr>
+        <w:t>différents sports</w:t>
+      </w:r>
+      <w:r>
+        <w:rPr>
+          <w:sz w:val="28"/>
+          <w:szCs w:val="28"/>
+          <w:lang w:val="fr-CA"/>
+        </w:rPr>
+        <w:t xml:space="preserve"> prédéfinis</w:t>
+      </w:r>
+      <w:r>
+        <w:rPr>
+          <w:sz w:val="28"/>
+          <w:szCs w:val="28"/>
+          <w:lang w:val="fr-CA"/>
+        </w:rPr>
+        <w:t xml:space="preserve">. De plus, les clients </w:t>
+      </w:r>
+      <w:r>
+        <w:rPr>
+          <w:sz w:val="28"/>
+          <w:szCs w:val="28"/>
+          <w:lang w:val="fr-CA"/>
+        </w:rPr>
+        <w:t>doivent pouvoir</w:t>
+      </w:r>
+      <w:r>
+        <w:rPr>
+          <w:sz w:val="28"/>
+          <w:szCs w:val="28"/>
+          <w:lang w:val="fr-CA"/>
+        </w:rPr>
+        <w:t xml:space="preserve"> consulter une liste d'exercices gratuits sans avoir besoin de créer un compte. Pour profiter de fonctionnalités comme des abonnements pour des exercices adaptés à leurs besoins, et pour avoir accès à un entraîneur personnel afin d'atteindre leurs objectifs, les utilisateurs doivent créer un compte. Le site propose un système de paiement mensuel sécurisé, ainsi que des options pour suivre les plans d'entraînement personnalisés, enregistrer les performances et comparer les progrès. Les utilisateurs peuvent également accéder à un plan nutritionnel adapté à leurs besoins et discuter avec leurs entraîneurs personnels via une plateforme dédiée.</w:t>
+      </w:r>
+    </w:p>
+    <w:p>
+      <w:pPr>
+        <w:rPr>
+          <w:sz w:val="32"/>
+          <w:szCs w:val="32"/>
+          <w:lang w:val="fr-CA"/>
+        </w:rPr>
+      </w:pPr>
+    </w:p>
+    <w:p>
+      <w:pPr>
+        <w:rPr>
+          <w:sz w:val="32"/>
+          <w:szCs w:val="32"/>
+          <w:lang w:val="fr-CA"/>
+        </w:rPr>
+      </w:pPr>
+      <w:r>
+        <w:rPr>
+          <w:sz w:val="32"/>
+          <w:szCs w:val="32"/>
+          <w:lang w:val="fr-CA"/>
+        </w:rPr>
+        <w:t>La portée du projet</w:t>
+      </w:r>
+    </w:p>
+    <w:p>
+      <w:pPr>
+        <w:rPr>
+          <w:sz w:val="32"/>
+          <w:szCs w:val="32"/>
+          <w:lang w:val="fr-CA"/>
+        </w:rPr>
+      </w:pPr>
+    </w:p>
+    <w:p>
+      <w:pPr>
+        <w:rPr>
+          <w:sz w:val="32"/>
+          <w:szCs w:val="32"/>
+          <w:lang w:val="fr-CA"/>
+        </w:rPr>
+      </w:pPr>
+      <w:r>
+        <w:rPr>
+          <w:sz w:val="28"/>
+          <w:szCs w:val="28"/>
+        </w:rPr>
+        <w:t>Notre site web se composera principalement d'une interface de navigation avec un système d'inscription et d'authentification. Cela permettra aux utilisateurs de créer un compte et de se connecter pour accéder aux plans d'entraînement personnalisés qu'ils auront choisis. De plus, ils auront accès à toutes les interfaces contenant les exercices pour chaque position de chaque sport, afin d'aider le client à atteindre son objectif. Ensuite, le site offrira aux clients l'accès à une plateforme dédiée pour discuter avec des entraîneurs privés, bien que le coaching soit assuré par des entraîneurs partenaires plutôt que par notre site web ou notre équipe directement.</w:t>
+      </w:r>
     </w:p>
     <w:p>
       <w:pPr>
@@ -1073,390 +1694,6 @@
           <w:lang w:val="fr-CA"/>
         </w:rPr>
         <w:lastRenderedPageBreak/>
-        <w:t>Les exigences fonctionnelles</w:t>
-      </w:r>
-    </w:p>
-    <w:p>
-      <w:pPr>
-        <w:rPr>
-          <w:sz w:val="32"/>
-          <w:szCs w:val="32"/>
-          <w:lang w:val="fr-CA"/>
-        </w:rPr>
-      </w:pPr>
-    </w:p>
-    <w:p>
-      <w:pPr>
-        <w:pStyle w:val="ListParagraph"/>
-        <w:numPr>
-          <w:ilvl w:val="0"/>
-          <w:numId w:val="1"/>
-        </w:numPr>
-        <w:rPr>
-          <w:sz w:val="28"/>
-          <w:szCs w:val="28"/>
-          <w:lang w:val="fr-CA"/>
-        </w:rPr>
-      </w:pPr>
-      <w:r>
-        <w:rPr>
-          <w:sz w:val="28"/>
-          <w:szCs w:val="28"/>
-          <w:lang w:val="fr-CA"/>
-        </w:rPr>
-        <w:t>L’implémentation de l’API de GPT-4</w:t>
-      </w:r>
-    </w:p>
-    <w:p>
-      <w:pPr>
-        <w:pStyle w:val="ListParagraph"/>
-        <w:numPr>
-          <w:ilvl w:val="1"/>
-          <w:numId w:val="1"/>
-        </w:numPr>
-        <w:rPr>
-          <w:sz w:val="28"/>
-          <w:szCs w:val="28"/>
-          <w:lang w:val="fr-CA"/>
-        </w:rPr>
-      </w:pPr>
-      <w:r>
-        <w:rPr>
-          <w:sz w:val="28"/>
-          <w:szCs w:val="28"/>
-          <w:lang w:val="fr-CA"/>
-        </w:rPr>
-        <w:t>Création de dix différents GPT, chacun orientée vers le type de personnalité correct (casuel/compétitif), ainsi que vers son type de sport correct</w:t>
-      </w:r>
-    </w:p>
-    <w:p>
-      <w:pPr>
-        <w:pStyle w:val="ListParagraph"/>
-        <w:numPr>
-          <w:ilvl w:val="1"/>
-          <w:numId w:val="1"/>
-        </w:numPr>
-        <w:rPr>
-          <w:sz w:val="28"/>
-          <w:szCs w:val="28"/>
-          <w:lang w:val="fr-CA"/>
-        </w:rPr>
-      </w:pPr>
-      <w:r>
-        <w:rPr>
-          <w:sz w:val="28"/>
-          <w:szCs w:val="28"/>
-          <w:lang w:val="fr-CA"/>
-        </w:rPr>
-        <w:t>L’orientation des GPT, s’assurer qu’ils ne parlent que de leurs sports.</w:t>
-      </w:r>
-    </w:p>
-    <w:p>
-      <w:pPr>
-        <w:pStyle w:val="ListParagraph"/>
-        <w:numPr>
-          <w:ilvl w:val="0"/>
-          <w:numId w:val="1"/>
-        </w:numPr>
-        <w:rPr>
-          <w:sz w:val="28"/>
-          <w:szCs w:val="28"/>
-          <w:lang w:val="fr-CA"/>
-        </w:rPr>
-      </w:pPr>
-    </w:p>
-    <w:p>
-      <w:pPr>
-        <w:rPr>
-          <w:sz w:val="32"/>
-          <w:szCs w:val="32"/>
-          <w:lang w:val="fr-CA"/>
-        </w:rPr>
-      </w:pPr>
-    </w:p>
-    <w:p>
-      <w:pPr>
-        <w:rPr>
-          <w:sz w:val="32"/>
-          <w:szCs w:val="32"/>
-          <w:lang w:val="fr-CA"/>
-        </w:rPr>
-      </w:pPr>
-    </w:p>
-    <w:p>
-      <w:pPr>
-        <w:rPr>
-          <w:sz w:val="32"/>
-          <w:szCs w:val="32"/>
-          <w:lang w:val="fr-CA"/>
-        </w:rPr>
-      </w:pPr>
-    </w:p>
-    <w:p>
-      <w:pPr>
-        <w:rPr>
-          <w:sz w:val="32"/>
-          <w:szCs w:val="32"/>
-          <w:lang w:val="fr-CA"/>
-        </w:rPr>
-      </w:pPr>
-      <w:r>
-        <w:rPr>
-          <w:sz w:val="32"/>
-          <w:szCs w:val="32"/>
-          <w:lang w:val="fr-CA"/>
-        </w:rPr>
-        <w:t>La portée du projet</w:t>
-      </w:r>
-    </w:p>
-    <w:p>
-      <w:pPr>
-        <w:rPr>
-          <w:sz w:val="32"/>
-          <w:szCs w:val="32"/>
-          <w:lang w:val="fr-CA"/>
-        </w:rPr>
-      </w:pPr>
-    </w:p>
-    <w:p>
-      <w:pPr>
-        <w:rPr>
-          <w:sz w:val="32"/>
-          <w:szCs w:val="32"/>
-          <w:lang w:val="fr-CA"/>
-        </w:rPr>
-      </w:pPr>
-    </w:p>
-    <w:p>
-      <w:pPr>
-        <w:rPr>
-          <w:sz w:val="32"/>
-          <w:szCs w:val="32"/>
-          <w:lang w:val="fr-CA"/>
-        </w:rPr>
-      </w:pPr>
-    </w:p>
-    <w:p>
-      <w:pPr>
-        <w:rPr>
-          <w:sz w:val="32"/>
-          <w:szCs w:val="32"/>
-          <w:lang w:val="fr-CA"/>
-        </w:rPr>
-      </w:pPr>
-    </w:p>
-    <w:p>
-      <w:pPr>
-        <w:rPr>
-          <w:sz w:val="32"/>
-          <w:szCs w:val="32"/>
-          <w:lang w:val="fr-CA"/>
-        </w:rPr>
-      </w:pPr>
-    </w:p>
-    <w:p>
-      <w:pPr>
-        <w:rPr>
-          <w:sz w:val="32"/>
-          <w:szCs w:val="32"/>
-          <w:lang w:val="fr-CA"/>
-        </w:rPr>
-      </w:pPr>
-    </w:p>
-    <w:p>
-      <w:pPr>
-        <w:rPr>
-          <w:sz w:val="32"/>
-          <w:szCs w:val="32"/>
-          <w:lang w:val="fr-CA"/>
-        </w:rPr>
-      </w:pPr>
-    </w:p>
-    <w:p>
-      <w:pPr>
-        <w:rPr>
-          <w:sz w:val="32"/>
-          <w:szCs w:val="32"/>
-          <w:lang w:val="fr-CA"/>
-        </w:rPr>
-      </w:pPr>
-    </w:p>
-    <w:p>
-      <w:pPr>
-        <w:rPr>
-          <w:sz w:val="32"/>
-          <w:szCs w:val="32"/>
-          <w:lang w:val="fr-CA"/>
-        </w:rPr>
-      </w:pPr>
-    </w:p>
-    <w:p>
-      <w:pPr>
-        <w:rPr>
-          <w:sz w:val="32"/>
-          <w:szCs w:val="32"/>
-          <w:lang w:val="fr-CA"/>
-        </w:rPr>
-      </w:pPr>
-    </w:p>
-    <w:p>
-      <w:pPr>
-        <w:rPr>
-          <w:sz w:val="32"/>
-          <w:szCs w:val="32"/>
-          <w:lang w:val="fr-CA"/>
-        </w:rPr>
-      </w:pPr>
-    </w:p>
-    <w:p>
-      <w:pPr>
-        <w:rPr>
-          <w:sz w:val="32"/>
-          <w:szCs w:val="32"/>
-          <w:lang w:val="fr-CA"/>
-        </w:rPr>
-      </w:pPr>
-    </w:p>
-    <w:p>
-      <w:pPr>
-        <w:rPr>
-          <w:sz w:val="32"/>
-          <w:szCs w:val="32"/>
-          <w:lang w:val="fr-CA"/>
-        </w:rPr>
-      </w:pPr>
-    </w:p>
-    <w:p>
-      <w:pPr>
-        <w:rPr>
-          <w:sz w:val="32"/>
-          <w:szCs w:val="32"/>
-          <w:lang w:val="fr-CA"/>
-        </w:rPr>
-      </w:pPr>
-    </w:p>
-    <w:p>
-      <w:pPr>
-        <w:rPr>
-          <w:sz w:val="32"/>
-          <w:szCs w:val="32"/>
-          <w:lang w:val="fr-CA"/>
-        </w:rPr>
-      </w:pPr>
-    </w:p>
-    <w:p>
-      <w:pPr>
-        <w:rPr>
-          <w:sz w:val="32"/>
-          <w:szCs w:val="32"/>
-          <w:lang w:val="fr-CA"/>
-        </w:rPr>
-      </w:pPr>
-    </w:p>
-    <w:p>
-      <w:pPr>
-        <w:rPr>
-          <w:sz w:val="32"/>
-          <w:szCs w:val="32"/>
-          <w:lang w:val="fr-CA"/>
-        </w:rPr>
-      </w:pPr>
-    </w:p>
-    <w:p>
-      <w:pPr>
-        <w:rPr>
-          <w:sz w:val="32"/>
-          <w:szCs w:val="32"/>
-          <w:lang w:val="fr-CA"/>
-        </w:rPr>
-      </w:pPr>
-    </w:p>
-    <w:p>
-      <w:pPr>
-        <w:rPr>
-          <w:sz w:val="32"/>
-          <w:szCs w:val="32"/>
-          <w:lang w:val="fr-CA"/>
-        </w:rPr>
-      </w:pPr>
-    </w:p>
-    <w:p>
-      <w:pPr>
-        <w:rPr>
-          <w:sz w:val="32"/>
-          <w:szCs w:val="32"/>
-          <w:lang w:val="fr-CA"/>
-        </w:rPr>
-      </w:pPr>
-    </w:p>
-    <w:p>
-      <w:pPr>
-        <w:rPr>
-          <w:sz w:val="32"/>
-          <w:szCs w:val="32"/>
-          <w:lang w:val="fr-CA"/>
-        </w:rPr>
-      </w:pPr>
-    </w:p>
-    <w:p>
-      <w:pPr>
-        <w:rPr>
-          <w:sz w:val="32"/>
-          <w:szCs w:val="32"/>
-          <w:lang w:val="fr-CA"/>
-        </w:rPr>
-      </w:pPr>
-    </w:p>
-    <w:p>
-      <w:pPr>
-        <w:rPr>
-          <w:sz w:val="32"/>
-          <w:szCs w:val="32"/>
-          <w:lang w:val="fr-CA"/>
-        </w:rPr>
-      </w:pPr>
-    </w:p>
-    <w:p>
-      <w:pPr>
-        <w:rPr>
-          <w:sz w:val="32"/>
-          <w:szCs w:val="32"/>
-          <w:lang w:val="fr-CA"/>
-        </w:rPr>
-      </w:pPr>
-    </w:p>
-    <w:p>
-      <w:pPr>
-        <w:rPr>
-          <w:sz w:val="32"/>
-          <w:szCs w:val="32"/>
-          <w:lang w:val="fr-CA"/>
-        </w:rPr>
-      </w:pPr>
-    </w:p>
-    <w:p>
-      <w:pPr>
-        <w:rPr>
-          <w:sz w:val="32"/>
-          <w:szCs w:val="32"/>
-          <w:lang w:val="fr-CA"/>
-        </w:rPr>
-      </w:pPr>
-    </w:p>
-    <w:p>
-      <w:pPr>
-        <w:rPr>
-          <w:sz w:val="32"/>
-          <w:szCs w:val="32"/>
-          <w:lang w:val="fr-CA"/>
-        </w:rPr>
-      </w:pPr>
-      <w:r>
-        <w:rPr>
-          <w:sz w:val="32"/>
-          <w:szCs w:val="32"/>
-          <w:lang w:val="fr-CA"/>
-        </w:rPr>
         <w:t>Fonctionnement du site web</w:t>
       </w:r>
     </w:p>
@@ -1762,6 +1999,7 @@
           <w:szCs w:val="32"/>
           <w:lang w:val="fr-CA"/>
         </w:rPr>
+        <w:lastRenderedPageBreak/>
         <w:t>Modèle de base de données</w:t>
       </w:r>
     </w:p>
@@ -2075,6 +2313,7 @@
           <w:szCs w:val="32"/>
           <w:lang w:val="fr-CA"/>
         </w:rPr>
+        <w:lastRenderedPageBreak/>
         <w:t>Exemples d’interfaces</w:t>
       </w:r>
     </w:p>
@@ -2781,7 +3020,6 @@
   <w:style w:type="character" w:default="1" w:styleId="DefaultParagraphFont">
     <w:name w:val="Default Paragraph Font"/>
     <w:uiPriority w:val="1"/>
-    <w:semiHidden/>
     <w:unhideWhenUsed/>
   </w:style>
   <w:style w:type="table" w:default="1" w:styleId="TableNormal">

</xml_diff>

<commit_message>
Ajout des captures d'ecran pour le model + le prototype figma + corrections de fautes + ajout de la table des matieres & fichiers de triage dans le git pour chaque truc
</commit_message>
<xml_diff>
--- a/Livrable 1.docx
+++ b/Livrable 1.docx
@@ -482,324 +482,877 @@
         </w:rPr>
       </w:pPr>
     </w:p>
-    <w:p>
-      <w:pPr>
-        <w:rPr>
-          <w:lang w:val="fr-CA"/>
-        </w:rPr>
-      </w:pPr>
-    </w:p>
-    <w:p>
-      <w:pPr>
-        <w:rPr>
-          <w:lang w:val="fr-CA"/>
-        </w:rPr>
-      </w:pPr>
-    </w:p>
-    <w:p>
-      <w:pPr>
-        <w:rPr>
-          <w:lang w:val="fr-CA"/>
-        </w:rPr>
-      </w:pPr>
-    </w:p>
-    <w:p>
-      <w:pPr>
-        <w:rPr>
-          <w:lang w:val="fr-CA"/>
-        </w:rPr>
-      </w:pPr>
-    </w:p>
-    <w:p>
-      <w:pPr>
-        <w:rPr>
-          <w:lang w:val="fr-CA"/>
-        </w:rPr>
-      </w:pPr>
-    </w:p>
-    <w:p>
-      <w:pPr>
-        <w:rPr>
-          <w:lang w:val="fr-CA"/>
-        </w:rPr>
-      </w:pPr>
-    </w:p>
-    <w:p>
-      <w:pPr>
-        <w:rPr>
-          <w:lang w:val="fr-CA"/>
-        </w:rPr>
-      </w:pPr>
-    </w:p>
-    <w:p>
-      <w:pPr>
-        <w:rPr>
-          <w:lang w:val="fr-CA"/>
-        </w:rPr>
-      </w:pPr>
-    </w:p>
-    <w:p>
-      <w:pPr>
-        <w:rPr>
-          <w:lang w:val="fr-CA"/>
-        </w:rPr>
-      </w:pPr>
-    </w:p>
-    <w:p>
-      <w:pPr>
-        <w:rPr>
-          <w:lang w:val="fr-CA"/>
-        </w:rPr>
-      </w:pPr>
-    </w:p>
-    <w:p>
-      <w:pPr>
-        <w:rPr>
-          <w:lang w:val="fr-CA"/>
-        </w:rPr>
-      </w:pPr>
-    </w:p>
-    <w:p>
-      <w:pPr>
-        <w:rPr>
-          <w:lang w:val="fr-CA"/>
-        </w:rPr>
-      </w:pPr>
-    </w:p>
-    <w:p>
-      <w:pPr>
-        <w:rPr>
-          <w:lang w:val="fr-CA"/>
-        </w:rPr>
-      </w:pPr>
-    </w:p>
-    <w:p>
-      <w:pPr>
-        <w:rPr>
-          <w:lang w:val="fr-CA"/>
-        </w:rPr>
-      </w:pPr>
-    </w:p>
-    <w:p>
-      <w:pPr>
-        <w:rPr>
-          <w:lang w:val="fr-CA"/>
-        </w:rPr>
-      </w:pPr>
-    </w:p>
-    <w:p>
-      <w:pPr>
-        <w:rPr>
-          <w:lang w:val="fr-CA"/>
-        </w:rPr>
-      </w:pPr>
-    </w:p>
-    <w:p>
-      <w:pPr>
-        <w:rPr>
-          <w:lang w:val="fr-CA"/>
-        </w:rPr>
-      </w:pPr>
-    </w:p>
-    <w:p>
-      <w:pPr>
-        <w:rPr>
-          <w:lang w:val="fr-CA"/>
-        </w:rPr>
-      </w:pPr>
-    </w:p>
-    <w:p>
-      <w:pPr>
-        <w:rPr>
-          <w:lang w:val="fr-CA"/>
-        </w:rPr>
-      </w:pPr>
-    </w:p>
-    <w:p>
-      <w:pPr>
-        <w:rPr>
-          <w:lang w:val="fr-CA"/>
-        </w:rPr>
-      </w:pPr>
-    </w:p>
-    <w:p>
-      <w:pPr>
-        <w:rPr>
-          <w:lang w:val="fr-CA"/>
-        </w:rPr>
-      </w:pPr>
-    </w:p>
-    <w:p>
-      <w:pPr>
-        <w:rPr>
-          <w:lang w:val="fr-CA"/>
-        </w:rPr>
-      </w:pPr>
-    </w:p>
-    <w:p>
-      <w:pPr>
-        <w:rPr>
-          <w:lang w:val="fr-CA"/>
-        </w:rPr>
-      </w:pPr>
-    </w:p>
-    <w:p>
-      <w:pPr>
-        <w:rPr>
-          <w:lang w:val="fr-CA"/>
-        </w:rPr>
-      </w:pPr>
-    </w:p>
-    <w:p>
-      <w:pPr>
-        <w:rPr>
-          <w:lang w:val="fr-CA"/>
-        </w:rPr>
-      </w:pPr>
-    </w:p>
-    <w:p>
-      <w:pPr>
-        <w:rPr>
-          <w:lang w:val="fr-CA"/>
-        </w:rPr>
-      </w:pPr>
-    </w:p>
-    <w:p>
-      <w:pPr>
-        <w:rPr>
-          <w:lang w:val="fr-CA"/>
-        </w:rPr>
-      </w:pPr>
-    </w:p>
-    <w:p>
-      <w:pPr>
-        <w:rPr>
-          <w:lang w:val="fr-CA"/>
-        </w:rPr>
-      </w:pPr>
-    </w:p>
-    <w:p>
-      <w:pPr>
-        <w:rPr>
-          <w:lang w:val="fr-CA"/>
-        </w:rPr>
-      </w:pPr>
-    </w:p>
-    <w:p>
-      <w:pPr>
-        <w:rPr>
-          <w:lang w:val="fr-CA"/>
-        </w:rPr>
-      </w:pPr>
-    </w:p>
-    <w:p>
-      <w:pPr>
-        <w:rPr>
-          <w:lang w:val="fr-CA"/>
-        </w:rPr>
-      </w:pPr>
-    </w:p>
-    <w:p>
-      <w:pPr>
-        <w:rPr>
-          <w:lang w:val="fr-CA"/>
-        </w:rPr>
-      </w:pPr>
-    </w:p>
-    <w:p>
-      <w:pPr>
-        <w:rPr>
-          <w:lang w:val="fr-CA"/>
-        </w:rPr>
-      </w:pPr>
-    </w:p>
-    <w:p>
-      <w:pPr>
-        <w:rPr>
-          <w:lang w:val="fr-CA"/>
-        </w:rPr>
-      </w:pPr>
-    </w:p>
-    <w:p>
-      <w:pPr>
-        <w:rPr>
-          <w:lang w:val="fr-CA"/>
-        </w:rPr>
-      </w:pPr>
-    </w:p>
-    <w:p>
-      <w:pPr>
-        <w:rPr>
-          <w:lang w:val="fr-CA"/>
-        </w:rPr>
-      </w:pPr>
-    </w:p>
-    <w:p>
-      <w:pPr>
-        <w:rPr>
-          <w:lang w:val="fr-CA"/>
-        </w:rPr>
-      </w:pPr>
-    </w:p>
-    <w:p>
-      <w:pPr>
-        <w:rPr>
-          <w:lang w:val="fr-CA"/>
-        </w:rPr>
-      </w:pPr>
-    </w:p>
-    <w:p>
-      <w:pPr>
-        <w:rPr>
-          <w:lang w:val="fr-CA"/>
-        </w:rPr>
-      </w:pPr>
-    </w:p>
-    <w:p>
-      <w:pPr>
-        <w:rPr>
-          <w:lang w:val="fr-CA"/>
-        </w:rPr>
-      </w:pPr>
-    </w:p>
-    <w:p>
-      <w:pPr>
-        <w:rPr>
-          <w:lang w:val="fr-CA"/>
-        </w:rPr>
-      </w:pPr>
-    </w:p>
-    <w:p>
-      <w:pPr>
-        <w:rPr>
-          <w:lang w:val="fr-CA"/>
-        </w:rPr>
-      </w:pPr>
-    </w:p>
-    <w:p>
-      <w:pPr>
-        <w:rPr>
-          <w:lang w:val="fr-CA"/>
-        </w:rPr>
-      </w:pPr>
-    </w:p>
-    <w:p>
-      <w:pPr>
-        <w:rPr>
-          <w:sz w:val="32"/>
-          <w:szCs w:val="32"/>
-          <w:lang w:val="fr-CA"/>
-        </w:rPr>
-      </w:pPr>
-      <w:r>
-        <w:rPr>
-          <w:sz w:val="32"/>
-          <w:szCs w:val="32"/>
+    <w:sdt>
+      <w:sdtPr>
+        <w:id w:val="2033369292"/>
+        <w:docPartObj>
+          <w:docPartGallery w:val="Table of Contents"/>
+          <w:docPartUnique/>
+        </w:docPartObj>
+      </w:sdtPr>
+      <w:sdtEndPr>
+        <w:rPr>
+          <w:rFonts w:asciiTheme="minorHAnsi" w:eastAsiaTheme="minorEastAsia" w:hAnsiTheme="minorHAnsi" w:cstheme="minorBidi"/>
+          <w:b/>
+          <w:bCs/>
+          <w:noProof/>
+          <w:color w:val="auto"/>
+          <w:sz w:val="24"/>
+          <w:szCs w:val="24"/>
+          <w:lang w:val="fr-FR" w:eastAsia="ja-JP"/>
+        </w:rPr>
+      </w:sdtEndPr>
+      <w:sdtContent>
+        <w:p>
+          <w:pPr>
+            <w:pStyle w:val="TOCHeading"/>
+            <w:rPr>
+              <w:sz w:val="48"/>
+              <w:szCs w:val="48"/>
+            </w:rPr>
+          </w:pPr>
+          <w:r>
+            <w:fldChar w:fldCharType="begin"/>
+          </w:r>
+          <w:r>
+            <w:instrText xml:space="preserve"> TOC \o "1-3" \h \z \u </w:instrText>
+          </w:r>
+          <w:r>
+            <w:fldChar w:fldCharType="separate"/>
+          </w:r>
+          <w:hyperlink w:anchor="_Toc157969883" w:history="1">
+            <w:r>
+              <w:rPr>
+                <w:rStyle w:val="Hyperlink"/>
+                <w:noProof/>
+                <w:sz w:val="48"/>
+                <w:szCs w:val="48"/>
+              </w:rPr>
+              <w:t>Tables des matières</w:t>
+            </w:r>
+            <w:r>
+              <w:rPr>
+                <w:noProof/>
+                <w:webHidden/>
+                <w:sz w:val="48"/>
+                <w:szCs w:val="48"/>
+              </w:rPr>
+              <w:tab/>
+            </w:r>
+          </w:hyperlink>
+        </w:p>
+        <w:p>
+          <w:pPr>
+            <w:pStyle w:val="TOC1"/>
+            <w:tabs>
+              <w:tab w:val="right" w:leader="dot" w:pos="8630"/>
+            </w:tabs>
+            <w:rPr>
+              <w:noProof/>
+              <w:kern w:val="2"/>
+              <w:sz w:val="36"/>
+              <w:szCs w:val="36"/>
+              <w:lang w:val="en-CA" w:eastAsia="en-CA"/>
+              <w14:ligatures w14:val="standardContextual"/>
+            </w:rPr>
+          </w:pPr>
+          <w:hyperlink w:anchor="_Toc157969884" w:history="1">
+            <w:r>
+              <w:rPr>
+                <w:rStyle w:val="Hyperlink"/>
+                <w:noProof/>
+                <w:sz w:val="40"/>
+                <w:szCs w:val="40"/>
+                <w:lang w:val="fr-CA"/>
+              </w:rPr>
+              <w:t>Description du projet</w:t>
+            </w:r>
+            <w:r>
+              <w:rPr>
+                <w:noProof/>
+                <w:webHidden/>
+                <w:sz w:val="40"/>
+                <w:szCs w:val="40"/>
+              </w:rPr>
+              <w:tab/>
+            </w:r>
+            <w:r>
+              <w:rPr>
+                <w:noProof/>
+                <w:webHidden/>
+                <w:sz w:val="40"/>
+                <w:szCs w:val="40"/>
+              </w:rPr>
+              <w:fldChar w:fldCharType="begin"/>
+            </w:r>
+            <w:r>
+              <w:rPr>
+                <w:noProof/>
+                <w:webHidden/>
+                <w:sz w:val="40"/>
+                <w:szCs w:val="40"/>
+              </w:rPr>
+              <w:instrText xml:space="preserve"> PAGEREF _Toc157969884 \h </w:instrText>
+            </w:r>
+            <w:r>
+              <w:rPr>
+                <w:noProof/>
+                <w:webHidden/>
+                <w:sz w:val="40"/>
+                <w:szCs w:val="40"/>
+              </w:rPr>
+            </w:r>
+            <w:r>
+              <w:rPr>
+                <w:noProof/>
+                <w:webHidden/>
+                <w:sz w:val="40"/>
+                <w:szCs w:val="40"/>
+              </w:rPr>
+              <w:fldChar w:fldCharType="separate"/>
+            </w:r>
+            <w:r>
+              <w:rPr>
+                <w:noProof/>
+                <w:webHidden/>
+                <w:sz w:val="40"/>
+                <w:szCs w:val="40"/>
+              </w:rPr>
+              <w:t>3</w:t>
+            </w:r>
+            <w:r>
+              <w:rPr>
+                <w:noProof/>
+                <w:webHidden/>
+                <w:sz w:val="40"/>
+                <w:szCs w:val="40"/>
+              </w:rPr>
+              <w:fldChar w:fldCharType="end"/>
+            </w:r>
+          </w:hyperlink>
+        </w:p>
+        <w:p>
+          <w:pPr>
+            <w:pStyle w:val="TOC1"/>
+            <w:tabs>
+              <w:tab w:val="right" w:leader="dot" w:pos="8630"/>
+            </w:tabs>
+            <w:rPr>
+              <w:noProof/>
+              <w:kern w:val="2"/>
+              <w:sz w:val="36"/>
+              <w:szCs w:val="36"/>
+              <w:lang w:val="en-CA" w:eastAsia="en-CA"/>
+              <w14:ligatures w14:val="standardContextual"/>
+            </w:rPr>
+          </w:pPr>
+          <w:hyperlink w:anchor="_Toc157969885" w:history="1">
+            <w:r>
+              <w:rPr>
+                <w:rStyle w:val="Hyperlink"/>
+                <w:noProof/>
+                <w:sz w:val="40"/>
+                <w:szCs w:val="40"/>
+                <w:lang w:val="fr-CA"/>
+              </w:rPr>
+              <w:t>Les exigences fonctionnelles</w:t>
+            </w:r>
+            <w:r>
+              <w:rPr>
+                <w:noProof/>
+                <w:webHidden/>
+                <w:sz w:val="40"/>
+                <w:szCs w:val="40"/>
+              </w:rPr>
+              <w:tab/>
+            </w:r>
+            <w:r>
+              <w:rPr>
+                <w:noProof/>
+                <w:webHidden/>
+                <w:sz w:val="40"/>
+                <w:szCs w:val="40"/>
+              </w:rPr>
+              <w:fldChar w:fldCharType="begin"/>
+            </w:r>
+            <w:r>
+              <w:rPr>
+                <w:noProof/>
+                <w:webHidden/>
+                <w:sz w:val="40"/>
+                <w:szCs w:val="40"/>
+              </w:rPr>
+              <w:instrText xml:space="preserve"> PAGEREF _Toc157969885 \h </w:instrText>
+            </w:r>
+            <w:r>
+              <w:rPr>
+                <w:noProof/>
+                <w:webHidden/>
+                <w:sz w:val="40"/>
+                <w:szCs w:val="40"/>
+              </w:rPr>
+            </w:r>
+            <w:r>
+              <w:rPr>
+                <w:noProof/>
+                <w:webHidden/>
+                <w:sz w:val="40"/>
+                <w:szCs w:val="40"/>
+              </w:rPr>
+              <w:fldChar w:fldCharType="separate"/>
+            </w:r>
+            <w:r>
+              <w:rPr>
+                <w:noProof/>
+                <w:webHidden/>
+                <w:sz w:val="40"/>
+                <w:szCs w:val="40"/>
+              </w:rPr>
+              <w:t>4</w:t>
+            </w:r>
+            <w:r>
+              <w:rPr>
+                <w:noProof/>
+                <w:webHidden/>
+                <w:sz w:val="40"/>
+                <w:szCs w:val="40"/>
+              </w:rPr>
+              <w:fldChar w:fldCharType="end"/>
+            </w:r>
+          </w:hyperlink>
+        </w:p>
+        <w:p>
+          <w:pPr>
+            <w:pStyle w:val="TOC1"/>
+            <w:tabs>
+              <w:tab w:val="right" w:leader="dot" w:pos="8630"/>
+            </w:tabs>
+            <w:rPr>
+              <w:noProof/>
+              <w:kern w:val="2"/>
+              <w:sz w:val="36"/>
+              <w:szCs w:val="36"/>
+              <w:lang w:val="en-CA" w:eastAsia="en-CA"/>
+              <w14:ligatures w14:val="standardContextual"/>
+            </w:rPr>
+          </w:pPr>
+          <w:hyperlink w:anchor="_Toc157969886" w:history="1">
+            <w:r>
+              <w:rPr>
+                <w:rStyle w:val="Hyperlink"/>
+                <w:noProof/>
+                <w:sz w:val="40"/>
+                <w:szCs w:val="40"/>
+                <w:lang w:val="fr-CA"/>
+              </w:rPr>
+              <w:t>La portée du projet</w:t>
+            </w:r>
+            <w:r>
+              <w:rPr>
+                <w:noProof/>
+                <w:webHidden/>
+                <w:sz w:val="40"/>
+                <w:szCs w:val="40"/>
+              </w:rPr>
+              <w:tab/>
+            </w:r>
+            <w:r>
+              <w:rPr>
+                <w:noProof/>
+                <w:webHidden/>
+                <w:sz w:val="40"/>
+                <w:szCs w:val="40"/>
+              </w:rPr>
+              <w:fldChar w:fldCharType="begin"/>
+            </w:r>
+            <w:r>
+              <w:rPr>
+                <w:noProof/>
+                <w:webHidden/>
+                <w:sz w:val="40"/>
+                <w:szCs w:val="40"/>
+              </w:rPr>
+              <w:instrText xml:space="preserve"> PAGEREF _Toc157969886 \h </w:instrText>
+            </w:r>
+            <w:r>
+              <w:rPr>
+                <w:noProof/>
+                <w:webHidden/>
+                <w:sz w:val="40"/>
+                <w:szCs w:val="40"/>
+              </w:rPr>
+            </w:r>
+            <w:r>
+              <w:rPr>
+                <w:noProof/>
+                <w:webHidden/>
+                <w:sz w:val="40"/>
+                <w:szCs w:val="40"/>
+              </w:rPr>
+              <w:fldChar w:fldCharType="separate"/>
+            </w:r>
+            <w:r>
+              <w:rPr>
+                <w:noProof/>
+                <w:webHidden/>
+                <w:sz w:val="40"/>
+                <w:szCs w:val="40"/>
+              </w:rPr>
+              <w:t>5</w:t>
+            </w:r>
+            <w:r>
+              <w:rPr>
+                <w:noProof/>
+                <w:webHidden/>
+                <w:sz w:val="40"/>
+                <w:szCs w:val="40"/>
+              </w:rPr>
+              <w:fldChar w:fldCharType="end"/>
+            </w:r>
+          </w:hyperlink>
+        </w:p>
+        <w:p>
+          <w:pPr>
+            <w:pStyle w:val="TOC1"/>
+            <w:tabs>
+              <w:tab w:val="right" w:leader="dot" w:pos="8630"/>
+            </w:tabs>
+            <w:rPr>
+              <w:noProof/>
+              <w:kern w:val="2"/>
+              <w:sz w:val="36"/>
+              <w:szCs w:val="36"/>
+              <w:lang w:val="en-CA" w:eastAsia="en-CA"/>
+              <w14:ligatures w14:val="standardContextual"/>
+            </w:rPr>
+          </w:pPr>
+          <w:hyperlink w:anchor="_Toc157969887" w:history="1">
+            <w:r>
+              <w:rPr>
+                <w:rStyle w:val="Hyperlink"/>
+                <w:noProof/>
+                <w:sz w:val="40"/>
+                <w:szCs w:val="40"/>
+                <w:lang w:val="fr-CA"/>
+              </w:rPr>
+              <w:t>Fonctionnement du site web</w:t>
+            </w:r>
+            <w:r>
+              <w:rPr>
+                <w:noProof/>
+                <w:webHidden/>
+                <w:sz w:val="40"/>
+                <w:szCs w:val="40"/>
+              </w:rPr>
+              <w:tab/>
+            </w:r>
+            <w:r>
+              <w:rPr>
+                <w:noProof/>
+                <w:webHidden/>
+                <w:sz w:val="40"/>
+                <w:szCs w:val="40"/>
+              </w:rPr>
+              <w:fldChar w:fldCharType="begin"/>
+            </w:r>
+            <w:r>
+              <w:rPr>
+                <w:noProof/>
+                <w:webHidden/>
+                <w:sz w:val="40"/>
+                <w:szCs w:val="40"/>
+              </w:rPr>
+              <w:instrText xml:space="preserve"> PAGEREF _Toc157969887 \h </w:instrText>
+            </w:r>
+            <w:r>
+              <w:rPr>
+                <w:noProof/>
+                <w:webHidden/>
+                <w:sz w:val="40"/>
+                <w:szCs w:val="40"/>
+              </w:rPr>
+            </w:r>
+            <w:r>
+              <w:rPr>
+                <w:noProof/>
+                <w:webHidden/>
+                <w:sz w:val="40"/>
+                <w:szCs w:val="40"/>
+              </w:rPr>
+              <w:fldChar w:fldCharType="separate"/>
+            </w:r>
+            <w:r>
+              <w:rPr>
+                <w:noProof/>
+                <w:webHidden/>
+                <w:sz w:val="40"/>
+                <w:szCs w:val="40"/>
+              </w:rPr>
+              <w:t>6</w:t>
+            </w:r>
+            <w:r>
+              <w:rPr>
+                <w:noProof/>
+                <w:webHidden/>
+                <w:sz w:val="40"/>
+                <w:szCs w:val="40"/>
+              </w:rPr>
+              <w:fldChar w:fldCharType="end"/>
+            </w:r>
+          </w:hyperlink>
+        </w:p>
+        <w:p>
+          <w:pPr>
+            <w:pStyle w:val="TOC1"/>
+            <w:tabs>
+              <w:tab w:val="right" w:leader="dot" w:pos="8630"/>
+            </w:tabs>
+            <w:rPr>
+              <w:noProof/>
+              <w:kern w:val="2"/>
+              <w:sz w:val="36"/>
+              <w:szCs w:val="36"/>
+              <w:lang w:val="en-CA" w:eastAsia="en-CA"/>
+              <w14:ligatures w14:val="standardContextual"/>
+            </w:rPr>
+          </w:pPr>
+          <w:hyperlink w:anchor="_Toc157969888" w:history="1">
+            <w:r>
+              <w:rPr>
+                <w:rStyle w:val="Hyperlink"/>
+                <w:noProof/>
+                <w:sz w:val="40"/>
+                <w:szCs w:val="40"/>
+                <w:lang w:val="fr-CA"/>
+              </w:rPr>
+              <w:t>Modèle de base de données</w:t>
+            </w:r>
+            <w:r>
+              <w:rPr>
+                <w:noProof/>
+                <w:webHidden/>
+                <w:sz w:val="40"/>
+                <w:szCs w:val="40"/>
+              </w:rPr>
+              <w:tab/>
+            </w:r>
+            <w:r>
+              <w:rPr>
+                <w:noProof/>
+                <w:webHidden/>
+                <w:sz w:val="40"/>
+                <w:szCs w:val="40"/>
+              </w:rPr>
+              <w:fldChar w:fldCharType="begin"/>
+            </w:r>
+            <w:r>
+              <w:rPr>
+                <w:noProof/>
+                <w:webHidden/>
+                <w:sz w:val="40"/>
+                <w:szCs w:val="40"/>
+              </w:rPr>
+              <w:instrText xml:space="preserve"> PAGEREF _Toc157969888 \h </w:instrText>
+            </w:r>
+            <w:r>
+              <w:rPr>
+                <w:noProof/>
+                <w:webHidden/>
+                <w:sz w:val="40"/>
+                <w:szCs w:val="40"/>
+              </w:rPr>
+            </w:r>
+            <w:r>
+              <w:rPr>
+                <w:noProof/>
+                <w:webHidden/>
+                <w:sz w:val="40"/>
+                <w:szCs w:val="40"/>
+              </w:rPr>
+              <w:fldChar w:fldCharType="separate"/>
+            </w:r>
+            <w:r>
+              <w:rPr>
+                <w:noProof/>
+                <w:webHidden/>
+                <w:sz w:val="40"/>
+                <w:szCs w:val="40"/>
+              </w:rPr>
+              <w:t>7</w:t>
+            </w:r>
+            <w:r>
+              <w:rPr>
+                <w:noProof/>
+                <w:webHidden/>
+                <w:sz w:val="40"/>
+                <w:szCs w:val="40"/>
+              </w:rPr>
+              <w:fldChar w:fldCharType="end"/>
+            </w:r>
+          </w:hyperlink>
+        </w:p>
+        <w:p>
+          <w:pPr>
+            <w:pStyle w:val="TOC1"/>
+            <w:tabs>
+              <w:tab w:val="right" w:leader="dot" w:pos="8630"/>
+            </w:tabs>
+            <w:rPr>
+              <w:noProof/>
+              <w:kern w:val="2"/>
+              <w:sz w:val="36"/>
+              <w:szCs w:val="36"/>
+              <w:lang w:val="en-CA" w:eastAsia="en-CA"/>
+              <w14:ligatures w14:val="standardContextual"/>
+            </w:rPr>
+          </w:pPr>
+          <w:hyperlink w:anchor="_Toc157969889" w:history="1">
+            <w:r>
+              <w:rPr>
+                <w:rStyle w:val="Hyperlink"/>
+                <w:noProof/>
+                <w:sz w:val="40"/>
+                <w:szCs w:val="40"/>
+                <w:lang w:val="fr-CA"/>
+              </w:rPr>
+              <w:t>Clés de lecture</w:t>
+            </w:r>
+            <w:r>
+              <w:rPr>
+                <w:noProof/>
+                <w:webHidden/>
+                <w:sz w:val="40"/>
+                <w:szCs w:val="40"/>
+              </w:rPr>
+              <w:tab/>
+            </w:r>
+            <w:r>
+              <w:rPr>
+                <w:noProof/>
+                <w:webHidden/>
+                <w:sz w:val="40"/>
+                <w:szCs w:val="40"/>
+              </w:rPr>
+              <w:fldChar w:fldCharType="begin"/>
+            </w:r>
+            <w:r>
+              <w:rPr>
+                <w:noProof/>
+                <w:webHidden/>
+                <w:sz w:val="40"/>
+                <w:szCs w:val="40"/>
+              </w:rPr>
+              <w:instrText xml:space="preserve"> PAGEREF _Toc157969889 \h </w:instrText>
+            </w:r>
+            <w:r>
+              <w:rPr>
+                <w:noProof/>
+                <w:webHidden/>
+                <w:sz w:val="40"/>
+                <w:szCs w:val="40"/>
+              </w:rPr>
+            </w:r>
+            <w:r>
+              <w:rPr>
+                <w:noProof/>
+                <w:webHidden/>
+                <w:sz w:val="40"/>
+                <w:szCs w:val="40"/>
+              </w:rPr>
+              <w:fldChar w:fldCharType="separate"/>
+            </w:r>
+            <w:r>
+              <w:rPr>
+                <w:noProof/>
+                <w:webHidden/>
+                <w:sz w:val="40"/>
+                <w:szCs w:val="40"/>
+              </w:rPr>
+              <w:t>8</w:t>
+            </w:r>
+            <w:r>
+              <w:rPr>
+                <w:noProof/>
+                <w:webHidden/>
+                <w:sz w:val="40"/>
+                <w:szCs w:val="40"/>
+              </w:rPr>
+              <w:fldChar w:fldCharType="end"/>
+            </w:r>
+          </w:hyperlink>
+        </w:p>
+        <w:p>
+          <w:pPr>
+            <w:pStyle w:val="TOC1"/>
+            <w:tabs>
+              <w:tab w:val="right" w:leader="dot" w:pos="8630"/>
+            </w:tabs>
+            <w:rPr>
+              <w:noProof/>
+              <w:kern w:val="2"/>
+              <w:sz w:val="36"/>
+              <w:szCs w:val="36"/>
+              <w:lang w:val="en-CA" w:eastAsia="en-CA"/>
+              <w14:ligatures w14:val="standardContextual"/>
+            </w:rPr>
+          </w:pPr>
+          <w:hyperlink w:anchor="_Toc157969890" w:history="1">
+            <w:r>
+              <w:rPr>
+                <w:rStyle w:val="Hyperlink"/>
+                <w:noProof/>
+                <w:sz w:val="40"/>
+                <w:szCs w:val="40"/>
+                <w:lang w:val="fr-CA"/>
+              </w:rPr>
+              <w:t>Exemples d’interfaces</w:t>
+            </w:r>
+            <w:r>
+              <w:rPr>
+                <w:noProof/>
+                <w:webHidden/>
+                <w:sz w:val="40"/>
+                <w:szCs w:val="40"/>
+              </w:rPr>
+              <w:tab/>
+            </w:r>
+            <w:r>
+              <w:rPr>
+                <w:noProof/>
+                <w:webHidden/>
+                <w:sz w:val="40"/>
+                <w:szCs w:val="40"/>
+              </w:rPr>
+              <w:fldChar w:fldCharType="begin"/>
+            </w:r>
+            <w:r>
+              <w:rPr>
+                <w:noProof/>
+                <w:webHidden/>
+                <w:sz w:val="40"/>
+                <w:szCs w:val="40"/>
+              </w:rPr>
+              <w:instrText xml:space="preserve"> PAGEREF _Toc157969890 \h </w:instrText>
+            </w:r>
+            <w:r>
+              <w:rPr>
+                <w:noProof/>
+                <w:webHidden/>
+                <w:sz w:val="40"/>
+                <w:szCs w:val="40"/>
+              </w:rPr>
+            </w:r>
+            <w:r>
+              <w:rPr>
+                <w:noProof/>
+                <w:webHidden/>
+                <w:sz w:val="40"/>
+                <w:szCs w:val="40"/>
+              </w:rPr>
+              <w:fldChar w:fldCharType="separate"/>
+            </w:r>
+            <w:r>
+              <w:rPr>
+                <w:noProof/>
+                <w:webHidden/>
+                <w:sz w:val="40"/>
+                <w:szCs w:val="40"/>
+              </w:rPr>
+              <w:t>9</w:t>
+            </w:r>
+            <w:r>
+              <w:rPr>
+                <w:noProof/>
+                <w:webHidden/>
+                <w:sz w:val="40"/>
+                <w:szCs w:val="40"/>
+              </w:rPr>
+              <w:fldChar w:fldCharType="end"/>
+            </w:r>
+          </w:hyperlink>
+        </w:p>
+        <w:p>
+          <w:r>
+            <w:rPr>
+              <w:b/>
+              <w:bCs/>
+              <w:noProof/>
+            </w:rPr>
+            <w:fldChar w:fldCharType="end"/>
+          </w:r>
+        </w:p>
+      </w:sdtContent>
+    </w:sdt>
+    <w:p>
+      <w:pPr>
+        <w:rPr>
+          <w:lang w:val="fr-CA"/>
+        </w:rPr>
+      </w:pPr>
+    </w:p>
+    <w:p>
+      <w:pPr>
+        <w:rPr>
+          <w:lang w:val="fr-CA"/>
+        </w:rPr>
+      </w:pPr>
+    </w:p>
+    <w:p>
+      <w:pPr>
+        <w:rPr>
+          <w:lang w:val="fr-CA"/>
+        </w:rPr>
+      </w:pPr>
+    </w:p>
+    <w:p>
+      <w:pPr>
+        <w:rPr>
+          <w:lang w:val="fr-CA"/>
+        </w:rPr>
+      </w:pPr>
+    </w:p>
+    <w:p>
+      <w:pPr>
+        <w:rPr>
+          <w:lang w:val="fr-CA"/>
+        </w:rPr>
+      </w:pPr>
+    </w:p>
+    <w:p>
+      <w:pPr>
+        <w:rPr>
+          <w:lang w:val="fr-CA"/>
+        </w:rPr>
+      </w:pPr>
+    </w:p>
+    <w:p>
+      <w:pPr>
+        <w:rPr>
+          <w:lang w:val="fr-CA"/>
+        </w:rPr>
+      </w:pPr>
+    </w:p>
+    <w:p>
+      <w:pPr>
+        <w:rPr>
+          <w:lang w:val="fr-CA"/>
+        </w:rPr>
+      </w:pPr>
+    </w:p>
+    <w:p>
+      <w:pPr>
+        <w:rPr>
+          <w:lang w:val="fr-CA"/>
+        </w:rPr>
+      </w:pPr>
+    </w:p>
+    <w:p>
+      <w:pPr>
+        <w:rPr>
+          <w:lang w:val="fr-CA"/>
+        </w:rPr>
+      </w:pPr>
+    </w:p>
+    <w:p>
+      <w:pPr>
+        <w:rPr>
+          <w:lang w:val="fr-CA"/>
+        </w:rPr>
+      </w:pPr>
+    </w:p>
+    <w:p>
+      <w:pPr>
+        <w:rPr>
+          <w:lang w:val="fr-CA"/>
+        </w:rPr>
+      </w:pPr>
+    </w:p>
+    <w:p>
+      <w:pPr>
+        <w:rPr>
+          <w:lang w:val="fr-CA"/>
+        </w:rPr>
+      </w:pPr>
+    </w:p>
+    <w:p>
+      <w:pPr>
+        <w:rPr>
+          <w:lang w:val="fr-CA"/>
+        </w:rPr>
+      </w:pPr>
+    </w:p>
+    <w:p>
+      <w:pPr>
+        <w:rPr>
+          <w:lang w:val="fr-CA"/>
+        </w:rPr>
+      </w:pPr>
+    </w:p>
+    <w:p>
+      <w:pPr>
+        <w:rPr>
+          <w:lang w:val="fr-CA"/>
+        </w:rPr>
+      </w:pPr>
+    </w:p>
+    <w:p>
+      <w:pPr>
+        <w:rPr>
+          <w:lang w:val="fr-CA"/>
+        </w:rPr>
+      </w:pPr>
+    </w:p>
+    <w:p>
+      <w:pPr>
+        <w:rPr>
+          <w:lang w:val="fr-CA"/>
+        </w:rPr>
+      </w:pPr>
+    </w:p>
+    <w:p>
+      <w:pPr>
+        <w:rPr>
+          <w:lang w:val="fr-CA"/>
+        </w:rPr>
+      </w:pPr>
+    </w:p>
+    <w:p>
+      <w:pPr>
+        <w:rPr>
+          <w:lang w:val="fr-CA"/>
+        </w:rPr>
+      </w:pPr>
+    </w:p>
+    <w:p>
+      <w:pPr>
+        <w:rPr>
+          <w:lang w:val="fr-CA"/>
+        </w:rPr>
+      </w:pPr>
+    </w:p>
+    <w:p>
+      <w:pPr>
+        <w:rPr>
+          <w:lang w:val="fr-CA"/>
+        </w:rPr>
+      </w:pPr>
+    </w:p>
+    <w:p>
+      <w:pPr>
+        <w:pStyle w:val="Heading1"/>
+        <w:rPr>
+          <w:lang w:val="fr-CA"/>
+        </w:rPr>
+      </w:pPr>
+      <w:bookmarkStart w:id="10" w:name="_Toc157969884"/>
+      <w:r>
+        <w:rPr>
           <w:lang w:val="fr-CA"/>
         </w:rPr>
         <w:lastRenderedPageBreak/>
         <w:t>Description du projet</w:t>
       </w:r>
+      <w:bookmarkEnd w:id="10"/>
     </w:p>
     <w:p>
       <w:pPr>
@@ -1475,20 +2028,19 @@
     </w:p>
     <w:p>
       <w:pPr>
-        <w:rPr>
-          <w:sz w:val="32"/>
-          <w:szCs w:val="32"/>
-          <w:lang w:val="fr-CA"/>
-        </w:rPr>
-      </w:pPr>
-      <w:r>
-        <w:rPr>
-          <w:sz w:val="32"/>
-          <w:szCs w:val="32"/>
+        <w:pStyle w:val="Heading1"/>
+        <w:rPr>
+          <w:lang w:val="fr-CA"/>
+        </w:rPr>
+      </w:pPr>
+      <w:bookmarkStart w:id="11" w:name="_Toc157969885"/>
+      <w:r>
+        <w:rPr>
           <w:lang w:val="fr-CA"/>
         </w:rPr>
         <w:t>Les exigences fonctionnelles</w:t>
       </w:r>
+      <w:bookmarkEnd w:id="11"/>
     </w:p>
     <w:p>
       <w:pPr>
@@ -1550,810 +2102,2207 @@
     </w:p>
     <w:p>
       <w:pPr>
-        <w:pStyle w:val="ListParagraph"/>
-        <w:numPr>
-          <w:ilvl w:val="0"/>
-          <w:numId w:val="1"/>
-        </w:numPr>
-        <w:rPr>
-          <w:sz w:val="28"/>
-          <w:szCs w:val="28"/>
-          <w:lang w:val="fr-CA"/>
-        </w:rPr>
-      </w:pPr>
-      <w:r>
-        <w:rPr>
-          <w:sz w:val="28"/>
-          <w:szCs w:val="28"/>
-          <w:lang w:val="fr-CA"/>
-        </w:rPr>
-        <w:t>L’implémentation de l’API de GPT-4</w:t>
-      </w:r>
-    </w:p>
-    <w:p>
-      <w:pPr>
-        <w:pStyle w:val="ListParagraph"/>
-        <w:numPr>
-          <w:ilvl w:val="1"/>
-          <w:numId w:val="1"/>
-        </w:numPr>
-        <w:rPr>
-          <w:sz w:val="28"/>
-          <w:szCs w:val="28"/>
-          <w:lang w:val="fr-CA"/>
-        </w:rPr>
-      </w:pPr>
-      <w:r>
-        <w:rPr>
-          <w:sz w:val="28"/>
-          <w:szCs w:val="28"/>
-          <w:lang w:val="fr-CA"/>
-        </w:rPr>
-        <w:t>Création de dix différents GPT, chacun orientée vers le type de personnalité correct (casuel/compétitif), ainsi que vers son type de sport correct</w:t>
-      </w:r>
-    </w:p>
-    <w:p>
-      <w:pPr>
-        <w:pStyle w:val="ListParagraph"/>
-        <w:numPr>
-          <w:ilvl w:val="1"/>
-          <w:numId w:val="1"/>
-        </w:numPr>
-        <w:rPr>
-          <w:sz w:val="28"/>
-          <w:szCs w:val="28"/>
-          <w:lang w:val="fr-CA"/>
-        </w:rPr>
-      </w:pPr>
-      <w:r>
-        <w:rPr>
-          <w:sz w:val="28"/>
-          <w:szCs w:val="28"/>
-          <w:lang w:val="fr-CA"/>
-        </w:rPr>
-        <w:t>L’orientation des GPT, s’assurer qu’ils ne parlent que de leurs sports.</w:t>
-      </w:r>
-    </w:p>
-    <w:p>
-      <w:pPr>
-        <w:pStyle w:val="ListParagraph"/>
-        <w:numPr>
-          <w:ilvl w:val="0"/>
-          <w:numId w:val="1"/>
-        </w:numPr>
-        <w:rPr>
-          <w:sz w:val="28"/>
-          <w:szCs w:val="28"/>
-          <w:lang w:val="fr-CA"/>
-        </w:rPr>
-      </w:pPr>
-      <w:r>
-        <w:rPr>
-          <w:sz w:val="28"/>
-          <w:szCs w:val="28"/>
-          <w:lang w:val="fr-CA"/>
-        </w:rPr>
-        <w:t xml:space="preserve">Base de données fonctionnelle </w:t>
-      </w:r>
-    </w:p>
-    <w:p>
-      <w:pPr>
-        <w:pStyle w:val="ListParagraph"/>
-        <w:numPr>
-          <w:ilvl w:val="1"/>
-          <w:numId w:val="1"/>
-        </w:numPr>
-        <w:rPr>
-          <w:sz w:val="28"/>
-          <w:szCs w:val="28"/>
-          <w:lang w:val="fr-CA"/>
-        </w:rPr>
-      </w:pPr>
-      <w:r>
-        <w:rPr>
-          <w:sz w:val="28"/>
-          <w:szCs w:val="28"/>
-          <w:lang w:val="fr-CA"/>
-        </w:rPr>
-        <w:t>Tables d’entraînements, tables d’exercices, tables de salles d’entraînements, tables de données utilisateurs (poids, taille, progression)</w:t>
-      </w:r>
-    </w:p>
-    <w:p>
-      <w:pPr>
-        <w:pStyle w:val="ListParagraph"/>
-        <w:numPr>
-          <w:ilvl w:val="0"/>
-          <w:numId w:val="1"/>
-        </w:numPr>
-        <w:rPr>
-          <w:sz w:val="28"/>
-          <w:szCs w:val="28"/>
-          <w:lang w:val="fr-CA"/>
-        </w:rPr>
-      </w:pPr>
-      <w:r>
-        <w:rPr>
-          <w:sz w:val="28"/>
-          <w:szCs w:val="28"/>
-          <w:lang w:val="fr-CA"/>
-        </w:rPr>
-        <w:t xml:space="preserve">Methods GET, POST, PUT, DELETE, fonctionnelles </w:t>
-      </w:r>
-      <w:r>
-        <w:rPr>
-          <w:sz w:val="28"/>
-          <w:szCs w:val="28"/>
-          <w:lang w:val="fr-CA"/>
-        </w:rPr>
-        <w:t>pour l’affichages des exercices disponibles, et des exercices fait au passé ainsi que les entraînements complets passés.</w:t>
-      </w:r>
-    </w:p>
-    <w:p>
-      <w:pPr>
-        <w:rPr>
-          <w:sz w:val="32"/>
-          <w:szCs w:val="32"/>
-          <w:lang w:val="fr-CA"/>
-        </w:rPr>
-      </w:pPr>
-    </w:p>
-    <w:p>
-      <w:pPr>
-        <w:rPr>
-          <w:sz w:val="32"/>
-          <w:szCs w:val="32"/>
-          <w:lang w:val="fr-CA"/>
-        </w:rPr>
-      </w:pPr>
-    </w:p>
-    <w:p>
-      <w:pPr>
-        <w:rPr>
-          <w:sz w:val="32"/>
-          <w:szCs w:val="32"/>
-          <w:lang w:val="fr-CA"/>
-        </w:rPr>
-      </w:pPr>
-      <w:r>
-        <w:rPr>
-          <w:sz w:val="32"/>
-          <w:szCs w:val="32"/>
+        <w:rPr>
+          <w:sz w:val="32"/>
+          <w:szCs w:val="32"/>
+          <w:lang w:val="fr-CA"/>
+        </w:rPr>
+      </w:pPr>
+    </w:p>
+    <w:p>
+      <w:pPr>
+        <w:rPr>
+          <w:sz w:val="32"/>
+          <w:szCs w:val="32"/>
+          <w:lang w:val="fr-CA"/>
+        </w:rPr>
+      </w:pPr>
+    </w:p>
+    <w:p>
+      <w:pPr>
+        <w:rPr>
+          <w:sz w:val="32"/>
+          <w:szCs w:val="32"/>
+          <w:lang w:val="fr-CA"/>
+        </w:rPr>
+      </w:pPr>
+    </w:p>
+    <w:p>
+      <w:pPr>
+        <w:rPr>
+          <w:sz w:val="32"/>
+          <w:szCs w:val="32"/>
+          <w:lang w:val="fr-CA"/>
+        </w:rPr>
+      </w:pPr>
+    </w:p>
+    <w:p>
+      <w:pPr>
+        <w:rPr>
+          <w:sz w:val="32"/>
+          <w:szCs w:val="32"/>
+          <w:lang w:val="fr-CA"/>
+        </w:rPr>
+      </w:pPr>
+    </w:p>
+    <w:p>
+      <w:pPr>
+        <w:rPr>
+          <w:sz w:val="32"/>
+          <w:szCs w:val="32"/>
+          <w:lang w:val="fr-CA"/>
+        </w:rPr>
+      </w:pPr>
+    </w:p>
+    <w:p>
+      <w:pPr>
+        <w:rPr>
+          <w:sz w:val="32"/>
+          <w:szCs w:val="32"/>
+          <w:lang w:val="fr-CA"/>
+        </w:rPr>
+      </w:pPr>
+    </w:p>
+    <w:p>
+      <w:pPr>
+        <w:rPr>
+          <w:sz w:val="32"/>
+          <w:szCs w:val="32"/>
+          <w:lang w:val="fr-CA"/>
+        </w:rPr>
+      </w:pPr>
+    </w:p>
+    <w:p>
+      <w:pPr>
+        <w:rPr>
+          <w:sz w:val="32"/>
+          <w:szCs w:val="32"/>
+          <w:lang w:val="fr-CA"/>
+        </w:rPr>
+      </w:pPr>
+    </w:p>
+    <w:p>
+      <w:pPr>
+        <w:rPr>
+          <w:sz w:val="32"/>
+          <w:szCs w:val="32"/>
+          <w:lang w:val="fr-CA"/>
+        </w:rPr>
+      </w:pPr>
+    </w:p>
+    <w:p>
+      <w:pPr>
+        <w:rPr>
+          <w:sz w:val="32"/>
+          <w:szCs w:val="32"/>
+          <w:lang w:val="fr-CA"/>
+        </w:rPr>
+      </w:pPr>
+    </w:p>
+    <w:p>
+      <w:pPr>
+        <w:rPr>
+          <w:sz w:val="32"/>
+          <w:szCs w:val="32"/>
+          <w:lang w:val="fr-CA"/>
+        </w:rPr>
+      </w:pPr>
+    </w:p>
+    <w:p>
+      <w:pPr>
+        <w:rPr>
+          <w:sz w:val="32"/>
+          <w:szCs w:val="32"/>
+          <w:lang w:val="fr-CA"/>
+        </w:rPr>
+      </w:pPr>
+    </w:p>
+    <w:p>
+      <w:pPr>
+        <w:rPr>
+          <w:sz w:val="32"/>
+          <w:szCs w:val="32"/>
+          <w:lang w:val="fr-CA"/>
+        </w:rPr>
+      </w:pPr>
+    </w:p>
+    <w:p>
+      <w:pPr>
+        <w:rPr>
+          <w:sz w:val="32"/>
+          <w:szCs w:val="32"/>
+          <w:lang w:val="fr-CA"/>
+        </w:rPr>
+      </w:pPr>
+    </w:p>
+    <w:p>
+      <w:pPr>
+        <w:rPr>
+          <w:sz w:val="32"/>
+          <w:szCs w:val="32"/>
+          <w:lang w:val="fr-CA"/>
+        </w:rPr>
+      </w:pPr>
+    </w:p>
+    <w:p>
+      <w:pPr>
+        <w:rPr>
+          <w:sz w:val="32"/>
+          <w:szCs w:val="32"/>
+          <w:lang w:val="fr-CA"/>
+        </w:rPr>
+      </w:pPr>
+    </w:p>
+    <w:p>
+      <w:pPr>
+        <w:rPr>
+          <w:sz w:val="32"/>
+          <w:szCs w:val="32"/>
+          <w:lang w:val="fr-CA"/>
+        </w:rPr>
+      </w:pPr>
+    </w:p>
+    <w:p>
+      <w:pPr>
+        <w:rPr>
+          <w:sz w:val="32"/>
+          <w:szCs w:val="32"/>
+          <w:lang w:val="fr-CA"/>
+        </w:rPr>
+      </w:pPr>
+    </w:p>
+    <w:p>
+      <w:pPr>
+        <w:pStyle w:val="Heading1"/>
+        <w:rPr>
+          <w:lang w:val="fr-CA"/>
+        </w:rPr>
+      </w:pPr>
+      <w:bookmarkStart w:id="12" w:name="_Toc157969886"/>
+      <w:r>
+        <w:rPr>
           <w:lang w:val="fr-CA"/>
         </w:rPr>
         <w:t>La portée du projet</w:t>
       </w:r>
-    </w:p>
-    <w:p>
-      <w:pPr>
-        <w:rPr>
-          <w:sz w:val="32"/>
-          <w:szCs w:val="32"/>
-          <w:lang w:val="fr-CA"/>
-        </w:rPr>
-      </w:pPr>
-    </w:p>
-    <w:p>
-      <w:pPr>
-        <w:rPr>
-          <w:sz w:val="32"/>
-          <w:szCs w:val="32"/>
-          <w:lang w:val="fr-CA"/>
-        </w:rPr>
-      </w:pPr>
-      <w:r>
-        <w:rPr>
-          <w:sz w:val="28"/>
-          <w:szCs w:val="28"/>
-        </w:rPr>
-        <w:t xml:space="preserve">Notre site web se composera principalement d'une interface de navigation avec un système d'inscription et d'authentification. Cela permettra aux utilisateurs de créer un compte et de se connecter pour accéder aux plans d'entraînement personnalisés qu'ils auront choisis. De plus, ils auront accès </w:t>
-      </w:r>
-      <w:r>
-        <w:rPr>
-          <w:sz w:val="28"/>
-          <w:szCs w:val="28"/>
+      <w:bookmarkEnd w:id="12"/>
+    </w:p>
+    <w:p>
+      <w:pPr>
+        <w:rPr>
+          <w:sz w:val="32"/>
+          <w:szCs w:val="32"/>
+          <w:lang w:val="fr-CA"/>
+        </w:rPr>
+      </w:pPr>
+    </w:p>
+    <w:p>
+      <w:pPr>
+        <w:rPr>
+          <w:sz w:val="32"/>
+          <w:szCs w:val="32"/>
+          <w:lang w:val="fr-CA"/>
+        </w:rPr>
+      </w:pPr>
+      <w:r>
+        <w:rPr>
+          <w:sz w:val="28"/>
+          <w:szCs w:val="28"/>
+        </w:rPr>
+        <w:t>Notre site web se composera principalement d'une interface de navigation avec un système d'inscription et d'authentification. Cela permettra aux utilisateurs de créer un compte et de se connecter pour accéder aux plans d'entraînement personnalisés qu'ils auront choisis. De plus, ils auront accès à toutes les interfaces contenant les exercices pour chaque position de chaque sport, afin d'aider le client à atteindre son objectif. Ensuite, le site offrira aux clients l'accès à une plateforme dédiée pour discuter avec des entraîneurs privés, bien que le coaching soit assuré par des entraîneurs partenaires plutôt que par notre site web ou notre équipe directement.</w:t>
+      </w:r>
+    </w:p>
+    <w:p>
+      <w:pPr>
+        <w:rPr>
+          <w:sz w:val="32"/>
+          <w:szCs w:val="32"/>
+          <w:lang w:val="fr-CA"/>
+        </w:rPr>
+      </w:pPr>
+    </w:p>
+    <w:p>
+      <w:pPr>
+        <w:rPr>
+          <w:sz w:val="32"/>
+          <w:szCs w:val="32"/>
+          <w:lang w:val="fr-CA"/>
+        </w:rPr>
+      </w:pPr>
+    </w:p>
+    <w:p>
+      <w:pPr>
+        <w:rPr>
+          <w:sz w:val="32"/>
+          <w:szCs w:val="32"/>
+          <w:lang w:val="fr-CA"/>
+        </w:rPr>
+      </w:pPr>
+    </w:p>
+    <w:p>
+      <w:pPr>
+        <w:rPr>
+          <w:sz w:val="32"/>
+          <w:szCs w:val="32"/>
+          <w:lang w:val="fr-CA"/>
+        </w:rPr>
+      </w:pPr>
+    </w:p>
+    <w:p>
+      <w:pPr>
+        <w:rPr>
+          <w:sz w:val="32"/>
+          <w:szCs w:val="32"/>
+          <w:lang w:val="fr-CA"/>
+        </w:rPr>
+      </w:pPr>
+    </w:p>
+    <w:p>
+      <w:pPr>
+        <w:rPr>
+          <w:sz w:val="32"/>
+          <w:szCs w:val="32"/>
+          <w:lang w:val="fr-CA"/>
+        </w:rPr>
+      </w:pPr>
+    </w:p>
+    <w:p>
+      <w:pPr>
+        <w:rPr>
+          <w:sz w:val="32"/>
+          <w:szCs w:val="32"/>
+          <w:lang w:val="fr-CA"/>
+        </w:rPr>
+      </w:pPr>
+    </w:p>
+    <w:p>
+      <w:pPr>
+        <w:rPr>
+          <w:sz w:val="32"/>
+          <w:szCs w:val="32"/>
+          <w:lang w:val="fr-CA"/>
+        </w:rPr>
+      </w:pPr>
+    </w:p>
+    <w:p>
+      <w:pPr>
+        <w:rPr>
+          <w:sz w:val="32"/>
+          <w:szCs w:val="32"/>
+          <w:lang w:val="fr-CA"/>
+        </w:rPr>
+      </w:pPr>
+    </w:p>
+    <w:p>
+      <w:pPr>
+        <w:rPr>
+          <w:sz w:val="32"/>
+          <w:szCs w:val="32"/>
+          <w:lang w:val="fr-CA"/>
+        </w:rPr>
+      </w:pPr>
+    </w:p>
+    <w:p>
+      <w:pPr>
+        <w:rPr>
+          <w:sz w:val="32"/>
+          <w:szCs w:val="32"/>
+          <w:lang w:val="fr-CA"/>
+        </w:rPr>
+      </w:pPr>
+    </w:p>
+    <w:p>
+      <w:pPr>
+        <w:rPr>
+          <w:sz w:val="32"/>
+          <w:szCs w:val="32"/>
+          <w:lang w:val="fr-CA"/>
+        </w:rPr>
+      </w:pPr>
+    </w:p>
+    <w:p>
+      <w:pPr>
+        <w:rPr>
+          <w:sz w:val="32"/>
+          <w:szCs w:val="32"/>
+          <w:lang w:val="fr-CA"/>
+        </w:rPr>
+      </w:pPr>
+    </w:p>
+    <w:p>
+      <w:pPr>
+        <w:rPr>
+          <w:sz w:val="32"/>
+          <w:szCs w:val="32"/>
+          <w:lang w:val="fr-CA"/>
+        </w:rPr>
+      </w:pPr>
+    </w:p>
+    <w:p>
+      <w:pPr>
+        <w:rPr>
+          <w:sz w:val="32"/>
+          <w:szCs w:val="32"/>
+          <w:lang w:val="fr-CA"/>
+        </w:rPr>
+      </w:pPr>
+    </w:p>
+    <w:p>
+      <w:pPr>
+        <w:rPr>
+          <w:sz w:val="32"/>
+          <w:szCs w:val="32"/>
+          <w:lang w:val="fr-CA"/>
+        </w:rPr>
+      </w:pPr>
+    </w:p>
+    <w:p>
+      <w:pPr>
+        <w:rPr>
+          <w:sz w:val="32"/>
+          <w:szCs w:val="32"/>
+          <w:lang w:val="fr-CA"/>
+        </w:rPr>
+      </w:pPr>
+    </w:p>
+    <w:p>
+      <w:pPr>
+        <w:rPr>
+          <w:sz w:val="32"/>
+          <w:szCs w:val="32"/>
+          <w:lang w:val="fr-CA"/>
+        </w:rPr>
+      </w:pPr>
+    </w:p>
+    <w:p>
+      <w:pPr>
+        <w:rPr>
+          <w:sz w:val="32"/>
+          <w:szCs w:val="32"/>
+          <w:lang w:val="fr-CA"/>
+        </w:rPr>
+      </w:pPr>
+    </w:p>
+    <w:p>
+      <w:pPr>
+        <w:rPr>
+          <w:sz w:val="32"/>
+          <w:szCs w:val="32"/>
+          <w:lang w:val="fr-CA"/>
+        </w:rPr>
+      </w:pPr>
+    </w:p>
+    <w:p>
+      <w:pPr>
+        <w:rPr>
+          <w:sz w:val="32"/>
+          <w:szCs w:val="32"/>
+          <w:lang w:val="fr-CA"/>
+        </w:rPr>
+      </w:pPr>
+    </w:p>
+    <w:p>
+      <w:pPr>
+        <w:rPr>
+          <w:sz w:val="32"/>
+          <w:szCs w:val="32"/>
+          <w:lang w:val="fr-CA"/>
+        </w:rPr>
+      </w:pPr>
+    </w:p>
+    <w:p>
+      <w:pPr>
+        <w:rPr>
+          <w:sz w:val="32"/>
+          <w:szCs w:val="32"/>
+          <w:lang w:val="fr-CA"/>
+        </w:rPr>
+      </w:pPr>
+    </w:p>
+    <w:p>
+      <w:pPr>
+        <w:pStyle w:val="Heading1"/>
+        <w:rPr>
+          <w:lang w:val="fr-CA"/>
+        </w:rPr>
+      </w:pPr>
+      <w:bookmarkStart w:id="13" w:name="_Toc157969887"/>
+      <w:r>
+        <w:rPr>
+          <w:lang w:val="fr-CA"/>
+        </w:rPr>
+        <w:t>Fonctionnement du site web</w:t>
+      </w:r>
+      <w:bookmarkEnd w:id="13"/>
+    </w:p>
+    <w:p>
+      <w:pPr>
+        <w:rPr>
+          <w:sz w:val="32"/>
+          <w:szCs w:val="32"/>
+          <w:lang w:val="fr-CA"/>
+        </w:rPr>
+      </w:pPr>
+    </w:p>
+    <w:p>
+      <w:pPr>
+        <w:rPr>
+          <w:sz w:val="28"/>
+          <w:szCs w:val="28"/>
+          <w:lang w:val="fr-CA"/>
+        </w:rPr>
+      </w:pPr>
+      <w:r>
+        <w:rPr>
+          <w:sz w:val="28"/>
+          <w:szCs w:val="28"/>
+          <w:lang w:val="fr-CA"/>
+        </w:rPr>
+        <w:t>Au lancement du site, l’utilisateur doit créer un compte.</w:t>
+      </w:r>
+      <w:r>
+        <w:rPr>
+          <w:sz w:val="28"/>
+          <w:szCs w:val="28"/>
+          <w:lang w:val="fr-CA"/>
+        </w:rPr>
+        <w:t xml:space="preserve"> </w:t>
+      </w:r>
+    </w:p>
+    <w:p>
+      <w:pPr>
+        <w:rPr>
+          <w:sz w:val="28"/>
+          <w:szCs w:val="28"/>
+          <w:lang w:val="fr-CA"/>
+        </w:rPr>
+      </w:pPr>
+    </w:p>
+    <w:p>
+      <w:pPr>
+        <w:rPr>
+          <w:sz w:val="28"/>
+          <w:szCs w:val="28"/>
+          <w:lang w:val="fr-CA"/>
+        </w:rPr>
+      </w:pPr>
+      <w:r>
+        <w:rPr>
+          <w:sz w:val="28"/>
+          <w:szCs w:val="28"/>
+          <w:lang w:val="fr-CA"/>
+        </w:rPr>
+        <w:t xml:space="preserve">Lorsque le compte est créé, l’utilisateur est offert un choix entre les cinq sports disponibles. Lorsque le choix est fait, l’utilisateur est ensuite demandé </w:t>
+      </w:r>
+      <w:r>
+        <w:rPr>
+          <w:sz w:val="28"/>
+          <w:szCs w:val="28"/>
+          <w:lang w:val="fr-CA"/>
+        </w:rPr>
+        <w:t>les</w:t>
+      </w:r>
+      <w:r>
+        <w:rPr>
+          <w:sz w:val="28"/>
+          <w:szCs w:val="28"/>
+          <w:lang w:val="fr-CA"/>
+        </w:rPr>
+        <w:t xml:space="preserve"> informations</w:t>
+      </w:r>
+      <w:r>
+        <w:rPr>
+          <w:sz w:val="28"/>
+          <w:szCs w:val="28"/>
+          <w:lang w:val="fr-CA"/>
+        </w:rPr>
+        <w:t xml:space="preserve"> suivantes</w:t>
+      </w:r>
+      <w:r>
+        <w:rPr>
+          <w:sz w:val="28"/>
+          <w:szCs w:val="28"/>
+          <w:lang w:val="fr-CA"/>
+        </w:rPr>
+        <w:t xml:space="preserve">; niveaux d’aptitude au sport, son poids, sa taille, </w:t>
+      </w:r>
+      <w:r>
+        <w:rPr>
+          <w:sz w:val="28"/>
+          <w:szCs w:val="28"/>
+          <w:lang w:val="fr-CA"/>
+        </w:rPr>
+        <w:t xml:space="preserve">le rythme désiré </w:t>
+      </w:r>
+      <w:r>
+        <w:rPr>
+          <w:sz w:val="28"/>
+          <w:szCs w:val="28"/>
+          <w:lang w:val="fr-CA"/>
+        </w:rPr>
+        <w:t>et une estimation de son pourcentage de masse grasse, ainsi que son but.</w:t>
+      </w:r>
+    </w:p>
+    <w:p>
+      <w:pPr>
+        <w:rPr>
+          <w:sz w:val="28"/>
+          <w:szCs w:val="28"/>
+          <w:lang w:val="fr-CA"/>
+        </w:rPr>
+      </w:pPr>
+    </w:p>
+    <w:p>
+      <w:pPr>
+        <w:rPr>
+          <w:sz w:val="28"/>
+          <w:szCs w:val="28"/>
+          <w:lang w:val="fr-CA"/>
+        </w:rPr>
+      </w:pPr>
+      <w:r>
+        <w:rPr>
+          <w:sz w:val="28"/>
+          <w:szCs w:val="28"/>
+          <w:lang w:val="fr-CA"/>
+        </w:rPr>
+        <w:t>Lorsque tout cela est fait, l’utilisateur est offert un choix entre plusieurs entraînements fait</w:t>
+      </w:r>
+      <w:r>
+        <w:rPr>
+          <w:sz w:val="28"/>
+          <w:szCs w:val="28"/>
+          <w:lang w:val="fr-CA"/>
+        </w:rPr>
+        <w:t xml:space="preserve"> sur mesure</w:t>
+      </w:r>
+      <w:r>
+        <w:rPr>
+          <w:sz w:val="28"/>
+          <w:szCs w:val="28"/>
+          <w:lang w:val="fr-CA"/>
+        </w:rPr>
+        <w:t xml:space="preserve"> pour lui, à l’aide de son choix de sport et de ses informations personnelles.</w:t>
+      </w:r>
+    </w:p>
+    <w:p>
+      <w:pPr>
+        <w:rPr>
+          <w:sz w:val="28"/>
+          <w:szCs w:val="28"/>
+          <w:lang w:val="fr-CA"/>
+        </w:rPr>
+      </w:pPr>
+    </w:p>
+    <w:p>
+      <w:pPr>
+        <w:rPr>
+          <w:sz w:val="28"/>
+          <w:szCs w:val="28"/>
+          <w:lang w:val="fr-CA"/>
+        </w:rPr>
+      </w:pPr>
+      <w:r>
+        <w:rPr>
+          <w:sz w:val="28"/>
+          <w:szCs w:val="28"/>
+          <w:lang w:val="fr-CA"/>
+        </w:rPr>
+        <w:t>Après avoir</w:t>
+      </w:r>
+      <w:r>
+        <w:rPr>
+          <w:sz w:val="28"/>
+          <w:szCs w:val="28"/>
+          <w:lang w:val="fr-CA"/>
+        </w:rPr>
+        <w:t xml:space="preserve"> reçu son entraînement (qui est un entraînement en cycle de semaine), lors des prochaines connections, l’utilisateur est suggéré de rentrer ses </w:t>
+      </w:r>
+      <w:r>
+        <w:rPr>
+          <w:sz w:val="28"/>
+          <w:szCs w:val="28"/>
+          <w:lang w:val="fr-CA"/>
+        </w:rPr>
+        <w:t>résultats d’</w:t>
+      </w:r>
+      <w:r>
+        <w:rPr>
+          <w:sz w:val="28"/>
+          <w:szCs w:val="28"/>
+          <w:lang w:val="fr-CA"/>
+        </w:rPr>
+        <w:t xml:space="preserve">entraînement, avec </w:t>
+      </w:r>
+      <w:r>
+        <w:rPr>
+          <w:sz w:val="28"/>
+          <w:szCs w:val="28"/>
+          <w:lang w:val="fr-CA"/>
+        </w:rPr>
+        <w:t>l’entrainement</w:t>
+      </w:r>
+      <w:r>
+        <w:rPr>
+          <w:sz w:val="28"/>
+          <w:szCs w:val="28"/>
+          <w:lang w:val="fr-CA"/>
+        </w:rPr>
+        <w:t xml:space="preserve"> du jour </w:t>
+      </w:r>
+      <w:r>
+        <w:rPr>
+          <w:sz w:val="28"/>
+          <w:szCs w:val="28"/>
+          <w:lang w:val="fr-CA"/>
+        </w:rPr>
+        <w:t>en</w:t>
+      </w:r>
+      <w:r>
+        <w:rPr>
+          <w:sz w:val="28"/>
+          <w:szCs w:val="28"/>
+          <w:lang w:val="fr-CA"/>
+        </w:rPr>
+        <w:t xml:space="preserve"> recommandé. Cependant, l’utilisateur peut entrer les exercices qu’il veut.</w:t>
+      </w:r>
+      <w:r>
+        <w:rPr>
+          <w:sz w:val="28"/>
+          <w:szCs w:val="28"/>
+          <w:lang w:val="fr-CA"/>
+        </w:rPr>
+        <w:br/>
+      </w:r>
+      <w:r>
+        <w:rPr>
+          <w:sz w:val="28"/>
+          <w:szCs w:val="28"/>
+          <w:lang w:val="fr-CA"/>
+        </w:rPr>
+        <w:br/>
+        <w:t>L’utilisateur peut à tout moment aller voir tout ses entraînements passés, ainsi que voir des graph</w:t>
+      </w:r>
+      <w:r>
+        <w:rPr>
+          <w:sz w:val="28"/>
+          <w:szCs w:val="28"/>
+          <w:lang w:val="fr-CA"/>
+        </w:rPr>
+        <w:t>ique</w:t>
+      </w:r>
+      <w:r>
+        <w:rPr>
+          <w:sz w:val="28"/>
+          <w:szCs w:val="28"/>
+          <w:lang w:val="fr-CA"/>
+        </w:rPr>
+        <w:t>s qui montrent son progrès.</w:t>
+      </w:r>
+    </w:p>
+    <w:p>
+      <w:pPr>
+        <w:rPr>
+          <w:sz w:val="28"/>
+          <w:szCs w:val="28"/>
+          <w:lang w:val="fr-CA"/>
+        </w:rPr>
+      </w:pPr>
+    </w:p>
+    <w:p>
+      <w:pPr>
+        <w:rPr>
+          <w:sz w:val="28"/>
+          <w:szCs w:val="28"/>
+          <w:lang w:val="fr-CA"/>
+        </w:rPr>
+      </w:pPr>
+      <w:r>
+        <w:rPr>
+          <w:sz w:val="28"/>
+          <w:szCs w:val="28"/>
+          <w:lang w:val="fr-CA"/>
+        </w:rPr>
+        <w:t>L’utilisateur pourra accéder</w:t>
+      </w:r>
+      <w:r>
+        <w:rPr>
+          <w:sz w:val="28"/>
+          <w:szCs w:val="28"/>
+          <w:lang w:val="fr-CA"/>
+        </w:rPr>
+        <w:t xml:space="preserve"> avec un abonnement précis</w:t>
+      </w:r>
+      <w:r>
+        <w:rPr>
+          <w:sz w:val="28"/>
+          <w:szCs w:val="28"/>
+          <w:lang w:val="fr-CA"/>
+        </w:rPr>
+        <w:t xml:space="preserve"> à deux coaches qui auront toutes les informations de ses entraînements, et il pourra </w:t>
+      </w:r>
+      <w:r>
+        <w:rPr>
+          <w:sz w:val="28"/>
+          <w:szCs w:val="28"/>
+          <w:lang w:val="fr-CA"/>
+        </w:rPr>
+        <w:t>leur</w:t>
+      </w:r>
+      <w:r>
+        <w:rPr>
+          <w:sz w:val="28"/>
+          <w:szCs w:val="28"/>
+          <w:lang w:val="fr-CA"/>
+        </w:rPr>
+        <w:t xml:space="preserve"> poser des questions. Ces coachs auront accès à la base de données, et peuvent modifier l’entraînement régulier si établit avec l’utilisateur</w:t>
+      </w:r>
+      <w:r>
+        <w:rPr>
+          <w:sz w:val="28"/>
+          <w:szCs w:val="28"/>
+          <w:lang w:val="fr-CA"/>
+        </w:rPr>
+        <w:t xml:space="preserve"> ou encore lui donner des conseils</w:t>
+      </w:r>
+      <w:r>
+        <w:rPr>
+          <w:sz w:val="28"/>
+          <w:szCs w:val="28"/>
+          <w:lang w:val="fr-CA"/>
+        </w:rPr>
+        <w:t>.</w:t>
+      </w:r>
+    </w:p>
+    <w:p>
+      <w:pPr>
+        <w:rPr>
+          <w:sz w:val="28"/>
+          <w:szCs w:val="28"/>
+          <w:lang w:val="fr-CA"/>
+        </w:rPr>
+      </w:pPr>
+    </w:p>
+    <w:p>
+      <w:pPr>
+        <w:rPr>
+          <w:sz w:val="28"/>
+          <w:szCs w:val="28"/>
+          <w:lang w:val="fr-CA"/>
+        </w:rPr>
+      </w:pPr>
+    </w:p>
+    <w:p>
+      <w:pPr>
+        <w:rPr>
+          <w:sz w:val="28"/>
+          <w:szCs w:val="28"/>
+          <w:lang w:val="fr-CA"/>
+        </w:rPr>
+      </w:pPr>
+    </w:p>
+    <w:p>
+      <w:pPr>
+        <w:rPr>
+          <w:sz w:val="28"/>
+          <w:szCs w:val="28"/>
+          <w:lang w:val="fr-CA"/>
+        </w:rPr>
+      </w:pPr>
+    </w:p>
+    <w:p>
+      <w:pPr>
+        <w:rPr>
+          <w:sz w:val="28"/>
+          <w:szCs w:val="28"/>
+          <w:lang w:val="fr-CA"/>
+        </w:rPr>
+      </w:pPr>
+    </w:p>
+    <w:p>
+      <w:pPr>
+        <w:rPr>
+          <w:sz w:val="28"/>
+          <w:szCs w:val="28"/>
+          <w:lang w:val="fr-CA"/>
+        </w:rPr>
+      </w:pPr>
+    </w:p>
+    <w:p>
+      <w:pPr>
+        <w:rPr>
+          <w:sz w:val="28"/>
+          <w:szCs w:val="28"/>
+          <w:lang w:val="fr-CA"/>
+        </w:rPr>
+      </w:pPr>
+    </w:p>
+    <w:p>
+      <w:pPr>
+        <w:rPr>
+          <w:sz w:val="28"/>
+          <w:szCs w:val="28"/>
+          <w:lang w:val="fr-CA"/>
+        </w:rPr>
+      </w:pPr>
+    </w:p>
+    <w:p>
+      <w:pPr>
+        <w:rPr>
+          <w:sz w:val="28"/>
+          <w:szCs w:val="28"/>
+          <w:lang w:val="fr-CA"/>
+        </w:rPr>
+      </w:pPr>
+    </w:p>
+    <w:p>
+      <w:pPr>
+        <w:rPr>
+          <w:sz w:val="32"/>
+          <w:szCs w:val="32"/>
+          <w:lang w:val="fr-CA"/>
+        </w:rPr>
+      </w:pPr>
+    </w:p>
+    <w:p>
+      <w:pPr>
+        <w:pStyle w:val="Heading1"/>
+        <w:rPr>
+          <w:lang w:val="fr-CA"/>
+        </w:rPr>
+      </w:pPr>
+      <w:bookmarkStart w:id="14" w:name="_Toc157969888"/>
+      <w:r>
+        <w:rPr>
+          <w:lang w:val="fr-CA"/>
+        </w:rPr>
+        <w:t>Modèle de base de données</w:t>
+      </w:r>
+      <w:bookmarkEnd w:id="14"/>
+    </w:p>
+    <w:p>
+      <w:pPr>
+        <w:rPr>
+          <w:sz w:val="32"/>
+          <w:szCs w:val="32"/>
+          <w:lang w:val="fr-CA"/>
+        </w:rPr>
+      </w:pPr>
+    </w:p>
+    <w:p>
+      <w:pPr>
+        <w:rPr>
+          <w:sz w:val="32"/>
+          <w:szCs w:val="32"/>
+          <w:lang w:val="fr-CA"/>
+        </w:rPr>
+      </w:pPr>
+    </w:p>
+    <w:p>
+      <w:pPr>
+        <w:rPr>
+          <w:sz w:val="32"/>
+          <w:szCs w:val="32"/>
+          <w:lang w:val="fr-CA"/>
+        </w:rPr>
+      </w:pPr>
+      <w:r>
+        <w:rPr>
+          <w:noProof/>
+          <w:sz w:val="32"/>
+          <w:szCs w:val="32"/>
+          <w:lang w:val="fr-CA"/>
+        </w:rPr>
+        <w:drawing>
+          <wp:inline distT="0" distB="0" distL="0" distR="0" wp14:anchorId="32800B92" wp14:editId="5A891BC4">
+            <wp:extent cx="5495925" cy="3762375"/>
+            <wp:effectExtent l="0" t="0" r="9525" b="9525"/>
+            <wp:docPr id="1871162659" name="Picture 1"/>
+            <wp:cNvGraphicFramePr>
+              <a:graphicFrameLocks xmlns:a="http://schemas.openxmlformats.org/drawingml/2006/main" noChangeAspect="1"/>
+            </wp:cNvGraphicFramePr>
+            <a:graphic xmlns:a="http://schemas.openxmlformats.org/drawingml/2006/main">
+              <a:graphicData uri="http://schemas.openxmlformats.org/drawingml/2006/picture">
+                <pic:pic xmlns:pic="http://schemas.openxmlformats.org/drawingml/2006/picture">
+                  <pic:nvPicPr>
+                    <pic:cNvPr id="0" name="Picture 1"/>
+                    <pic:cNvPicPr>
+                      <a:picLocks noChangeAspect="1" noChangeArrowheads="1"/>
+                    </pic:cNvPicPr>
+                  </pic:nvPicPr>
+                  <pic:blipFill>
+                    <a:blip r:embed="rId10">
+                      <a:extLst>
+                        <a:ext uri="{28A0092B-C50C-407E-A947-70E740481C1C}">
+                          <a14:useLocalDpi xmlns:a14="http://schemas.microsoft.com/office/drawing/2010/main" val="0"/>
+                        </a:ext>
+                      </a:extLst>
+                    </a:blip>
+                    <a:srcRect/>
+                    <a:stretch>
+                      <a:fillRect/>
+                    </a:stretch>
+                  </pic:blipFill>
+                  <pic:spPr bwMode="auto">
+                    <a:xfrm>
+                      <a:off x="0" y="0"/>
+                      <a:ext cx="5495925" cy="3762375"/>
+                    </a:xfrm>
+                    <a:prstGeom prst="rect">
+                      <a:avLst/>
+                    </a:prstGeom>
+                    <a:noFill/>
+                    <a:ln>
+                      <a:noFill/>
+                    </a:ln>
+                  </pic:spPr>
+                </pic:pic>
+              </a:graphicData>
+            </a:graphic>
+          </wp:inline>
+        </w:drawing>
+      </w:r>
+    </w:p>
+    <w:p>
+      <w:pPr>
+        <w:rPr>
+          <w:sz w:val="32"/>
+          <w:szCs w:val="32"/>
+          <w:lang w:val="fr-CA"/>
+        </w:rPr>
+      </w:pPr>
+    </w:p>
+    <w:p>
+      <w:pPr>
+        <w:rPr>
+          <w:sz w:val="32"/>
+          <w:szCs w:val="32"/>
+          <w:lang w:val="fr-CA"/>
+        </w:rPr>
+      </w:pPr>
+    </w:p>
+    <w:p>
+      <w:pPr>
+        <w:rPr>
+          <w:sz w:val="32"/>
+          <w:szCs w:val="32"/>
+          <w:lang w:val="fr-CA"/>
+        </w:rPr>
+      </w:pPr>
+    </w:p>
+    <w:p>
+      <w:pPr>
+        <w:rPr>
+          <w:sz w:val="32"/>
+          <w:szCs w:val="32"/>
+          <w:lang w:val="fr-CA"/>
+        </w:rPr>
+      </w:pPr>
+    </w:p>
+    <w:p>
+      <w:pPr>
+        <w:rPr>
+          <w:sz w:val="32"/>
+          <w:szCs w:val="32"/>
+          <w:lang w:val="fr-CA"/>
+        </w:rPr>
+      </w:pPr>
+    </w:p>
+    <w:p>
+      <w:pPr>
+        <w:rPr>
+          <w:sz w:val="32"/>
+          <w:szCs w:val="32"/>
+          <w:lang w:val="fr-CA"/>
+        </w:rPr>
+      </w:pPr>
+    </w:p>
+    <w:p>
+      <w:pPr>
+        <w:rPr>
+          <w:sz w:val="32"/>
+          <w:szCs w:val="32"/>
+          <w:lang w:val="fr-CA"/>
+        </w:rPr>
+      </w:pPr>
+    </w:p>
+    <w:p>
+      <w:pPr>
+        <w:rPr>
+          <w:sz w:val="32"/>
+          <w:szCs w:val="32"/>
+          <w:lang w:val="fr-CA"/>
+        </w:rPr>
+      </w:pPr>
+    </w:p>
+    <w:p>
+      <w:pPr>
+        <w:rPr>
+          <w:sz w:val="32"/>
+          <w:szCs w:val="32"/>
+          <w:lang w:val="fr-CA"/>
+        </w:rPr>
+      </w:pPr>
+    </w:p>
+    <w:p>
+      <w:pPr>
+        <w:rPr>
+          <w:sz w:val="32"/>
+          <w:szCs w:val="32"/>
+          <w:lang w:val="fr-CA"/>
+        </w:rPr>
+      </w:pPr>
+    </w:p>
+    <w:p>
+      <w:pPr>
+        <w:rPr>
+          <w:sz w:val="32"/>
+          <w:szCs w:val="32"/>
+          <w:lang w:val="fr-CA"/>
+        </w:rPr>
+      </w:pPr>
+    </w:p>
+    <w:p>
+      <w:pPr>
+        <w:rPr>
+          <w:sz w:val="32"/>
+          <w:szCs w:val="32"/>
+          <w:lang w:val="fr-CA"/>
+        </w:rPr>
+      </w:pPr>
+    </w:p>
+    <w:p>
+      <w:pPr>
+        <w:rPr>
+          <w:sz w:val="32"/>
+          <w:szCs w:val="32"/>
+          <w:lang w:val="fr-CA"/>
+        </w:rPr>
+      </w:pPr>
+    </w:p>
+    <w:p>
+      <w:pPr>
+        <w:rPr>
+          <w:sz w:val="32"/>
+          <w:szCs w:val="32"/>
+          <w:lang w:val="fr-CA"/>
+        </w:rPr>
+      </w:pPr>
+    </w:p>
+    <w:p>
+      <w:pPr>
+        <w:pStyle w:val="Heading1"/>
+        <w:rPr>
+          <w:lang w:val="fr-CA"/>
+        </w:rPr>
+      </w:pPr>
+      <w:bookmarkStart w:id="15" w:name="_Toc157969889"/>
+      <w:r>
+        <w:rPr>
+          <w:lang w:val="fr-CA"/>
+        </w:rPr>
+        <w:t>Clés de lecture</w:t>
+      </w:r>
+      <w:bookmarkEnd w:id="15"/>
+    </w:p>
+    <w:p>
+      <w:pPr>
+        <w:rPr>
+          <w:sz w:val="32"/>
+          <w:szCs w:val="32"/>
+          <w:lang w:val="fr-CA"/>
+        </w:rPr>
+      </w:pPr>
+    </w:p>
+    <w:p>
+      <w:pPr>
+        <w:spacing w:line="360" w:lineRule="auto"/>
+        <w:rPr>
+          <w:sz w:val="28"/>
+          <w:szCs w:val="28"/>
+          <w:lang w:val="fr-CA"/>
+        </w:rPr>
+      </w:pPr>
+      <w:r>
+        <w:rPr>
+          <w:sz w:val="28"/>
+          <w:szCs w:val="28"/>
+          <w:lang w:val="fr-CA"/>
+        </w:rPr>
+        <w:t xml:space="preserve">Un </w:t>
+      </w:r>
+      <w:r>
+        <w:rPr>
+          <w:sz w:val="28"/>
+          <w:szCs w:val="28"/>
+          <w:highlight w:val="yellow"/>
+          <w:lang w:val="fr-CA"/>
+        </w:rPr>
+        <w:t>client</w:t>
+      </w:r>
+      <w:r>
+        <w:rPr>
+          <w:sz w:val="28"/>
+          <w:szCs w:val="28"/>
+          <w:lang w:val="fr-CA"/>
+        </w:rPr>
+        <w:t xml:space="preserve"> peut posséder un ou plusieurs </w:t>
+      </w:r>
+      <w:r>
+        <w:rPr>
+          <w:sz w:val="28"/>
+          <w:szCs w:val="28"/>
+          <w:highlight w:val="yellow"/>
+          <w:lang w:val="fr-CA"/>
+        </w:rPr>
+        <w:t>programmes d’entrainement</w:t>
+      </w:r>
+    </w:p>
+    <w:p>
+      <w:pPr>
+        <w:spacing w:line="360" w:lineRule="auto"/>
+        <w:rPr>
+          <w:sz w:val="28"/>
+          <w:szCs w:val="28"/>
+          <w:lang w:val="fr-CA"/>
+        </w:rPr>
+      </w:pPr>
+      <w:r>
+        <w:rPr>
+          <w:sz w:val="28"/>
+          <w:szCs w:val="28"/>
+          <w:lang w:val="fr-CA"/>
+        </w:rPr>
+        <w:t xml:space="preserve">Un </w:t>
+      </w:r>
+      <w:r>
+        <w:rPr>
+          <w:sz w:val="28"/>
+          <w:szCs w:val="28"/>
+          <w:highlight w:val="yellow"/>
+          <w:lang w:val="fr-CA"/>
+        </w:rPr>
+        <w:t>programme d’entrainement</w:t>
+      </w:r>
+      <w:r>
+        <w:rPr>
+          <w:sz w:val="28"/>
+          <w:szCs w:val="28"/>
+          <w:lang w:val="fr-CA"/>
+        </w:rPr>
+        <w:t xml:space="preserve"> doit appartenir à un ou plusieurs </w:t>
+      </w:r>
+      <w:r>
+        <w:rPr>
+          <w:sz w:val="28"/>
+          <w:szCs w:val="28"/>
+          <w:highlight w:val="yellow"/>
+          <w:lang w:val="fr-CA"/>
+        </w:rPr>
+        <w:t>clients</w:t>
+      </w:r>
+    </w:p>
+    <w:p>
+      <w:pPr>
+        <w:spacing w:line="360" w:lineRule="auto"/>
+        <w:rPr>
+          <w:sz w:val="28"/>
+          <w:szCs w:val="28"/>
+          <w:lang w:val="fr-CA"/>
+        </w:rPr>
+      </w:pPr>
+    </w:p>
+    <w:p>
+      <w:pPr>
+        <w:spacing w:line="360" w:lineRule="auto"/>
+        <w:rPr>
+          <w:sz w:val="28"/>
+          <w:szCs w:val="28"/>
+          <w:lang w:val="fr-CA"/>
+        </w:rPr>
+      </w:pPr>
+      <w:r>
+        <w:rPr>
+          <w:sz w:val="28"/>
+          <w:szCs w:val="28"/>
+          <w:lang w:val="fr-CA"/>
+        </w:rPr>
+        <w:t xml:space="preserve">Un </w:t>
+      </w:r>
+      <w:r>
+        <w:rPr>
+          <w:sz w:val="28"/>
+          <w:szCs w:val="28"/>
+          <w:highlight w:val="yellow"/>
+          <w:lang w:val="fr-CA"/>
+        </w:rPr>
+        <w:t xml:space="preserve">programme d’entrainement </w:t>
+      </w:r>
+      <w:r>
+        <w:rPr>
+          <w:sz w:val="28"/>
+          <w:szCs w:val="28"/>
+          <w:lang w:val="fr-CA"/>
+        </w:rPr>
+        <w:t xml:space="preserve">doit contenir un ou plusieurs </w:t>
+      </w:r>
+      <w:r>
+        <w:rPr>
+          <w:sz w:val="28"/>
+          <w:szCs w:val="28"/>
+          <w:highlight w:val="yellow"/>
+          <w:lang w:val="fr-CA"/>
+        </w:rPr>
+        <w:t>exercices</w:t>
+      </w:r>
+    </w:p>
+    <w:p>
+      <w:pPr>
+        <w:spacing w:line="360" w:lineRule="auto"/>
+        <w:rPr>
+          <w:sz w:val="28"/>
+          <w:szCs w:val="28"/>
+          <w:highlight w:val="yellow"/>
+          <w:lang w:val="fr-CA"/>
+        </w:rPr>
+      </w:pPr>
+      <w:r>
+        <w:rPr>
+          <w:sz w:val="28"/>
+          <w:szCs w:val="28"/>
+          <w:lang w:val="fr-CA"/>
+        </w:rPr>
+        <w:t xml:space="preserve">Un </w:t>
+      </w:r>
+      <w:r>
+        <w:rPr>
+          <w:sz w:val="28"/>
+          <w:szCs w:val="28"/>
+          <w:highlight w:val="yellow"/>
+          <w:lang w:val="fr-CA"/>
+        </w:rPr>
+        <w:t xml:space="preserve">exercice </w:t>
+      </w:r>
+      <w:r>
+        <w:rPr>
+          <w:sz w:val="28"/>
+          <w:szCs w:val="28"/>
+          <w:lang w:val="fr-CA"/>
+        </w:rPr>
+        <w:t xml:space="preserve">peut figurer dans un ou plusieurs </w:t>
+      </w:r>
+      <w:r>
+        <w:rPr>
+          <w:sz w:val="28"/>
+          <w:szCs w:val="28"/>
+          <w:highlight w:val="yellow"/>
+          <w:lang w:val="fr-CA"/>
+        </w:rPr>
+        <w:t>programmes d’entrainement</w:t>
+      </w:r>
+    </w:p>
+    <w:p>
+      <w:pPr>
+        <w:spacing w:line="360" w:lineRule="auto"/>
+        <w:rPr>
+          <w:sz w:val="28"/>
+          <w:szCs w:val="28"/>
+          <w:lang w:val="fr-CA"/>
+        </w:rPr>
+      </w:pPr>
+    </w:p>
+    <w:p>
+      <w:pPr>
+        <w:spacing w:line="360" w:lineRule="auto"/>
+        <w:rPr>
+          <w:sz w:val="28"/>
+          <w:szCs w:val="28"/>
+          <w:lang w:val="fr-CA"/>
+        </w:rPr>
+      </w:pPr>
+      <w:r>
+        <w:rPr>
+          <w:sz w:val="28"/>
+          <w:szCs w:val="28"/>
+          <w:lang w:val="fr-CA"/>
+        </w:rPr>
+        <w:t xml:space="preserve">Un </w:t>
+      </w:r>
+      <w:r>
+        <w:rPr>
+          <w:sz w:val="28"/>
+          <w:szCs w:val="28"/>
+          <w:highlight w:val="yellow"/>
+          <w:lang w:val="fr-CA"/>
+        </w:rPr>
+        <w:t xml:space="preserve">exercice </w:t>
+      </w:r>
+      <w:r>
+        <w:rPr>
+          <w:sz w:val="28"/>
+          <w:szCs w:val="28"/>
+          <w:lang w:val="fr-CA"/>
+        </w:rPr>
+        <w:t xml:space="preserve">doit être affilier à un ou plusieurs </w:t>
+      </w:r>
+      <w:r>
+        <w:rPr>
+          <w:sz w:val="28"/>
+          <w:szCs w:val="28"/>
+          <w:highlight w:val="yellow"/>
+          <w:lang w:val="fr-CA"/>
+        </w:rPr>
+        <w:t>sports</w:t>
+      </w:r>
+    </w:p>
+    <w:p>
+      <w:pPr>
+        <w:spacing w:line="360" w:lineRule="auto"/>
+        <w:rPr>
+          <w:sz w:val="28"/>
+          <w:szCs w:val="28"/>
+          <w:lang w:val="fr-CA"/>
+        </w:rPr>
+      </w:pPr>
+      <w:r>
+        <w:rPr>
+          <w:sz w:val="28"/>
+          <w:szCs w:val="28"/>
+          <w:lang w:val="fr-CA"/>
+        </w:rPr>
+        <w:t xml:space="preserve">Un </w:t>
+      </w:r>
+      <w:r>
+        <w:rPr>
+          <w:sz w:val="28"/>
+          <w:szCs w:val="28"/>
+          <w:highlight w:val="yellow"/>
+          <w:lang w:val="fr-CA"/>
+        </w:rPr>
+        <w:t xml:space="preserve">sport </w:t>
+      </w:r>
+      <w:r>
+        <w:rPr>
+          <w:sz w:val="28"/>
+          <w:szCs w:val="28"/>
+          <w:lang w:val="fr-CA"/>
+        </w:rPr>
+        <w:t xml:space="preserve">peut être relier à un ou plusieurs </w:t>
+      </w:r>
+      <w:r>
+        <w:rPr>
+          <w:sz w:val="28"/>
+          <w:szCs w:val="28"/>
+          <w:highlight w:val="yellow"/>
+          <w:lang w:val="fr-CA"/>
+        </w:rPr>
+        <w:t>exercices</w:t>
+      </w:r>
+    </w:p>
+    <w:p>
+      <w:pPr>
+        <w:spacing w:line="360" w:lineRule="auto"/>
+        <w:rPr>
+          <w:sz w:val="28"/>
+          <w:szCs w:val="28"/>
+          <w:lang w:val="fr-CA"/>
+        </w:rPr>
+      </w:pPr>
+    </w:p>
+    <w:p>
+      <w:pPr>
+        <w:spacing w:line="360" w:lineRule="auto"/>
+        <w:rPr>
+          <w:sz w:val="28"/>
+          <w:szCs w:val="28"/>
+          <w:lang w:val="fr-CA"/>
+        </w:rPr>
+      </w:pPr>
+      <w:r>
+        <w:rPr>
+          <w:sz w:val="28"/>
+          <w:szCs w:val="28"/>
+          <w:lang w:val="fr-CA"/>
+        </w:rPr>
+        <w:t xml:space="preserve">Un </w:t>
+      </w:r>
+      <w:r>
+        <w:rPr>
+          <w:sz w:val="28"/>
+          <w:szCs w:val="28"/>
+          <w:highlight w:val="yellow"/>
+          <w:lang w:val="fr-CA"/>
+        </w:rPr>
+        <w:t xml:space="preserve">sport </w:t>
+      </w:r>
+      <w:r>
+        <w:rPr>
+          <w:sz w:val="28"/>
+          <w:szCs w:val="28"/>
+          <w:lang w:val="fr-CA"/>
+        </w:rPr>
+        <w:t xml:space="preserve">peut contenir un ou plusieurs </w:t>
+      </w:r>
+      <w:r>
+        <w:rPr>
+          <w:sz w:val="28"/>
+          <w:szCs w:val="28"/>
+          <w:highlight w:val="yellow"/>
+          <w:lang w:val="fr-CA"/>
+        </w:rPr>
+        <w:t>postes</w:t>
+      </w:r>
+    </w:p>
+    <w:p>
+      <w:pPr>
+        <w:spacing w:line="360" w:lineRule="auto"/>
+        <w:rPr>
+          <w:sz w:val="28"/>
+          <w:szCs w:val="28"/>
+          <w:lang w:val="fr-CA"/>
+        </w:rPr>
+      </w:pPr>
+      <w:r>
+        <w:rPr>
+          <w:sz w:val="28"/>
+          <w:szCs w:val="28"/>
+          <w:lang w:val="fr-CA"/>
+        </w:rPr>
+        <w:t xml:space="preserve">Un </w:t>
+      </w:r>
+      <w:r>
+        <w:rPr>
+          <w:sz w:val="28"/>
+          <w:szCs w:val="28"/>
+          <w:highlight w:val="yellow"/>
+          <w:lang w:val="fr-CA"/>
+        </w:rPr>
+        <w:t xml:space="preserve">poste </w:t>
+      </w:r>
+      <w:r>
+        <w:rPr>
+          <w:sz w:val="28"/>
+          <w:szCs w:val="28"/>
+          <w:lang w:val="fr-CA"/>
+        </w:rPr>
+        <w:t xml:space="preserve">doit appartenir à un </w:t>
+      </w:r>
+      <w:r>
+        <w:rPr>
+          <w:sz w:val="28"/>
+          <w:szCs w:val="28"/>
+          <w:highlight w:val="yellow"/>
+          <w:lang w:val="fr-CA"/>
+        </w:rPr>
+        <w:t>sport</w:t>
+      </w:r>
+    </w:p>
+    <w:p>
+      <w:pPr>
+        <w:spacing w:line="360" w:lineRule="auto"/>
+        <w:rPr>
+          <w:sz w:val="28"/>
+          <w:szCs w:val="28"/>
+          <w:lang w:val="fr-CA"/>
+        </w:rPr>
+      </w:pPr>
+    </w:p>
+    <w:p>
+      <w:pPr>
+        <w:spacing w:line="360" w:lineRule="auto"/>
+        <w:rPr>
+          <w:sz w:val="28"/>
+          <w:szCs w:val="28"/>
+          <w:lang w:val="fr-CA"/>
+        </w:rPr>
+      </w:pPr>
+      <w:r>
+        <w:rPr>
+          <w:sz w:val="28"/>
+          <w:szCs w:val="28"/>
+          <w:lang w:val="fr-CA"/>
+        </w:rPr>
+        <w:t xml:space="preserve">Un </w:t>
+      </w:r>
+      <w:r>
+        <w:rPr>
+          <w:sz w:val="28"/>
+          <w:szCs w:val="28"/>
+          <w:highlight w:val="yellow"/>
+          <w:lang w:val="fr-CA"/>
+        </w:rPr>
+        <w:t xml:space="preserve">sport </w:t>
+      </w:r>
+      <w:r>
+        <w:rPr>
+          <w:sz w:val="28"/>
+          <w:szCs w:val="28"/>
+          <w:lang w:val="fr-CA"/>
+        </w:rPr>
+        <w:t xml:space="preserve">peut être rattacher à un ou plusieurs </w:t>
+      </w:r>
+      <w:r>
+        <w:rPr>
+          <w:sz w:val="28"/>
+          <w:szCs w:val="28"/>
+          <w:highlight w:val="yellow"/>
+          <w:lang w:val="fr-CA"/>
+        </w:rPr>
+        <w:t>coaches</w:t>
+      </w:r>
+    </w:p>
+    <w:p>
+      <w:pPr>
+        <w:spacing w:line="360" w:lineRule="auto"/>
+        <w:rPr>
+          <w:sz w:val="28"/>
+          <w:szCs w:val="28"/>
+          <w:lang w:val="fr-CA"/>
+        </w:rPr>
+      </w:pPr>
+      <w:r>
+        <w:rPr>
+          <w:sz w:val="28"/>
+          <w:szCs w:val="28"/>
+          <w:lang w:val="fr-CA"/>
+        </w:rPr>
+        <w:t xml:space="preserve">Un </w:t>
+      </w:r>
+      <w:r>
+        <w:rPr>
+          <w:sz w:val="28"/>
+          <w:szCs w:val="28"/>
+          <w:highlight w:val="yellow"/>
+          <w:lang w:val="fr-CA"/>
+        </w:rPr>
+        <w:t xml:space="preserve">coach </w:t>
+      </w:r>
+      <w:r>
+        <w:rPr>
+          <w:sz w:val="28"/>
+          <w:szCs w:val="28"/>
+          <w:lang w:val="fr-CA"/>
+        </w:rPr>
+        <w:t xml:space="preserve">doit être assimile à un ou plusieurs </w:t>
+      </w:r>
+      <w:r>
+        <w:rPr>
+          <w:sz w:val="28"/>
+          <w:szCs w:val="28"/>
+          <w:highlight w:val="yellow"/>
+          <w:lang w:val="fr-CA"/>
+        </w:rPr>
+        <w:t>sports</w:t>
+      </w:r>
+    </w:p>
+    <w:p>
+      <w:pPr>
+        <w:spacing w:line="360" w:lineRule="auto"/>
+        <w:rPr>
+          <w:sz w:val="28"/>
+          <w:szCs w:val="28"/>
+          <w:lang w:val="fr-CA"/>
+        </w:rPr>
+      </w:pPr>
+    </w:p>
+    <w:p>
+      <w:pPr>
+        <w:spacing w:line="360" w:lineRule="auto"/>
+        <w:rPr>
+          <w:sz w:val="28"/>
+          <w:szCs w:val="28"/>
+          <w:lang w:val="fr-CA"/>
+        </w:rPr>
+      </w:pPr>
+      <w:r>
+        <w:rPr>
+          <w:sz w:val="28"/>
+          <w:szCs w:val="28"/>
+          <w:lang w:val="fr-CA"/>
+        </w:rPr>
+        <w:t xml:space="preserve">Un </w:t>
+      </w:r>
+      <w:r>
+        <w:rPr>
+          <w:sz w:val="28"/>
+          <w:szCs w:val="28"/>
+          <w:highlight w:val="yellow"/>
+          <w:lang w:val="fr-CA"/>
+        </w:rPr>
+        <w:t xml:space="preserve">coach </w:t>
+      </w:r>
+      <w:r>
+        <w:rPr>
+          <w:sz w:val="28"/>
+          <w:szCs w:val="28"/>
+          <w:lang w:val="fr-CA"/>
+        </w:rPr>
+        <w:t xml:space="preserve">peut appartenir à un ou plusieurs </w:t>
+      </w:r>
+      <w:r>
+        <w:rPr>
+          <w:sz w:val="28"/>
+          <w:szCs w:val="28"/>
+          <w:highlight w:val="yellow"/>
+          <w:lang w:val="fr-CA"/>
+        </w:rPr>
+        <w:t>clients</w:t>
+      </w:r>
+    </w:p>
+    <w:p>
+      <w:pPr>
+        <w:spacing w:line="360" w:lineRule="auto"/>
+        <w:rPr>
+          <w:sz w:val="28"/>
+          <w:szCs w:val="28"/>
+          <w:lang w:val="fr-CA"/>
+        </w:rPr>
+      </w:pPr>
+      <w:r>
+        <w:rPr>
+          <w:sz w:val="28"/>
+          <w:szCs w:val="28"/>
+          <w:lang w:val="fr-CA"/>
+        </w:rPr>
+        <w:t xml:space="preserve">Un </w:t>
+      </w:r>
+      <w:r>
+        <w:rPr>
+          <w:sz w:val="28"/>
+          <w:szCs w:val="28"/>
+          <w:highlight w:val="yellow"/>
+          <w:lang w:val="fr-CA"/>
+        </w:rPr>
+        <w:t xml:space="preserve">client </w:t>
+      </w:r>
+      <w:r>
+        <w:rPr>
+          <w:sz w:val="28"/>
+          <w:szCs w:val="28"/>
+          <w:lang w:val="fr-CA"/>
+        </w:rPr>
+        <w:t xml:space="preserve">peut posséder un ou plusieurs </w:t>
+      </w:r>
+      <w:r>
+        <w:rPr>
+          <w:sz w:val="28"/>
+          <w:szCs w:val="28"/>
+          <w:highlight w:val="yellow"/>
+          <w:lang w:val="fr-CA"/>
+        </w:rPr>
+        <w:t>coaches</w:t>
+      </w:r>
+    </w:p>
+    <w:p>
+      <w:pPr>
+        <w:spacing w:line="360" w:lineRule="auto"/>
+        <w:rPr>
+          <w:sz w:val="28"/>
+          <w:szCs w:val="28"/>
+          <w:lang w:val="fr-CA"/>
+        </w:rPr>
+      </w:pPr>
+    </w:p>
+    <w:p>
+      <w:pPr>
+        <w:spacing w:line="360" w:lineRule="auto"/>
+        <w:rPr>
+          <w:sz w:val="28"/>
+          <w:szCs w:val="28"/>
+          <w:lang w:val="fr-CA"/>
+        </w:rPr>
+      </w:pPr>
+      <w:r>
+        <w:rPr>
+          <w:sz w:val="28"/>
+          <w:szCs w:val="28"/>
+          <w:lang w:val="fr-CA"/>
+        </w:rPr>
+        <w:t xml:space="preserve">Un </w:t>
+      </w:r>
+      <w:r>
+        <w:rPr>
+          <w:sz w:val="28"/>
+          <w:szCs w:val="28"/>
+          <w:highlight w:val="yellow"/>
+          <w:lang w:val="fr-CA"/>
+        </w:rPr>
+        <w:t xml:space="preserve">client </w:t>
+      </w:r>
+      <w:r>
+        <w:rPr>
+          <w:sz w:val="28"/>
+          <w:szCs w:val="28"/>
+          <w:lang w:val="fr-CA"/>
+        </w:rPr>
+        <w:t xml:space="preserve">peut posséder une ou plusieurs </w:t>
+      </w:r>
+      <w:r>
+        <w:rPr>
+          <w:sz w:val="28"/>
+          <w:szCs w:val="28"/>
+          <w:highlight w:val="yellow"/>
+          <w:lang w:val="fr-CA"/>
+        </w:rPr>
+        <w:t>diètes</w:t>
+      </w:r>
+    </w:p>
+    <w:p>
+      <w:pPr>
+        <w:spacing w:line="360" w:lineRule="auto"/>
+        <w:rPr>
+          <w:sz w:val="28"/>
+          <w:szCs w:val="28"/>
+          <w:lang w:val="fr-CA"/>
+        </w:rPr>
+      </w:pPr>
+      <w:r>
+        <w:rPr>
+          <w:sz w:val="28"/>
+          <w:szCs w:val="28"/>
+          <w:lang w:val="fr-CA"/>
+        </w:rPr>
+        <w:t xml:space="preserve">Une </w:t>
+      </w:r>
+      <w:r>
+        <w:rPr>
+          <w:sz w:val="28"/>
+          <w:szCs w:val="28"/>
+          <w:highlight w:val="yellow"/>
+          <w:lang w:val="fr-CA"/>
+        </w:rPr>
+        <w:t xml:space="preserve">diète </w:t>
+      </w:r>
+      <w:r>
+        <w:rPr>
+          <w:sz w:val="28"/>
+          <w:szCs w:val="28"/>
+          <w:lang w:val="fr-CA"/>
+        </w:rPr>
+        <w:t xml:space="preserve">doit appartenir à un ou plusieurs </w:t>
+      </w:r>
+      <w:r>
+        <w:rPr>
+          <w:sz w:val="28"/>
+          <w:szCs w:val="28"/>
+          <w:highlight w:val="yellow"/>
+          <w:lang w:val="fr-CA"/>
+        </w:rPr>
+        <w:t>clients</w:t>
+      </w:r>
+    </w:p>
+    <w:p>
+      <w:pPr>
+        <w:pStyle w:val="Heading1"/>
+        <w:rPr>
+          <w:lang w:val="fr-CA"/>
+        </w:rPr>
+      </w:pPr>
+      <w:bookmarkStart w:id="16" w:name="_Toc157969890"/>
+      <w:r>
+        <w:rPr>
+          <w:lang w:val="fr-CA"/>
         </w:rPr>
         <w:lastRenderedPageBreak/>
-        <w:t>à toutes les interfaces contenant les exercices pour chaque position de chaque sport, afin d'aider le client à atteindre son objectif. Ensuite, le site offrira aux clients l'accès à une plateforme dédiée pour discuter avec des entraîneurs privés, bien que le coaching soit assuré par des entraîneurs partenaires plutôt que par notre site web ou notre équipe directement.</w:t>
-      </w:r>
-    </w:p>
-    <w:p>
-      <w:pPr>
-        <w:rPr>
-          <w:sz w:val="32"/>
-          <w:szCs w:val="32"/>
-          <w:lang w:val="fr-CA"/>
-        </w:rPr>
-      </w:pPr>
-    </w:p>
-    <w:p>
-      <w:pPr>
-        <w:rPr>
-          <w:sz w:val="32"/>
-          <w:szCs w:val="32"/>
-          <w:lang w:val="fr-CA"/>
-        </w:rPr>
-      </w:pPr>
-    </w:p>
-    <w:p>
-      <w:pPr>
-        <w:rPr>
-          <w:sz w:val="32"/>
-          <w:szCs w:val="32"/>
-          <w:lang w:val="fr-CA"/>
-        </w:rPr>
-      </w:pPr>
-    </w:p>
-    <w:p>
-      <w:pPr>
-        <w:rPr>
-          <w:sz w:val="32"/>
-          <w:szCs w:val="32"/>
-          <w:lang w:val="fr-CA"/>
-        </w:rPr>
-      </w:pPr>
-    </w:p>
-    <w:p>
-      <w:pPr>
-        <w:rPr>
-          <w:sz w:val="32"/>
-          <w:szCs w:val="32"/>
-          <w:lang w:val="fr-CA"/>
-        </w:rPr>
-      </w:pPr>
-    </w:p>
-    <w:p>
-      <w:pPr>
-        <w:rPr>
-          <w:sz w:val="32"/>
-          <w:szCs w:val="32"/>
-          <w:lang w:val="fr-CA"/>
-        </w:rPr>
-      </w:pPr>
-    </w:p>
-    <w:p>
-      <w:pPr>
-        <w:rPr>
-          <w:sz w:val="32"/>
-          <w:szCs w:val="32"/>
-          <w:lang w:val="fr-CA"/>
-        </w:rPr>
-      </w:pPr>
-    </w:p>
-    <w:p>
-      <w:pPr>
-        <w:rPr>
-          <w:sz w:val="32"/>
-          <w:szCs w:val="32"/>
-          <w:lang w:val="fr-CA"/>
-        </w:rPr>
-      </w:pPr>
-    </w:p>
-    <w:p>
-      <w:pPr>
-        <w:rPr>
-          <w:sz w:val="32"/>
-          <w:szCs w:val="32"/>
-          <w:lang w:val="fr-CA"/>
-        </w:rPr>
-      </w:pPr>
-      <w:r>
-        <w:rPr>
-          <w:sz w:val="32"/>
-          <w:szCs w:val="32"/>
-          <w:lang w:val="fr-CA"/>
-        </w:rPr>
-        <w:t>Fonctionnement du site web</w:t>
-      </w:r>
-    </w:p>
-    <w:p>
-      <w:pPr>
-        <w:rPr>
-          <w:sz w:val="32"/>
-          <w:szCs w:val="32"/>
-          <w:lang w:val="fr-CA"/>
-        </w:rPr>
-      </w:pPr>
-    </w:p>
-    <w:p>
-      <w:pPr>
-        <w:rPr>
-          <w:sz w:val="28"/>
-          <w:szCs w:val="28"/>
-          <w:lang w:val="fr-CA"/>
-        </w:rPr>
-      </w:pPr>
-      <w:r>
-        <w:rPr>
-          <w:sz w:val="28"/>
-          <w:szCs w:val="28"/>
-          <w:lang w:val="fr-CA"/>
-        </w:rPr>
-        <w:t>Au lancement du site, l’utilisateur doit créer un compte.</w:t>
-      </w:r>
-      <w:r>
-        <w:rPr>
-          <w:sz w:val="28"/>
-          <w:szCs w:val="28"/>
-          <w:lang w:val="fr-CA"/>
-        </w:rPr>
-        <w:t xml:space="preserve"> </w:t>
-      </w:r>
-    </w:p>
-    <w:p>
-      <w:pPr>
-        <w:rPr>
-          <w:sz w:val="28"/>
-          <w:szCs w:val="28"/>
-          <w:lang w:val="fr-CA"/>
-        </w:rPr>
-      </w:pPr>
-    </w:p>
-    <w:p>
-      <w:pPr>
-        <w:rPr>
-          <w:sz w:val="28"/>
-          <w:szCs w:val="28"/>
-          <w:lang w:val="fr-CA"/>
-        </w:rPr>
-      </w:pPr>
-      <w:r>
-        <w:rPr>
-          <w:sz w:val="28"/>
-          <w:szCs w:val="28"/>
-          <w:lang w:val="fr-CA"/>
-        </w:rPr>
-        <w:t>Lorsque le compte est créé, l’utilisateur est offert un choix entre les cinq sports disponibles. Lorsque le choix est fait, l’utilisateur est ensuite demandé ses informations personnelles; niveaux d’aptitude au sport, son poids, sa taille, son pace et une estimation de son pourcentage de masse grasse, ainsi que son but.</w:t>
-      </w:r>
-    </w:p>
-    <w:p>
-      <w:pPr>
-        <w:rPr>
-          <w:sz w:val="28"/>
-          <w:szCs w:val="28"/>
-          <w:lang w:val="fr-CA"/>
-        </w:rPr>
-      </w:pPr>
-    </w:p>
-    <w:p>
-      <w:pPr>
-        <w:rPr>
-          <w:sz w:val="28"/>
-          <w:szCs w:val="28"/>
-          <w:lang w:val="fr-CA"/>
-        </w:rPr>
-      </w:pPr>
-      <w:r>
-        <w:rPr>
-          <w:sz w:val="28"/>
-          <w:szCs w:val="28"/>
-          <w:lang w:val="fr-CA"/>
-        </w:rPr>
-        <w:t>Lorsque tout cela est fait, l’utilisateur est offert un choix entre plusieurs entraînements faites pour lui, à l’aide de son choix de sport et de ses informations personnelles.</w:t>
-      </w:r>
-    </w:p>
-    <w:p>
-      <w:pPr>
-        <w:rPr>
-          <w:sz w:val="28"/>
-          <w:szCs w:val="28"/>
-          <w:lang w:val="fr-CA"/>
-        </w:rPr>
-      </w:pPr>
-    </w:p>
-    <w:p>
-      <w:pPr>
-        <w:rPr>
-          <w:sz w:val="28"/>
-          <w:szCs w:val="28"/>
-          <w:lang w:val="fr-CA"/>
-        </w:rPr>
-      </w:pPr>
-      <w:r>
-        <w:rPr>
-          <w:sz w:val="28"/>
-          <w:szCs w:val="28"/>
-          <w:lang w:val="fr-CA"/>
-        </w:rPr>
-        <w:t>Après avoir</w:t>
-      </w:r>
-      <w:r>
-        <w:rPr>
-          <w:sz w:val="28"/>
-          <w:szCs w:val="28"/>
-          <w:lang w:val="fr-CA"/>
-        </w:rPr>
-        <w:t xml:space="preserve"> reçu son entraînement (qui est un entraînement en cycle de semaine), lors des prochaines connections, l’utilisateur est suggéré de rentrer ses entraînements, avec celui du jour comme recommandé. Cependant, l’utilisateur peut rentrer les exercices qu’il veut.</w:t>
-      </w:r>
-      <w:r>
-        <w:rPr>
-          <w:sz w:val="28"/>
-          <w:szCs w:val="28"/>
-          <w:lang w:val="fr-CA"/>
-        </w:rPr>
-        <w:br/>
-      </w:r>
-      <w:r>
-        <w:rPr>
-          <w:sz w:val="28"/>
-          <w:szCs w:val="28"/>
-          <w:lang w:val="fr-CA"/>
-        </w:rPr>
-        <w:br/>
-        <w:t>L’utilisateur peut à tout moment aller voir tout ses entraînements passés, ainsi que voir des graphs qui montrent son progrès.</w:t>
-      </w:r>
-    </w:p>
-    <w:p>
-      <w:pPr>
-        <w:rPr>
-          <w:sz w:val="28"/>
-          <w:szCs w:val="28"/>
-          <w:lang w:val="fr-CA"/>
-        </w:rPr>
-      </w:pPr>
-    </w:p>
-    <w:p>
-      <w:pPr>
-        <w:rPr>
-          <w:sz w:val="28"/>
-          <w:szCs w:val="28"/>
-          <w:lang w:val="fr-CA"/>
-        </w:rPr>
-      </w:pPr>
-      <w:r>
-        <w:rPr>
-          <w:sz w:val="28"/>
-          <w:szCs w:val="28"/>
-          <w:lang w:val="fr-CA"/>
-        </w:rPr>
-        <w:lastRenderedPageBreak/>
-        <w:t>L’utilisateur pourra accéder à deux coaches qui auront toutes les informations de ses entraînements, et il pourra les poser des questions. Ces coachs auront accès à la base de données, et peuvent modifier l’entraînement régulier si établit avec l’utilisateur.</w:t>
-      </w:r>
-    </w:p>
-    <w:p>
-      <w:pPr>
-        <w:rPr>
-          <w:sz w:val="32"/>
-          <w:szCs w:val="32"/>
-          <w:lang w:val="fr-CA"/>
-        </w:rPr>
-      </w:pPr>
-    </w:p>
-    <w:p>
-      <w:pPr>
-        <w:rPr>
-          <w:sz w:val="32"/>
-          <w:szCs w:val="32"/>
-          <w:lang w:val="fr-CA"/>
-        </w:rPr>
-      </w:pPr>
-      <w:r>
-        <w:rPr>
-          <w:sz w:val="32"/>
-          <w:szCs w:val="32"/>
-          <w:lang w:val="fr-CA"/>
-        </w:rPr>
-        <w:t>Modèle de base de données</w:t>
-      </w:r>
-    </w:p>
-    <w:p>
-      <w:pPr>
-        <w:rPr>
-          <w:sz w:val="32"/>
-          <w:szCs w:val="32"/>
-          <w:lang w:val="fr-CA"/>
-        </w:rPr>
-      </w:pPr>
-    </w:p>
-    <w:p>
-      <w:pPr>
-        <w:rPr>
-          <w:sz w:val="32"/>
-          <w:szCs w:val="32"/>
-          <w:lang w:val="fr-CA"/>
-        </w:rPr>
-      </w:pPr>
-    </w:p>
-    <w:p>
-      <w:pPr>
-        <w:rPr>
-          <w:sz w:val="32"/>
-          <w:szCs w:val="32"/>
-          <w:lang w:val="fr-CA"/>
-        </w:rPr>
-      </w:pPr>
-    </w:p>
-    <w:p>
-      <w:pPr>
-        <w:rPr>
-          <w:sz w:val="32"/>
-          <w:szCs w:val="32"/>
-          <w:lang w:val="fr-CA"/>
-        </w:rPr>
-      </w:pPr>
-    </w:p>
-    <w:p>
-      <w:pPr>
-        <w:rPr>
-          <w:sz w:val="32"/>
-          <w:szCs w:val="32"/>
-          <w:lang w:val="fr-CA"/>
-        </w:rPr>
-      </w:pPr>
-    </w:p>
-    <w:p>
-      <w:pPr>
-        <w:rPr>
-          <w:sz w:val="32"/>
-          <w:szCs w:val="32"/>
-          <w:lang w:val="fr-CA"/>
-        </w:rPr>
-      </w:pPr>
-    </w:p>
-    <w:p>
-      <w:pPr>
-        <w:rPr>
-          <w:sz w:val="32"/>
-          <w:szCs w:val="32"/>
-          <w:lang w:val="fr-CA"/>
-        </w:rPr>
-      </w:pPr>
-    </w:p>
-    <w:p>
-      <w:pPr>
-        <w:rPr>
-          <w:sz w:val="32"/>
-          <w:szCs w:val="32"/>
-          <w:lang w:val="fr-CA"/>
-        </w:rPr>
-      </w:pPr>
-    </w:p>
-    <w:p>
-      <w:pPr>
-        <w:rPr>
-          <w:sz w:val="32"/>
-          <w:szCs w:val="32"/>
-          <w:lang w:val="fr-CA"/>
-        </w:rPr>
-      </w:pPr>
-    </w:p>
-    <w:p>
-      <w:pPr>
-        <w:rPr>
-          <w:sz w:val="32"/>
-          <w:szCs w:val="32"/>
-          <w:lang w:val="fr-CA"/>
-        </w:rPr>
-      </w:pPr>
-    </w:p>
-    <w:p>
-      <w:pPr>
-        <w:rPr>
-          <w:sz w:val="32"/>
-          <w:szCs w:val="32"/>
-          <w:lang w:val="fr-CA"/>
-        </w:rPr>
-      </w:pPr>
-    </w:p>
-    <w:p>
-      <w:pPr>
-        <w:rPr>
-          <w:sz w:val="32"/>
-          <w:szCs w:val="32"/>
-          <w:lang w:val="fr-CA"/>
-        </w:rPr>
-      </w:pPr>
-    </w:p>
-    <w:p>
-      <w:pPr>
-        <w:rPr>
-          <w:sz w:val="32"/>
-          <w:szCs w:val="32"/>
-          <w:lang w:val="fr-CA"/>
-        </w:rPr>
-      </w:pPr>
-      <w:r>
-        <w:rPr>
-          <w:sz w:val="32"/>
-          <w:szCs w:val="32"/>
-          <w:lang w:val="fr-CA"/>
-        </w:rPr>
-        <w:t>Clés de lecture</w:t>
-      </w:r>
-    </w:p>
-    <w:p>
-      <w:pPr>
-        <w:rPr>
-          <w:sz w:val="32"/>
-          <w:szCs w:val="32"/>
-          <w:lang w:val="fr-CA"/>
-        </w:rPr>
-      </w:pPr>
-    </w:p>
-    <w:p>
-      <w:pPr>
-        <w:rPr>
-          <w:sz w:val="32"/>
-          <w:szCs w:val="32"/>
-          <w:lang w:val="fr-CA"/>
-        </w:rPr>
-      </w:pPr>
-    </w:p>
-    <w:p>
-      <w:pPr>
-        <w:rPr>
-          <w:sz w:val="32"/>
-          <w:szCs w:val="32"/>
-          <w:lang w:val="fr-CA"/>
-        </w:rPr>
-      </w:pPr>
-    </w:p>
-    <w:p>
-      <w:pPr>
-        <w:rPr>
-          <w:sz w:val="32"/>
-          <w:szCs w:val="32"/>
-          <w:lang w:val="fr-CA"/>
-        </w:rPr>
-      </w:pPr>
-    </w:p>
-    <w:p>
-      <w:pPr>
-        <w:rPr>
-          <w:sz w:val="32"/>
-          <w:szCs w:val="32"/>
-          <w:lang w:val="fr-CA"/>
-        </w:rPr>
-      </w:pPr>
-    </w:p>
-    <w:p>
-      <w:pPr>
-        <w:rPr>
-          <w:sz w:val="32"/>
-          <w:szCs w:val="32"/>
-          <w:lang w:val="fr-CA"/>
-        </w:rPr>
-      </w:pPr>
-    </w:p>
-    <w:p>
-      <w:pPr>
-        <w:rPr>
-          <w:sz w:val="32"/>
-          <w:szCs w:val="32"/>
-          <w:lang w:val="fr-CA"/>
-        </w:rPr>
-      </w:pPr>
-    </w:p>
-    <w:p>
-      <w:pPr>
-        <w:rPr>
-          <w:sz w:val="32"/>
-          <w:szCs w:val="32"/>
-          <w:lang w:val="fr-CA"/>
-        </w:rPr>
-      </w:pPr>
-    </w:p>
-    <w:p>
-      <w:pPr>
-        <w:rPr>
-          <w:sz w:val="32"/>
-          <w:szCs w:val="32"/>
-          <w:lang w:val="fr-CA"/>
-        </w:rPr>
-      </w:pPr>
-    </w:p>
-    <w:p>
-      <w:pPr>
-        <w:rPr>
-          <w:sz w:val="32"/>
-          <w:szCs w:val="32"/>
-          <w:lang w:val="fr-CA"/>
-        </w:rPr>
-      </w:pPr>
-    </w:p>
-    <w:p>
-      <w:pPr>
-        <w:rPr>
-          <w:sz w:val="32"/>
-          <w:szCs w:val="32"/>
-          <w:lang w:val="fr-CA"/>
-        </w:rPr>
-      </w:pPr>
-    </w:p>
-    <w:p>
-      <w:pPr>
-        <w:rPr>
-          <w:sz w:val="32"/>
-          <w:szCs w:val="32"/>
-          <w:lang w:val="fr-CA"/>
-        </w:rPr>
-      </w:pPr>
-    </w:p>
-    <w:p>
-      <w:pPr>
-        <w:rPr>
-          <w:sz w:val="32"/>
-          <w:szCs w:val="32"/>
-          <w:lang w:val="fr-CA"/>
-        </w:rPr>
-      </w:pPr>
-    </w:p>
-    <w:p>
-      <w:pPr>
-        <w:rPr>
-          <w:sz w:val="32"/>
-          <w:szCs w:val="32"/>
-          <w:lang w:val="fr-CA"/>
-        </w:rPr>
-      </w:pPr>
-    </w:p>
-    <w:p>
-      <w:pPr>
-        <w:rPr>
-          <w:sz w:val="32"/>
-          <w:szCs w:val="32"/>
-          <w:lang w:val="fr-CA"/>
-        </w:rPr>
-      </w:pPr>
-    </w:p>
-    <w:p>
-      <w:pPr>
-        <w:rPr>
-          <w:sz w:val="32"/>
-          <w:szCs w:val="32"/>
-          <w:lang w:val="fr-CA"/>
-        </w:rPr>
-      </w:pPr>
-    </w:p>
-    <w:p>
-      <w:pPr>
-        <w:rPr>
-          <w:sz w:val="32"/>
-          <w:szCs w:val="32"/>
-          <w:lang w:val="fr-CA"/>
-        </w:rPr>
-      </w:pPr>
-    </w:p>
-    <w:p>
-      <w:pPr>
-        <w:rPr>
-          <w:sz w:val="32"/>
-          <w:szCs w:val="32"/>
-          <w:lang w:val="fr-CA"/>
-        </w:rPr>
-      </w:pPr>
-    </w:p>
-    <w:p>
-      <w:pPr>
-        <w:rPr>
-          <w:sz w:val="32"/>
-          <w:szCs w:val="32"/>
-          <w:lang w:val="fr-CA"/>
-        </w:rPr>
-      </w:pPr>
-    </w:p>
-    <w:p>
-      <w:pPr>
-        <w:rPr>
-          <w:sz w:val="32"/>
-          <w:szCs w:val="32"/>
-          <w:lang w:val="fr-CA"/>
-        </w:rPr>
-      </w:pPr>
-      <w:r>
-        <w:rPr>
-          <w:sz w:val="32"/>
-          <w:szCs w:val="32"/>
-          <w:lang w:val="fr-CA"/>
-        </w:rPr>
         <w:t>Exemples d’interfaces</w:t>
       </w:r>
-    </w:p>
-    <w:p>
-      <w:pPr>
-        <w:rPr>
-          <w:sz w:val="32"/>
-          <w:szCs w:val="32"/>
-          <w:lang w:val="fr-CA"/>
+      <w:bookmarkEnd w:id="16"/>
+    </w:p>
+    <w:p>
+      <w:pPr>
+        <w:rPr>
+          <w:lang w:val="fr-CA"/>
+        </w:rPr>
+      </w:pPr>
+    </w:p>
+    <w:p>
+      <w:pPr>
+        <w:rPr>
+          <w:lang w:val="fr-CA"/>
+        </w:rPr>
+      </w:pPr>
+    </w:p>
+    <w:p>
+      <w:pPr>
+        <w:rPr>
+          <w:lang w:val="fr-CA"/>
+        </w:rPr>
+      </w:pPr>
+      <w:r>
+        <w:rPr>
+          <w:noProof/>
+          <w:lang w:val="fr-CA"/>
+        </w:rPr>
+        <w:drawing>
+          <wp:inline distT="0" distB="0" distL="0" distR="0" wp14:anchorId="19E3D0A7" wp14:editId="5F7371EF">
+            <wp:extent cx="5476875" cy="3086100"/>
+            <wp:effectExtent l="0" t="0" r="9525" b="0"/>
+            <wp:docPr id="61989136" name="Picture 3" descr="A screenshot of a computer&#10;&#10;Description automatically generated"/>
+            <wp:cNvGraphicFramePr>
+              <a:graphicFrameLocks xmlns:a="http://schemas.openxmlformats.org/drawingml/2006/main" noChangeAspect="1"/>
+            </wp:cNvGraphicFramePr>
+            <a:graphic xmlns:a="http://schemas.openxmlformats.org/drawingml/2006/main">
+              <a:graphicData uri="http://schemas.openxmlformats.org/drawingml/2006/picture">
+                <pic:pic xmlns:pic="http://schemas.openxmlformats.org/drawingml/2006/picture">
+                  <pic:nvPicPr>
+                    <pic:cNvPr id="61989136" name="Picture 3" descr="A screenshot of a computer&#10;&#10;Description automatically generated"/>
+                    <pic:cNvPicPr>
+                      <a:picLocks noChangeAspect="1" noChangeArrowheads="1"/>
+                    </pic:cNvPicPr>
+                  </pic:nvPicPr>
+                  <pic:blipFill>
+                    <a:blip r:embed="rId11">
+                      <a:extLst>
+                        <a:ext uri="{28A0092B-C50C-407E-A947-70E740481C1C}">
+                          <a14:useLocalDpi xmlns:a14="http://schemas.microsoft.com/office/drawing/2010/main" val="0"/>
+                        </a:ext>
+                      </a:extLst>
+                    </a:blip>
+                    <a:srcRect/>
+                    <a:stretch>
+                      <a:fillRect/>
+                    </a:stretch>
+                  </pic:blipFill>
+                  <pic:spPr bwMode="auto">
+                    <a:xfrm>
+                      <a:off x="0" y="0"/>
+                      <a:ext cx="5476875" cy="3086100"/>
+                    </a:xfrm>
+                    <a:prstGeom prst="rect">
+                      <a:avLst/>
+                    </a:prstGeom>
+                    <a:noFill/>
+                    <a:ln>
+                      <a:noFill/>
+                    </a:ln>
+                  </pic:spPr>
+                </pic:pic>
+              </a:graphicData>
+            </a:graphic>
+          </wp:inline>
+        </w:drawing>
+      </w:r>
+    </w:p>
+    <w:p>
+      <w:pPr>
+        <w:pStyle w:val="Caption"/>
+      </w:pPr>
+      <w:r>
+        <w:t>Figure 1 : écran de d’accueil</w:t>
+      </w:r>
+    </w:p>
+    <w:p>
+      <w:pPr>
+        <w:rPr>
+          <w:lang w:val="fr-CA"/>
+        </w:rPr>
+      </w:pPr>
+    </w:p>
+    <w:p>
+      <w:pPr>
+        <w:rPr>
+          <w:lang w:val="fr-CA"/>
+        </w:rPr>
+      </w:pPr>
+    </w:p>
+    <w:p>
+      <w:pPr>
+        <w:rPr>
+          <w:lang w:val="fr-CA"/>
+        </w:rPr>
+      </w:pPr>
+    </w:p>
+    <w:p>
+      <w:pPr>
+        <w:rPr>
+          <w:sz w:val="32"/>
+          <w:szCs w:val="32"/>
+          <w:lang w:val="fr-CA"/>
+        </w:rPr>
+      </w:pPr>
+      <w:r>
+        <w:rPr>
+          <w:noProof/>
+          <w:lang w:val="fr-CA"/>
+        </w:rPr>
+        <w:drawing>
+          <wp:inline distT="0" distB="0" distL="0" distR="0" wp14:anchorId="11FDFC93" wp14:editId="57CF5C28">
+            <wp:extent cx="5476875" cy="3086100"/>
+            <wp:effectExtent l="0" t="0" r="9525" b="0"/>
+            <wp:docPr id="745195266" name="Picture 4" descr="A screenshot of a computer&#10;&#10;Description automatically generated"/>
+            <wp:cNvGraphicFramePr>
+              <a:graphicFrameLocks xmlns:a="http://schemas.openxmlformats.org/drawingml/2006/main" noChangeAspect="1"/>
+            </wp:cNvGraphicFramePr>
+            <a:graphic xmlns:a="http://schemas.openxmlformats.org/drawingml/2006/main">
+              <a:graphicData uri="http://schemas.openxmlformats.org/drawingml/2006/picture">
+                <pic:pic xmlns:pic="http://schemas.openxmlformats.org/drawingml/2006/picture">
+                  <pic:nvPicPr>
+                    <pic:cNvPr id="745195266" name="Picture 4" descr="A screenshot of a computer&#10;&#10;Description automatically generated"/>
+                    <pic:cNvPicPr>
+                      <a:picLocks noChangeAspect="1" noChangeArrowheads="1"/>
+                    </pic:cNvPicPr>
+                  </pic:nvPicPr>
+                  <pic:blipFill>
+                    <a:blip r:embed="rId12">
+                      <a:extLst>
+                        <a:ext uri="{28A0092B-C50C-407E-A947-70E740481C1C}">
+                          <a14:useLocalDpi xmlns:a14="http://schemas.microsoft.com/office/drawing/2010/main" val="0"/>
+                        </a:ext>
+                      </a:extLst>
+                    </a:blip>
+                    <a:srcRect/>
+                    <a:stretch>
+                      <a:fillRect/>
+                    </a:stretch>
+                  </pic:blipFill>
+                  <pic:spPr bwMode="auto">
+                    <a:xfrm>
+                      <a:off x="0" y="0"/>
+                      <a:ext cx="5476875" cy="3086100"/>
+                    </a:xfrm>
+                    <a:prstGeom prst="rect">
+                      <a:avLst/>
+                    </a:prstGeom>
+                    <a:noFill/>
+                    <a:ln>
+                      <a:noFill/>
+                    </a:ln>
+                  </pic:spPr>
+                </pic:pic>
+              </a:graphicData>
+            </a:graphic>
+          </wp:inline>
+        </w:drawing>
+      </w:r>
+    </w:p>
+    <w:p>
+      <w:pPr>
+        <w:pStyle w:val="Caption"/>
+      </w:pPr>
+      <w:r>
+        <w:t xml:space="preserve">Figure </w:t>
+      </w:r>
+      <w:r>
+        <w:t>2</w:t>
+      </w:r>
+      <w:r>
+        <w:t xml:space="preserve"> : écran de connexion</w:t>
+      </w:r>
+    </w:p>
+    <w:p>
+      <w:pPr>
+        <w:rPr>
+          <w:sz w:val="32"/>
+          <w:szCs w:val="32"/>
+          <w:lang w:val="fr-CA"/>
+        </w:rPr>
+      </w:pPr>
+    </w:p>
+    <w:p>
+      <w:pPr>
+        <w:rPr>
+          <w:sz w:val="32"/>
+          <w:szCs w:val="32"/>
+          <w:lang w:val="fr-CA"/>
+        </w:rPr>
+      </w:pPr>
+    </w:p>
+    <w:p>
+      <w:pPr>
+        <w:rPr>
+          <w:sz w:val="32"/>
+          <w:szCs w:val="32"/>
+          <w:lang w:val="fr-CA"/>
+        </w:rPr>
+      </w:pPr>
+    </w:p>
+    <w:p>
+      <w:pPr>
+        <w:rPr>
+          <w:sz w:val="32"/>
+          <w:szCs w:val="32"/>
+          <w:lang w:val="fr-CA"/>
+        </w:rPr>
+      </w:pPr>
+      <w:r>
+        <w:rPr>
+          <w:noProof/>
+          <w:sz w:val="32"/>
+          <w:szCs w:val="32"/>
+          <w:lang w:val="fr-CA"/>
+        </w:rPr>
+        <w:drawing>
+          <wp:inline distT="0" distB="0" distL="0" distR="0" wp14:anchorId="4E6C8F15" wp14:editId="75B5BF72">
+            <wp:extent cx="5476875" cy="3067050"/>
+            <wp:effectExtent l="0" t="0" r="9525" b="0"/>
+            <wp:docPr id="223016002" name="Picture 5"/>
+            <wp:cNvGraphicFramePr>
+              <a:graphicFrameLocks xmlns:a="http://schemas.openxmlformats.org/drawingml/2006/main" noChangeAspect="1"/>
+            </wp:cNvGraphicFramePr>
+            <a:graphic xmlns:a="http://schemas.openxmlformats.org/drawingml/2006/main">
+              <a:graphicData uri="http://schemas.openxmlformats.org/drawingml/2006/picture">
+                <pic:pic xmlns:pic="http://schemas.openxmlformats.org/drawingml/2006/picture">
+                  <pic:nvPicPr>
+                    <pic:cNvPr id="0" name="Picture 5"/>
+                    <pic:cNvPicPr>
+                      <a:picLocks noChangeAspect="1" noChangeArrowheads="1"/>
+                    </pic:cNvPicPr>
+                  </pic:nvPicPr>
+                  <pic:blipFill>
+                    <a:blip r:embed="rId13">
+                      <a:extLst>
+                        <a:ext uri="{28A0092B-C50C-407E-A947-70E740481C1C}">
+                          <a14:useLocalDpi xmlns:a14="http://schemas.microsoft.com/office/drawing/2010/main" val="0"/>
+                        </a:ext>
+                      </a:extLst>
+                    </a:blip>
+                    <a:srcRect/>
+                    <a:stretch>
+                      <a:fillRect/>
+                    </a:stretch>
+                  </pic:blipFill>
+                  <pic:spPr bwMode="auto">
+                    <a:xfrm>
+                      <a:off x="0" y="0"/>
+                      <a:ext cx="5476875" cy="3067050"/>
+                    </a:xfrm>
+                    <a:prstGeom prst="rect">
+                      <a:avLst/>
+                    </a:prstGeom>
+                    <a:noFill/>
+                    <a:ln>
+                      <a:noFill/>
+                    </a:ln>
+                  </pic:spPr>
+                </pic:pic>
+              </a:graphicData>
+            </a:graphic>
+          </wp:inline>
+        </w:drawing>
+      </w:r>
+    </w:p>
+    <w:p>
+      <w:pPr>
+        <w:pStyle w:val="Caption"/>
+      </w:pPr>
+      <w:r>
+        <w:t xml:space="preserve">Figure </w:t>
+      </w:r>
+      <w:r>
+        <w:t>3</w:t>
+      </w:r>
+      <w:r>
+        <w:t xml:space="preserve"> : écran d’inscription</w:t>
+      </w:r>
+    </w:p>
+    <w:p>
+      <w:pPr>
+        <w:rPr>
+          <w:sz w:val="32"/>
+          <w:szCs w:val="32"/>
+          <w:lang w:val="fr-CA"/>
+        </w:rPr>
+      </w:pPr>
+    </w:p>
+    <w:p>
+      <w:pPr>
+        <w:rPr>
+          <w:sz w:val="32"/>
+          <w:szCs w:val="32"/>
+          <w:lang w:val="fr-CA"/>
+        </w:rPr>
+      </w:pPr>
+    </w:p>
+    <w:p>
+      <w:pPr>
+        <w:rPr>
+          <w:sz w:val="32"/>
+          <w:szCs w:val="32"/>
+          <w:lang w:val="fr-CA"/>
+        </w:rPr>
+      </w:pPr>
+      <w:r>
+        <w:rPr>
+          <w:noProof/>
+          <w:sz w:val="32"/>
+          <w:szCs w:val="32"/>
+          <w:lang w:val="fr-CA"/>
+        </w:rPr>
+        <w:drawing>
+          <wp:inline distT="0" distB="0" distL="0" distR="0" wp14:anchorId="53C92A22" wp14:editId="16B6F6A9">
+            <wp:extent cx="5476875" cy="3067050"/>
+            <wp:effectExtent l="0" t="0" r="9525" b="0"/>
+            <wp:docPr id="708662689" name="Picture 6"/>
+            <wp:cNvGraphicFramePr>
+              <a:graphicFrameLocks xmlns:a="http://schemas.openxmlformats.org/drawingml/2006/main" noChangeAspect="1"/>
+            </wp:cNvGraphicFramePr>
+            <a:graphic xmlns:a="http://schemas.openxmlformats.org/drawingml/2006/main">
+              <a:graphicData uri="http://schemas.openxmlformats.org/drawingml/2006/picture">
+                <pic:pic xmlns:pic="http://schemas.openxmlformats.org/drawingml/2006/picture">
+                  <pic:nvPicPr>
+                    <pic:cNvPr id="0" name="Picture 6"/>
+                    <pic:cNvPicPr>
+                      <a:picLocks noChangeAspect="1" noChangeArrowheads="1"/>
+                    </pic:cNvPicPr>
+                  </pic:nvPicPr>
+                  <pic:blipFill>
+                    <a:blip r:embed="rId14">
+                      <a:extLst>
+                        <a:ext uri="{28A0092B-C50C-407E-A947-70E740481C1C}">
+                          <a14:useLocalDpi xmlns:a14="http://schemas.microsoft.com/office/drawing/2010/main" val="0"/>
+                        </a:ext>
+                      </a:extLst>
+                    </a:blip>
+                    <a:srcRect/>
+                    <a:stretch>
+                      <a:fillRect/>
+                    </a:stretch>
+                  </pic:blipFill>
+                  <pic:spPr bwMode="auto">
+                    <a:xfrm>
+                      <a:off x="0" y="0"/>
+                      <a:ext cx="5476875" cy="3067050"/>
+                    </a:xfrm>
+                    <a:prstGeom prst="rect">
+                      <a:avLst/>
+                    </a:prstGeom>
+                    <a:noFill/>
+                    <a:ln>
+                      <a:noFill/>
+                    </a:ln>
+                  </pic:spPr>
+                </pic:pic>
+              </a:graphicData>
+            </a:graphic>
+          </wp:inline>
+        </w:drawing>
+      </w:r>
+    </w:p>
+    <w:p>
+      <w:pPr>
+        <w:rPr>
+          <w:sz w:val="32"/>
+          <w:szCs w:val="32"/>
+          <w:lang w:val="fr-CA"/>
+        </w:rPr>
+      </w:pPr>
+    </w:p>
+    <w:p>
+      <w:pPr>
+        <w:pStyle w:val="Caption"/>
+      </w:pPr>
+      <w:r>
+        <w:t>Figure 4 : écran de</w:t>
+      </w:r>
+      <w:r>
+        <w:t xml:space="preserve"> choix d’abonnement</w:t>
+      </w:r>
+    </w:p>
+    <w:p>
+      <w:pPr>
+        <w:rPr>
+          <w:sz w:val="32"/>
+          <w:szCs w:val="32"/>
         </w:rPr>
       </w:pPr>
     </w:p>
@@ -3155,6 +5104,65 @@
       <w:contextualSpacing/>
     </w:pPr>
   </w:style>
+  <w:style w:type="paragraph" w:styleId="NoSpacing">
+    <w:name w:val="No Spacing"/>
+    <w:uiPriority w:val="1"/>
+    <w:qFormat/>
+    <w:rsid w:val="00887720"/>
+    <w:pPr>
+      <w:spacing w:after="0" w:line="240" w:lineRule="auto"/>
+    </w:pPr>
+    <w:rPr>
+      <w:rFonts w:eastAsiaTheme="minorEastAsia"/>
+      <w:kern w:val="0"/>
+      <w:sz w:val="24"/>
+      <w:szCs w:val="24"/>
+      <w:lang w:val="fr-FR" w:eastAsia="ja-JP"/>
+      <w14:ligatures w14:val="none"/>
+    </w:rPr>
+  </w:style>
+  <w:style w:type="paragraph" w:styleId="TOC1">
+    <w:name w:val="toc 1"/>
+    <w:basedOn w:val="Normal"/>
+    <w:next w:val="Normal"/>
+    <w:autoRedefine/>
+    <w:uiPriority w:val="39"/>
+    <w:unhideWhenUsed/>
+    <w:rsid w:val="00887720"/>
+    <w:pPr>
+      <w:spacing w:after="100"/>
+    </w:pPr>
+  </w:style>
+  <w:style w:type="character" w:styleId="Hyperlink">
+    <w:name w:val="Hyperlink"/>
+    <w:basedOn w:val="DefaultParagraphFont"/>
+    <w:uiPriority w:val="99"/>
+    <w:unhideWhenUsed/>
+    <w:rsid w:val="00887720"/>
+    <w:rPr>
+      <w:color w:val="0563C1" w:themeColor="hyperlink"/>
+      <w:u w:val="single"/>
+    </w:rPr>
+  </w:style>
+  <w:style w:type="paragraph" w:styleId="Caption">
+    <w:name w:val="caption"/>
+    <w:basedOn w:val="Normal"/>
+    <w:next w:val="Normal"/>
+    <w:uiPriority w:val="35"/>
+    <w:unhideWhenUsed/>
+    <w:qFormat/>
+    <w:rsid w:val="007009EB"/>
+    <w:pPr>
+      <w:spacing w:after="200"/>
+    </w:pPr>
+    <w:rPr>
+      <w:i/>
+      <w:iCs/>
+      <w:color w:val="44546A" w:themeColor="text2"/>
+      <w:sz w:val="18"/>
+      <w:szCs w:val="18"/>
+    </w:rPr>
+  </w:style>
 </w:styles>
 </file>
 

</xml_diff>

<commit_message>
ajout du da de mohamed
</commit_message>
<xml_diff>
--- a/Livrable 1.docx
+++ b/Livrable 1.docx
@@ -233,16 +233,8 @@
         <w:rPr>
           <w:lang w:val="en-CA"/>
         </w:rPr>
-        <w:t xml:space="preserve">Amal El </w:t>
-      </w:r>
-      <w:proofErr w:type="spellStart"/>
-      <w:r>
-        <w:rPr>
-          <w:lang w:val="en-CA"/>
-        </w:rPr>
-        <w:t>Kharraz</w:t>
-      </w:r>
-      <w:proofErr w:type="spellEnd"/>
+        <w:t>Amal El Kharraz</w:t>
+      </w:r>
     </w:p>
     <w:p>
       <w:pPr>
@@ -318,21 +310,7 @@
         <w:rPr>
           <w:lang w:val="en-CA"/>
         </w:rPr>
-        <w:t xml:space="preserve">Mohamed </w:t>
-      </w:r>
-      <w:proofErr w:type="spellStart"/>
-      <w:r>
-        <w:rPr>
-          <w:lang w:val="en-CA"/>
-        </w:rPr>
-        <w:t>Houssem</w:t>
-      </w:r>
-      <w:proofErr w:type="spellEnd"/>
-      <w:r>
-        <w:rPr>
-          <w:lang w:val="en-CA"/>
-        </w:rPr>
-        <w:t xml:space="preserve"> Hamzaoui 2253158</w:t>
+        <w:t>Mohamed Houssem Hamzaoui 2253158</w:t>
       </w:r>
     </w:p>
     <w:p>
@@ -346,21 +324,7 @@
         <w:rPr>
           <w:lang w:val="fr-CA"/>
         </w:rPr>
-        <w:t xml:space="preserve">Hamza </w:t>
-      </w:r>
-      <w:proofErr w:type="spellStart"/>
-      <w:r>
-        <w:rPr>
-          <w:lang w:val="fr-CA"/>
-        </w:rPr>
-        <w:t>Oumeziane</w:t>
-      </w:r>
-      <w:proofErr w:type="spellEnd"/>
-      <w:r>
-        <w:rPr>
-          <w:lang w:val="fr-CA"/>
-        </w:rPr>
-        <w:t xml:space="preserve"> 2226562</w:t>
+        <w:t>Hamza Oumeziane 2226562</w:t>
       </w:r>
     </w:p>
     <w:p>
@@ -375,6 +339,12 @@
           <w:lang w:val="fr-CA"/>
         </w:rPr>
         <w:t xml:space="preserve">Mohamad Atrash </w:t>
+      </w:r>
+      <w:r>
+        <w:rPr>
+          <w:lang w:val="fr-CA"/>
+        </w:rPr>
+        <w:t>2289638</w:t>
       </w:r>
     </w:p>
     <w:p>
@@ -484,6 +454,13 @@
     </w:p>
     <w:sdt>
       <w:sdtPr>
+        <w:rPr>
+          <w:rFonts w:asciiTheme="minorHAnsi" w:eastAsiaTheme="minorEastAsia" w:hAnsiTheme="minorHAnsi" w:cstheme="minorBidi"/>
+          <w:color w:val="auto"/>
+          <w:sz w:val="24"/>
+          <w:szCs w:val="24"/>
+          <w:lang w:val="fr-FR" w:eastAsia="ja-JP"/>
+        </w:rPr>
         <w:id w:val="2033369292"/>
         <w:docPartObj>
           <w:docPartGallery w:val="Table of Contents"/>
@@ -492,14 +469,9 @@
       </w:sdtPr>
       <w:sdtEndPr>
         <w:rPr>
-          <w:rFonts w:asciiTheme="minorHAnsi" w:eastAsiaTheme="minorEastAsia" w:hAnsiTheme="minorHAnsi" w:cstheme="minorBidi"/>
           <w:b/>
           <w:bCs/>
           <w:noProof/>
-          <w:color w:val="auto"/>
-          <w:sz w:val="24"/>
-          <w:szCs w:val="24"/>
-          <w:lang w:val="fr-FR" w:eastAsia="ja-JP"/>
         </w:rPr>
       </w:sdtEndPr>
       <w:sdtContent>
@@ -4080,13 +4052,7 @@
         <w:pStyle w:val="Caption"/>
       </w:pPr>
       <w:r>
-        <w:t xml:space="preserve">Figure </w:t>
-      </w:r>
-      <w:r>
-        <w:t>2</w:t>
-      </w:r>
-      <w:r>
-        <w:t xml:space="preserve"> : écran de connexion</w:t>
+        <w:t>Figure 2 : écran de connexion</w:t>
       </w:r>
     </w:p>
     <w:p>
@@ -4186,13 +4152,7 @@
         <w:pStyle w:val="Caption"/>
       </w:pPr>
       <w:r>
-        <w:t xml:space="preserve">Figure </w:t>
-      </w:r>
-      <w:r>
-        <w:t>3</w:t>
-      </w:r>
-      <w:r>
-        <w:t xml:space="preserve"> : écran d’inscription</w:t>
+        <w:t>Figure 3 : écran d’inscription</w:t>
       </w:r>
     </w:p>
     <w:p>
@@ -4292,10 +4252,7 @@
         <w:pStyle w:val="Caption"/>
       </w:pPr>
       <w:r>
-        <w:t>Figure 4 : écran de</w:t>
-      </w:r>
-      <w:r>
-        <w:t xml:space="preserve"> choix d’abonnement</w:t>
+        <w:t>Figure 4 : écran de choix d’abonnement</w:t>
       </w:r>
     </w:p>
     <w:p>

</xml_diff>

<commit_message>
Debut de corrections du livrable (description + exigences + correction du vocab)
</commit_message>
<xml_diff>
--- a/Livrable 1.docx
+++ b/Livrable 1.docx
@@ -206,6 +206,7 @@
     </w:p>
     <w:p>
       <w:pPr>
+        <w:spacing w:line="360" w:lineRule="auto"/>
         <w:jc w:val="center"/>
         <w:rPr>
           <w:lang w:val="fr-CA"/>
@@ -224,6 +225,7 @@
     </w:p>
     <w:p>
       <w:pPr>
+        <w:spacing w:line="360" w:lineRule="auto"/>
         <w:jc w:val="center"/>
         <w:rPr>
           <w:lang w:val="en-CA"/>
@@ -233,11 +235,20 @@
         <w:rPr>
           <w:lang w:val="en-CA"/>
         </w:rPr>
-        <w:t>Amal El Kharraz</w:t>
-      </w:r>
-    </w:p>
-    <w:p>
-      <w:pPr>
+        <w:t xml:space="preserve">Amal El </w:t>
+      </w:r>
+      <w:proofErr w:type="spellStart"/>
+      <w:r>
+        <w:rPr>
+          <w:lang w:val="en-CA"/>
+        </w:rPr>
+        <w:t>Kharraz</w:t>
+      </w:r>
+      <w:proofErr w:type="spellEnd"/>
+    </w:p>
+    <w:p>
+      <w:pPr>
+        <w:spacing w:line="360" w:lineRule="auto"/>
         <w:jc w:val="center"/>
         <w:rPr>
           <w:lang w:val="en-CA"/>
@@ -246,21 +257,7 @@
     </w:p>
     <w:p>
       <w:pPr>
-        <w:jc w:val="center"/>
-        <w:rPr>
-          <w:lang w:val="en-CA"/>
-        </w:rPr>
-      </w:pPr>
-    </w:p>
-    <w:p>
-      <w:pPr>
-        <w:rPr>
-          <w:lang w:val="en-CA"/>
-        </w:rPr>
-      </w:pPr>
-    </w:p>
-    <w:p>
-      <w:pPr>
+        <w:spacing w:line="360" w:lineRule="auto"/>
         <w:jc w:val="center"/>
         <w:rPr>
           <w:lang w:val="en-CA"/>
@@ -279,6 +276,7 @@
     </w:p>
     <w:p>
       <w:pPr>
+        <w:spacing w:line="360" w:lineRule="auto"/>
         <w:jc w:val="center"/>
         <w:rPr>
           <w:lang w:val="en-CA"/>
@@ -287,6 +285,7 @@
     </w:p>
     <w:p>
       <w:pPr>
+        <w:spacing w:line="360" w:lineRule="auto"/>
         <w:jc w:val="center"/>
         <w:rPr>
           <w:lang w:val="en-CA"/>
@@ -301,6 +300,7 @@
     </w:p>
     <w:p>
       <w:pPr>
+        <w:spacing w:line="360" w:lineRule="auto"/>
         <w:jc w:val="center"/>
         <w:rPr>
           <w:lang w:val="en-CA"/>
@@ -310,11 +310,26 @@
         <w:rPr>
           <w:lang w:val="en-CA"/>
         </w:rPr>
-        <w:t>Mohamed Houssem Hamzaoui 2253158</w:t>
-      </w:r>
-    </w:p>
-    <w:p>
-      <w:pPr>
+        <w:t xml:space="preserve">Mohamed </w:t>
+      </w:r>
+      <w:proofErr w:type="spellStart"/>
+      <w:r>
+        <w:rPr>
+          <w:lang w:val="en-CA"/>
+        </w:rPr>
+        <w:t>Houssem</w:t>
+      </w:r>
+      <w:proofErr w:type="spellEnd"/>
+      <w:r>
+        <w:rPr>
+          <w:lang w:val="en-CA"/>
+        </w:rPr>
+        <w:t xml:space="preserve"> Hamzaoui 2253158</w:t>
+      </w:r>
+    </w:p>
+    <w:p>
+      <w:pPr>
+        <w:spacing w:line="360" w:lineRule="auto"/>
         <w:jc w:val="center"/>
         <w:rPr>
           <w:lang w:val="fr-CA"/>
@@ -324,11 +339,26 @@
         <w:rPr>
           <w:lang w:val="fr-CA"/>
         </w:rPr>
-        <w:t>Hamza Oumeziane 2226562</w:t>
-      </w:r>
-    </w:p>
-    <w:p>
-      <w:pPr>
+        <w:t xml:space="preserve">Hamza </w:t>
+      </w:r>
+      <w:proofErr w:type="spellStart"/>
+      <w:r>
+        <w:rPr>
+          <w:lang w:val="fr-CA"/>
+        </w:rPr>
+        <w:t>Oumeziane</w:t>
+      </w:r>
+      <w:proofErr w:type="spellEnd"/>
+      <w:r>
+        <w:rPr>
+          <w:lang w:val="fr-CA"/>
+        </w:rPr>
+        <w:t xml:space="preserve"> 2226562</w:t>
+      </w:r>
+    </w:p>
+    <w:p>
+      <w:pPr>
+        <w:spacing w:line="360" w:lineRule="auto"/>
         <w:jc w:val="center"/>
         <w:rPr>
           <w:lang w:val="fr-CA"/>
@@ -338,7 +368,21 @@
         <w:rPr>
           <w:lang w:val="fr-CA"/>
         </w:rPr>
-        <w:t xml:space="preserve">Mohamad Atrash </w:t>
+        <w:t xml:space="preserve">Mohamad </w:t>
+      </w:r>
+      <w:proofErr w:type="spellStart"/>
+      <w:r>
+        <w:rPr>
+          <w:lang w:val="fr-CA"/>
+        </w:rPr>
+        <w:t>Atrash</w:t>
+      </w:r>
+      <w:proofErr w:type="spellEnd"/>
+      <w:r>
+        <w:rPr>
+          <w:lang w:val="fr-CA"/>
+        </w:rPr>
+        <w:t xml:space="preserve"> </w:t>
       </w:r>
       <w:r>
         <w:rPr>
@@ -349,6 +393,7 @@
     </w:p>
     <w:p>
       <w:pPr>
+        <w:spacing w:line="360" w:lineRule="auto"/>
         <w:jc w:val="center"/>
         <w:rPr>
           <w:lang w:val="fr-CA"/>
@@ -357,6 +402,7 @@
     </w:p>
     <w:p>
       <w:pPr>
+        <w:spacing w:line="360" w:lineRule="auto"/>
         <w:jc w:val="center"/>
         <w:rPr>
           <w:lang w:val="fr-CA"/>
@@ -365,6 +411,7 @@
     </w:p>
     <w:p>
       <w:pPr>
+        <w:spacing w:line="360" w:lineRule="auto"/>
         <w:jc w:val="center"/>
         <w:rPr>
           <w:lang w:val="fr-CA"/>
@@ -373,6 +420,7 @@
     </w:p>
     <w:p>
       <w:pPr>
+        <w:spacing w:line="360" w:lineRule="auto"/>
         <w:jc w:val="center"/>
         <w:rPr>
           <w:lang w:val="fr-CA"/>
@@ -381,6 +429,7 @@
     </w:p>
     <w:p>
       <w:pPr>
+        <w:spacing w:line="360" w:lineRule="auto"/>
         <w:jc w:val="center"/>
         <w:rPr>
           <w:lang w:val="fr-CA"/>
@@ -399,6 +448,7 @@
     </w:p>
     <w:p>
       <w:pPr>
+        <w:spacing w:line="360" w:lineRule="auto"/>
         <w:jc w:val="center"/>
         <w:rPr>
           <w:lang w:val="fr-CA"/>
@@ -418,7 +468,7 @@
         <w:rPr>
           <w:lang w:val="fr-CA"/>
         </w:rPr>
-        <w:t>5</w:t>
+        <w:t>8</w:t>
       </w:r>
       <w:r>
         <w:rPr>
@@ -430,7 +480,7 @@
         <w:rPr>
           <w:lang w:val="fr-CA"/>
         </w:rPr>
-        <w:t>février</w:t>
+        <w:t>mars</w:t>
       </w:r>
       <w:r>
         <w:rPr>
@@ -454,14 +504,7 @@
     </w:p>
     <w:sdt>
       <w:sdtPr>
-        <w:rPr>
-          <w:rFonts w:asciiTheme="minorHAnsi" w:eastAsiaTheme="minorEastAsia" w:hAnsiTheme="minorHAnsi" w:cstheme="minorBidi"/>
-          <w:color w:val="auto"/>
-          <w:sz w:val="24"/>
-          <w:szCs w:val="24"/>
-          <w:lang w:val="fr-FR" w:eastAsia="ja-JP"/>
-        </w:rPr>
-        <w:id w:val="2033369292"/>
+        <w:id w:val="876818711"/>
         <w:docPartObj>
           <w:docPartGallery w:val="Table of Contents"/>
           <w:docPartUnique/>
@@ -469,18 +512,37 @@
       </w:sdtPr>
       <w:sdtEndPr>
         <w:rPr>
+          <w:rFonts w:asciiTheme="minorHAnsi" w:eastAsiaTheme="minorEastAsia" w:hAnsiTheme="minorHAnsi" w:cstheme="minorBidi"/>
           <w:b/>
           <w:bCs/>
-          <w:noProof/>
+          <w:color w:val="auto"/>
+          <w:sz w:val="24"/>
+          <w:szCs w:val="24"/>
+          <w:lang w:val="fr-FR" w:eastAsia="ja-JP"/>
         </w:rPr>
       </w:sdtEndPr>
       <w:sdtContent>
         <w:p>
           <w:pPr>
-            <w:pStyle w:val="TOCHeading"/>
+            <w:pStyle w:val="En-ttedetabledesmatires"/>
+          </w:pPr>
+          <w:r>
+            <w:t>Table des matières</w:t>
+          </w:r>
+        </w:p>
+        <w:p>
+          <w:pPr>
+            <w:pStyle w:val="TM1"/>
+            <w:tabs>
+              <w:tab w:val="right" w:leader="dot" w:pos="8630"/>
+            </w:tabs>
             <w:rPr>
-              <w:sz w:val="48"/>
-              <w:szCs w:val="48"/>
+              <w:noProof/>
+              <w:kern w:val="2"/>
+              <w:sz w:val="22"/>
+              <w:szCs w:val="22"/>
+              <w:lang w:val="fr-CA" w:eastAsia="fr-CA"/>
+              <w14:ligatures w14:val="standardContextual"/>
             </w:rPr>
           </w:pPr>
           <w:r>
@@ -492,59 +554,93 @@
           <w:r>
             <w:fldChar w:fldCharType="separate"/>
           </w:r>
-          <w:hyperlink w:anchor="_Toc157969883" w:history="1">
-            <w:r>
-              <w:rPr>
-                <w:rStyle w:val="Hyperlink"/>
-                <w:noProof/>
-                <w:sz w:val="48"/>
-                <w:szCs w:val="48"/>
-              </w:rPr>
-              <w:t>Tables des matières</w:t>
-            </w:r>
-            <w:r>
-              <w:rPr>
-                <w:noProof/>
-                <w:webHidden/>
-                <w:sz w:val="48"/>
-                <w:szCs w:val="48"/>
+          <w:hyperlink w:anchor="_Toc160031871" w:history="1">
+            <w:r>
+              <w:rPr>
+                <w:rStyle w:val="Hyperlien"/>
+                <w:noProof/>
+                <w:lang w:val="fr-CA"/>
+              </w:rPr>
+              <w:t>Description du projet</w:t>
+            </w:r>
+            <w:r>
+              <w:rPr>
+                <w:noProof/>
+                <w:webHidden/>
               </w:rPr>
               <w:tab/>
+            </w:r>
+            <w:r>
+              <w:rPr>
+                <w:noProof/>
+                <w:webHidden/>
+              </w:rPr>
+              <w:fldChar w:fldCharType="begin"/>
+            </w:r>
+            <w:r>
+              <w:rPr>
+                <w:noProof/>
+                <w:webHidden/>
+              </w:rPr>
+              <w:instrText xml:space="preserve"> PAGEREF _Toc160031871 \h </w:instrText>
+            </w:r>
+            <w:r>
+              <w:rPr>
+                <w:noProof/>
+                <w:webHidden/>
+              </w:rPr>
+            </w:r>
+            <w:r>
+              <w:rPr>
+                <w:noProof/>
+                <w:webHidden/>
+              </w:rPr>
+              <w:fldChar w:fldCharType="separate"/>
+            </w:r>
+            <w:r>
+              <w:rPr>
+                <w:noProof/>
+                <w:webHidden/>
+              </w:rPr>
+              <w:t>3</w:t>
+            </w:r>
+            <w:r>
+              <w:rPr>
+                <w:noProof/>
+                <w:webHidden/>
+              </w:rPr>
+              <w:fldChar w:fldCharType="end"/>
             </w:r>
           </w:hyperlink>
         </w:p>
         <w:p>
           <w:pPr>
-            <w:pStyle w:val="TOC1"/>
+            <w:pStyle w:val="TM1"/>
             <w:tabs>
               <w:tab w:val="right" w:leader="dot" w:pos="8630"/>
             </w:tabs>
             <w:rPr>
               <w:noProof/>
               <w:kern w:val="2"/>
-              <w:sz w:val="36"/>
-              <w:szCs w:val="36"/>
-              <w:lang w:val="en-CA" w:eastAsia="en-CA"/>
+              <w:sz w:val="22"/>
+              <w:szCs w:val="22"/>
+              <w:lang w:val="fr-CA" w:eastAsia="fr-CA"/>
               <w14:ligatures w14:val="standardContextual"/>
             </w:rPr>
           </w:pPr>
-          <w:hyperlink w:anchor="_Toc157969884" w:history="1">
-            <w:r>
-              <w:rPr>
-                <w:rStyle w:val="Hyperlink"/>
-                <w:noProof/>
-                <w:sz w:val="40"/>
-                <w:szCs w:val="40"/>
+          <w:hyperlink w:anchor="_Toc160031872" w:history="1">
+            <w:r>
+              <w:rPr>
+                <w:rStyle w:val="Hyperlien"/>
+                <w:noProof/>
                 <w:lang w:val="fr-CA"/>
               </w:rPr>
-              <w:t>Description du projet</w:t>
-            </w:r>
-            <w:r>
-              <w:rPr>
-                <w:noProof/>
-                <w:webHidden/>
-                <w:sz w:val="40"/>
-                <w:szCs w:val="40"/>
+              <w:t>Les exigences fonctionnelles</w:t>
+            </w:r>
+            <w:r>
+              <w:rPr>
+                <w:noProof/>
+                <w:webHidden/>
               </w:rPr>
               <w:tab/>
             </w:r>
@@ -552,8 +648,6 @@
               <w:rPr>
                 <w:noProof/>
                 <w:webHidden/>
-                <w:sz w:val="40"/>
-                <w:szCs w:val="40"/>
               </w:rPr>
               <w:fldChar w:fldCharType="begin"/>
             </w:r>
@@ -561,25 +655,19 @@
               <w:rPr>
                 <w:noProof/>
                 <w:webHidden/>
-                <w:sz w:val="40"/>
-                <w:szCs w:val="40"/>
-              </w:rPr>
-              <w:instrText xml:space="preserve"> PAGEREF _Toc157969884 \h </w:instrText>
-            </w:r>
-            <w:r>
-              <w:rPr>
-                <w:noProof/>
-                <w:webHidden/>
-                <w:sz w:val="40"/>
-                <w:szCs w:val="40"/>
-              </w:rPr>
-            </w:r>
-            <w:r>
-              <w:rPr>
-                <w:noProof/>
-                <w:webHidden/>
-                <w:sz w:val="40"/>
-                <w:szCs w:val="40"/>
+              </w:rPr>
+              <w:instrText xml:space="preserve"> PAGEREF _Toc160031872 \h </w:instrText>
+            </w:r>
+            <w:r>
+              <w:rPr>
+                <w:noProof/>
+                <w:webHidden/>
+              </w:rPr>
+            </w:r>
+            <w:r>
+              <w:rPr>
+                <w:noProof/>
+                <w:webHidden/>
               </w:rPr>
               <w:fldChar w:fldCharType="separate"/>
             </w:r>
@@ -587,17 +675,13 @@
               <w:rPr>
                 <w:noProof/>
                 <w:webHidden/>
-                <w:sz w:val="40"/>
-                <w:szCs w:val="40"/>
-              </w:rPr>
-              <w:t>3</w:t>
-            </w:r>
-            <w:r>
-              <w:rPr>
-                <w:noProof/>
-                <w:webHidden/>
-                <w:sz w:val="40"/>
-                <w:szCs w:val="40"/>
+              </w:rPr>
+              <w:t>4</w:t>
+            </w:r>
+            <w:r>
+              <w:rPr>
+                <w:noProof/>
+                <w:webHidden/>
               </w:rPr>
               <w:fldChar w:fldCharType="end"/>
             </w:r>
@@ -605,36 +689,32 @@
         </w:p>
         <w:p>
           <w:pPr>
-            <w:pStyle w:val="TOC1"/>
+            <w:pStyle w:val="TM1"/>
             <w:tabs>
               <w:tab w:val="right" w:leader="dot" w:pos="8630"/>
             </w:tabs>
             <w:rPr>
               <w:noProof/>
               <w:kern w:val="2"/>
-              <w:sz w:val="36"/>
-              <w:szCs w:val="36"/>
-              <w:lang w:val="en-CA" w:eastAsia="en-CA"/>
+              <w:sz w:val="22"/>
+              <w:szCs w:val="22"/>
+              <w:lang w:val="fr-CA" w:eastAsia="fr-CA"/>
               <w14:ligatures w14:val="standardContextual"/>
             </w:rPr>
           </w:pPr>
-          <w:hyperlink w:anchor="_Toc157969885" w:history="1">
-            <w:r>
-              <w:rPr>
-                <w:rStyle w:val="Hyperlink"/>
-                <w:noProof/>
-                <w:sz w:val="40"/>
-                <w:szCs w:val="40"/>
+          <w:hyperlink w:anchor="_Toc160031873" w:history="1">
+            <w:r>
+              <w:rPr>
+                <w:rStyle w:val="Hyperlien"/>
+                <w:noProof/>
                 <w:lang w:val="fr-CA"/>
               </w:rPr>
-              <w:t>Les exigences fonctionnelles</w:t>
-            </w:r>
-            <w:r>
-              <w:rPr>
-                <w:noProof/>
-                <w:webHidden/>
-                <w:sz w:val="40"/>
-                <w:szCs w:val="40"/>
+              <w:t>Les exigences non fonctionnelles</w:t>
+            </w:r>
+            <w:r>
+              <w:rPr>
+                <w:noProof/>
+                <w:webHidden/>
               </w:rPr>
               <w:tab/>
             </w:r>
@@ -642,8 +722,6 @@
               <w:rPr>
                 <w:noProof/>
                 <w:webHidden/>
-                <w:sz w:val="40"/>
-                <w:szCs w:val="40"/>
               </w:rPr>
               <w:fldChar w:fldCharType="begin"/>
             </w:r>
@@ -651,25 +729,19 @@
               <w:rPr>
                 <w:noProof/>
                 <w:webHidden/>
-                <w:sz w:val="40"/>
-                <w:szCs w:val="40"/>
-              </w:rPr>
-              <w:instrText xml:space="preserve"> PAGEREF _Toc157969885 \h </w:instrText>
-            </w:r>
-            <w:r>
-              <w:rPr>
-                <w:noProof/>
-                <w:webHidden/>
-                <w:sz w:val="40"/>
-                <w:szCs w:val="40"/>
-              </w:rPr>
-            </w:r>
-            <w:r>
-              <w:rPr>
-                <w:noProof/>
-                <w:webHidden/>
-                <w:sz w:val="40"/>
-                <w:szCs w:val="40"/>
+              </w:rPr>
+              <w:instrText xml:space="preserve"> PAGEREF _Toc160031873 \h </w:instrText>
+            </w:r>
+            <w:r>
+              <w:rPr>
+                <w:noProof/>
+                <w:webHidden/>
+              </w:rPr>
+            </w:r>
+            <w:r>
+              <w:rPr>
+                <w:noProof/>
+                <w:webHidden/>
               </w:rPr>
               <w:fldChar w:fldCharType="separate"/>
             </w:r>
@@ -677,8 +749,6 @@
               <w:rPr>
                 <w:noProof/>
                 <w:webHidden/>
-                <w:sz w:val="40"/>
-                <w:szCs w:val="40"/>
               </w:rPr>
               <w:t>4</w:t>
             </w:r>
@@ -686,8 +756,6 @@
               <w:rPr>
                 <w:noProof/>
                 <w:webHidden/>
-                <w:sz w:val="40"/>
-                <w:szCs w:val="40"/>
               </w:rPr>
               <w:fldChar w:fldCharType="end"/>
             </w:r>
@@ -695,26 +763,24 @@
         </w:p>
         <w:p>
           <w:pPr>
-            <w:pStyle w:val="TOC1"/>
+            <w:pStyle w:val="TM1"/>
             <w:tabs>
               <w:tab w:val="right" w:leader="dot" w:pos="8630"/>
             </w:tabs>
             <w:rPr>
               <w:noProof/>
               <w:kern w:val="2"/>
-              <w:sz w:val="36"/>
-              <w:szCs w:val="36"/>
-              <w:lang w:val="en-CA" w:eastAsia="en-CA"/>
+              <w:sz w:val="22"/>
+              <w:szCs w:val="22"/>
+              <w:lang w:val="fr-CA" w:eastAsia="fr-CA"/>
               <w14:ligatures w14:val="standardContextual"/>
             </w:rPr>
           </w:pPr>
-          <w:hyperlink w:anchor="_Toc157969886" w:history="1">
-            <w:r>
-              <w:rPr>
-                <w:rStyle w:val="Hyperlink"/>
-                <w:noProof/>
-                <w:sz w:val="40"/>
-                <w:szCs w:val="40"/>
+          <w:hyperlink w:anchor="_Toc160031874" w:history="1">
+            <w:r>
+              <w:rPr>
+                <w:rStyle w:val="Hyperlien"/>
+                <w:noProof/>
                 <w:lang w:val="fr-CA"/>
               </w:rPr>
               <w:t>La portée du projet</w:t>
@@ -723,8 +789,6 @@
               <w:rPr>
                 <w:noProof/>
                 <w:webHidden/>
-                <w:sz w:val="40"/>
-                <w:szCs w:val="40"/>
               </w:rPr>
               <w:tab/>
             </w:r>
@@ -732,8 +796,6 @@
               <w:rPr>
                 <w:noProof/>
                 <w:webHidden/>
-                <w:sz w:val="40"/>
-                <w:szCs w:val="40"/>
               </w:rPr>
               <w:fldChar w:fldCharType="begin"/>
             </w:r>
@@ -741,25 +803,19 @@
               <w:rPr>
                 <w:noProof/>
                 <w:webHidden/>
-                <w:sz w:val="40"/>
-                <w:szCs w:val="40"/>
-              </w:rPr>
-              <w:instrText xml:space="preserve"> PAGEREF _Toc157969886 \h </w:instrText>
-            </w:r>
-            <w:r>
-              <w:rPr>
-                <w:noProof/>
-                <w:webHidden/>
-                <w:sz w:val="40"/>
-                <w:szCs w:val="40"/>
-              </w:rPr>
-            </w:r>
-            <w:r>
-              <w:rPr>
-                <w:noProof/>
-                <w:webHidden/>
-                <w:sz w:val="40"/>
-                <w:szCs w:val="40"/>
+              </w:rPr>
+              <w:instrText xml:space="preserve"> PAGEREF _Toc160031874 \h </w:instrText>
+            </w:r>
+            <w:r>
+              <w:rPr>
+                <w:noProof/>
+                <w:webHidden/>
+              </w:rPr>
+            </w:r>
+            <w:r>
+              <w:rPr>
+                <w:noProof/>
+                <w:webHidden/>
               </w:rPr>
               <w:fldChar w:fldCharType="separate"/>
             </w:r>
@@ -767,17 +823,13 @@
               <w:rPr>
                 <w:noProof/>
                 <w:webHidden/>
-                <w:sz w:val="40"/>
-                <w:szCs w:val="40"/>
-              </w:rPr>
-              <w:t>5</w:t>
-            </w:r>
-            <w:r>
-              <w:rPr>
-                <w:noProof/>
-                <w:webHidden/>
-                <w:sz w:val="40"/>
-                <w:szCs w:val="40"/>
+              </w:rPr>
+              <w:t>4</w:t>
+            </w:r>
+            <w:r>
+              <w:rPr>
+                <w:noProof/>
+                <w:webHidden/>
               </w:rPr>
               <w:fldChar w:fldCharType="end"/>
             </w:r>
@@ -785,26 +837,24 @@
         </w:p>
         <w:p>
           <w:pPr>
-            <w:pStyle w:val="TOC1"/>
+            <w:pStyle w:val="TM1"/>
             <w:tabs>
               <w:tab w:val="right" w:leader="dot" w:pos="8630"/>
             </w:tabs>
             <w:rPr>
               <w:noProof/>
               <w:kern w:val="2"/>
-              <w:sz w:val="36"/>
-              <w:szCs w:val="36"/>
-              <w:lang w:val="en-CA" w:eastAsia="en-CA"/>
+              <w:sz w:val="22"/>
+              <w:szCs w:val="22"/>
+              <w:lang w:val="fr-CA" w:eastAsia="fr-CA"/>
               <w14:ligatures w14:val="standardContextual"/>
             </w:rPr>
           </w:pPr>
-          <w:hyperlink w:anchor="_Toc157969887" w:history="1">
-            <w:r>
-              <w:rPr>
-                <w:rStyle w:val="Hyperlink"/>
-                <w:noProof/>
-                <w:sz w:val="40"/>
-                <w:szCs w:val="40"/>
+          <w:hyperlink w:anchor="_Toc160031875" w:history="1">
+            <w:r>
+              <w:rPr>
+                <w:rStyle w:val="Hyperlien"/>
+                <w:noProof/>
                 <w:lang w:val="fr-CA"/>
               </w:rPr>
               <w:t>Fonctionnement du site web</w:t>
@@ -813,8 +863,6 @@
               <w:rPr>
                 <w:noProof/>
                 <w:webHidden/>
-                <w:sz w:val="40"/>
-                <w:szCs w:val="40"/>
               </w:rPr>
               <w:tab/>
             </w:r>
@@ -822,8 +870,6 @@
               <w:rPr>
                 <w:noProof/>
                 <w:webHidden/>
-                <w:sz w:val="40"/>
-                <w:szCs w:val="40"/>
               </w:rPr>
               <w:fldChar w:fldCharType="begin"/>
             </w:r>
@@ -831,25 +877,19 @@
               <w:rPr>
                 <w:noProof/>
                 <w:webHidden/>
-                <w:sz w:val="40"/>
-                <w:szCs w:val="40"/>
-              </w:rPr>
-              <w:instrText xml:space="preserve"> PAGEREF _Toc157969887 \h </w:instrText>
-            </w:r>
-            <w:r>
-              <w:rPr>
-                <w:noProof/>
-                <w:webHidden/>
-                <w:sz w:val="40"/>
-                <w:szCs w:val="40"/>
-              </w:rPr>
-            </w:r>
-            <w:r>
-              <w:rPr>
-                <w:noProof/>
-                <w:webHidden/>
-                <w:sz w:val="40"/>
-                <w:szCs w:val="40"/>
+              </w:rPr>
+              <w:instrText xml:space="preserve"> PAGEREF _Toc160031875 \h </w:instrText>
+            </w:r>
+            <w:r>
+              <w:rPr>
+                <w:noProof/>
+                <w:webHidden/>
+              </w:rPr>
+            </w:r>
+            <w:r>
+              <w:rPr>
+                <w:noProof/>
+                <w:webHidden/>
               </w:rPr>
               <w:fldChar w:fldCharType="separate"/>
             </w:r>
@@ -857,17 +897,13 @@
               <w:rPr>
                 <w:noProof/>
                 <w:webHidden/>
-                <w:sz w:val="40"/>
-                <w:szCs w:val="40"/>
-              </w:rPr>
-              <w:t>6</w:t>
-            </w:r>
-            <w:r>
-              <w:rPr>
-                <w:noProof/>
-                <w:webHidden/>
-                <w:sz w:val="40"/>
-                <w:szCs w:val="40"/>
+              </w:rPr>
+              <w:t>5</w:t>
+            </w:r>
+            <w:r>
+              <w:rPr>
+                <w:noProof/>
+                <w:webHidden/>
               </w:rPr>
               <w:fldChar w:fldCharType="end"/>
             </w:r>
@@ -875,26 +911,24 @@
         </w:p>
         <w:p>
           <w:pPr>
-            <w:pStyle w:val="TOC1"/>
+            <w:pStyle w:val="TM1"/>
             <w:tabs>
               <w:tab w:val="right" w:leader="dot" w:pos="8630"/>
             </w:tabs>
             <w:rPr>
               <w:noProof/>
               <w:kern w:val="2"/>
-              <w:sz w:val="36"/>
-              <w:szCs w:val="36"/>
-              <w:lang w:val="en-CA" w:eastAsia="en-CA"/>
+              <w:sz w:val="22"/>
+              <w:szCs w:val="22"/>
+              <w:lang w:val="fr-CA" w:eastAsia="fr-CA"/>
               <w14:ligatures w14:val="standardContextual"/>
             </w:rPr>
           </w:pPr>
-          <w:hyperlink w:anchor="_Toc157969888" w:history="1">
-            <w:r>
-              <w:rPr>
-                <w:rStyle w:val="Hyperlink"/>
-                <w:noProof/>
-                <w:sz w:val="40"/>
-                <w:szCs w:val="40"/>
+          <w:hyperlink w:anchor="_Toc160031876" w:history="1">
+            <w:r>
+              <w:rPr>
+                <w:rStyle w:val="Hyperlien"/>
+                <w:noProof/>
                 <w:lang w:val="fr-CA"/>
               </w:rPr>
               <w:t>Modèle de base de données</w:t>
@@ -903,8 +937,6 @@
               <w:rPr>
                 <w:noProof/>
                 <w:webHidden/>
-                <w:sz w:val="40"/>
-                <w:szCs w:val="40"/>
               </w:rPr>
               <w:tab/>
             </w:r>
@@ -912,8 +944,6 @@
               <w:rPr>
                 <w:noProof/>
                 <w:webHidden/>
-                <w:sz w:val="40"/>
-                <w:szCs w:val="40"/>
               </w:rPr>
               <w:fldChar w:fldCharType="begin"/>
             </w:r>
@@ -921,25 +951,19 @@
               <w:rPr>
                 <w:noProof/>
                 <w:webHidden/>
-                <w:sz w:val="40"/>
-                <w:szCs w:val="40"/>
-              </w:rPr>
-              <w:instrText xml:space="preserve"> PAGEREF _Toc157969888 \h </w:instrText>
-            </w:r>
-            <w:r>
-              <w:rPr>
-                <w:noProof/>
-                <w:webHidden/>
-                <w:sz w:val="40"/>
-                <w:szCs w:val="40"/>
-              </w:rPr>
-            </w:r>
-            <w:r>
-              <w:rPr>
-                <w:noProof/>
-                <w:webHidden/>
-                <w:sz w:val="40"/>
-                <w:szCs w:val="40"/>
+              </w:rPr>
+              <w:instrText xml:space="preserve"> PAGEREF _Toc160031876 \h </w:instrText>
+            </w:r>
+            <w:r>
+              <w:rPr>
+                <w:noProof/>
+                <w:webHidden/>
+              </w:rPr>
+            </w:r>
+            <w:r>
+              <w:rPr>
+                <w:noProof/>
+                <w:webHidden/>
               </w:rPr>
               <w:fldChar w:fldCharType="separate"/>
             </w:r>
@@ -947,17 +971,13 @@
               <w:rPr>
                 <w:noProof/>
                 <w:webHidden/>
-                <w:sz w:val="40"/>
-                <w:szCs w:val="40"/>
-              </w:rPr>
-              <w:t>7</w:t>
-            </w:r>
-            <w:r>
-              <w:rPr>
-                <w:noProof/>
-                <w:webHidden/>
-                <w:sz w:val="40"/>
-                <w:szCs w:val="40"/>
+              </w:rPr>
+              <w:t>6</w:t>
+            </w:r>
+            <w:r>
+              <w:rPr>
+                <w:noProof/>
+                <w:webHidden/>
               </w:rPr>
               <w:fldChar w:fldCharType="end"/>
             </w:r>
@@ -965,26 +985,24 @@
         </w:p>
         <w:p>
           <w:pPr>
-            <w:pStyle w:val="TOC1"/>
+            <w:pStyle w:val="TM1"/>
             <w:tabs>
               <w:tab w:val="right" w:leader="dot" w:pos="8630"/>
             </w:tabs>
             <w:rPr>
               <w:noProof/>
               <w:kern w:val="2"/>
-              <w:sz w:val="36"/>
-              <w:szCs w:val="36"/>
-              <w:lang w:val="en-CA" w:eastAsia="en-CA"/>
+              <w:sz w:val="22"/>
+              <w:szCs w:val="22"/>
+              <w:lang w:val="fr-CA" w:eastAsia="fr-CA"/>
               <w14:ligatures w14:val="standardContextual"/>
             </w:rPr>
           </w:pPr>
-          <w:hyperlink w:anchor="_Toc157969889" w:history="1">
-            <w:r>
-              <w:rPr>
-                <w:rStyle w:val="Hyperlink"/>
-                <w:noProof/>
-                <w:sz w:val="40"/>
-                <w:szCs w:val="40"/>
+          <w:hyperlink w:anchor="_Toc160031877" w:history="1">
+            <w:r>
+              <w:rPr>
+                <w:rStyle w:val="Hyperlien"/>
+                <w:noProof/>
                 <w:lang w:val="fr-CA"/>
               </w:rPr>
               <w:t>Clés de lecture</w:t>
@@ -993,8 +1011,6 @@
               <w:rPr>
                 <w:noProof/>
                 <w:webHidden/>
-                <w:sz w:val="40"/>
-                <w:szCs w:val="40"/>
               </w:rPr>
               <w:tab/>
             </w:r>
@@ -1002,8 +1018,6 @@
               <w:rPr>
                 <w:noProof/>
                 <w:webHidden/>
-                <w:sz w:val="40"/>
-                <w:szCs w:val="40"/>
               </w:rPr>
               <w:fldChar w:fldCharType="begin"/>
             </w:r>
@@ -1011,25 +1025,19 @@
               <w:rPr>
                 <w:noProof/>
                 <w:webHidden/>
-                <w:sz w:val="40"/>
-                <w:szCs w:val="40"/>
-              </w:rPr>
-              <w:instrText xml:space="preserve"> PAGEREF _Toc157969889 \h </w:instrText>
-            </w:r>
-            <w:r>
-              <w:rPr>
-                <w:noProof/>
-                <w:webHidden/>
-                <w:sz w:val="40"/>
-                <w:szCs w:val="40"/>
-              </w:rPr>
-            </w:r>
-            <w:r>
-              <w:rPr>
-                <w:noProof/>
-                <w:webHidden/>
-                <w:sz w:val="40"/>
-                <w:szCs w:val="40"/>
+              </w:rPr>
+              <w:instrText xml:space="preserve"> PAGEREF _Toc160031877 \h </w:instrText>
+            </w:r>
+            <w:r>
+              <w:rPr>
+                <w:noProof/>
+                <w:webHidden/>
+              </w:rPr>
+            </w:r>
+            <w:r>
+              <w:rPr>
+                <w:noProof/>
+                <w:webHidden/>
               </w:rPr>
               <w:fldChar w:fldCharType="separate"/>
             </w:r>
@@ -1037,17 +1045,13 @@
               <w:rPr>
                 <w:noProof/>
                 <w:webHidden/>
-                <w:sz w:val="40"/>
-                <w:szCs w:val="40"/>
-              </w:rPr>
-              <w:t>8</w:t>
-            </w:r>
-            <w:r>
-              <w:rPr>
-                <w:noProof/>
-                <w:webHidden/>
-                <w:sz w:val="40"/>
-                <w:szCs w:val="40"/>
+              </w:rPr>
+              <w:t>7</w:t>
+            </w:r>
+            <w:r>
+              <w:rPr>
+                <w:noProof/>
+                <w:webHidden/>
               </w:rPr>
               <w:fldChar w:fldCharType="end"/>
             </w:r>
@@ -1055,26 +1059,24 @@
         </w:p>
         <w:p>
           <w:pPr>
-            <w:pStyle w:val="TOC1"/>
+            <w:pStyle w:val="TM1"/>
             <w:tabs>
               <w:tab w:val="right" w:leader="dot" w:pos="8630"/>
             </w:tabs>
             <w:rPr>
               <w:noProof/>
               <w:kern w:val="2"/>
-              <w:sz w:val="36"/>
-              <w:szCs w:val="36"/>
-              <w:lang w:val="en-CA" w:eastAsia="en-CA"/>
+              <w:sz w:val="22"/>
+              <w:szCs w:val="22"/>
+              <w:lang w:val="fr-CA" w:eastAsia="fr-CA"/>
               <w14:ligatures w14:val="standardContextual"/>
             </w:rPr>
           </w:pPr>
-          <w:hyperlink w:anchor="_Toc157969890" w:history="1">
-            <w:r>
-              <w:rPr>
-                <w:rStyle w:val="Hyperlink"/>
-                <w:noProof/>
-                <w:sz w:val="40"/>
-                <w:szCs w:val="40"/>
+          <w:hyperlink w:anchor="_Toc160031878" w:history="1">
+            <w:r>
+              <w:rPr>
+                <w:rStyle w:val="Hyperlien"/>
+                <w:noProof/>
                 <w:lang w:val="fr-CA"/>
               </w:rPr>
               <w:t>Exemples d’interfaces</w:t>
@@ -1083,8 +1085,6 @@
               <w:rPr>
                 <w:noProof/>
                 <w:webHidden/>
-                <w:sz w:val="40"/>
-                <w:szCs w:val="40"/>
               </w:rPr>
               <w:tab/>
             </w:r>
@@ -1092,8 +1092,6 @@
               <w:rPr>
                 <w:noProof/>
                 <w:webHidden/>
-                <w:sz w:val="40"/>
-                <w:szCs w:val="40"/>
               </w:rPr>
               <w:fldChar w:fldCharType="begin"/>
             </w:r>
@@ -1101,25 +1099,19 @@
               <w:rPr>
                 <w:noProof/>
                 <w:webHidden/>
-                <w:sz w:val="40"/>
-                <w:szCs w:val="40"/>
-              </w:rPr>
-              <w:instrText xml:space="preserve"> PAGEREF _Toc157969890 \h </w:instrText>
-            </w:r>
-            <w:r>
-              <w:rPr>
-                <w:noProof/>
-                <w:webHidden/>
-                <w:sz w:val="40"/>
-                <w:szCs w:val="40"/>
-              </w:rPr>
-            </w:r>
-            <w:r>
-              <w:rPr>
-                <w:noProof/>
-                <w:webHidden/>
-                <w:sz w:val="40"/>
-                <w:szCs w:val="40"/>
+              </w:rPr>
+              <w:instrText xml:space="preserve"> PAGEREF _Toc160031878 \h </w:instrText>
+            </w:r>
+            <w:r>
+              <w:rPr>
+                <w:noProof/>
+                <w:webHidden/>
+              </w:rPr>
+            </w:r>
+            <w:r>
+              <w:rPr>
+                <w:noProof/>
+                <w:webHidden/>
               </w:rPr>
               <w:fldChar w:fldCharType="separate"/>
             </w:r>
@@ -1127,17 +1119,13 @@
               <w:rPr>
                 <w:noProof/>
                 <w:webHidden/>
-                <w:sz w:val="40"/>
-                <w:szCs w:val="40"/>
-              </w:rPr>
-              <w:t>9</w:t>
-            </w:r>
-            <w:r>
-              <w:rPr>
-                <w:noProof/>
-                <w:webHidden/>
-                <w:sz w:val="40"/>
-                <w:szCs w:val="40"/>
+              </w:rPr>
+              <w:t>8</w:t>
+            </w:r>
+            <w:r>
+              <w:rPr>
+                <w:noProof/>
+                <w:webHidden/>
               </w:rPr>
               <w:fldChar w:fldCharType="end"/>
             </w:r>
@@ -1148,7 +1136,6 @@
             <w:rPr>
               <w:b/>
               <w:bCs/>
-              <w:noProof/>
             </w:rPr>
             <w:fldChar w:fldCharType="end"/>
           </w:r>
@@ -1304,19 +1291,35 @@
     </w:p>
     <w:p>
       <w:pPr>
-        <w:rPr>
-          <w:lang w:val="fr-CA"/>
-        </w:rPr>
-      </w:pPr>
-    </w:p>
-    <w:p>
-      <w:pPr>
-        <w:pStyle w:val="Heading1"/>
-        <w:rPr>
-          <w:lang w:val="fr-CA"/>
-        </w:rPr>
-      </w:pPr>
-      <w:bookmarkStart w:id="10" w:name="_Toc157969884"/>
+        <w:pStyle w:val="Titre1"/>
+        <w:rPr>
+          <w:lang w:val="fr-CA"/>
+        </w:rPr>
+      </w:pPr>
+    </w:p>
+    <w:p>
+      <w:pPr>
+        <w:pStyle w:val="Titre1"/>
+        <w:rPr>
+          <w:lang w:val="fr-CA"/>
+        </w:rPr>
+      </w:pPr>
+    </w:p>
+    <w:p>
+      <w:pPr>
+        <w:rPr>
+          <w:lang w:val="fr-CA"/>
+        </w:rPr>
+      </w:pPr>
+    </w:p>
+    <w:p>
+      <w:pPr>
+        <w:pStyle w:val="Titre1"/>
+        <w:rPr>
+          <w:lang w:val="fr-CA"/>
+        </w:rPr>
+      </w:pPr>
+      <w:bookmarkStart w:id="10" w:name="_Toc160031871"/>
       <w:r>
         <w:rPr>
           <w:lang w:val="fr-CA"/>
@@ -1329,6 +1332,116 @@
     <w:p>
       <w:pPr>
         <w:rPr>
+          <w:lang w:val="fr-CA"/>
+        </w:rPr>
+      </w:pPr>
+    </w:p>
+    <w:p>
+      <w:pPr>
+        <w:rPr>
+          <w:lang w:val="fr-CA"/>
+        </w:rPr>
+      </w:pPr>
+      <w:r>
+        <w:rPr>
+          <w:lang w:val="fr-CA"/>
+        </w:rPr>
+        <w:t xml:space="preserve">Nous constituons une équipe de développeurs collaborant en étroite collaboration avec notre client, M. ABC. Celui-ci nous a exposé sa demande concernant la conception d'un site web dédié aux services d'entraînement et de coaching en ligne. </w:t>
+      </w:r>
+      <w:r>
+        <w:rPr>
+          <w:lang w:val="fr-CA"/>
+        </w:rPr>
+        <w:t xml:space="preserve">Ce dernier a </w:t>
+      </w:r>
+      <w:r>
+        <w:rPr>
+          <w:lang w:val="fr-CA"/>
+        </w:rPr>
+        <w:t xml:space="preserve">exposé </w:t>
+      </w:r>
+      <w:r>
+        <w:rPr>
+          <w:lang w:val="fr-CA"/>
+        </w:rPr>
+        <w:t>son souhait</w:t>
+      </w:r>
+      <w:r>
+        <w:rPr>
+          <w:lang w:val="fr-CA"/>
+        </w:rPr>
+        <w:t xml:space="preserve"> </w:t>
+      </w:r>
+      <w:r>
+        <w:rPr>
+          <w:lang w:val="fr-CA"/>
+        </w:rPr>
+        <w:t xml:space="preserve">de </w:t>
+      </w:r>
+      <w:r>
+        <w:rPr>
+          <w:lang w:val="fr-CA"/>
+        </w:rPr>
+        <w:t>d’</w:t>
+      </w:r>
+      <w:r>
+        <w:rPr>
+          <w:lang w:val="fr-CA"/>
+        </w:rPr>
+        <w:t xml:space="preserve">intégrer </w:t>
+      </w:r>
+      <w:r>
+        <w:rPr>
+          <w:lang w:val="fr-CA"/>
+        </w:rPr>
+        <w:t xml:space="preserve">entre autres </w:t>
+      </w:r>
+      <w:r>
+        <w:rPr>
+          <w:lang w:val="fr-CA"/>
+        </w:rPr>
+        <w:t xml:space="preserve">des </w:t>
+      </w:r>
+      <w:r>
+        <w:rPr>
+          <w:lang w:val="fr-CA"/>
+        </w:rPr>
+        <w:t>programmes</w:t>
+      </w:r>
+      <w:r>
+        <w:rPr>
+          <w:lang w:val="fr-CA"/>
+        </w:rPr>
+        <w:t xml:space="preserve"> d'entraînement</w:t>
+      </w:r>
+      <w:r>
+        <w:rPr>
+          <w:lang w:val="fr-CA"/>
+        </w:rPr>
+        <w:t xml:space="preserve"> personnalisés</w:t>
+      </w:r>
+      <w:r>
+        <w:rPr>
+          <w:lang w:val="fr-CA"/>
+        </w:rPr>
+        <w:t xml:space="preserve"> et des sessions de coaching en temps réel, ainsi que la nécessité d'inclure des diagrammes de suivi des performances</w:t>
+      </w:r>
+      <w:r>
+        <w:rPr>
+          <w:lang w:val="fr-CA"/>
+        </w:rPr>
+        <w:t xml:space="preserve"> et un plan de nutrition pour l’utilisateur</w:t>
+      </w:r>
+      <w:r>
+        <w:rPr>
+          <w:lang w:val="fr-CA"/>
+        </w:rPr>
+        <w:t>.</w:t>
+      </w:r>
+    </w:p>
+    <w:p>
+      <w:pPr>
+        <w:rPr>
           <w:sz w:val="32"/>
           <w:szCs w:val="32"/>
           <w:lang w:val="fr-CA"/>
@@ -1338,566 +1451,532 @@
     <w:p>
       <w:pPr>
         <w:rPr>
-          <w:sz w:val="28"/>
-          <w:szCs w:val="28"/>
-          <w:lang w:val="fr-CA"/>
-        </w:rPr>
-      </w:pPr>
-      <w:r>
-        <w:rPr>
-          <w:sz w:val="28"/>
-          <w:szCs w:val="28"/>
-          <w:lang w:val="fr-CA"/>
-        </w:rPr>
-        <w:t>Notre projet</w:t>
-      </w:r>
-      <w:r>
-        <w:rPr>
-          <w:sz w:val="28"/>
-          <w:szCs w:val="28"/>
-          <w:lang w:val="fr-CA"/>
-        </w:rPr>
-        <w:t xml:space="preserve"> est un site web tout-inclus</w:t>
-      </w:r>
-      <w:r>
-        <w:rPr>
-          <w:sz w:val="28"/>
-          <w:szCs w:val="28"/>
+          <w:lang w:val="fr-CA"/>
+        </w:rPr>
+      </w:pPr>
+      <w:r>
+        <w:rPr>
+          <w:lang w:val="fr-CA"/>
+        </w:rPr>
+        <w:t>Notre solution à cette problématique est</w:t>
+      </w:r>
+      <w:r>
+        <w:rPr>
+          <w:lang w:val="fr-CA"/>
+        </w:rPr>
+        <w:t xml:space="preserve"> un site web tout-inclus</w:t>
+      </w:r>
+      <w:r>
+        <w:rPr>
           <w:lang w:val="fr-CA"/>
         </w:rPr>
         <w:t xml:space="preserve"> de programme</w:t>
       </w:r>
       <w:r>
         <w:rPr>
-          <w:sz w:val="28"/>
-          <w:szCs w:val="28"/>
           <w:lang w:val="fr-CA"/>
         </w:rPr>
         <w:t xml:space="preserve"> d’entraînements</w:t>
       </w:r>
       <w:r>
         <w:rPr>
-          <w:sz w:val="28"/>
-          <w:szCs w:val="28"/>
           <w:lang w:val="fr-CA"/>
         </w:rPr>
         <w:t xml:space="preserve"> et de nutrition en ligne. </w:t>
       </w:r>
       <w:r>
         <w:rPr>
-          <w:sz w:val="28"/>
-          <w:szCs w:val="28"/>
           <w:lang w:val="fr-CA"/>
         </w:rPr>
         <w:t xml:space="preserve"> </w:t>
       </w:r>
       <w:r>
         <w:rPr>
-          <w:sz w:val="28"/>
-          <w:szCs w:val="28"/>
           <w:lang w:val="fr-CA"/>
         </w:rPr>
         <w:t>Il contiendra</w:t>
       </w:r>
       <w:r>
         <w:rPr>
-          <w:sz w:val="28"/>
-          <w:szCs w:val="28"/>
           <w:lang w:val="fr-CA"/>
         </w:rPr>
         <w:t xml:space="preserve"> les quatre sports d’équipes compétitif majeures du Canada, qui sont le football, le basketball, le football américain et le hockey. De plus,</w:t>
       </w:r>
       <w:r>
         <w:rPr>
-          <w:sz w:val="28"/>
-          <w:szCs w:val="28"/>
           <w:lang w:val="fr-CA"/>
         </w:rPr>
         <w:t xml:space="preserve"> </w:t>
       </w:r>
       <w:r>
         <w:rPr>
-          <w:sz w:val="28"/>
-          <w:szCs w:val="28"/>
-          <w:lang w:val="fr-CA"/>
-        </w:rPr>
-        <w:t>on va aussi inclure les entraînements de force et d’esthétiques à la salle d’entraînements</w:t>
-      </w:r>
-      <w:r>
-        <w:rPr>
-          <w:sz w:val="28"/>
-          <w:szCs w:val="28"/>
+          <w:lang w:val="fr-CA"/>
+        </w:rPr>
+        <w:t>ce dernier</w:t>
+      </w:r>
+      <w:r>
+        <w:rPr>
+          <w:lang w:val="fr-CA"/>
+        </w:rPr>
+        <w:t xml:space="preserve"> va aussi inclure les entraînements de force et d’esthétiques </w:t>
+      </w:r>
+      <w:r>
+        <w:rPr>
+          <w:lang w:val="fr-CA"/>
+        </w:rPr>
+        <w:t>en musculation</w:t>
+      </w:r>
+      <w:r>
+        <w:rPr>
+          <w:lang w:val="fr-CA"/>
+        </w:rPr>
+        <w:t xml:space="preserve"> </w:t>
+      </w:r>
+      <w:r>
+        <w:rPr>
+          <w:lang w:val="fr-CA"/>
+        </w:rPr>
+        <w:t>pour</w:t>
+      </w:r>
+      <w:r>
+        <w:rPr>
+          <w:lang w:val="fr-CA"/>
+        </w:rPr>
+        <w:t xml:space="preserve"> </w:t>
+      </w:r>
+      <w:r>
+        <w:rPr>
+          <w:lang w:val="fr-CA"/>
+        </w:rPr>
+        <w:t>avoir</w:t>
+      </w:r>
+      <w:r>
+        <w:rPr>
+          <w:lang w:val="fr-CA"/>
+        </w:rPr>
+        <w:t xml:space="preserve"> une </w:t>
+      </w:r>
+      <w:r>
+        <w:rPr>
+          <w:lang w:val="fr-CA"/>
+        </w:rPr>
+        <w:t xml:space="preserve">grande </w:t>
+      </w:r>
+      <w:r>
+        <w:rPr>
+          <w:lang w:val="fr-CA"/>
+        </w:rPr>
+        <w:t xml:space="preserve">portée </w:t>
+      </w:r>
+      <w:r>
+        <w:rPr>
+          <w:lang w:val="fr-CA"/>
+        </w:rPr>
+        <w:t>et adaptabilité pour</w:t>
+      </w:r>
+      <w:r>
+        <w:rPr>
+          <w:lang w:val="fr-CA"/>
+        </w:rPr>
+        <w:t xml:space="preserve"> </w:t>
+      </w:r>
+      <w:r>
+        <w:rPr>
+          <w:lang w:val="fr-CA"/>
+        </w:rPr>
+        <w:t>tous</w:t>
+      </w:r>
+      <w:r>
+        <w:rPr>
+          <w:lang w:val="fr-CA"/>
+        </w:rPr>
+        <w:t xml:space="preserve"> </w:t>
+      </w:r>
+      <w:r>
+        <w:rPr>
+          <w:lang w:val="fr-CA"/>
+        </w:rPr>
+        <w:t>les passionnés de sport</w:t>
+      </w:r>
+      <w:r>
+        <w:rPr>
           <w:lang w:val="fr-CA"/>
         </w:rPr>
         <w:t>.</w:t>
       </w:r>
-      <w:r>
-        <w:rPr>
-          <w:sz w:val="28"/>
-          <w:szCs w:val="28"/>
+    </w:p>
+    <w:p>
+      <w:pPr>
+        <w:rPr>
+          <w:lang w:val="fr-CA"/>
+        </w:rPr>
+      </w:pPr>
+    </w:p>
+    <w:p>
+      <w:pPr>
+        <w:rPr>
+          <w:lang w:val="fr-CA"/>
+        </w:rPr>
+      </w:pPr>
+      <w:r>
+        <w:rPr>
+          <w:lang w:val="fr-CA"/>
+        </w:rPr>
+        <w:t xml:space="preserve">Le </w:t>
+      </w:r>
+      <w:r>
+        <w:rPr>
+          <w:lang w:val="fr-CA"/>
+        </w:rPr>
+        <w:t xml:space="preserve">site web </w:t>
+      </w:r>
+      <w:r>
+        <w:rPr>
+          <w:lang w:val="fr-CA"/>
+        </w:rPr>
+        <w:t>permettra à l’utilisateur de</w:t>
+      </w:r>
+      <w:r>
+        <w:rPr>
+          <w:lang w:val="fr-CA"/>
+        </w:rPr>
+        <w:t xml:space="preserve"> de générer un </w:t>
+      </w:r>
+      <w:r>
+        <w:rPr>
+          <w:lang w:val="fr-CA"/>
+        </w:rPr>
+        <w:t>programme</w:t>
+      </w:r>
+      <w:r>
+        <w:rPr>
+          <w:lang w:val="fr-CA"/>
+        </w:rPr>
+        <w:t xml:space="preserve"> d’entraînement qui lui est spécifique</w:t>
+      </w:r>
+      <w:r>
+        <w:rPr>
+          <w:lang w:val="fr-CA"/>
+        </w:rPr>
+        <w:t xml:space="preserve">. </w:t>
+      </w:r>
+      <w:r>
+        <w:rPr>
+          <w:lang w:val="fr-CA"/>
+        </w:rPr>
+        <w:t>Ce dernier sera basé sur des</w:t>
+      </w:r>
+      <w:r>
+        <w:rPr>
+          <w:lang w:val="fr-CA"/>
+        </w:rPr>
+        <w:t xml:space="preserve"> critères </w:t>
+      </w:r>
+      <w:r>
+        <w:rPr>
+          <w:lang w:val="fr-CA"/>
+        </w:rPr>
+        <w:t xml:space="preserve">précis dont notamment </w:t>
+      </w:r>
+      <w:r>
+        <w:rPr>
+          <w:lang w:val="fr-CA"/>
+        </w:rPr>
+        <w:t>le</w:t>
+      </w:r>
+      <w:r>
+        <w:rPr>
+          <w:lang w:val="fr-CA"/>
+        </w:rPr>
+        <w:t xml:space="preserve"> sport </w:t>
+      </w:r>
+      <w:r>
+        <w:rPr>
+          <w:lang w:val="fr-CA"/>
+        </w:rPr>
+        <w:t>choisi</w:t>
+      </w:r>
+      <w:r>
+        <w:rPr>
+          <w:lang w:val="fr-CA"/>
+        </w:rPr>
+        <w:t>,</w:t>
+      </w:r>
+      <w:r>
+        <w:rPr>
+          <w:lang w:val="fr-CA"/>
+        </w:rPr>
+        <w:t xml:space="preserve"> le</w:t>
+      </w:r>
+      <w:r>
+        <w:rPr>
+          <w:lang w:val="fr-CA"/>
+        </w:rPr>
+        <w:t xml:space="preserve"> type de </w:t>
+      </w:r>
+      <w:r>
+        <w:rPr>
+          <w:lang w:val="fr-CA"/>
+        </w:rPr>
+        <w:t>morphologie</w:t>
+      </w:r>
+      <w:r>
+        <w:rPr>
+          <w:lang w:val="fr-CA"/>
+        </w:rPr>
+        <w:t>, niveau</w:t>
+      </w:r>
+      <w:r>
+        <w:rPr>
           <w:lang w:val="fr-CA"/>
         </w:rPr>
         <w:t xml:space="preserve"> </w:t>
       </w:r>
       <w:r>
         <w:rPr>
-          <w:sz w:val="28"/>
-          <w:szCs w:val="28"/>
-          <w:lang w:val="fr-CA"/>
-        </w:rPr>
-        <w:t>D</w:t>
-      </w:r>
-      <w:r>
-        <w:rPr>
-          <w:sz w:val="28"/>
-          <w:szCs w:val="28"/>
-          <w:lang w:val="fr-CA"/>
-        </w:rPr>
-        <w:t xml:space="preserve">e cette façon, on aura une </w:t>
-      </w:r>
-      <w:r>
-        <w:rPr>
-          <w:sz w:val="28"/>
-          <w:szCs w:val="28"/>
-          <w:lang w:val="fr-CA"/>
-        </w:rPr>
-        <w:t xml:space="preserve">grande </w:t>
-      </w:r>
-      <w:r>
-        <w:rPr>
-          <w:sz w:val="28"/>
-          <w:szCs w:val="28"/>
-          <w:lang w:val="fr-CA"/>
-        </w:rPr>
-        <w:t xml:space="preserve">portée </w:t>
-      </w:r>
-      <w:r>
-        <w:rPr>
-          <w:sz w:val="28"/>
-          <w:szCs w:val="28"/>
-          <w:lang w:val="fr-CA"/>
-        </w:rPr>
-        <w:t>et adaptabilité pour</w:t>
-      </w:r>
-      <w:r>
-        <w:rPr>
-          <w:sz w:val="28"/>
-          <w:szCs w:val="28"/>
+          <w:lang w:val="fr-CA"/>
+        </w:rPr>
+        <w:t xml:space="preserve">de l’utilisateur </w:t>
+      </w:r>
+      <w:r>
+        <w:rPr>
+          <w:lang w:val="fr-CA"/>
+        </w:rPr>
+        <w:t>dans le domaine</w:t>
+      </w:r>
+      <w:r>
+        <w:rPr>
+          <w:lang w:val="fr-CA"/>
+        </w:rPr>
+        <w:t xml:space="preserve">, etc. </w:t>
+      </w:r>
+      <w:r>
+        <w:rPr>
+          <w:lang w:val="fr-CA"/>
+        </w:rPr>
+        <w:t>De plus</w:t>
+      </w:r>
+      <w:r>
+        <w:rPr>
+          <w:lang w:val="fr-CA"/>
+        </w:rPr>
+        <w:t xml:space="preserve">, le site </w:t>
+      </w:r>
+      <w:r>
+        <w:rPr>
+          <w:lang w:val="fr-CA"/>
+        </w:rPr>
+        <w:t>servira</w:t>
+      </w:r>
+      <w:r>
+        <w:rPr>
+          <w:lang w:val="fr-CA"/>
+        </w:rPr>
+        <w:t xml:space="preserve"> d</w:t>
+      </w:r>
+      <w:r>
+        <w:rPr>
+          <w:lang w:val="fr-CA"/>
+        </w:rPr>
+        <w:t>’outil de</w:t>
+      </w:r>
+      <w:r>
+        <w:rPr>
+          <w:lang w:val="fr-CA"/>
+        </w:rPr>
+        <w:t xml:space="preserve"> suivi d’entraînement dans lequel l’utilisateur pourra inscrire</w:t>
+      </w:r>
+      <w:r>
+        <w:rPr>
+          <w:lang w:val="fr-CA"/>
+        </w:rPr>
+        <w:t xml:space="preserve"> ses performances</w:t>
+      </w:r>
+      <w:r>
+        <w:rPr>
+          <w:lang w:val="fr-CA"/>
+        </w:rPr>
+        <w:t xml:space="preserve"> pour chaque session d’entrainement</w:t>
+      </w:r>
+      <w:r>
+        <w:rPr>
+          <w:lang w:val="fr-CA"/>
+        </w:rPr>
+        <w:t>, et avoir l’option de les revoir au fil du temps afin de comparer</w:t>
+      </w:r>
+      <w:r>
+        <w:rPr>
+          <w:lang w:val="fr-CA"/>
+        </w:rPr>
+        <w:t xml:space="preserve"> ses performances</w:t>
+      </w:r>
+      <w:r>
+        <w:rPr>
+          <w:lang w:val="fr-CA"/>
+        </w:rPr>
+        <w:t xml:space="preserve"> et </w:t>
+      </w:r>
+      <w:r>
+        <w:rPr>
+          <w:lang w:val="fr-CA"/>
+        </w:rPr>
+        <w:t>observer son</w:t>
+      </w:r>
+      <w:r>
+        <w:rPr>
+          <w:lang w:val="fr-CA"/>
+        </w:rPr>
+        <w:t xml:space="preserve"> progrès</w:t>
+      </w:r>
+      <w:r>
+        <w:rPr>
+          <w:lang w:val="fr-CA"/>
+        </w:rPr>
+        <w:t>.</w:t>
+      </w:r>
+      <w:r>
+        <w:rPr>
           <w:lang w:val="fr-CA"/>
         </w:rPr>
         <w:t xml:space="preserve"> </w:t>
       </w:r>
-      <w:r>
-        <w:rPr>
-          <w:sz w:val="28"/>
-          <w:szCs w:val="28"/>
-          <w:lang w:val="fr-CA"/>
-        </w:rPr>
-        <w:t>tous</w:t>
-      </w:r>
-      <w:r>
-        <w:rPr>
-          <w:sz w:val="28"/>
-          <w:szCs w:val="28"/>
+    </w:p>
+    <w:p>
+      <w:pPr>
+        <w:rPr>
+          <w:lang w:val="fr-CA"/>
+        </w:rPr>
+      </w:pPr>
+    </w:p>
+    <w:p>
+      <w:pPr>
+        <w:rPr>
+          <w:lang w:val="fr-CA"/>
+        </w:rPr>
+      </w:pPr>
+      <w:r>
+        <w:rPr>
+          <w:lang w:val="fr-CA"/>
+        </w:rPr>
+        <w:t>Finalement</w:t>
+      </w:r>
+      <w:r>
+        <w:rPr>
+          <w:lang w:val="fr-CA"/>
+        </w:rPr>
+        <w:t xml:space="preserve">, le site aura deux </w:t>
+      </w:r>
+      <w:r>
+        <w:rPr>
+          <w:lang w:val="fr-CA"/>
+        </w:rPr>
+        <w:t>entraineurs personnel</w:t>
+      </w:r>
+      <w:r>
+        <w:rPr>
+          <w:lang w:val="fr-CA"/>
+        </w:rPr>
+        <w:t xml:space="preserve"> disponibles à tout temps pour chaque sport. </w:t>
+      </w:r>
+      <w:r>
+        <w:rPr>
+          <w:lang w:val="fr-CA"/>
+        </w:rPr>
+        <w:t>L’un</w:t>
+      </w:r>
+      <w:r>
+        <w:rPr>
           <w:lang w:val="fr-CA"/>
         </w:rPr>
         <w:t xml:space="preserve"> </w:t>
       </w:r>
       <w:r>
         <w:rPr>
-          <w:sz w:val="28"/>
-          <w:szCs w:val="28"/>
-          <w:lang w:val="fr-CA"/>
-        </w:rPr>
-        <w:t>les passionnés de sport</w:t>
-      </w:r>
-      <w:r>
-        <w:rPr>
-          <w:sz w:val="28"/>
-          <w:szCs w:val="28"/>
-          <w:lang w:val="fr-CA"/>
-        </w:rPr>
-        <w:t>.</w:t>
-      </w:r>
-    </w:p>
-    <w:p>
-      <w:pPr>
-        <w:rPr>
-          <w:sz w:val="28"/>
-          <w:szCs w:val="28"/>
-          <w:lang w:val="fr-CA"/>
-        </w:rPr>
-      </w:pPr>
-    </w:p>
-    <w:p>
-      <w:pPr>
-        <w:rPr>
-          <w:sz w:val="28"/>
-          <w:szCs w:val="28"/>
-          <w:lang w:val="fr-CA"/>
-        </w:rPr>
-      </w:pPr>
-      <w:r>
-        <w:rPr>
-          <w:sz w:val="28"/>
-          <w:szCs w:val="28"/>
-          <w:lang w:val="fr-CA"/>
-        </w:rPr>
-        <w:t xml:space="preserve">Le </w:t>
-      </w:r>
-      <w:r>
-        <w:rPr>
-          <w:sz w:val="28"/>
-          <w:szCs w:val="28"/>
-          <w:lang w:val="fr-CA"/>
-        </w:rPr>
-        <w:t xml:space="preserve">site web </w:t>
-      </w:r>
-      <w:r>
-        <w:rPr>
-          <w:sz w:val="28"/>
-          <w:szCs w:val="28"/>
-          <w:lang w:val="fr-CA"/>
-        </w:rPr>
-        <w:t>permettra à l’utilisateur de</w:t>
-      </w:r>
-      <w:r>
-        <w:rPr>
-          <w:sz w:val="28"/>
-          <w:szCs w:val="28"/>
-          <w:lang w:val="fr-CA"/>
-        </w:rPr>
-        <w:t xml:space="preserve"> de générer un modèle d’entraînement qui lui est spécifique</w:t>
-      </w:r>
-      <w:r>
-        <w:rPr>
-          <w:sz w:val="28"/>
-          <w:szCs w:val="28"/>
-          <w:lang w:val="fr-CA"/>
-        </w:rPr>
-        <w:t>. Les critères pris en compte seront</w:t>
-      </w:r>
-      <w:r>
-        <w:rPr>
-          <w:sz w:val="28"/>
-          <w:szCs w:val="28"/>
-          <w:lang w:val="fr-CA"/>
-        </w:rPr>
-        <w:t xml:space="preserve"> </w:t>
-      </w:r>
-      <w:r>
-        <w:rPr>
-          <w:sz w:val="28"/>
-          <w:szCs w:val="28"/>
-          <w:lang w:val="fr-CA"/>
-        </w:rPr>
-        <w:t>le</w:t>
-      </w:r>
-      <w:r>
-        <w:rPr>
-          <w:sz w:val="28"/>
-          <w:szCs w:val="28"/>
-          <w:lang w:val="fr-CA"/>
-        </w:rPr>
-        <w:t xml:space="preserve"> sport choisi et </w:t>
-      </w:r>
-      <w:r>
-        <w:rPr>
-          <w:sz w:val="28"/>
-          <w:szCs w:val="28"/>
-          <w:lang w:val="fr-CA"/>
-        </w:rPr>
-        <w:t>le</w:t>
-      </w:r>
-      <w:r>
-        <w:rPr>
-          <w:sz w:val="28"/>
-          <w:szCs w:val="28"/>
-          <w:lang w:val="fr-CA"/>
-        </w:rPr>
-        <w:t xml:space="preserve"> type de </w:t>
-      </w:r>
-      <w:r>
-        <w:rPr>
-          <w:sz w:val="28"/>
-          <w:szCs w:val="28"/>
-          <w:lang w:val="fr-CA"/>
-        </w:rPr>
-        <w:t>morphologie</w:t>
-      </w:r>
-      <w:r>
-        <w:rPr>
-          <w:sz w:val="28"/>
-          <w:szCs w:val="28"/>
-          <w:lang w:val="fr-CA"/>
-        </w:rPr>
-        <w:t>, niveau</w:t>
-      </w:r>
-      <w:r>
-        <w:rPr>
-          <w:sz w:val="28"/>
-          <w:szCs w:val="28"/>
-          <w:lang w:val="fr-CA"/>
-        </w:rPr>
-        <w:t xml:space="preserve"> dans le domaine</w:t>
-      </w:r>
-      <w:r>
-        <w:rPr>
-          <w:sz w:val="28"/>
-          <w:szCs w:val="28"/>
-          <w:lang w:val="fr-CA"/>
-        </w:rPr>
-        <w:t xml:space="preserve">, etc. </w:t>
-      </w:r>
-      <w:r>
-        <w:rPr>
-          <w:sz w:val="28"/>
-          <w:szCs w:val="28"/>
-          <w:lang w:val="fr-CA"/>
-        </w:rPr>
-        <w:t>De plus</w:t>
-      </w:r>
-      <w:r>
-        <w:rPr>
-          <w:sz w:val="28"/>
-          <w:szCs w:val="28"/>
-          <w:lang w:val="fr-CA"/>
-        </w:rPr>
-        <w:t xml:space="preserve">, le site </w:t>
-      </w:r>
-      <w:r>
-        <w:rPr>
-          <w:sz w:val="28"/>
-          <w:szCs w:val="28"/>
-          <w:lang w:val="fr-CA"/>
-        </w:rPr>
-        <w:t>servira</w:t>
-      </w:r>
-      <w:r>
-        <w:rPr>
-          <w:sz w:val="28"/>
-          <w:szCs w:val="28"/>
-          <w:lang w:val="fr-CA"/>
-        </w:rPr>
-        <w:t xml:space="preserve"> d</w:t>
-      </w:r>
-      <w:r>
-        <w:rPr>
-          <w:sz w:val="28"/>
-          <w:szCs w:val="28"/>
-          <w:lang w:val="fr-CA"/>
-        </w:rPr>
-        <w:t>’outil de</w:t>
-      </w:r>
-      <w:r>
-        <w:rPr>
-          <w:sz w:val="28"/>
-          <w:szCs w:val="28"/>
-          <w:lang w:val="fr-CA"/>
-        </w:rPr>
-        <w:t xml:space="preserve"> suivi d’entraînement dans lequel l’utilisateur pourra inscrire ses entraînements</w:t>
-      </w:r>
-      <w:r>
-        <w:rPr>
-          <w:sz w:val="28"/>
-          <w:szCs w:val="28"/>
-          <w:lang w:val="fr-CA"/>
-        </w:rPr>
-        <w:t xml:space="preserve"> et ses performances</w:t>
-      </w:r>
-      <w:r>
-        <w:rPr>
-          <w:sz w:val="28"/>
-          <w:szCs w:val="28"/>
-          <w:lang w:val="fr-CA"/>
-        </w:rPr>
-        <w:t xml:space="preserve">, et avoir l’option de les revoir au fil du temps afin de comparer, et </w:t>
-      </w:r>
-      <w:r>
-        <w:rPr>
-          <w:sz w:val="28"/>
-          <w:szCs w:val="28"/>
-          <w:lang w:val="fr-CA"/>
-        </w:rPr>
-        <w:t>observer son</w:t>
-      </w:r>
-      <w:r>
-        <w:rPr>
-          <w:sz w:val="28"/>
-          <w:szCs w:val="28"/>
-          <w:lang w:val="fr-CA"/>
-        </w:rPr>
-        <w:t xml:space="preserve"> progrès. </w:t>
-      </w:r>
-      <w:r>
-        <w:rPr>
-          <w:sz w:val="28"/>
-          <w:szCs w:val="28"/>
-          <w:lang w:val="fr-CA"/>
-        </w:rPr>
-        <w:t>Ensuite</w:t>
-      </w:r>
-      <w:r>
-        <w:rPr>
-          <w:sz w:val="28"/>
-          <w:szCs w:val="28"/>
-          <w:lang w:val="fr-CA"/>
-        </w:rPr>
-        <w:t>, le site s’occupera de donner à l’utilisateur quelques mesures clés, ainsi que leur évolution à travers le temps.</w:t>
-      </w:r>
-      <w:r>
-        <w:rPr>
-          <w:sz w:val="28"/>
-          <w:szCs w:val="28"/>
-          <w:lang w:val="fr-CA"/>
-        </w:rPr>
-        <w:t xml:space="preserve"> De cette façon, l’utilisateur se verra toujours retourner au site, pour y inscrire ses nouveaux entraînements, et pour revisiter ceux d’avant. </w:t>
-      </w:r>
-    </w:p>
-    <w:p>
-      <w:pPr>
-        <w:rPr>
-          <w:sz w:val="28"/>
-          <w:szCs w:val="28"/>
-          <w:lang w:val="fr-CA"/>
-        </w:rPr>
-      </w:pPr>
-    </w:p>
-    <w:p>
-      <w:pPr>
-        <w:rPr>
-          <w:sz w:val="28"/>
-          <w:szCs w:val="28"/>
-          <w:lang w:val="fr-CA"/>
-        </w:rPr>
-      </w:pPr>
-      <w:r>
-        <w:rPr>
-          <w:sz w:val="28"/>
-          <w:szCs w:val="28"/>
-          <w:lang w:val="fr-CA"/>
-        </w:rPr>
-        <w:t>Finalement</w:t>
-      </w:r>
-      <w:r>
-        <w:rPr>
-          <w:sz w:val="28"/>
-          <w:szCs w:val="28"/>
-          <w:lang w:val="fr-CA"/>
-        </w:rPr>
-        <w:t xml:space="preserve">, le site aura deux </w:t>
-      </w:r>
-      <w:r>
-        <w:rPr>
-          <w:sz w:val="28"/>
-          <w:szCs w:val="28"/>
-          <w:lang w:val="fr-CA"/>
-        </w:rPr>
-        <w:t>entraineurs personnel</w:t>
-      </w:r>
-      <w:r>
-        <w:rPr>
-          <w:sz w:val="28"/>
-          <w:szCs w:val="28"/>
-          <w:lang w:val="fr-CA"/>
-        </w:rPr>
-        <w:t xml:space="preserve"> disponibles à tout temps pour chaque sport. Le premier est plutôt relaxe, ne visant que la consistance et un progrès lent mais présent, tandis que le deuxième sera plus sévère, plutôt axée sur ceux qui veulent progresser rapidement, ceux qui visent rester, ou devenir, compétitif. </w:t>
-      </w:r>
-      <w:r>
-        <w:rPr>
-          <w:sz w:val="28"/>
-          <w:szCs w:val="28"/>
-          <w:lang w:val="fr-CA"/>
-        </w:rPr>
-        <w:t>Ainsi</w:t>
-      </w:r>
-      <w:r>
-        <w:rPr>
-          <w:sz w:val="28"/>
-          <w:szCs w:val="28"/>
-          <w:lang w:val="fr-CA"/>
-        </w:rPr>
-        <w:t xml:space="preserve">, le site </w:t>
-      </w:r>
-      <w:r>
-        <w:rPr>
-          <w:sz w:val="28"/>
-          <w:szCs w:val="28"/>
-          <w:lang w:val="fr-CA"/>
-        </w:rPr>
-        <w:t>plaira à tous</w:t>
-      </w:r>
-      <w:r>
-        <w:rPr>
-          <w:sz w:val="28"/>
-          <w:szCs w:val="28"/>
-          <w:lang w:val="fr-CA"/>
-        </w:rPr>
-        <w:t xml:space="preserve">, </w:t>
-      </w:r>
-      <w:r>
-        <w:rPr>
-          <w:sz w:val="28"/>
-          <w:szCs w:val="28"/>
-        </w:rPr>
-        <w:t xml:space="preserve">qu'il s'agisse des personnes </w:t>
-      </w:r>
-      <w:r>
-        <w:rPr>
-          <w:sz w:val="28"/>
-          <w:szCs w:val="28"/>
-          <w:lang w:val="fr-CA"/>
-        </w:rPr>
-        <w:t>occasionnelle</w:t>
-      </w:r>
-      <w:r>
-        <w:rPr>
-          <w:sz w:val="28"/>
-          <w:szCs w:val="28"/>
-          <w:lang w:val="fr-CA"/>
-        </w:rPr>
-        <w:t>s</w:t>
-      </w:r>
-      <w:r>
-        <w:rPr>
-          <w:sz w:val="28"/>
-          <w:szCs w:val="28"/>
-          <w:lang w:val="fr-CA"/>
-        </w:rPr>
-        <w:t xml:space="preserve"> </w:t>
-      </w:r>
-      <w:r>
-        <w:rPr>
-          <w:sz w:val="28"/>
-          <w:szCs w:val="28"/>
-          <w:lang w:val="fr-CA"/>
-        </w:rPr>
-        <w:t>qui veulent rester en bonne santé ou</w:t>
-      </w:r>
-      <w:r>
-        <w:rPr>
-          <w:sz w:val="28"/>
-          <w:szCs w:val="28"/>
-          <w:lang w:val="fr-CA"/>
-        </w:rPr>
-        <w:t xml:space="preserve"> les compétitifs</w:t>
-      </w:r>
-      <w:r>
-        <w:rPr>
-          <w:sz w:val="28"/>
-          <w:szCs w:val="28"/>
-          <w:lang w:val="fr-CA"/>
-        </w:rPr>
-        <w:t xml:space="preserve"> qui visent toujours plus haut</w:t>
-      </w:r>
-      <w:r>
-        <w:rPr>
-          <w:sz w:val="28"/>
-          <w:szCs w:val="28"/>
-          <w:lang w:val="fr-CA"/>
-        </w:rPr>
-        <w:t xml:space="preserve">. </w:t>
-      </w:r>
+          <w:lang w:val="fr-CA"/>
+        </w:rPr>
+        <w:t>s’occupera de fournir des conseils et entrainements</w:t>
+      </w:r>
+      <w:r>
+        <w:rPr>
+          <w:lang w:val="fr-CA"/>
+        </w:rPr>
+        <w:t xml:space="preserve"> visant la consistance et un progrès lent mais présent, tandis que le </w:t>
+      </w:r>
+      <w:r>
+        <w:rPr>
+          <w:lang w:val="fr-CA"/>
+        </w:rPr>
+        <w:t>l’autre s’occupera</w:t>
+      </w:r>
+      <w:r>
+        <w:rPr>
+          <w:lang w:val="fr-CA"/>
+        </w:rPr>
+        <w:t xml:space="preserve"> de fournir des entrainements et conseils</w:t>
+      </w:r>
+      <w:r>
+        <w:rPr>
+          <w:lang w:val="fr-CA"/>
+        </w:rPr>
+        <w:t xml:space="preserve"> plutôt axée sur</w:t>
+      </w:r>
+      <w:r>
+        <w:rPr>
+          <w:lang w:val="fr-CA"/>
+        </w:rPr>
+        <w:t xml:space="preserve"> la progression</w:t>
+      </w:r>
+      <w:r>
+        <w:rPr>
+          <w:lang w:val="fr-CA"/>
+        </w:rPr>
+        <w:t xml:space="preserve"> rapide</w:t>
+      </w:r>
+      <w:r>
+        <w:rPr>
+          <w:lang w:val="fr-CA"/>
+        </w:rPr>
+        <w:t xml:space="preserve"> et intense visant surtout</w:t>
+      </w:r>
+      <w:r>
+        <w:rPr>
+          <w:lang w:val="fr-CA"/>
+        </w:rPr>
+        <w:t xml:space="preserve"> ceux qui </w:t>
+      </w:r>
+      <w:r>
+        <w:rPr>
+          <w:lang w:val="fr-CA"/>
+        </w:rPr>
+        <w:t>souhaitent</w:t>
+      </w:r>
+      <w:r>
+        <w:rPr>
+          <w:lang w:val="fr-CA"/>
+        </w:rPr>
+        <w:t xml:space="preserve"> rester ou deveni</w:t>
+      </w:r>
+      <w:r>
+        <w:rPr>
+          <w:lang w:val="fr-CA"/>
+        </w:rPr>
+        <w:t>r</w:t>
+      </w:r>
+      <w:r>
+        <w:rPr>
+          <w:lang w:val="fr-CA"/>
+        </w:rPr>
+        <w:t xml:space="preserve"> compétitif. </w:t>
+      </w:r>
+    </w:p>
+    <w:p>
+      <w:pPr>
+        <w:rPr>
+          <w:sz w:val="28"/>
+          <w:szCs w:val="28"/>
+          <w:lang w:val="fr-CA"/>
+        </w:rPr>
+      </w:pPr>
     </w:p>
     <w:p>
       <w:pPr>
@@ -1991,6 +2070,23 @@
     </w:p>
     <w:p>
       <w:pPr>
+        <w:pStyle w:val="Titre1"/>
+        <w:rPr>
+          <w:lang w:val="fr-CA"/>
+        </w:rPr>
+      </w:pPr>
+      <w:bookmarkStart w:id="11" w:name="_Toc160031872"/>
+      <w:r>
+        <w:rPr>
+          <w:lang w:val="fr-CA"/>
+        </w:rPr>
+        <w:lastRenderedPageBreak/>
+        <w:t>Les exigences fonctionnelles</w:t>
+      </w:r>
+      <w:bookmarkEnd w:id="11"/>
+    </w:p>
+    <w:p>
+      <w:pPr>
         <w:rPr>
           <w:sz w:val="32"/>
           <w:szCs w:val="32"/>
@@ -2000,19 +2096,16 @@
     </w:p>
     <w:p>
       <w:pPr>
-        <w:pStyle w:val="Heading1"/>
-        <w:rPr>
-          <w:lang w:val="fr-CA"/>
-        </w:rPr>
-      </w:pPr>
-      <w:bookmarkStart w:id="11" w:name="_Toc157969885"/>
-      <w:r>
-        <w:rPr>
-          <w:lang w:val="fr-CA"/>
-        </w:rPr>
-        <w:t>Les exigences fonctionnelles</w:t>
-      </w:r>
-      <w:bookmarkEnd w:id="11"/>
+        <w:rPr>
+          <w:lang w:val="fr-CA"/>
+        </w:rPr>
+      </w:pPr>
+      <w:r>
+        <w:rPr>
+          <w:lang w:val="fr-CA"/>
+        </w:rPr>
+        <w:t>Le site web doit permettre aux utilisateurs de choisir parmi différents sports prédéfinis. De plus, les clients doivent pouvoir consulter une liste d'exercices gratuits sans avoir besoin de créer un compte. Pour profiter de fonctionnalités comme des abonnements pour des exercices adaptés à leurs besoins, et pour avoir accès à un entraîneur personnel afin d'atteindre leurs objectifs, les utilisateurs doivent créer un compte. Le site propose un système de paiement mensuel sécurisé, ainsi que des options pour suivre les plans d'entraînement personnalisés, enregistrer les performances et comparer les progrès. Les utilisateurs peuvent également accéder à un plan nutritionnel adapté à leurs besoins et discuter avec leurs entraîneurs personnels via une plateforme dédiée.</w:t>
+      </w:r>
     </w:p>
     <w:p>
       <w:pPr>
@@ -2026,55 +2119,6 @@
     <w:p>
       <w:pPr>
         <w:rPr>
-          <w:sz w:val="28"/>
-          <w:szCs w:val="28"/>
-          <w:lang w:val="fr-CA"/>
-        </w:rPr>
-      </w:pPr>
-      <w:r>
-        <w:rPr>
-          <w:sz w:val="28"/>
-          <w:szCs w:val="28"/>
-          <w:lang w:val="fr-CA"/>
-        </w:rPr>
-        <w:t>Le site web doit permettre aux utilisateurs de choisir parmi différents sports</w:t>
-      </w:r>
-      <w:r>
-        <w:rPr>
-          <w:sz w:val="28"/>
-          <w:szCs w:val="28"/>
-          <w:lang w:val="fr-CA"/>
-        </w:rPr>
-        <w:t xml:space="preserve"> prédéfinis</w:t>
-      </w:r>
-      <w:r>
-        <w:rPr>
-          <w:sz w:val="28"/>
-          <w:szCs w:val="28"/>
-          <w:lang w:val="fr-CA"/>
-        </w:rPr>
-        <w:t xml:space="preserve">. De plus, les clients </w:t>
-      </w:r>
-      <w:r>
-        <w:rPr>
-          <w:sz w:val="28"/>
-          <w:szCs w:val="28"/>
-          <w:lang w:val="fr-CA"/>
-        </w:rPr>
-        <w:t>doivent pouvoir</w:t>
-      </w:r>
-      <w:r>
-        <w:rPr>
-          <w:sz w:val="28"/>
-          <w:szCs w:val="28"/>
-          <w:lang w:val="fr-CA"/>
-        </w:rPr>
-        <w:t xml:space="preserve"> consulter une liste d'exercices gratuits sans avoir besoin de créer un compte. Pour profiter de fonctionnalités comme des abonnements pour des exercices adaptés à leurs besoins, et pour avoir accès à un entraîneur personnel afin d'atteindre leurs objectifs, les utilisateurs doivent créer un compte. Le site propose un système de paiement mensuel sécurisé, ainsi que des options pour suivre les plans d'entraînement personnalisés, enregistrer les performances et comparer les progrès. Les utilisateurs peuvent également accéder à un plan nutritionnel adapté à leurs besoins et discuter avec leurs entraîneurs personnels via une plateforme dédiée.</w:t>
-      </w:r>
-    </w:p>
-    <w:p>
-      <w:pPr>
-        <w:rPr>
           <w:sz w:val="32"/>
           <w:szCs w:val="32"/>
           <w:lang w:val="fr-CA"/>
@@ -2083,6 +2127,22 @@
     </w:p>
     <w:p>
       <w:pPr>
+        <w:pStyle w:val="Titre1"/>
+        <w:rPr>
+          <w:lang w:val="fr-CA"/>
+        </w:rPr>
+      </w:pPr>
+      <w:bookmarkStart w:id="12" w:name="_Toc160031873"/>
+      <w:r>
+        <w:rPr>
+          <w:lang w:val="fr-CA"/>
+        </w:rPr>
+        <w:t>Les exigences non fonctionnelles</w:t>
+      </w:r>
+      <w:bookmarkEnd w:id="12"/>
+    </w:p>
+    <w:p>
+      <w:pPr>
         <w:rPr>
           <w:sz w:val="32"/>
           <w:szCs w:val="32"/>
@@ -2091,6 +2151,11 @@
       </w:pPr>
     </w:p>
     <w:p>
+      <w:r>
+        <w:t>Le site web doit présenter une interface conviviale et intuitive pour les utilisateurs. La sécurité des données clients est une priorité, donc les échanges de données doivent être sécurisés. Sa performance est cruciale pour garantir une stabilité en cas de trafic élevé. Il doit aussi assurer un service sans interruption 24h/24</w:t>
+      </w:r>
+    </w:p>
+    <w:p>
       <w:pPr>
         <w:rPr>
           <w:sz w:val="32"/>
@@ -2110,6 +2175,22 @@
     </w:p>
     <w:p>
       <w:pPr>
+        <w:pStyle w:val="Titre1"/>
+        <w:rPr>
+          <w:lang w:val="fr-CA"/>
+        </w:rPr>
+      </w:pPr>
+      <w:bookmarkStart w:id="13" w:name="_Toc160031874"/>
+      <w:r>
+        <w:rPr>
+          <w:lang w:val="fr-CA"/>
+        </w:rPr>
+        <w:t>La portée du projet</w:t>
+      </w:r>
+      <w:bookmarkEnd w:id="13"/>
+    </w:p>
+    <w:p>
+      <w:pPr>
         <w:rPr>
           <w:sz w:val="32"/>
           <w:szCs w:val="32"/>
@@ -2120,6 +2201,18 @@
     <w:p>
       <w:pPr>
         <w:rPr>
+          <w:sz w:val="28"/>
+          <w:szCs w:val="28"/>
+          <w:lang w:val="fr-CA"/>
+        </w:rPr>
+      </w:pPr>
+      <w:r>
+        <w:t>Notre site web se composera principalement d'une interface de navigation avec un système d'inscription et d'authentification. Cela permettra aux utilisateurs de créer un compte et de se connecter pour accéder aux plans d'entraînement personnalisés qu'ils auront choisis. De plus, ils auront accès à toutes les interfaces contenant les exercices pour chaque position de chaque sport, afin d'aider le client à atteindre son objectif. Ensuite, le site offrira aux clients l'accès à une plateforme dédiée pour discuter avec des entraîneurs privés, bien que le coaching soit assuré par des entraîneurs partenaires plutôt que par notre site web ou notre équipe directement.</w:t>
+      </w:r>
+    </w:p>
+    <w:p>
+      <w:pPr>
+        <w:rPr>
           <w:sz w:val="32"/>
           <w:szCs w:val="32"/>
           <w:lang w:val="fr-CA"/>
@@ -2164,6 +2257,23 @@
     </w:p>
     <w:p>
       <w:pPr>
+        <w:pStyle w:val="Titre1"/>
+        <w:rPr>
+          <w:lang w:val="fr-CA"/>
+        </w:rPr>
+      </w:pPr>
+      <w:bookmarkStart w:id="14" w:name="_Toc160031875"/>
+      <w:r>
+        <w:rPr>
+          <w:lang w:val="fr-CA"/>
+        </w:rPr>
+        <w:lastRenderedPageBreak/>
+        <w:t>Fonctionnement du site web</w:t>
+      </w:r>
+      <w:bookmarkEnd w:id="14"/>
+    </w:p>
+    <w:p>
+      <w:pPr>
         <w:rPr>
           <w:sz w:val="32"/>
           <w:szCs w:val="32"/>
@@ -2174,6 +2284,435 @@
     <w:p>
       <w:pPr>
         <w:rPr>
+          <w:sz w:val="28"/>
+          <w:szCs w:val="28"/>
+          <w:lang w:val="fr-CA"/>
+        </w:rPr>
+      </w:pPr>
+      <w:r>
+        <w:rPr>
+          <w:sz w:val="28"/>
+          <w:szCs w:val="28"/>
+          <w:lang w:val="fr-CA"/>
+        </w:rPr>
+        <w:t>Au lancement du site, l’utilisateur doit créer un compte.</w:t>
+      </w:r>
+      <w:r>
+        <w:rPr>
+          <w:sz w:val="28"/>
+          <w:szCs w:val="28"/>
+          <w:lang w:val="fr-CA"/>
+        </w:rPr>
+        <w:t xml:space="preserve"> </w:t>
+      </w:r>
+    </w:p>
+    <w:p>
+      <w:pPr>
+        <w:rPr>
+          <w:sz w:val="28"/>
+          <w:szCs w:val="28"/>
+          <w:lang w:val="fr-CA"/>
+        </w:rPr>
+      </w:pPr>
+    </w:p>
+    <w:p>
+      <w:pPr>
+        <w:rPr>
+          <w:sz w:val="28"/>
+          <w:szCs w:val="28"/>
+          <w:lang w:val="fr-CA"/>
+        </w:rPr>
+      </w:pPr>
+      <w:r>
+        <w:rPr>
+          <w:sz w:val="28"/>
+          <w:szCs w:val="28"/>
+          <w:lang w:val="fr-CA"/>
+        </w:rPr>
+        <w:t xml:space="preserve">Lorsque le compte est créé, l’utilisateur est offert un choix entre les cinq sports disponibles. Lorsque le choix est fait, l’utilisateur est ensuite demandé </w:t>
+      </w:r>
+      <w:r>
+        <w:rPr>
+          <w:sz w:val="28"/>
+          <w:szCs w:val="28"/>
+          <w:lang w:val="fr-CA"/>
+        </w:rPr>
+        <w:t>les</w:t>
+      </w:r>
+      <w:r>
+        <w:rPr>
+          <w:sz w:val="28"/>
+          <w:szCs w:val="28"/>
+          <w:lang w:val="fr-CA"/>
+        </w:rPr>
+        <w:t xml:space="preserve"> informations</w:t>
+      </w:r>
+      <w:r>
+        <w:rPr>
+          <w:sz w:val="28"/>
+          <w:szCs w:val="28"/>
+          <w:lang w:val="fr-CA"/>
+        </w:rPr>
+        <w:t xml:space="preserve"> suivantes</w:t>
+      </w:r>
+      <w:r>
+        <w:rPr>
+          <w:sz w:val="28"/>
+          <w:szCs w:val="28"/>
+          <w:lang w:val="fr-CA"/>
+        </w:rPr>
+        <w:t xml:space="preserve">; niveaux d’aptitude au sport, son poids, sa taille, </w:t>
+      </w:r>
+      <w:r>
+        <w:rPr>
+          <w:sz w:val="28"/>
+          <w:szCs w:val="28"/>
+          <w:lang w:val="fr-CA"/>
+        </w:rPr>
+        <w:t xml:space="preserve">le rythme désiré </w:t>
+      </w:r>
+      <w:r>
+        <w:rPr>
+          <w:sz w:val="28"/>
+          <w:szCs w:val="28"/>
+          <w:lang w:val="fr-CA"/>
+        </w:rPr>
+        <w:t>et une estimation de son pourcentage de masse grasse, ainsi que son but.</w:t>
+      </w:r>
+    </w:p>
+    <w:p>
+      <w:pPr>
+        <w:rPr>
+          <w:sz w:val="28"/>
+          <w:szCs w:val="28"/>
+          <w:lang w:val="fr-CA"/>
+        </w:rPr>
+      </w:pPr>
+    </w:p>
+    <w:p>
+      <w:pPr>
+        <w:rPr>
+          <w:sz w:val="28"/>
+          <w:szCs w:val="28"/>
+          <w:lang w:val="fr-CA"/>
+        </w:rPr>
+      </w:pPr>
+      <w:r>
+        <w:rPr>
+          <w:sz w:val="28"/>
+          <w:szCs w:val="28"/>
+          <w:lang w:val="fr-CA"/>
+        </w:rPr>
+        <w:t>Lorsque tout cela est fait, l’utilisateur est offert un choix entre plusieurs entraînements fait</w:t>
+      </w:r>
+      <w:r>
+        <w:rPr>
+          <w:sz w:val="28"/>
+          <w:szCs w:val="28"/>
+          <w:lang w:val="fr-CA"/>
+        </w:rPr>
+        <w:t xml:space="preserve"> sur mesure</w:t>
+      </w:r>
+      <w:r>
+        <w:rPr>
+          <w:sz w:val="28"/>
+          <w:szCs w:val="28"/>
+          <w:lang w:val="fr-CA"/>
+        </w:rPr>
+        <w:t xml:space="preserve"> pour lui, à l’aide de son choix de sport et de ses informations personnelles.</w:t>
+      </w:r>
+    </w:p>
+    <w:p>
+      <w:pPr>
+        <w:rPr>
+          <w:sz w:val="28"/>
+          <w:szCs w:val="28"/>
+          <w:lang w:val="fr-CA"/>
+        </w:rPr>
+      </w:pPr>
+    </w:p>
+    <w:p>
+      <w:pPr>
+        <w:rPr>
+          <w:sz w:val="28"/>
+          <w:szCs w:val="28"/>
+          <w:lang w:val="fr-CA"/>
+        </w:rPr>
+      </w:pPr>
+      <w:r>
+        <w:rPr>
+          <w:sz w:val="28"/>
+          <w:szCs w:val="28"/>
+          <w:lang w:val="fr-CA"/>
+        </w:rPr>
+        <w:t>Après avoir</w:t>
+      </w:r>
+      <w:r>
+        <w:rPr>
+          <w:sz w:val="28"/>
+          <w:szCs w:val="28"/>
+          <w:lang w:val="fr-CA"/>
+        </w:rPr>
+        <w:t xml:space="preserve"> reçu son entraînement (qui est un entraînement en cycle de semaine), lors des prochaines connections, l’utilisateur est suggéré de rentrer ses </w:t>
+      </w:r>
+      <w:r>
+        <w:rPr>
+          <w:sz w:val="28"/>
+          <w:szCs w:val="28"/>
+          <w:lang w:val="fr-CA"/>
+        </w:rPr>
+        <w:t>résultats d’</w:t>
+      </w:r>
+      <w:r>
+        <w:rPr>
+          <w:sz w:val="28"/>
+          <w:szCs w:val="28"/>
+          <w:lang w:val="fr-CA"/>
+        </w:rPr>
+        <w:t xml:space="preserve">entraînement, avec </w:t>
+      </w:r>
+      <w:r>
+        <w:rPr>
+          <w:sz w:val="28"/>
+          <w:szCs w:val="28"/>
+          <w:lang w:val="fr-CA"/>
+        </w:rPr>
+        <w:t>l’entrainement</w:t>
+      </w:r>
+      <w:r>
+        <w:rPr>
+          <w:sz w:val="28"/>
+          <w:szCs w:val="28"/>
+          <w:lang w:val="fr-CA"/>
+        </w:rPr>
+        <w:t xml:space="preserve"> du jour </w:t>
+      </w:r>
+      <w:r>
+        <w:rPr>
+          <w:sz w:val="28"/>
+          <w:szCs w:val="28"/>
+          <w:lang w:val="fr-CA"/>
+        </w:rPr>
+        <w:t>en</w:t>
+      </w:r>
+      <w:r>
+        <w:rPr>
+          <w:sz w:val="28"/>
+          <w:szCs w:val="28"/>
+          <w:lang w:val="fr-CA"/>
+        </w:rPr>
+        <w:t xml:space="preserve"> recommandé. Cependant, l’utilisateur peut entrer les exercices qu’il veut.</w:t>
+      </w:r>
+      <w:r>
+        <w:rPr>
+          <w:sz w:val="28"/>
+          <w:szCs w:val="28"/>
+          <w:lang w:val="fr-CA"/>
+        </w:rPr>
+        <w:br/>
+      </w:r>
+      <w:r>
+        <w:rPr>
+          <w:sz w:val="28"/>
+          <w:szCs w:val="28"/>
+          <w:lang w:val="fr-CA"/>
+        </w:rPr>
+        <w:br/>
+        <w:t xml:space="preserve">L’utilisateur peut à tout moment aller voir </w:t>
+      </w:r>
+      <w:proofErr w:type="spellStart"/>
+      <w:r>
+        <w:rPr>
+          <w:sz w:val="28"/>
+          <w:szCs w:val="28"/>
+          <w:lang w:val="fr-CA"/>
+        </w:rPr>
+        <w:t>tout</w:t>
+      </w:r>
+      <w:proofErr w:type="spellEnd"/>
+      <w:r>
+        <w:rPr>
+          <w:sz w:val="28"/>
+          <w:szCs w:val="28"/>
+          <w:lang w:val="fr-CA"/>
+        </w:rPr>
+        <w:t xml:space="preserve"> ses entraînements passés, ainsi que voir des graph</w:t>
+      </w:r>
+      <w:r>
+        <w:rPr>
+          <w:sz w:val="28"/>
+          <w:szCs w:val="28"/>
+          <w:lang w:val="fr-CA"/>
+        </w:rPr>
+        <w:t>ique</w:t>
+      </w:r>
+      <w:r>
+        <w:rPr>
+          <w:sz w:val="28"/>
+          <w:szCs w:val="28"/>
+          <w:lang w:val="fr-CA"/>
+        </w:rPr>
+        <w:t>s qui montrent son progrès.</w:t>
+      </w:r>
+    </w:p>
+    <w:p>
+      <w:pPr>
+        <w:rPr>
+          <w:sz w:val="28"/>
+          <w:szCs w:val="28"/>
+          <w:lang w:val="fr-CA"/>
+        </w:rPr>
+      </w:pPr>
+    </w:p>
+    <w:p>
+      <w:pPr>
+        <w:rPr>
+          <w:sz w:val="28"/>
+          <w:szCs w:val="28"/>
+          <w:lang w:val="fr-CA"/>
+        </w:rPr>
+      </w:pPr>
+      <w:r>
+        <w:rPr>
+          <w:sz w:val="28"/>
+          <w:szCs w:val="28"/>
+          <w:lang w:val="fr-CA"/>
+        </w:rPr>
+        <w:t>L’utilisateur pourra accéder</w:t>
+      </w:r>
+      <w:r>
+        <w:rPr>
+          <w:sz w:val="28"/>
+          <w:szCs w:val="28"/>
+          <w:lang w:val="fr-CA"/>
+        </w:rPr>
+        <w:t xml:space="preserve"> avec un abonnement précis</w:t>
+      </w:r>
+      <w:r>
+        <w:rPr>
+          <w:sz w:val="28"/>
+          <w:szCs w:val="28"/>
+          <w:lang w:val="fr-CA"/>
+        </w:rPr>
+        <w:t xml:space="preserve"> à deux coaches qui auront toutes les informations de ses entraînements, et il pourra </w:t>
+      </w:r>
+      <w:r>
+        <w:rPr>
+          <w:sz w:val="28"/>
+          <w:szCs w:val="28"/>
+          <w:lang w:val="fr-CA"/>
+        </w:rPr>
+        <w:t>leur</w:t>
+      </w:r>
+      <w:r>
+        <w:rPr>
+          <w:sz w:val="28"/>
+          <w:szCs w:val="28"/>
+          <w:lang w:val="fr-CA"/>
+        </w:rPr>
+        <w:t xml:space="preserve"> poser des questions. Ces coachs auront accès à la base de données, et peuvent modifier l’entraînement régulier si établit avec l’utilisateur</w:t>
+      </w:r>
+      <w:r>
+        <w:rPr>
+          <w:sz w:val="28"/>
+          <w:szCs w:val="28"/>
+          <w:lang w:val="fr-CA"/>
+        </w:rPr>
+        <w:t xml:space="preserve"> ou encore lui donner des conseils</w:t>
+      </w:r>
+      <w:r>
+        <w:rPr>
+          <w:sz w:val="28"/>
+          <w:szCs w:val="28"/>
+          <w:lang w:val="fr-CA"/>
+        </w:rPr>
+        <w:t>.</w:t>
+      </w:r>
+    </w:p>
+    <w:p>
+      <w:pPr>
+        <w:rPr>
+          <w:sz w:val="28"/>
+          <w:szCs w:val="28"/>
+          <w:lang w:val="fr-CA"/>
+        </w:rPr>
+      </w:pPr>
+    </w:p>
+    <w:p>
+      <w:pPr>
+        <w:rPr>
+          <w:sz w:val="28"/>
+          <w:szCs w:val="28"/>
+          <w:lang w:val="fr-CA"/>
+        </w:rPr>
+      </w:pPr>
+    </w:p>
+    <w:p>
+      <w:pPr>
+        <w:rPr>
+          <w:sz w:val="28"/>
+          <w:szCs w:val="28"/>
+          <w:lang w:val="fr-CA"/>
+        </w:rPr>
+      </w:pPr>
+    </w:p>
+    <w:p>
+      <w:pPr>
+        <w:rPr>
+          <w:sz w:val="28"/>
+          <w:szCs w:val="28"/>
+          <w:lang w:val="fr-CA"/>
+        </w:rPr>
+      </w:pPr>
+    </w:p>
+    <w:p>
+      <w:pPr>
+        <w:rPr>
+          <w:sz w:val="28"/>
+          <w:szCs w:val="28"/>
+          <w:lang w:val="fr-CA"/>
+        </w:rPr>
+      </w:pPr>
+    </w:p>
+    <w:p>
+      <w:pPr>
+        <w:rPr>
+          <w:sz w:val="28"/>
+          <w:szCs w:val="28"/>
+          <w:lang w:val="fr-CA"/>
+        </w:rPr>
+      </w:pPr>
+    </w:p>
+    <w:p>
+      <w:pPr>
+        <w:rPr>
+          <w:sz w:val="28"/>
+          <w:szCs w:val="28"/>
+          <w:lang w:val="fr-CA"/>
+        </w:rPr>
+      </w:pPr>
+    </w:p>
+    <w:p>
+      <w:pPr>
+        <w:rPr>
+          <w:sz w:val="28"/>
+          <w:szCs w:val="28"/>
+          <w:lang w:val="fr-CA"/>
+        </w:rPr>
+      </w:pPr>
+    </w:p>
+    <w:p>
+      <w:pPr>
+        <w:rPr>
+          <w:sz w:val="28"/>
+          <w:szCs w:val="28"/>
+          <w:lang w:val="fr-CA"/>
+        </w:rPr>
+      </w:pPr>
+    </w:p>
+    <w:p>
+      <w:pPr>
+        <w:rPr>
           <w:sz w:val="32"/>
           <w:szCs w:val="32"/>
           <w:lang w:val="fr-CA"/>
@@ -2182,775 +2721,20 @@
     </w:p>
     <w:p>
       <w:pPr>
-        <w:rPr>
-          <w:sz w:val="32"/>
-          <w:szCs w:val="32"/>
-          <w:lang w:val="fr-CA"/>
-        </w:rPr>
-      </w:pPr>
-    </w:p>
-    <w:p>
-      <w:pPr>
-        <w:rPr>
-          <w:sz w:val="32"/>
-          <w:szCs w:val="32"/>
-          <w:lang w:val="fr-CA"/>
-        </w:rPr>
-      </w:pPr>
-    </w:p>
-    <w:p>
-      <w:pPr>
-        <w:rPr>
-          <w:sz w:val="32"/>
-          <w:szCs w:val="32"/>
-          <w:lang w:val="fr-CA"/>
-        </w:rPr>
-      </w:pPr>
-    </w:p>
-    <w:p>
-      <w:pPr>
-        <w:rPr>
-          <w:sz w:val="32"/>
-          <w:szCs w:val="32"/>
-          <w:lang w:val="fr-CA"/>
-        </w:rPr>
-      </w:pPr>
-    </w:p>
-    <w:p>
-      <w:pPr>
-        <w:rPr>
-          <w:sz w:val="32"/>
-          <w:szCs w:val="32"/>
-          <w:lang w:val="fr-CA"/>
-        </w:rPr>
-      </w:pPr>
-    </w:p>
-    <w:p>
-      <w:pPr>
-        <w:rPr>
-          <w:sz w:val="32"/>
-          <w:szCs w:val="32"/>
-          <w:lang w:val="fr-CA"/>
-        </w:rPr>
-      </w:pPr>
-    </w:p>
-    <w:p>
-      <w:pPr>
-        <w:rPr>
-          <w:sz w:val="32"/>
-          <w:szCs w:val="32"/>
-          <w:lang w:val="fr-CA"/>
-        </w:rPr>
-      </w:pPr>
-    </w:p>
-    <w:p>
-      <w:pPr>
-        <w:pStyle w:val="Heading1"/>
-        <w:rPr>
-          <w:lang w:val="fr-CA"/>
-        </w:rPr>
-      </w:pPr>
-      <w:bookmarkStart w:id="12" w:name="_Toc157969886"/>
-      <w:r>
-        <w:rPr>
-          <w:lang w:val="fr-CA"/>
-        </w:rPr>
-        <w:t>La portée du projet</w:t>
-      </w:r>
-      <w:bookmarkEnd w:id="12"/>
-    </w:p>
-    <w:p>
-      <w:pPr>
-        <w:rPr>
-          <w:sz w:val="32"/>
-          <w:szCs w:val="32"/>
-          <w:lang w:val="fr-CA"/>
-        </w:rPr>
-      </w:pPr>
-    </w:p>
-    <w:p>
-      <w:pPr>
-        <w:rPr>
-          <w:sz w:val="32"/>
-          <w:szCs w:val="32"/>
-          <w:lang w:val="fr-CA"/>
-        </w:rPr>
-      </w:pPr>
-      <w:r>
-        <w:rPr>
-          <w:sz w:val="28"/>
-          <w:szCs w:val="28"/>
-        </w:rPr>
-        <w:t>Notre site web se composera principalement d'une interface de navigation avec un système d'inscription et d'authentification. Cela permettra aux utilisateurs de créer un compte et de se connecter pour accéder aux plans d'entraînement personnalisés qu'ils auront choisis. De plus, ils auront accès à toutes les interfaces contenant les exercices pour chaque position de chaque sport, afin d'aider le client à atteindre son objectif. Ensuite, le site offrira aux clients l'accès à une plateforme dédiée pour discuter avec des entraîneurs privés, bien que le coaching soit assuré par des entraîneurs partenaires plutôt que par notre site web ou notre équipe directement.</w:t>
-      </w:r>
-    </w:p>
-    <w:p>
-      <w:pPr>
-        <w:rPr>
-          <w:sz w:val="32"/>
-          <w:szCs w:val="32"/>
-          <w:lang w:val="fr-CA"/>
-        </w:rPr>
-      </w:pPr>
-    </w:p>
-    <w:p>
-      <w:pPr>
-        <w:rPr>
-          <w:sz w:val="32"/>
-          <w:szCs w:val="32"/>
-          <w:lang w:val="fr-CA"/>
-        </w:rPr>
-      </w:pPr>
-    </w:p>
-    <w:p>
-      <w:pPr>
-        <w:rPr>
-          <w:sz w:val="32"/>
-          <w:szCs w:val="32"/>
-          <w:lang w:val="fr-CA"/>
-        </w:rPr>
-      </w:pPr>
-    </w:p>
-    <w:p>
-      <w:pPr>
-        <w:rPr>
-          <w:sz w:val="32"/>
-          <w:szCs w:val="32"/>
-          <w:lang w:val="fr-CA"/>
-        </w:rPr>
-      </w:pPr>
-    </w:p>
-    <w:p>
-      <w:pPr>
-        <w:rPr>
-          <w:sz w:val="32"/>
-          <w:szCs w:val="32"/>
-          <w:lang w:val="fr-CA"/>
-        </w:rPr>
-      </w:pPr>
-    </w:p>
-    <w:p>
-      <w:pPr>
-        <w:rPr>
-          <w:sz w:val="32"/>
-          <w:szCs w:val="32"/>
-          <w:lang w:val="fr-CA"/>
-        </w:rPr>
-      </w:pPr>
-    </w:p>
-    <w:p>
-      <w:pPr>
-        <w:rPr>
-          <w:sz w:val="32"/>
-          <w:szCs w:val="32"/>
-          <w:lang w:val="fr-CA"/>
-        </w:rPr>
-      </w:pPr>
-    </w:p>
-    <w:p>
-      <w:pPr>
-        <w:rPr>
-          <w:sz w:val="32"/>
-          <w:szCs w:val="32"/>
-          <w:lang w:val="fr-CA"/>
-        </w:rPr>
-      </w:pPr>
-    </w:p>
-    <w:p>
-      <w:pPr>
-        <w:rPr>
-          <w:sz w:val="32"/>
-          <w:szCs w:val="32"/>
-          <w:lang w:val="fr-CA"/>
-        </w:rPr>
-      </w:pPr>
-    </w:p>
-    <w:p>
-      <w:pPr>
-        <w:rPr>
-          <w:sz w:val="32"/>
-          <w:szCs w:val="32"/>
-          <w:lang w:val="fr-CA"/>
-        </w:rPr>
-      </w:pPr>
-    </w:p>
-    <w:p>
-      <w:pPr>
-        <w:rPr>
-          <w:sz w:val="32"/>
-          <w:szCs w:val="32"/>
-          <w:lang w:val="fr-CA"/>
-        </w:rPr>
-      </w:pPr>
-    </w:p>
-    <w:p>
-      <w:pPr>
-        <w:rPr>
-          <w:sz w:val="32"/>
-          <w:szCs w:val="32"/>
-          <w:lang w:val="fr-CA"/>
-        </w:rPr>
-      </w:pPr>
-    </w:p>
-    <w:p>
-      <w:pPr>
-        <w:rPr>
-          <w:sz w:val="32"/>
-          <w:szCs w:val="32"/>
-          <w:lang w:val="fr-CA"/>
-        </w:rPr>
-      </w:pPr>
-    </w:p>
-    <w:p>
-      <w:pPr>
-        <w:rPr>
-          <w:sz w:val="32"/>
-          <w:szCs w:val="32"/>
-          <w:lang w:val="fr-CA"/>
-        </w:rPr>
-      </w:pPr>
-    </w:p>
-    <w:p>
-      <w:pPr>
-        <w:rPr>
-          <w:sz w:val="32"/>
-          <w:szCs w:val="32"/>
-          <w:lang w:val="fr-CA"/>
-        </w:rPr>
-      </w:pPr>
-    </w:p>
-    <w:p>
-      <w:pPr>
-        <w:rPr>
-          <w:sz w:val="32"/>
-          <w:szCs w:val="32"/>
-          <w:lang w:val="fr-CA"/>
-        </w:rPr>
-      </w:pPr>
-    </w:p>
-    <w:p>
-      <w:pPr>
-        <w:rPr>
-          <w:sz w:val="32"/>
-          <w:szCs w:val="32"/>
-          <w:lang w:val="fr-CA"/>
-        </w:rPr>
-      </w:pPr>
-    </w:p>
-    <w:p>
-      <w:pPr>
-        <w:rPr>
-          <w:sz w:val="32"/>
-          <w:szCs w:val="32"/>
-          <w:lang w:val="fr-CA"/>
-        </w:rPr>
-      </w:pPr>
-    </w:p>
-    <w:p>
-      <w:pPr>
-        <w:rPr>
-          <w:sz w:val="32"/>
-          <w:szCs w:val="32"/>
-          <w:lang w:val="fr-CA"/>
-        </w:rPr>
-      </w:pPr>
-    </w:p>
-    <w:p>
-      <w:pPr>
-        <w:rPr>
-          <w:sz w:val="32"/>
-          <w:szCs w:val="32"/>
-          <w:lang w:val="fr-CA"/>
-        </w:rPr>
-      </w:pPr>
-    </w:p>
-    <w:p>
-      <w:pPr>
-        <w:rPr>
-          <w:sz w:val="32"/>
-          <w:szCs w:val="32"/>
-          <w:lang w:val="fr-CA"/>
-        </w:rPr>
-      </w:pPr>
-    </w:p>
-    <w:p>
-      <w:pPr>
-        <w:rPr>
-          <w:sz w:val="32"/>
-          <w:szCs w:val="32"/>
-          <w:lang w:val="fr-CA"/>
-        </w:rPr>
-      </w:pPr>
-    </w:p>
-    <w:p>
-      <w:pPr>
-        <w:rPr>
-          <w:sz w:val="32"/>
-          <w:szCs w:val="32"/>
-          <w:lang w:val="fr-CA"/>
-        </w:rPr>
-      </w:pPr>
-    </w:p>
-    <w:p>
-      <w:pPr>
-        <w:pStyle w:val="Heading1"/>
-        <w:rPr>
-          <w:lang w:val="fr-CA"/>
-        </w:rPr>
-      </w:pPr>
-      <w:bookmarkStart w:id="13" w:name="_Toc157969887"/>
-      <w:r>
-        <w:rPr>
-          <w:lang w:val="fr-CA"/>
-        </w:rPr>
-        <w:t>Fonctionnement du site web</w:t>
-      </w:r>
-      <w:bookmarkEnd w:id="13"/>
-    </w:p>
-    <w:p>
-      <w:pPr>
-        <w:rPr>
-          <w:sz w:val="32"/>
-          <w:szCs w:val="32"/>
-          <w:lang w:val="fr-CA"/>
-        </w:rPr>
-      </w:pPr>
-    </w:p>
-    <w:p>
-      <w:pPr>
-        <w:rPr>
-          <w:sz w:val="28"/>
-          <w:szCs w:val="28"/>
-          <w:lang w:val="fr-CA"/>
-        </w:rPr>
-      </w:pPr>
-      <w:r>
-        <w:rPr>
-          <w:sz w:val="28"/>
-          <w:szCs w:val="28"/>
-          <w:lang w:val="fr-CA"/>
-        </w:rPr>
-        <w:t>Au lancement du site, l’utilisateur doit créer un compte.</w:t>
-      </w:r>
-      <w:r>
-        <w:rPr>
-          <w:sz w:val="28"/>
-          <w:szCs w:val="28"/>
-          <w:lang w:val="fr-CA"/>
-        </w:rPr>
-        <w:t xml:space="preserve"> </w:t>
-      </w:r>
-    </w:p>
-    <w:p>
-      <w:pPr>
-        <w:rPr>
-          <w:sz w:val="28"/>
-          <w:szCs w:val="28"/>
-          <w:lang w:val="fr-CA"/>
-        </w:rPr>
-      </w:pPr>
-    </w:p>
-    <w:p>
-      <w:pPr>
-        <w:rPr>
-          <w:sz w:val="28"/>
-          <w:szCs w:val="28"/>
-          <w:lang w:val="fr-CA"/>
-        </w:rPr>
-      </w:pPr>
-      <w:r>
-        <w:rPr>
-          <w:sz w:val="28"/>
-          <w:szCs w:val="28"/>
-          <w:lang w:val="fr-CA"/>
-        </w:rPr>
-        <w:t xml:space="preserve">Lorsque le compte est créé, l’utilisateur est offert un choix entre les cinq sports disponibles. Lorsque le choix est fait, l’utilisateur est ensuite demandé </w:t>
-      </w:r>
-      <w:r>
-        <w:rPr>
-          <w:sz w:val="28"/>
-          <w:szCs w:val="28"/>
-          <w:lang w:val="fr-CA"/>
-        </w:rPr>
-        <w:t>les</w:t>
-      </w:r>
-      <w:r>
-        <w:rPr>
-          <w:sz w:val="28"/>
-          <w:szCs w:val="28"/>
-          <w:lang w:val="fr-CA"/>
-        </w:rPr>
-        <w:t xml:space="preserve"> informations</w:t>
-      </w:r>
-      <w:r>
-        <w:rPr>
-          <w:sz w:val="28"/>
-          <w:szCs w:val="28"/>
-          <w:lang w:val="fr-CA"/>
-        </w:rPr>
-        <w:t xml:space="preserve"> suivantes</w:t>
-      </w:r>
-      <w:r>
-        <w:rPr>
-          <w:sz w:val="28"/>
-          <w:szCs w:val="28"/>
-          <w:lang w:val="fr-CA"/>
-        </w:rPr>
-        <w:t xml:space="preserve">; niveaux d’aptitude au sport, son poids, sa taille, </w:t>
-      </w:r>
-      <w:r>
-        <w:rPr>
-          <w:sz w:val="28"/>
-          <w:szCs w:val="28"/>
-          <w:lang w:val="fr-CA"/>
-        </w:rPr>
-        <w:t xml:space="preserve">le rythme désiré </w:t>
-      </w:r>
-      <w:r>
-        <w:rPr>
-          <w:sz w:val="28"/>
-          <w:szCs w:val="28"/>
-          <w:lang w:val="fr-CA"/>
-        </w:rPr>
-        <w:t>et une estimation de son pourcentage de masse grasse, ainsi que son but.</w:t>
-      </w:r>
-    </w:p>
-    <w:p>
-      <w:pPr>
-        <w:rPr>
-          <w:sz w:val="28"/>
-          <w:szCs w:val="28"/>
-          <w:lang w:val="fr-CA"/>
-        </w:rPr>
-      </w:pPr>
-    </w:p>
-    <w:p>
-      <w:pPr>
-        <w:rPr>
-          <w:sz w:val="28"/>
-          <w:szCs w:val="28"/>
-          <w:lang w:val="fr-CA"/>
-        </w:rPr>
-      </w:pPr>
-      <w:r>
-        <w:rPr>
-          <w:sz w:val="28"/>
-          <w:szCs w:val="28"/>
-          <w:lang w:val="fr-CA"/>
-        </w:rPr>
-        <w:t>Lorsque tout cela est fait, l’utilisateur est offert un choix entre plusieurs entraînements fait</w:t>
-      </w:r>
-      <w:r>
-        <w:rPr>
-          <w:sz w:val="28"/>
-          <w:szCs w:val="28"/>
-          <w:lang w:val="fr-CA"/>
-        </w:rPr>
-        <w:t xml:space="preserve"> sur mesure</w:t>
-      </w:r>
-      <w:r>
-        <w:rPr>
-          <w:sz w:val="28"/>
-          <w:szCs w:val="28"/>
-          <w:lang w:val="fr-CA"/>
-        </w:rPr>
-        <w:t xml:space="preserve"> pour lui, à l’aide de son choix de sport et de ses informations personnelles.</w:t>
-      </w:r>
-    </w:p>
-    <w:p>
-      <w:pPr>
-        <w:rPr>
-          <w:sz w:val="28"/>
-          <w:szCs w:val="28"/>
-          <w:lang w:val="fr-CA"/>
-        </w:rPr>
-      </w:pPr>
-    </w:p>
-    <w:p>
-      <w:pPr>
-        <w:rPr>
-          <w:sz w:val="28"/>
-          <w:szCs w:val="28"/>
-          <w:lang w:val="fr-CA"/>
-        </w:rPr>
-      </w:pPr>
-      <w:r>
-        <w:rPr>
-          <w:sz w:val="28"/>
-          <w:szCs w:val="28"/>
-          <w:lang w:val="fr-CA"/>
-        </w:rPr>
-        <w:t>Après avoir</w:t>
-      </w:r>
-      <w:r>
-        <w:rPr>
-          <w:sz w:val="28"/>
-          <w:szCs w:val="28"/>
-          <w:lang w:val="fr-CA"/>
-        </w:rPr>
-        <w:t xml:space="preserve"> reçu son entraînement (qui est un entraînement en cycle de semaine), lors des prochaines connections, l’utilisateur est suggéré de rentrer ses </w:t>
-      </w:r>
-      <w:r>
-        <w:rPr>
-          <w:sz w:val="28"/>
-          <w:szCs w:val="28"/>
-          <w:lang w:val="fr-CA"/>
-        </w:rPr>
-        <w:t>résultats d’</w:t>
-      </w:r>
-      <w:r>
-        <w:rPr>
-          <w:sz w:val="28"/>
-          <w:szCs w:val="28"/>
-          <w:lang w:val="fr-CA"/>
-        </w:rPr>
-        <w:t xml:space="preserve">entraînement, avec </w:t>
-      </w:r>
-      <w:r>
-        <w:rPr>
-          <w:sz w:val="28"/>
-          <w:szCs w:val="28"/>
-          <w:lang w:val="fr-CA"/>
-        </w:rPr>
-        <w:t>l’entrainement</w:t>
-      </w:r>
-      <w:r>
-        <w:rPr>
-          <w:sz w:val="28"/>
-          <w:szCs w:val="28"/>
-          <w:lang w:val="fr-CA"/>
-        </w:rPr>
-        <w:t xml:space="preserve"> du jour </w:t>
-      </w:r>
-      <w:r>
-        <w:rPr>
-          <w:sz w:val="28"/>
-          <w:szCs w:val="28"/>
-          <w:lang w:val="fr-CA"/>
-        </w:rPr>
-        <w:t>en</w:t>
-      </w:r>
-      <w:r>
-        <w:rPr>
-          <w:sz w:val="28"/>
-          <w:szCs w:val="28"/>
-          <w:lang w:val="fr-CA"/>
-        </w:rPr>
-        <w:t xml:space="preserve"> recommandé. Cependant, l’utilisateur peut entrer les exercices qu’il veut.</w:t>
-      </w:r>
-      <w:r>
-        <w:rPr>
-          <w:sz w:val="28"/>
-          <w:szCs w:val="28"/>
-          <w:lang w:val="fr-CA"/>
-        </w:rPr>
-        <w:br/>
-      </w:r>
-      <w:r>
-        <w:rPr>
-          <w:sz w:val="28"/>
-          <w:szCs w:val="28"/>
-          <w:lang w:val="fr-CA"/>
-        </w:rPr>
-        <w:br/>
-        <w:t>L’utilisateur peut à tout moment aller voir tout ses entraînements passés, ainsi que voir des graph</w:t>
-      </w:r>
-      <w:r>
-        <w:rPr>
-          <w:sz w:val="28"/>
-          <w:szCs w:val="28"/>
-          <w:lang w:val="fr-CA"/>
-        </w:rPr>
-        <w:t>ique</w:t>
-      </w:r>
-      <w:r>
-        <w:rPr>
-          <w:sz w:val="28"/>
-          <w:szCs w:val="28"/>
-          <w:lang w:val="fr-CA"/>
-        </w:rPr>
-        <w:t>s qui montrent son progrès.</w:t>
-      </w:r>
-    </w:p>
-    <w:p>
-      <w:pPr>
-        <w:rPr>
-          <w:sz w:val="28"/>
-          <w:szCs w:val="28"/>
-          <w:lang w:val="fr-CA"/>
-        </w:rPr>
-      </w:pPr>
-    </w:p>
-    <w:p>
-      <w:pPr>
-        <w:rPr>
-          <w:sz w:val="28"/>
-          <w:szCs w:val="28"/>
-          <w:lang w:val="fr-CA"/>
-        </w:rPr>
-      </w:pPr>
-      <w:r>
-        <w:rPr>
-          <w:sz w:val="28"/>
-          <w:szCs w:val="28"/>
-          <w:lang w:val="fr-CA"/>
-        </w:rPr>
-        <w:t>L’utilisateur pourra accéder</w:t>
-      </w:r>
-      <w:r>
-        <w:rPr>
-          <w:sz w:val="28"/>
-          <w:szCs w:val="28"/>
-          <w:lang w:val="fr-CA"/>
-        </w:rPr>
-        <w:t xml:space="preserve"> avec un abonnement précis</w:t>
-      </w:r>
-      <w:r>
-        <w:rPr>
-          <w:sz w:val="28"/>
-          <w:szCs w:val="28"/>
-          <w:lang w:val="fr-CA"/>
-        </w:rPr>
-        <w:t xml:space="preserve"> à deux coaches qui auront toutes les informations de ses entraînements, et il pourra </w:t>
-      </w:r>
-      <w:r>
-        <w:rPr>
-          <w:sz w:val="28"/>
-          <w:szCs w:val="28"/>
-          <w:lang w:val="fr-CA"/>
-        </w:rPr>
-        <w:t>leur</w:t>
-      </w:r>
-      <w:r>
-        <w:rPr>
-          <w:sz w:val="28"/>
-          <w:szCs w:val="28"/>
-          <w:lang w:val="fr-CA"/>
-        </w:rPr>
-        <w:t xml:space="preserve"> poser des questions. Ces coachs auront accès à la base de données, et peuvent modifier l’entraînement régulier si établit avec l’utilisateur</w:t>
-      </w:r>
-      <w:r>
-        <w:rPr>
-          <w:sz w:val="28"/>
-          <w:szCs w:val="28"/>
-          <w:lang w:val="fr-CA"/>
-        </w:rPr>
-        <w:t xml:space="preserve"> ou encore lui donner des conseils</w:t>
-      </w:r>
-      <w:r>
-        <w:rPr>
-          <w:sz w:val="28"/>
-          <w:szCs w:val="28"/>
-          <w:lang w:val="fr-CA"/>
-        </w:rPr>
-        <w:t>.</w:t>
-      </w:r>
-    </w:p>
-    <w:p>
-      <w:pPr>
-        <w:rPr>
-          <w:sz w:val="28"/>
-          <w:szCs w:val="28"/>
-          <w:lang w:val="fr-CA"/>
-        </w:rPr>
-      </w:pPr>
-    </w:p>
-    <w:p>
-      <w:pPr>
-        <w:rPr>
-          <w:sz w:val="28"/>
-          <w:szCs w:val="28"/>
-          <w:lang w:val="fr-CA"/>
-        </w:rPr>
-      </w:pPr>
-    </w:p>
-    <w:p>
-      <w:pPr>
-        <w:rPr>
-          <w:sz w:val="28"/>
-          <w:szCs w:val="28"/>
-          <w:lang w:val="fr-CA"/>
-        </w:rPr>
-      </w:pPr>
-    </w:p>
-    <w:p>
-      <w:pPr>
-        <w:rPr>
-          <w:sz w:val="28"/>
-          <w:szCs w:val="28"/>
-          <w:lang w:val="fr-CA"/>
-        </w:rPr>
-      </w:pPr>
-    </w:p>
-    <w:p>
-      <w:pPr>
-        <w:rPr>
-          <w:sz w:val="28"/>
-          <w:szCs w:val="28"/>
-          <w:lang w:val="fr-CA"/>
-        </w:rPr>
-      </w:pPr>
-    </w:p>
-    <w:p>
-      <w:pPr>
-        <w:rPr>
-          <w:sz w:val="28"/>
-          <w:szCs w:val="28"/>
-          <w:lang w:val="fr-CA"/>
-        </w:rPr>
-      </w:pPr>
-    </w:p>
-    <w:p>
-      <w:pPr>
-        <w:rPr>
-          <w:sz w:val="28"/>
-          <w:szCs w:val="28"/>
-          <w:lang w:val="fr-CA"/>
-        </w:rPr>
-      </w:pPr>
-    </w:p>
-    <w:p>
-      <w:pPr>
-        <w:rPr>
-          <w:sz w:val="28"/>
-          <w:szCs w:val="28"/>
-          <w:lang w:val="fr-CA"/>
-        </w:rPr>
-      </w:pPr>
-    </w:p>
-    <w:p>
-      <w:pPr>
-        <w:rPr>
-          <w:sz w:val="28"/>
-          <w:szCs w:val="28"/>
-          <w:lang w:val="fr-CA"/>
-        </w:rPr>
-      </w:pPr>
-    </w:p>
-    <w:p>
-      <w:pPr>
-        <w:rPr>
-          <w:sz w:val="32"/>
-          <w:szCs w:val="32"/>
-          <w:lang w:val="fr-CA"/>
-        </w:rPr>
-      </w:pPr>
-    </w:p>
-    <w:p>
-      <w:pPr>
-        <w:pStyle w:val="Heading1"/>
-        <w:rPr>
-          <w:lang w:val="fr-CA"/>
-        </w:rPr>
-      </w:pPr>
-      <w:bookmarkStart w:id="14" w:name="_Toc157969888"/>
-      <w:r>
-        <w:rPr>
-          <w:lang w:val="fr-CA"/>
-        </w:rPr>
+        <w:pStyle w:val="Titre1"/>
+        <w:rPr>
+          <w:lang w:val="fr-CA"/>
+        </w:rPr>
+      </w:pPr>
+      <w:bookmarkStart w:id="15" w:name="_Toc160031876"/>
+      <w:r>
+        <w:rPr>
+          <w:lang w:val="fr-CA"/>
+        </w:rPr>
+        <w:lastRenderedPageBreak/>
         <w:t>Modèle de base de données</w:t>
       </w:r>
-      <w:bookmarkEnd w:id="14"/>
+      <w:bookmarkEnd w:id="15"/>
     </w:p>
     <w:p>
       <w:pPr>
@@ -3118,6 +2902,22 @@
     </w:p>
     <w:p>
       <w:pPr>
+        <w:pStyle w:val="Titre1"/>
+        <w:rPr>
+          <w:lang w:val="fr-CA"/>
+        </w:rPr>
+      </w:pPr>
+      <w:bookmarkStart w:id="16" w:name="_Toc160031877"/>
+      <w:r>
+        <w:rPr>
+          <w:lang w:val="fr-CA"/>
+        </w:rPr>
+        <w:t>Clés de lecture</w:t>
+      </w:r>
+      <w:bookmarkEnd w:id="16"/>
+    </w:p>
+    <w:p>
+      <w:pPr>
         <w:rPr>
           <w:sz w:val="32"/>
           <w:szCs w:val="32"/>
@@ -3127,67 +2927,6 @@
     </w:p>
     <w:p>
       <w:pPr>
-        <w:rPr>
-          <w:sz w:val="32"/>
-          <w:szCs w:val="32"/>
-          <w:lang w:val="fr-CA"/>
-        </w:rPr>
-      </w:pPr>
-    </w:p>
-    <w:p>
-      <w:pPr>
-        <w:rPr>
-          <w:sz w:val="32"/>
-          <w:szCs w:val="32"/>
-          <w:lang w:val="fr-CA"/>
-        </w:rPr>
-      </w:pPr>
-    </w:p>
-    <w:p>
-      <w:pPr>
-        <w:rPr>
-          <w:sz w:val="32"/>
-          <w:szCs w:val="32"/>
-          <w:lang w:val="fr-CA"/>
-        </w:rPr>
-      </w:pPr>
-    </w:p>
-    <w:p>
-      <w:pPr>
-        <w:rPr>
-          <w:sz w:val="32"/>
-          <w:szCs w:val="32"/>
-          <w:lang w:val="fr-CA"/>
-        </w:rPr>
-      </w:pPr>
-    </w:p>
-    <w:p>
-      <w:pPr>
-        <w:pStyle w:val="Heading1"/>
-        <w:rPr>
-          <w:lang w:val="fr-CA"/>
-        </w:rPr>
-      </w:pPr>
-      <w:bookmarkStart w:id="15" w:name="_Toc157969889"/>
-      <w:r>
-        <w:rPr>
-          <w:lang w:val="fr-CA"/>
-        </w:rPr>
-        <w:t>Clés de lecture</w:t>
-      </w:r>
-      <w:bookmarkEnd w:id="15"/>
-    </w:p>
-    <w:p>
-      <w:pPr>
-        <w:rPr>
-          <w:sz w:val="32"/>
-          <w:szCs w:val="32"/>
-          <w:lang w:val="fr-CA"/>
-        </w:rPr>
-      </w:pPr>
-    </w:p>
-    <w:p>
-      <w:pPr>
         <w:spacing w:line="360" w:lineRule="auto"/>
         <w:rPr>
           <w:sz w:val="28"/>
@@ -3613,6 +3352,7 @@
         </w:rPr>
         <w:t xml:space="preserve">peut être rattacher à un ou plusieurs </w:t>
       </w:r>
+      <w:proofErr w:type="gramStart"/>
       <w:r>
         <w:rPr>
           <w:sz w:val="28"/>
@@ -3622,6 +3362,7 @@
         </w:rPr>
         <w:t>coaches</w:t>
       </w:r>
+      <w:proofErr w:type="gramEnd"/>
     </w:p>
     <w:p>
       <w:pPr>
@@ -3755,6 +3496,7 @@
         </w:rPr>
         <w:t xml:space="preserve">peut posséder un ou plusieurs </w:t>
       </w:r>
+      <w:proofErr w:type="gramStart"/>
       <w:r>
         <w:rPr>
           <w:sz w:val="28"/>
@@ -3764,6 +3506,7 @@
         </w:rPr>
         <w:t>coaches</w:t>
       </w:r>
+      <w:proofErr w:type="gramEnd"/>
     </w:p>
     <w:p>
       <w:pPr>
@@ -3865,46 +3608,56 @@
     </w:p>
     <w:p>
       <w:pPr>
-        <w:pStyle w:val="Heading1"/>
-        <w:rPr>
-          <w:lang w:val="fr-CA"/>
-        </w:rPr>
-      </w:pPr>
-      <w:bookmarkStart w:id="16" w:name="_Toc157969890"/>
-      <w:r>
-        <w:rPr>
+        <w:spacing w:line="360" w:lineRule="auto"/>
+        <w:rPr>
+          <w:sz w:val="28"/>
+          <w:szCs w:val="28"/>
+          <w:lang w:val="fr-CA"/>
+        </w:rPr>
+      </w:pPr>
+    </w:p>
+    <w:p>
+      <w:pPr>
+        <w:pStyle w:val="Titre1"/>
+        <w:rPr>
+          <w:lang w:val="fr-CA"/>
+        </w:rPr>
+      </w:pPr>
+      <w:bookmarkStart w:id="17" w:name="_Toc160031878"/>
+      <w:r>
+        <w:rPr>
+          <w:lang w:val="fr-CA"/>
+        </w:rPr>
+        <w:t>Exemples d’interfaces</w:t>
+      </w:r>
+      <w:bookmarkEnd w:id="17"/>
+    </w:p>
+    <w:p>
+      <w:pPr>
+        <w:rPr>
+          <w:lang w:val="fr-CA"/>
+        </w:rPr>
+      </w:pPr>
+    </w:p>
+    <w:p>
+      <w:pPr>
+        <w:rPr>
+          <w:lang w:val="fr-CA"/>
+        </w:rPr>
+      </w:pPr>
+    </w:p>
+    <w:p>
+      <w:pPr>
+        <w:rPr>
+          <w:lang w:val="fr-CA"/>
+        </w:rPr>
+      </w:pPr>
+      <w:r>
+        <w:rPr>
+          <w:noProof/>
           <w:lang w:val="fr-CA"/>
         </w:rPr>
         <w:lastRenderedPageBreak/>
-        <w:t>Exemples d’interfaces</w:t>
-      </w:r>
-      <w:bookmarkEnd w:id="16"/>
-    </w:p>
-    <w:p>
-      <w:pPr>
-        <w:rPr>
-          <w:lang w:val="fr-CA"/>
-        </w:rPr>
-      </w:pPr>
-    </w:p>
-    <w:p>
-      <w:pPr>
-        <w:rPr>
-          <w:lang w:val="fr-CA"/>
-        </w:rPr>
-      </w:pPr>
-    </w:p>
-    <w:p>
-      <w:pPr>
-        <w:rPr>
-          <w:lang w:val="fr-CA"/>
-        </w:rPr>
-      </w:pPr>
-      <w:r>
-        <w:rPr>
-          <w:noProof/>
-          <w:lang w:val="fr-CA"/>
-        </w:rPr>
         <w:drawing>
           <wp:inline distT="0" distB="0" distL="0" distR="0" wp14:anchorId="19E3D0A7" wp14:editId="5F7371EF">
             <wp:extent cx="5476875" cy="3086100"/>
@@ -3957,7 +3710,7 @@
     </w:p>
     <w:p>
       <w:pPr>
-        <w:pStyle w:val="Caption"/>
+        <w:pStyle w:val="Lgende"/>
       </w:pPr>
       <w:r>
         <w:t>Figure 1 : écran de d’accueil</w:t>
@@ -4049,7 +3802,7 @@
     </w:p>
     <w:p>
       <w:pPr>
-        <w:pStyle w:val="Caption"/>
+        <w:pStyle w:val="Lgende"/>
       </w:pPr>
       <w:r>
         <w:t>Figure 2 : écran de connexion</w:t>
@@ -4097,6 +3850,7 @@
           <w:szCs w:val="32"/>
           <w:lang w:val="fr-CA"/>
         </w:rPr>
+        <w:lastRenderedPageBreak/>
         <w:drawing>
           <wp:inline distT="0" distB="0" distL="0" distR="0" wp14:anchorId="4E6C8F15" wp14:editId="75B5BF72">
             <wp:extent cx="5476875" cy="3067050"/>
@@ -4149,7 +3903,7 @@
     </w:p>
     <w:p>
       <w:pPr>
-        <w:pStyle w:val="Caption"/>
+        <w:pStyle w:val="Lgende"/>
       </w:pPr>
       <w:r>
         <w:t>Figure 3 : écran d’inscription</w:t>
@@ -4249,7 +4003,7 @@
     </w:p>
     <w:p>
       <w:pPr>
-        <w:pStyle w:val="Caption"/>
+        <w:pStyle w:val="Lgende"/>
       </w:pPr>
       <w:r>
         <w:t>Figure 4 : écran de choix d’abonnement</w:t>
@@ -4296,34 +4050,34 @@
 <w:ftr xmlns:wpc="http://schemas.microsoft.com/office/word/2010/wordprocessingCanvas" xmlns:cx="http://schemas.microsoft.com/office/drawing/2014/chartex" xmlns:cx1="http://schemas.microsoft.com/office/drawing/2015/9/8/chartex" xmlns:cx2="http://schemas.microsoft.com/office/drawing/2015/10/21/chartex" xmlns:cx3="http://schemas.microsoft.com/office/drawing/2016/5/9/chartex" xmlns:cx4="http://schemas.microsoft.com/office/drawing/2016/5/10/chartex" xmlns:cx5="http://schemas.microsoft.com/office/drawing/2016/5/11/chartex" xmlns:cx6="http://schemas.microsoft.com/office/drawing/2016/5/12/chartex" xmlns:cx7="http://schemas.microsoft.com/office/drawing/2016/5/13/chartex" xmlns:cx8="http://schemas.microsoft.com/office/drawing/2016/5/14/chartex" xmlns:mc="http://schemas.openxmlformats.org/markup-compatibility/2006" xmlns:aink="http://schemas.microsoft.com/office/drawing/2016/ink" xmlns:am3d="http://schemas.microsoft.com/office/drawing/2017/model3d" xmlns:o="urn:schemas-microsoft-com:office:office" xmlns:oel="http://schemas.microsoft.com/office/2019/extlst" xmlns:r="http://schemas.openxmlformats.org/officeDocument/2006/relationships" xmlns:m="http://schemas.openxmlformats.org/officeDocument/2006/math" xmlns:v="urn:schemas-microsoft-com:vml" xmlns:wp14="http://schemas.microsoft.com/office/word/2010/wordprocessingDrawing" xmlns:wp="http://schemas.openxmlformats.org/drawingml/2006/wordprocessingDrawing" xmlns:w10="urn:schemas-microsoft-com:office:word" xmlns:w="http://schemas.openxmlformats.org/wordprocessingml/2006/main" xmlns:w14="http://schemas.microsoft.com/office/word/2010/wordml" xmlns:w15="http://schemas.microsoft.com/office/word/2012/wordml" xmlns:w16cex="http://schemas.microsoft.com/office/word/2018/wordml/cex" xmlns:w16cid="http://schemas.microsoft.com/office/word/2016/wordml/cid" xmlns:w16="http://schemas.microsoft.com/office/word/2018/wordml" xmlns:w16sdtdh="http://schemas.microsoft.com/office/word/2020/wordml/sdtdatahash" xmlns:w16se="http://schemas.microsoft.com/office/word/2015/wordml/symex" xmlns:wpg="http://schemas.microsoft.com/office/word/2010/wordprocessingGroup" xmlns:wpi="http://schemas.microsoft.com/office/word/2010/wordprocessingInk" xmlns:wne="http://schemas.microsoft.com/office/word/2006/wordml" xmlns:wps="http://schemas.microsoft.com/office/word/2010/wordprocessingShape" mc:Ignorable="w14 w15 w16se w16cid w16 w16cex w16sdtdh wp14">
   <w:p>
     <w:pPr>
-      <w:pStyle w:val="Footer"/>
+      <w:pStyle w:val="Pieddepage"/>
       <w:framePr w:wrap="none" w:vAnchor="text" w:hAnchor="margin" w:xAlign="right" w:y="1"/>
       <w:rPr>
-        <w:rStyle w:val="PageNumber"/>
+        <w:rStyle w:val="Numrodepage"/>
       </w:rPr>
     </w:pPr>
     <w:r>
       <w:rPr>
-        <w:rStyle w:val="PageNumber"/>
+        <w:rStyle w:val="Numrodepage"/>
       </w:rPr>
       <w:fldChar w:fldCharType="begin"/>
     </w:r>
     <w:r>
       <w:rPr>
-        <w:rStyle w:val="PageNumber"/>
+        <w:rStyle w:val="Numrodepage"/>
       </w:rPr>
       <w:instrText xml:space="preserve">PAGE  </w:instrText>
     </w:r>
     <w:r>
       <w:rPr>
-        <w:rStyle w:val="PageNumber"/>
+        <w:rStyle w:val="Numrodepage"/>
       </w:rPr>
       <w:fldChar w:fldCharType="end"/>
     </w:r>
   </w:p>
   <w:p>
     <w:pPr>
-      <w:pStyle w:val="Footer"/>
+      <w:pStyle w:val="Pieddepage"/>
       <w:ind w:right="360"/>
     </w:pPr>
   </w:p>
@@ -4334,47 +4088,47 @@
 <w:ftr xmlns:wpc="http://schemas.microsoft.com/office/word/2010/wordprocessingCanvas" xmlns:cx="http://schemas.microsoft.com/office/drawing/2014/chartex" xmlns:cx1="http://schemas.microsoft.com/office/drawing/2015/9/8/chartex" xmlns:cx2="http://schemas.microsoft.com/office/drawing/2015/10/21/chartex" xmlns:cx3="http://schemas.microsoft.com/office/drawing/2016/5/9/chartex" xmlns:cx4="http://schemas.microsoft.com/office/drawing/2016/5/10/chartex" xmlns:cx5="http://schemas.microsoft.com/office/drawing/2016/5/11/chartex" xmlns:cx6="http://schemas.microsoft.com/office/drawing/2016/5/12/chartex" xmlns:cx7="http://schemas.microsoft.com/office/drawing/2016/5/13/chartex" xmlns:cx8="http://schemas.microsoft.com/office/drawing/2016/5/14/chartex" xmlns:mc="http://schemas.openxmlformats.org/markup-compatibility/2006" xmlns:aink="http://schemas.microsoft.com/office/drawing/2016/ink" xmlns:am3d="http://schemas.microsoft.com/office/drawing/2017/model3d" xmlns:o="urn:schemas-microsoft-com:office:office" xmlns:oel="http://schemas.microsoft.com/office/2019/extlst" xmlns:r="http://schemas.openxmlformats.org/officeDocument/2006/relationships" xmlns:m="http://schemas.openxmlformats.org/officeDocument/2006/math" xmlns:v="urn:schemas-microsoft-com:vml" xmlns:wp14="http://schemas.microsoft.com/office/word/2010/wordprocessingDrawing" xmlns:wp="http://schemas.openxmlformats.org/drawingml/2006/wordprocessingDrawing" xmlns:w10="urn:schemas-microsoft-com:office:word" xmlns:w="http://schemas.openxmlformats.org/wordprocessingml/2006/main" xmlns:w14="http://schemas.microsoft.com/office/word/2010/wordml" xmlns:w15="http://schemas.microsoft.com/office/word/2012/wordml" xmlns:w16cex="http://schemas.microsoft.com/office/word/2018/wordml/cex" xmlns:w16cid="http://schemas.microsoft.com/office/word/2016/wordml/cid" xmlns:w16="http://schemas.microsoft.com/office/word/2018/wordml" xmlns:w16sdtdh="http://schemas.microsoft.com/office/word/2020/wordml/sdtdatahash" xmlns:w16se="http://schemas.microsoft.com/office/word/2015/wordml/symex" xmlns:wpg="http://schemas.microsoft.com/office/word/2010/wordprocessingGroup" xmlns:wpi="http://schemas.microsoft.com/office/word/2010/wordprocessingInk" xmlns:wne="http://schemas.microsoft.com/office/word/2006/wordml" xmlns:wps="http://schemas.microsoft.com/office/word/2010/wordprocessingShape" mc:Ignorable="w14 w15 w16se w16cid w16 w16cex w16sdtdh wp14">
   <w:p>
     <w:pPr>
-      <w:pStyle w:val="Footer"/>
+      <w:pStyle w:val="Pieddepage"/>
       <w:framePr w:wrap="none" w:vAnchor="text" w:hAnchor="margin" w:xAlign="right" w:y="1"/>
       <w:rPr>
-        <w:rStyle w:val="PageNumber"/>
+        <w:rStyle w:val="Numrodepage"/>
       </w:rPr>
     </w:pPr>
     <w:r>
       <w:rPr>
-        <w:rStyle w:val="PageNumber"/>
+        <w:rStyle w:val="Numrodepage"/>
       </w:rPr>
       <w:fldChar w:fldCharType="begin"/>
     </w:r>
     <w:r>
       <w:rPr>
-        <w:rStyle w:val="PageNumber"/>
+        <w:rStyle w:val="Numrodepage"/>
       </w:rPr>
       <w:instrText xml:space="preserve">PAGE  </w:instrText>
     </w:r>
     <w:r>
       <w:rPr>
-        <w:rStyle w:val="PageNumber"/>
+        <w:rStyle w:val="Numrodepage"/>
       </w:rPr>
       <w:fldChar w:fldCharType="separate"/>
     </w:r>
     <w:r>
       <w:rPr>
-        <w:rStyle w:val="PageNumber"/>
+        <w:rStyle w:val="Numrodepage"/>
         <w:noProof/>
       </w:rPr>
       <w:t>19</w:t>
     </w:r>
     <w:r>
       <w:rPr>
-        <w:rStyle w:val="PageNumber"/>
+        <w:rStyle w:val="Numrodepage"/>
       </w:rPr>
       <w:fldChar w:fldCharType="end"/>
     </w:r>
   </w:p>
   <w:p>
     <w:pPr>
-      <w:pStyle w:val="Footer"/>
+      <w:pStyle w:val="Pieddepage"/>
       <w:ind w:right="360"/>
     </w:pPr>
   </w:p>
@@ -4933,11 +4687,11 @@
       <w14:ligatures w14:val="none"/>
     </w:rPr>
   </w:style>
-  <w:style w:type="paragraph" w:styleId="Heading1">
+  <w:style w:type="paragraph" w:styleId="Titre1">
     <w:name w:val="heading 1"/>
     <w:basedOn w:val="Normal"/>
     <w:next w:val="Normal"/>
-    <w:link w:val="Heading1Char"/>
+    <w:link w:val="Titre1Car"/>
     <w:uiPriority w:val="9"/>
     <w:qFormat/>
     <w:rsid w:val="00153A68"/>
@@ -4954,13 +4708,13 @@
       <w:szCs w:val="32"/>
     </w:rPr>
   </w:style>
-  <w:style w:type="character" w:default="1" w:styleId="DefaultParagraphFont">
+  <w:style w:type="character" w:default="1" w:styleId="Policepardfaut">
     <w:name w:val="Default Paragraph Font"/>
     <w:uiPriority w:val="1"/>
     <w:semiHidden/>
     <w:unhideWhenUsed/>
   </w:style>
-  <w:style w:type="table" w:default="1" w:styleId="TableNormal">
+  <w:style w:type="table" w:default="1" w:styleId="TableauNormal">
     <w:name w:val="Normal Table"/>
     <w:uiPriority w:val="99"/>
     <w:semiHidden/>
@@ -4975,16 +4729,16 @@
       </w:tblCellMar>
     </w:tblPr>
   </w:style>
-  <w:style w:type="numbering" w:default="1" w:styleId="NoList">
+  <w:style w:type="numbering" w:default="1" w:styleId="Aucuneliste">
     <w:name w:val="No List"/>
     <w:uiPriority w:val="99"/>
     <w:semiHidden/>
     <w:unhideWhenUsed/>
   </w:style>
-  <w:style w:type="paragraph" w:styleId="Footer">
+  <w:style w:type="paragraph" w:styleId="Pieddepage">
     <w:name w:val="footer"/>
     <w:basedOn w:val="Normal"/>
-    <w:link w:val="FooterChar"/>
+    <w:link w:val="PieddepageCar"/>
     <w:uiPriority w:val="99"/>
     <w:unhideWhenUsed/>
     <w:rsid w:val="00DE4AF3"/>
@@ -4995,10 +4749,10 @@
       </w:tabs>
     </w:pPr>
   </w:style>
-  <w:style w:type="character" w:customStyle="1" w:styleId="FooterChar">
-    <w:name w:val="Footer Char"/>
-    <w:basedOn w:val="DefaultParagraphFont"/>
-    <w:link w:val="Footer"/>
+  <w:style w:type="character" w:customStyle="1" w:styleId="PieddepageCar">
+    <w:name w:val="Pied de page Car"/>
+    <w:basedOn w:val="Policepardfaut"/>
+    <w:link w:val="Pieddepage"/>
     <w:uiPriority w:val="99"/>
     <w:rsid w:val="00DE4AF3"/>
     <w:rPr>
@@ -5010,18 +4764,18 @@
       <w14:ligatures w14:val="none"/>
     </w:rPr>
   </w:style>
-  <w:style w:type="character" w:styleId="PageNumber">
+  <w:style w:type="character" w:styleId="Numrodepage">
     <w:name w:val="page number"/>
-    <w:basedOn w:val="DefaultParagraphFont"/>
+    <w:basedOn w:val="Policepardfaut"/>
     <w:uiPriority w:val="99"/>
     <w:semiHidden/>
     <w:unhideWhenUsed/>
     <w:rsid w:val="00DE4AF3"/>
   </w:style>
-  <w:style w:type="character" w:customStyle="1" w:styleId="Heading1Char">
-    <w:name w:val="Heading 1 Char"/>
-    <w:basedOn w:val="DefaultParagraphFont"/>
-    <w:link w:val="Heading1"/>
+  <w:style w:type="character" w:customStyle="1" w:styleId="Titre1Car">
+    <w:name w:val="Titre 1 Car"/>
+    <w:basedOn w:val="Policepardfaut"/>
+    <w:link w:val="Titre1"/>
     <w:uiPriority w:val="9"/>
     <w:rsid w:val="00153A68"/>
     <w:rPr>
@@ -5034,9 +4788,9 @@
       <w14:ligatures w14:val="none"/>
     </w:rPr>
   </w:style>
-  <w:style w:type="paragraph" w:styleId="TOCHeading">
+  <w:style w:type="paragraph" w:styleId="En-ttedetabledesmatires">
     <w:name w:val="TOC Heading"/>
-    <w:basedOn w:val="Heading1"/>
+    <w:basedOn w:val="Titre1"/>
     <w:next w:val="Normal"/>
     <w:uiPriority w:val="39"/>
     <w:unhideWhenUsed/>
@@ -5050,7 +4804,7 @@
       <w:lang w:val="fr-CA" w:eastAsia="fr-CA"/>
     </w:rPr>
   </w:style>
-  <w:style w:type="paragraph" w:styleId="ListParagraph">
+  <w:style w:type="paragraph" w:styleId="Paragraphedeliste">
     <w:name w:val="List Paragraph"/>
     <w:basedOn w:val="Normal"/>
     <w:uiPriority w:val="34"/>
@@ -5061,7 +4815,7 @@
       <w:contextualSpacing/>
     </w:pPr>
   </w:style>
-  <w:style w:type="paragraph" w:styleId="NoSpacing">
+  <w:style w:type="paragraph" w:styleId="Sansinterligne">
     <w:name w:val="No Spacing"/>
     <w:uiPriority w:val="1"/>
     <w:qFormat/>
@@ -5078,7 +4832,7 @@
       <w14:ligatures w14:val="none"/>
     </w:rPr>
   </w:style>
-  <w:style w:type="paragraph" w:styleId="TOC1">
+  <w:style w:type="paragraph" w:styleId="TM1">
     <w:name w:val="toc 1"/>
     <w:basedOn w:val="Normal"/>
     <w:next w:val="Normal"/>
@@ -5090,9 +4844,9 @@
       <w:spacing w:after="100"/>
     </w:pPr>
   </w:style>
-  <w:style w:type="character" w:styleId="Hyperlink">
+  <w:style w:type="character" w:styleId="Hyperlien">
     <w:name w:val="Hyperlink"/>
-    <w:basedOn w:val="DefaultParagraphFont"/>
+    <w:basedOn w:val="Policepardfaut"/>
     <w:uiPriority w:val="99"/>
     <w:unhideWhenUsed/>
     <w:rsid w:val="00887720"/>
@@ -5101,7 +4855,7 @@
       <w:u w:val="single"/>
     </w:rPr>
   </w:style>
-  <w:style w:type="paragraph" w:styleId="Caption">
+  <w:style w:type="paragraph" w:styleId="Lgende">
     <w:name w:val="caption"/>
     <w:basedOn w:val="Normal"/>
     <w:next w:val="Normal"/>

</xml_diff>

<commit_message>
ajout des paragraphes manquant : reste a rajouter les images
</commit_message>
<xml_diff>
--- a/Livrable 1.docx
+++ b/Livrable 1.docx
@@ -121,7 +121,16 @@
           <w:szCs w:val="56"/>
           <w:lang w:val="fr-CA"/>
         </w:rPr>
-        <w:t>Analyse préliminaire</w:t>
+        <w:t>Document d’a</w:t>
+      </w:r>
+      <w:r>
+        <w:rPr>
+          <w:b/>
+          <w:sz w:val="56"/>
+          <w:szCs w:val="56"/>
+          <w:lang w:val="fr-CA"/>
+        </w:rPr>
+        <w:t xml:space="preserve">nalyse </w:t>
       </w:r>
     </w:p>
     <w:p>
@@ -190,22 +199,6 @@
     </w:p>
     <w:p>
       <w:pPr>
-        <w:jc w:val="center"/>
-        <w:rPr>
-          <w:lang w:val="fr-CA"/>
-        </w:rPr>
-      </w:pPr>
-    </w:p>
-    <w:p>
-      <w:pPr>
-        <w:jc w:val="center"/>
-        <w:rPr>
-          <w:lang w:val="fr-CA"/>
-        </w:rPr>
-      </w:pPr>
-    </w:p>
-    <w:p>
-      <w:pPr>
         <w:spacing w:line="360" w:lineRule="auto"/>
         <w:jc w:val="center"/>
         <w:rPr>
@@ -324,7 +317,19 @@
         <w:rPr>
           <w:lang w:val="en-CA"/>
         </w:rPr>
-        <w:t xml:space="preserve"> Hamzaoui 2253158</w:t>
+        <w:t xml:space="preserve"> Hamzaoui</w:t>
+      </w:r>
+      <w:r>
+        <w:rPr>
+          <w:lang w:val="en-CA"/>
+        </w:rPr>
+        <w:t>,</w:t>
+      </w:r>
+      <w:r>
+        <w:rPr>
+          <w:lang w:val="en-CA"/>
+        </w:rPr>
+        <w:t xml:space="preserve"> 2253158</w:t>
       </w:r>
     </w:p>
     <w:p>
@@ -332,28 +337,34 @@
         <w:spacing w:line="360" w:lineRule="auto"/>
         <w:jc w:val="center"/>
         <w:rPr>
-          <w:lang w:val="fr-CA"/>
-        </w:rPr>
-      </w:pPr>
-      <w:r>
-        <w:rPr>
-          <w:lang w:val="fr-CA"/>
+          <w:lang w:val="en-CA"/>
+        </w:rPr>
+      </w:pPr>
+      <w:r>
+        <w:rPr>
+          <w:lang w:val="en-CA"/>
         </w:rPr>
         <w:t xml:space="preserve">Hamza </w:t>
       </w:r>
       <w:proofErr w:type="spellStart"/>
       <w:r>
         <w:rPr>
-          <w:lang w:val="fr-CA"/>
+          <w:lang w:val="en-CA"/>
         </w:rPr>
         <w:t>Oumeziane</w:t>
       </w:r>
       <w:proofErr w:type="spellEnd"/>
       <w:r>
         <w:rPr>
-          <w:lang w:val="fr-CA"/>
-        </w:rPr>
-        <w:t xml:space="preserve"> 2226562</w:t>
+          <w:lang w:val="en-CA"/>
+        </w:rPr>
+        <w:t xml:space="preserve">, </w:t>
+      </w:r>
+      <w:r>
+        <w:rPr>
+          <w:lang w:val="en-CA"/>
+        </w:rPr>
+        <w:t>2226562</w:t>
       </w:r>
     </w:p>
     <w:p>
@@ -378,6 +389,12 @@
         <w:t>Atrash</w:t>
       </w:r>
       <w:proofErr w:type="spellEnd"/>
+      <w:r>
+        <w:rPr>
+          <w:lang w:val="fr-CA"/>
+        </w:rPr>
+        <w:t>,</w:t>
+      </w:r>
       <w:r>
         <w:rPr>
           <w:lang w:val="fr-CA"/>
@@ -504,6 +521,13 @@
     </w:p>
     <w:sdt>
       <w:sdtPr>
+        <w:rPr>
+          <w:rFonts w:asciiTheme="minorHAnsi" w:eastAsiaTheme="minorEastAsia" w:hAnsiTheme="minorHAnsi" w:cstheme="minorBidi"/>
+          <w:color w:val="auto"/>
+          <w:sz w:val="24"/>
+          <w:szCs w:val="24"/>
+          <w:lang w:val="fr-FR" w:eastAsia="ja-JP"/>
+        </w:rPr>
         <w:id w:val="876818711"/>
         <w:docPartObj>
           <w:docPartGallery w:val="Table of Contents"/>
@@ -512,19 +536,14 @@
       </w:sdtPr>
       <w:sdtEndPr>
         <w:rPr>
-          <w:rFonts w:asciiTheme="minorHAnsi" w:eastAsiaTheme="minorEastAsia" w:hAnsiTheme="minorHAnsi" w:cstheme="minorBidi"/>
           <w:b/>
           <w:bCs/>
-          <w:color w:val="auto"/>
-          <w:sz w:val="24"/>
-          <w:szCs w:val="24"/>
-          <w:lang w:val="fr-FR" w:eastAsia="ja-JP"/>
         </w:rPr>
       </w:sdtEndPr>
       <w:sdtContent>
         <w:p>
           <w:pPr>
-            <w:pStyle w:val="En-ttedetabledesmatires"/>
+            <w:pStyle w:val="TOCHeading"/>
           </w:pPr>
           <w:r>
             <w:t>Table des matières</w:t>
@@ -532,7 +551,7 @@
         </w:p>
         <w:p>
           <w:pPr>
-            <w:pStyle w:val="TM1"/>
+            <w:pStyle w:val="TOC1"/>
             <w:tabs>
               <w:tab w:val="right" w:leader="dot" w:pos="8630"/>
             </w:tabs>
@@ -557,7 +576,7 @@
           <w:hyperlink w:anchor="_Toc160031871" w:history="1">
             <w:r>
               <w:rPr>
-                <w:rStyle w:val="Hyperlien"/>
+                <w:rStyle w:val="Hyperlink"/>
                 <w:noProof/>
                 <w:lang w:val="fr-CA"/>
               </w:rPr>
@@ -615,7 +634,7 @@
         </w:p>
         <w:p>
           <w:pPr>
-            <w:pStyle w:val="TM1"/>
+            <w:pStyle w:val="TOC1"/>
             <w:tabs>
               <w:tab w:val="right" w:leader="dot" w:pos="8630"/>
             </w:tabs>
@@ -631,7 +650,7 @@
           <w:hyperlink w:anchor="_Toc160031872" w:history="1">
             <w:r>
               <w:rPr>
-                <w:rStyle w:val="Hyperlien"/>
+                <w:rStyle w:val="Hyperlink"/>
                 <w:noProof/>
                 <w:lang w:val="fr-CA"/>
               </w:rPr>
@@ -689,7 +708,7 @@
         </w:p>
         <w:p>
           <w:pPr>
-            <w:pStyle w:val="TM1"/>
+            <w:pStyle w:val="TOC1"/>
             <w:tabs>
               <w:tab w:val="right" w:leader="dot" w:pos="8630"/>
             </w:tabs>
@@ -705,7 +724,7 @@
           <w:hyperlink w:anchor="_Toc160031873" w:history="1">
             <w:r>
               <w:rPr>
-                <w:rStyle w:val="Hyperlien"/>
+                <w:rStyle w:val="Hyperlink"/>
                 <w:noProof/>
                 <w:lang w:val="fr-CA"/>
               </w:rPr>
@@ -763,7 +782,7 @@
         </w:p>
         <w:p>
           <w:pPr>
-            <w:pStyle w:val="TM1"/>
+            <w:pStyle w:val="TOC1"/>
             <w:tabs>
               <w:tab w:val="right" w:leader="dot" w:pos="8630"/>
             </w:tabs>
@@ -779,7 +798,7 @@
           <w:hyperlink w:anchor="_Toc160031874" w:history="1">
             <w:r>
               <w:rPr>
-                <w:rStyle w:val="Hyperlien"/>
+                <w:rStyle w:val="Hyperlink"/>
                 <w:noProof/>
                 <w:lang w:val="fr-CA"/>
               </w:rPr>
@@ -837,7 +856,7 @@
         </w:p>
         <w:p>
           <w:pPr>
-            <w:pStyle w:val="TM1"/>
+            <w:pStyle w:val="TOC1"/>
             <w:tabs>
               <w:tab w:val="right" w:leader="dot" w:pos="8630"/>
             </w:tabs>
@@ -853,7 +872,7 @@
           <w:hyperlink w:anchor="_Toc160031875" w:history="1">
             <w:r>
               <w:rPr>
-                <w:rStyle w:val="Hyperlien"/>
+                <w:rStyle w:val="Hyperlink"/>
                 <w:noProof/>
                 <w:lang w:val="fr-CA"/>
               </w:rPr>
@@ -911,7 +930,7 @@
         </w:p>
         <w:p>
           <w:pPr>
-            <w:pStyle w:val="TM1"/>
+            <w:pStyle w:val="TOC1"/>
             <w:tabs>
               <w:tab w:val="right" w:leader="dot" w:pos="8630"/>
             </w:tabs>
@@ -927,7 +946,7 @@
           <w:hyperlink w:anchor="_Toc160031876" w:history="1">
             <w:r>
               <w:rPr>
-                <w:rStyle w:val="Hyperlien"/>
+                <w:rStyle w:val="Hyperlink"/>
                 <w:noProof/>
                 <w:lang w:val="fr-CA"/>
               </w:rPr>
@@ -985,7 +1004,7 @@
         </w:p>
         <w:p>
           <w:pPr>
-            <w:pStyle w:val="TM1"/>
+            <w:pStyle w:val="TOC1"/>
             <w:tabs>
               <w:tab w:val="right" w:leader="dot" w:pos="8630"/>
             </w:tabs>
@@ -1001,7 +1020,7 @@
           <w:hyperlink w:anchor="_Toc160031877" w:history="1">
             <w:r>
               <w:rPr>
-                <w:rStyle w:val="Hyperlien"/>
+                <w:rStyle w:val="Hyperlink"/>
                 <w:noProof/>
                 <w:lang w:val="fr-CA"/>
               </w:rPr>
@@ -1059,7 +1078,7 @@
         </w:p>
         <w:p>
           <w:pPr>
-            <w:pStyle w:val="TM1"/>
+            <w:pStyle w:val="TOC1"/>
             <w:tabs>
               <w:tab w:val="right" w:leader="dot" w:pos="8630"/>
             </w:tabs>
@@ -1075,7 +1094,7 @@
           <w:hyperlink w:anchor="_Toc160031878" w:history="1">
             <w:r>
               <w:rPr>
-                <w:rStyle w:val="Hyperlien"/>
+                <w:rStyle w:val="Hyperlink"/>
                 <w:noProof/>
                 <w:lang w:val="fr-CA"/>
               </w:rPr>
@@ -1291,37 +1310,41 @@
     </w:p>
     <w:p>
       <w:pPr>
-        <w:pStyle w:val="Titre1"/>
-        <w:rPr>
-          <w:lang w:val="fr-CA"/>
-        </w:rPr>
-      </w:pPr>
-    </w:p>
-    <w:p>
-      <w:pPr>
-        <w:pStyle w:val="Titre1"/>
-        <w:rPr>
-          <w:lang w:val="fr-CA"/>
-        </w:rPr>
-      </w:pPr>
-    </w:p>
-    <w:p>
-      <w:pPr>
-        <w:rPr>
-          <w:lang w:val="fr-CA"/>
-        </w:rPr>
-      </w:pPr>
-    </w:p>
-    <w:p>
-      <w:pPr>
-        <w:pStyle w:val="Titre1"/>
-        <w:rPr>
+        <w:pStyle w:val="Heading1"/>
+        <w:rPr>
+          <w:lang w:val="fr-CA"/>
+        </w:rPr>
+      </w:pPr>
+    </w:p>
+    <w:p>
+      <w:pPr>
+        <w:pStyle w:val="Heading1"/>
+        <w:rPr>
+          <w:lang w:val="fr-CA"/>
+        </w:rPr>
+      </w:pPr>
+    </w:p>
+    <w:p>
+      <w:pPr>
+        <w:rPr>
+          <w:lang w:val="fr-CA"/>
+        </w:rPr>
+      </w:pPr>
+    </w:p>
+    <w:p>
+      <w:pPr>
+        <w:pStyle w:val="Heading1"/>
+        <w:rPr>
+          <w:sz w:val="36"/>
+          <w:szCs w:val="36"/>
           <w:lang w:val="fr-CA"/>
         </w:rPr>
       </w:pPr>
       <w:bookmarkStart w:id="10" w:name="_Toc160031871"/>
       <w:r>
         <w:rPr>
+          <w:sz w:val="36"/>
+          <w:szCs w:val="36"/>
           <w:lang w:val="fr-CA"/>
         </w:rPr>
         <w:lastRenderedPageBreak/>
@@ -1338,15 +1361,28 @@
     </w:p>
     <w:p>
       <w:pPr>
-        <w:rPr>
-          <w:lang w:val="fr-CA"/>
-        </w:rPr>
-      </w:pPr>
-      <w:r>
-        <w:rPr>
-          <w:lang w:val="fr-CA"/>
-        </w:rPr>
-        <w:t xml:space="preserve">Nous constituons une équipe de développeurs collaborant en étroite collaboration avec notre client, M. ABC. Celui-ci nous a exposé sa demande concernant la conception d'un site web dédié aux services d'entraînement et de coaching en ligne. </w:t>
+        <w:spacing w:line="276" w:lineRule="auto"/>
+        <w:rPr>
+          <w:lang w:val="fr-CA"/>
+        </w:rPr>
+      </w:pPr>
+      <w:r>
+        <w:rPr>
+          <w:lang w:val="fr-CA"/>
+        </w:rPr>
+        <w:t>Nous constituons une équipe de développeurs collaborant en étroite collaboration avec notre client, M. ABC</w:t>
+      </w:r>
+      <w:r>
+        <w:rPr>
+          <w:lang w:val="fr-CA"/>
+        </w:rPr>
+        <w:t xml:space="preserve"> un expert en sport et santé</w:t>
+      </w:r>
+      <w:r>
+        <w:rPr>
+          <w:lang w:val="fr-CA"/>
+        </w:rPr>
+        <w:t xml:space="preserve">. Celui-ci nous a exposé sa demande concernant la conception d'un site web dédié aux services d'entraînement et de coaching en ligne. </w:t>
       </w:r>
       <w:r>
         <w:rPr>
@@ -1376,13 +1412,7 @@
         <w:rPr>
           <w:lang w:val="fr-CA"/>
         </w:rPr>
-        <w:t xml:space="preserve">de </w:t>
-      </w:r>
-      <w:r>
-        <w:rPr>
-          <w:lang w:val="fr-CA"/>
-        </w:rPr>
-        <w:t>d’</w:t>
+        <w:t>de d’</w:t>
       </w:r>
       <w:r>
         <w:rPr>
@@ -1424,7 +1454,19 @@
         <w:rPr>
           <w:lang w:val="fr-CA"/>
         </w:rPr>
-        <w:t xml:space="preserve"> et des sessions de coaching en temps réel, ainsi que la nécessité d'inclure des diagrammes de suivi des performances</w:t>
+        <w:t xml:space="preserve"> et des sessions de coaching en temps réel</w:t>
+      </w:r>
+      <w:r>
+        <w:rPr>
+          <w:lang w:val="fr-CA"/>
+        </w:rPr>
+        <w:t xml:space="preserve"> couvrant plusieurs sports</w:t>
+      </w:r>
+      <w:r>
+        <w:rPr>
+          <w:lang w:val="fr-CA"/>
+        </w:rPr>
+        <w:t>, ainsi que la nécessité d'inclure des diagrammes de suivi des performances</w:t>
       </w:r>
       <w:r>
         <w:rPr>
@@ -1441,6 +1483,7 @@
     </w:p>
     <w:p>
       <w:pPr>
+        <w:spacing w:line="276" w:lineRule="auto"/>
         <w:rPr>
           <w:sz w:val="32"/>
           <w:szCs w:val="32"/>
@@ -1450,6 +1493,7 @@
     </w:p>
     <w:p>
       <w:pPr>
+        <w:spacing w:line="276" w:lineRule="auto"/>
         <w:rPr>
           <w:lang w:val="fr-CA"/>
         </w:rPr>
@@ -1607,13 +1651,15 @@
     </w:p>
     <w:p>
       <w:pPr>
-        <w:rPr>
-          <w:lang w:val="fr-CA"/>
-        </w:rPr>
-      </w:pPr>
-    </w:p>
-    <w:p>
-      <w:pPr>
+        <w:spacing w:line="276" w:lineRule="auto"/>
+        <w:rPr>
+          <w:lang w:val="fr-CA"/>
+        </w:rPr>
+      </w:pPr>
+    </w:p>
+    <w:p>
+      <w:pPr>
+        <w:spacing w:line="276" w:lineRule="auto"/>
         <w:rPr>
           <w:lang w:val="fr-CA"/>
         </w:rPr>
@@ -1843,13 +1889,15 @@
     </w:p>
     <w:p>
       <w:pPr>
-        <w:rPr>
-          <w:lang w:val="fr-CA"/>
-        </w:rPr>
-      </w:pPr>
-    </w:p>
-    <w:p>
-      <w:pPr>
+        <w:spacing w:line="276" w:lineRule="auto"/>
+        <w:rPr>
+          <w:lang w:val="fr-CA"/>
+        </w:rPr>
+      </w:pPr>
+    </w:p>
+    <w:p>
+      <w:pPr>
+        <w:spacing w:line="276" w:lineRule="auto"/>
         <w:rPr>
           <w:lang w:val="fr-CA"/>
         </w:rPr>
@@ -2034,6 +2082,27 @@
     </w:p>
     <w:p>
       <w:pPr>
+        <w:pStyle w:val="Heading1"/>
+        <w:rPr>
+          <w:sz w:val="36"/>
+          <w:szCs w:val="36"/>
+          <w:lang w:val="fr-CA"/>
+        </w:rPr>
+      </w:pPr>
+      <w:bookmarkStart w:id="11" w:name="_Toc160031872"/>
+      <w:r>
+        <w:rPr>
+          <w:sz w:val="36"/>
+          <w:szCs w:val="36"/>
+          <w:lang w:val="fr-CA"/>
+        </w:rPr>
+        <w:lastRenderedPageBreak/>
+        <w:t>Les exigences fonctionnelles</w:t>
+      </w:r>
+      <w:bookmarkEnd w:id="11"/>
+    </w:p>
+    <w:p>
+      <w:pPr>
         <w:rPr>
           <w:sz w:val="32"/>
           <w:szCs w:val="32"/>
@@ -2043,6 +2112,20 @@
     </w:p>
     <w:p>
       <w:pPr>
+        <w:spacing w:line="276" w:lineRule="auto"/>
+        <w:rPr>
+          <w:lang w:val="fr-CA"/>
+        </w:rPr>
+      </w:pPr>
+      <w:r>
+        <w:rPr>
+          <w:lang w:val="fr-CA"/>
+        </w:rPr>
+        <w:t>Le site web doit permettre aux utilisateurs de choisir parmi différents sports prédéfinis. De plus, les clients doivent pouvoir consulter une liste d'exercices gratuits sans avoir besoin de créer un compte. Pour profiter de fonctionnalités comme des abonnements pour des exercices adaptés à leurs besoins, et pour avoir accès à un entraîneur personnel afin d'atteindre leurs objectifs, les utilisateurs doivent créer un compte. Le site propose un système de paiement mensuel sécurisé, ainsi que des options pour suivre les plans d'entraînement personnalisés, enregistrer les performances et comparer les progrès. Les utilisateurs peuvent également accéder à un plan nutritionnel adapté à leurs besoins et discuter avec leurs entraîneurs personnels via une plateforme dédiée.</w:t>
+      </w:r>
+    </w:p>
+    <w:p>
+      <w:pPr>
         <w:rPr>
           <w:sz w:val="32"/>
           <w:szCs w:val="32"/>
@@ -2061,6 +2144,26 @@
     </w:p>
     <w:p>
       <w:pPr>
+        <w:pStyle w:val="Heading1"/>
+        <w:rPr>
+          <w:sz w:val="36"/>
+          <w:szCs w:val="36"/>
+          <w:lang w:val="fr-CA"/>
+        </w:rPr>
+      </w:pPr>
+      <w:bookmarkStart w:id="12" w:name="_Toc160031873"/>
+      <w:r>
+        <w:rPr>
+          <w:sz w:val="36"/>
+          <w:szCs w:val="36"/>
+          <w:lang w:val="fr-CA"/>
+        </w:rPr>
+        <w:t>Les exigences non fonctionnelles</w:t>
+      </w:r>
+      <w:bookmarkEnd w:id="12"/>
+    </w:p>
+    <w:p>
+      <w:pPr>
         <w:rPr>
           <w:sz w:val="32"/>
           <w:szCs w:val="32"/>
@@ -2070,20 +2173,14 @@
     </w:p>
     <w:p>
       <w:pPr>
-        <w:pStyle w:val="Titre1"/>
-        <w:rPr>
-          <w:lang w:val="fr-CA"/>
-        </w:rPr>
-      </w:pPr>
-      <w:bookmarkStart w:id="11" w:name="_Toc160031872"/>
-      <w:r>
-        <w:rPr>
-          <w:lang w:val="fr-CA"/>
-        </w:rPr>
-        <w:lastRenderedPageBreak/>
-        <w:t>Les exigences fonctionnelles</w:t>
-      </w:r>
-      <w:bookmarkEnd w:id="11"/>
+        <w:spacing w:line="276" w:lineRule="auto"/>
+      </w:pPr>
+      <w:r>
+        <w:t>Le site web doit présenter une interface conviviale et intuitive pour les utilisateurs. La sécurité des données clients est une priorité, donc les échanges de données doivent être sécurisés. Sa performance est cruciale pour garantir une stabilité en cas de trafic élevé. Il doit aussi assurer un service sans interruption 24h/24</w:t>
+      </w:r>
+      <w:r>
+        <w:t>.</w:t>
+      </w:r>
     </w:p>
     <w:p>
       <w:pPr>
@@ -2097,19 +2194,6 @@
     <w:p>
       <w:pPr>
         <w:rPr>
-          <w:lang w:val="fr-CA"/>
-        </w:rPr>
-      </w:pPr>
-      <w:r>
-        <w:rPr>
-          <w:lang w:val="fr-CA"/>
-        </w:rPr>
-        <w:t>Le site web doit permettre aux utilisateurs de choisir parmi différents sports prédéfinis. De plus, les clients doivent pouvoir consulter une liste d'exercices gratuits sans avoir besoin de créer un compte. Pour profiter de fonctionnalités comme des abonnements pour des exercices adaptés à leurs besoins, et pour avoir accès à un entraîneur personnel afin d'atteindre leurs objectifs, les utilisateurs doivent créer un compte. Le site propose un système de paiement mensuel sécurisé, ainsi que des options pour suivre les plans d'entraînement personnalisés, enregistrer les performances et comparer les progrès. Les utilisateurs peuvent également accéder à un plan nutritionnel adapté à leurs besoins et discuter avec leurs entraîneurs personnels via une plateforme dédiée.</w:t>
-      </w:r>
-    </w:p>
-    <w:p>
-      <w:pPr>
-        <w:rPr>
           <w:sz w:val="32"/>
           <w:szCs w:val="32"/>
           <w:lang w:val="fr-CA"/>
@@ -2118,6 +2202,26 @@
     </w:p>
     <w:p>
       <w:pPr>
+        <w:pStyle w:val="Heading1"/>
+        <w:rPr>
+          <w:sz w:val="36"/>
+          <w:szCs w:val="36"/>
+          <w:lang w:val="fr-CA"/>
+        </w:rPr>
+      </w:pPr>
+      <w:bookmarkStart w:id="13" w:name="_Toc160031874"/>
+      <w:r>
+        <w:rPr>
+          <w:sz w:val="36"/>
+          <w:szCs w:val="36"/>
+          <w:lang w:val="fr-CA"/>
+        </w:rPr>
+        <w:t>La portée du projet</w:t>
+      </w:r>
+      <w:bookmarkEnd w:id="13"/>
+    </w:p>
+    <w:p>
+      <w:pPr>
         <w:rPr>
           <w:sz w:val="32"/>
           <w:szCs w:val="32"/>
@@ -2127,19 +2231,16 @@
     </w:p>
     <w:p>
       <w:pPr>
-        <w:pStyle w:val="Titre1"/>
-        <w:rPr>
-          <w:lang w:val="fr-CA"/>
-        </w:rPr>
-      </w:pPr>
-      <w:bookmarkStart w:id="12" w:name="_Toc160031873"/>
-      <w:r>
-        <w:rPr>
-          <w:lang w:val="fr-CA"/>
-        </w:rPr>
-        <w:t>Les exigences non fonctionnelles</w:t>
-      </w:r>
-      <w:bookmarkEnd w:id="12"/>
+        <w:spacing w:line="276" w:lineRule="auto"/>
+        <w:rPr>
+          <w:sz w:val="28"/>
+          <w:szCs w:val="28"/>
+          <w:lang w:val="fr-CA"/>
+        </w:rPr>
+      </w:pPr>
+      <w:r>
+        <w:t>Notre site web se composera principalement d'une interface de navigation avec un système d'inscription et d'authentification. Cela permettra aux utilisateurs de créer un compte et de se connecter pour accéder aux plans d'entraînement personnalisés qu'ils auront choisis. De plus, ils auront accès à toutes les interfaces contenant les exercices pour chaque position de chaque sport, afin d'aider le client à atteindre son objectif. Ensuite, le site offrira aux clients l'accès à une plateforme dédiée pour discuter avec des entraîneurs privés, bien que le coaching soit assuré par des entraîneurs partenaires plutôt que par notre site web ou notre équipe directement.</w:t>
+      </w:r>
     </w:p>
     <w:p>
       <w:pPr>
@@ -2151,11 +2252,6 @@
       </w:pPr>
     </w:p>
     <w:p>
-      <w:r>
-        <w:t>Le site web doit présenter une interface conviviale et intuitive pour les utilisateurs. La sécurité des données clients est une priorité, donc les échanges de données doivent être sécurisés. Sa performance est cruciale pour garantir une stabilité en cas de trafic élevé. Il doit aussi assurer un service sans interruption 24h/24</w:t>
-      </w:r>
-    </w:p>
-    <w:p>
       <w:pPr>
         <w:rPr>
           <w:sz w:val="32"/>
@@ -2175,19 +2271,24 @@
     </w:p>
     <w:p>
       <w:pPr>
-        <w:pStyle w:val="Titre1"/>
-        <w:rPr>
-          <w:lang w:val="fr-CA"/>
-        </w:rPr>
-      </w:pPr>
-      <w:bookmarkStart w:id="13" w:name="_Toc160031874"/>
-      <w:r>
-        <w:rPr>
-          <w:lang w:val="fr-CA"/>
-        </w:rPr>
-        <w:t>La portée du projet</w:t>
-      </w:r>
-      <w:bookmarkEnd w:id="13"/>
+        <w:pStyle w:val="Heading1"/>
+        <w:rPr>
+          <w:sz w:val="36"/>
+          <w:szCs w:val="36"/>
+          <w:lang w:val="fr-CA"/>
+        </w:rPr>
+      </w:pPr>
+      <w:bookmarkStart w:id="14" w:name="_Toc160031875"/>
+      <w:r>
+        <w:rPr>
+          <w:sz w:val="36"/>
+          <w:szCs w:val="36"/>
+          <w:lang w:val="fr-CA"/>
+        </w:rPr>
+        <w:lastRenderedPageBreak/>
+        <w:t>Fonctionnement du site web</w:t>
+      </w:r>
+      <w:bookmarkEnd w:id="14"/>
     </w:p>
     <w:p>
       <w:pPr>
@@ -2200,15 +2301,490 @@
     </w:p>
     <w:p>
       <w:pPr>
-        <w:rPr>
-          <w:sz w:val="28"/>
-          <w:szCs w:val="28"/>
-          <w:lang w:val="fr-CA"/>
-        </w:rPr>
-      </w:pPr>
-      <w:r>
-        <w:t>Notre site web se composera principalement d'une interface de navigation avec un système d'inscription et d'authentification. Cela permettra aux utilisateurs de créer un compte et de se connecter pour accéder aux plans d'entraînement personnalisés qu'ils auront choisis. De plus, ils auront accès à toutes les interfaces contenant les exercices pour chaque position de chaque sport, afin d'aider le client à atteindre son objectif. Ensuite, le site offrira aux clients l'accès à une plateforme dédiée pour discuter avec des entraîneurs privés, bien que le coaching soit assuré par des entraîneurs partenaires plutôt que par notre site web ou notre équipe directement.</w:t>
-      </w:r>
+        <w:spacing w:line="276" w:lineRule="auto"/>
+        <w:rPr>
+          <w:lang w:val="fr-CA"/>
+        </w:rPr>
+      </w:pPr>
+      <w:r>
+        <w:rPr>
+          <w:lang w:val="fr-CA"/>
+        </w:rPr>
+        <w:t xml:space="preserve">Au lancement du site, l’utilisateur doit créer un compte. </w:t>
+      </w:r>
+    </w:p>
+    <w:p>
+      <w:pPr>
+        <w:spacing w:line="276" w:lineRule="auto"/>
+        <w:rPr>
+          <w:lang w:val="fr-CA"/>
+        </w:rPr>
+      </w:pPr>
+    </w:p>
+    <w:p>
+      <w:pPr>
+        <w:spacing w:line="276" w:lineRule="auto"/>
+        <w:rPr>
+          <w:lang w:val="fr-CA"/>
+        </w:rPr>
+      </w:pPr>
+      <w:r>
+        <w:rPr>
+          <w:lang w:val="fr-CA"/>
+        </w:rPr>
+        <w:t xml:space="preserve">Lorsque le compte est créé, l’utilisateur </w:t>
+      </w:r>
+      <w:r>
+        <w:rPr>
+          <w:lang w:val="fr-CA"/>
+        </w:rPr>
+        <w:t>se retrouve avec l’option de</w:t>
+      </w:r>
+      <w:r>
+        <w:rPr>
+          <w:lang w:val="fr-CA"/>
+        </w:rPr>
+        <w:t xml:space="preserve"> choi</w:t>
+      </w:r>
+      <w:r>
+        <w:rPr>
+          <w:lang w:val="fr-CA"/>
+        </w:rPr>
+        <w:t>sir</w:t>
+      </w:r>
+      <w:r>
+        <w:rPr>
+          <w:lang w:val="fr-CA"/>
+        </w:rPr>
+        <w:t xml:space="preserve"> entre cinq sports disponibles. Lorsque le choix est fait, l’utilisateur est ensuite demandé</w:t>
+      </w:r>
+      <w:r>
+        <w:rPr>
+          <w:lang w:val="fr-CA"/>
+        </w:rPr>
+        <w:t xml:space="preserve"> de remplir</w:t>
+      </w:r>
+      <w:r>
+        <w:rPr>
+          <w:lang w:val="fr-CA"/>
+        </w:rPr>
+        <w:t xml:space="preserve"> </w:t>
+      </w:r>
+      <w:r>
+        <w:rPr>
+          <w:lang w:val="fr-CA"/>
+        </w:rPr>
+        <w:t>les</w:t>
+      </w:r>
+      <w:r>
+        <w:rPr>
+          <w:lang w:val="fr-CA"/>
+        </w:rPr>
+        <w:t xml:space="preserve"> informations</w:t>
+      </w:r>
+      <w:r>
+        <w:rPr>
+          <w:lang w:val="fr-CA"/>
+        </w:rPr>
+        <w:t xml:space="preserve"> suivantes</w:t>
+      </w:r>
+      <w:r>
+        <w:rPr>
+          <w:lang w:val="fr-CA"/>
+        </w:rPr>
+        <w:t xml:space="preserve">; niveaux d’aptitude au sport, son poids, sa taille, </w:t>
+      </w:r>
+      <w:r>
+        <w:rPr>
+          <w:lang w:val="fr-CA"/>
+        </w:rPr>
+        <w:t xml:space="preserve">le rythme désiré </w:t>
+      </w:r>
+      <w:r>
+        <w:rPr>
+          <w:lang w:val="fr-CA"/>
+        </w:rPr>
+        <w:t>et une estimation de s</w:t>
+      </w:r>
+      <w:r>
+        <w:rPr>
+          <w:lang w:val="fr-CA"/>
+        </w:rPr>
+        <w:t>a santé physique</w:t>
+      </w:r>
+      <w:r>
+        <w:rPr>
+          <w:lang w:val="fr-CA"/>
+        </w:rPr>
+        <w:t>, ainsi que son but.</w:t>
+      </w:r>
+    </w:p>
+    <w:p>
+      <w:pPr>
+        <w:spacing w:line="276" w:lineRule="auto"/>
+        <w:rPr>
+          <w:lang w:val="fr-CA"/>
+        </w:rPr>
+      </w:pPr>
+    </w:p>
+    <w:p>
+      <w:pPr>
+        <w:spacing w:line="276" w:lineRule="auto"/>
+        <w:rPr>
+          <w:lang w:val="fr-CA"/>
+        </w:rPr>
+      </w:pPr>
+      <w:r>
+        <w:rPr>
+          <w:lang w:val="fr-CA"/>
+        </w:rPr>
+        <w:t xml:space="preserve">Lorsque tout cela est fait, </w:t>
+      </w:r>
+      <w:r>
+        <w:rPr>
+          <w:lang w:val="fr-CA"/>
+        </w:rPr>
+        <w:t xml:space="preserve">il est proposé à </w:t>
+      </w:r>
+      <w:r>
+        <w:rPr>
+          <w:lang w:val="fr-CA"/>
+        </w:rPr>
+        <w:t>l’utilisateur un</w:t>
+      </w:r>
+      <w:r>
+        <w:rPr>
+          <w:lang w:val="fr-CA"/>
+        </w:rPr>
+        <w:t>e multitude</w:t>
+      </w:r>
+      <w:r>
+        <w:rPr>
+          <w:lang w:val="fr-CA"/>
+        </w:rPr>
+        <w:t xml:space="preserve"> </w:t>
+      </w:r>
+      <w:r>
+        <w:rPr>
+          <w:lang w:val="fr-CA"/>
+        </w:rPr>
+        <w:t>de choix d’</w:t>
+      </w:r>
+      <w:r>
+        <w:rPr>
+          <w:lang w:val="fr-CA"/>
+        </w:rPr>
+        <w:t>entraînements fait</w:t>
+      </w:r>
+      <w:r>
+        <w:rPr>
+          <w:lang w:val="fr-CA"/>
+        </w:rPr>
+        <w:t xml:space="preserve"> sur mesure</w:t>
+      </w:r>
+      <w:r>
+        <w:rPr>
+          <w:lang w:val="fr-CA"/>
+        </w:rPr>
+        <w:t xml:space="preserve"> pour lui, à l’aide d</w:t>
+      </w:r>
+      <w:r>
+        <w:rPr>
+          <w:lang w:val="fr-CA"/>
+        </w:rPr>
+        <w:t>’entre autre</w:t>
+      </w:r>
+      <w:r>
+        <w:rPr>
+          <w:lang w:val="fr-CA"/>
+        </w:rPr>
+        <w:t xml:space="preserve"> son choix de sport et de ses informations personnelles.</w:t>
+      </w:r>
+    </w:p>
+    <w:p>
+      <w:pPr>
+        <w:spacing w:line="276" w:lineRule="auto"/>
+        <w:rPr>
+          <w:lang w:val="fr-CA"/>
+        </w:rPr>
+      </w:pPr>
+    </w:p>
+    <w:p>
+      <w:pPr>
+        <w:spacing w:line="276" w:lineRule="auto"/>
+        <w:rPr>
+          <w:lang w:val="fr-CA"/>
+        </w:rPr>
+      </w:pPr>
+      <w:r>
+        <w:rPr>
+          <w:lang w:val="fr-CA"/>
+        </w:rPr>
+        <w:t>Après avoir</w:t>
+      </w:r>
+      <w:r>
+        <w:rPr>
+          <w:lang w:val="fr-CA"/>
+        </w:rPr>
+        <w:t xml:space="preserve"> reçu son entraînement </w:t>
+      </w:r>
+      <w:r>
+        <w:rPr>
+          <w:lang w:val="fr-CA"/>
+        </w:rPr>
+        <w:t>hebdomadaire, l’utilisateur aura la suggestion d’en</w:t>
+      </w:r>
+      <w:r>
+        <w:rPr>
+          <w:lang w:val="fr-CA"/>
+        </w:rPr>
+        <w:t xml:space="preserve">trer ses </w:t>
+      </w:r>
+      <w:r>
+        <w:rPr>
+          <w:lang w:val="fr-CA"/>
+        </w:rPr>
+        <w:t>résultats d’</w:t>
+      </w:r>
+      <w:r>
+        <w:rPr>
+          <w:lang w:val="fr-CA"/>
+        </w:rPr>
+        <w:t>entraînement</w:t>
+      </w:r>
+      <w:r>
+        <w:rPr>
+          <w:lang w:val="fr-CA"/>
+        </w:rPr>
+        <w:t xml:space="preserve"> à chaque nouvelle connexion</w:t>
+      </w:r>
+      <w:r>
+        <w:rPr>
+          <w:lang w:val="fr-CA"/>
+        </w:rPr>
+        <w:t xml:space="preserve"> avec </w:t>
+      </w:r>
+      <w:r>
+        <w:rPr>
+          <w:lang w:val="fr-CA"/>
+        </w:rPr>
+        <w:t>l’entrainement</w:t>
+      </w:r>
+      <w:r>
+        <w:rPr>
+          <w:lang w:val="fr-CA"/>
+        </w:rPr>
+        <w:t xml:space="preserve"> du jour </w:t>
+      </w:r>
+      <w:r>
+        <w:rPr>
+          <w:lang w:val="fr-CA"/>
+        </w:rPr>
+        <w:t>en</w:t>
+      </w:r>
+      <w:r>
+        <w:rPr>
+          <w:lang w:val="fr-CA"/>
+        </w:rPr>
+        <w:t xml:space="preserve"> recommandé. Cependant, l’utilisateur </w:t>
+      </w:r>
+      <w:r>
+        <w:rPr>
+          <w:lang w:val="fr-CA"/>
+        </w:rPr>
+        <w:t>aura aussi l’option</w:t>
+      </w:r>
+      <w:r>
+        <w:rPr>
+          <w:lang w:val="fr-CA"/>
+        </w:rPr>
+        <w:t xml:space="preserve"> </w:t>
+      </w:r>
+      <w:r>
+        <w:rPr>
+          <w:lang w:val="fr-CA"/>
+        </w:rPr>
+        <w:t>d’</w:t>
+      </w:r>
+      <w:r>
+        <w:rPr>
+          <w:lang w:val="fr-CA"/>
+        </w:rPr>
+        <w:t>entrer les exercices qu’il veut</w:t>
+      </w:r>
+      <w:r>
+        <w:rPr>
+          <w:lang w:val="fr-CA"/>
+        </w:rPr>
+        <w:t xml:space="preserve"> avec ces résultats dans ces derniers.</w:t>
+      </w:r>
+      <w:r>
+        <w:rPr>
+          <w:lang w:val="fr-CA"/>
+        </w:rPr>
+        <w:br/>
+      </w:r>
+      <w:r>
+        <w:rPr>
+          <w:lang w:val="fr-CA"/>
+        </w:rPr>
+        <w:br/>
+        <w:t xml:space="preserve">L’utilisateur peut à tout moment aller voir </w:t>
+      </w:r>
+      <w:r>
+        <w:rPr>
+          <w:lang w:val="fr-CA"/>
+        </w:rPr>
+        <w:t>tous</w:t>
+      </w:r>
+      <w:r>
+        <w:rPr>
+          <w:lang w:val="fr-CA"/>
+        </w:rPr>
+        <w:t xml:space="preserve"> ses entraînements passés, ainsi que voir des graph</w:t>
+      </w:r>
+      <w:r>
+        <w:rPr>
+          <w:lang w:val="fr-CA"/>
+        </w:rPr>
+        <w:t>ique</w:t>
+      </w:r>
+      <w:r>
+        <w:rPr>
+          <w:lang w:val="fr-CA"/>
+        </w:rPr>
+        <w:t>s qui montrent son progrès.</w:t>
+      </w:r>
+    </w:p>
+    <w:p>
+      <w:pPr>
+        <w:spacing w:line="276" w:lineRule="auto"/>
+        <w:rPr>
+          <w:lang w:val="fr-CA"/>
+        </w:rPr>
+      </w:pPr>
+    </w:p>
+    <w:p>
+      <w:pPr>
+        <w:spacing w:line="276" w:lineRule="auto"/>
+        <w:rPr>
+          <w:lang w:val="fr-CA"/>
+        </w:rPr>
+      </w:pPr>
+      <w:r>
+        <w:rPr>
+          <w:lang w:val="fr-CA"/>
+        </w:rPr>
+        <w:t>L’utilisateur pourra accéder</w:t>
+      </w:r>
+      <w:r>
+        <w:rPr>
+          <w:lang w:val="fr-CA"/>
+        </w:rPr>
+        <w:t xml:space="preserve"> avec un abonnement précis</w:t>
+      </w:r>
+      <w:r>
+        <w:rPr>
+          <w:lang w:val="fr-CA"/>
+        </w:rPr>
+        <w:t xml:space="preserve"> à deux coaches qui auront toutes les informations de ses entraînements, et il pourra </w:t>
+      </w:r>
+      <w:r>
+        <w:rPr>
+          <w:lang w:val="fr-CA"/>
+        </w:rPr>
+        <w:t>leur</w:t>
+      </w:r>
+      <w:r>
+        <w:rPr>
+          <w:lang w:val="fr-CA"/>
+        </w:rPr>
+        <w:t xml:space="preserve"> poser des questions. Ces coachs auront accès à la base de données, et peuvent modifier l’entraînement régulier si établit avec l’utilisateur</w:t>
+      </w:r>
+      <w:r>
+        <w:rPr>
+          <w:lang w:val="fr-CA"/>
+        </w:rPr>
+        <w:t xml:space="preserve"> ou encore lui donner des conseils</w:t>
+      </w:r>
+      <w:r>
+        <w:rPr>
+          <w:lang w:val="fr-CA"/>
+        </w:rPr>
+        <w:t>.</w:t>
+      </w:r>
+    </w:p>
+    <w:p>
+      <w:pPr>
+        <w:rPr>
+          <w:sz w:val="28"/>
+          <w:szCs w:val="28"/>
+          <w:lang w:val="fr-CA"/>
+        </w:rPr>
+      </w:pPr>
+    </w:p>
+    <w:p>
+      <w:pPr>
+        <w:rPr>
+          <w:sz w:val="28"/>
+          <w:szCs w:val="28"/>
+          <w:lang w:val="fr-CA"/>
+        </w:rPr>
+      </w:pPr>
+    </w:p>
+    <w:p>
+      <w:pPr>
+        <w:rPr>
+          <w:sz w:val="28"/>
+          <w:szCs w:val="28"/>
+          <w:lang w:val="fr-CA"/>
+        </w:rPr>
+      </w:pPr>
+    </w:p>
+    <w:p>
+      <w:pPr>
+        <w:rPr>
+          <w:sz w:val="28"/>
+          <w:szCs w:val="28"/>
+          <w:lang w:val="fr-CA"/>
+        </w:rPr>
+      </w:pPr>
+    </w:p>
+    <w:p>
+      <w:pPr>
+        <w:rPr>
+          <w:sz w:val="28"/>
+          <w:szCs w:val="28"/>
+          <w:lang w:val="fr-CA"/>
+        </w:rPr>
+      </w:pPr>
+    </w:p>
+    <w:p>
+      <w:pPr>
+        <w:rPr>
+          <w:sz w:val="28"/>
+          <w:szCs w:val="28"/>
+          <w:lang w:val="fr-CA"/>
+        </w:rPr>
+      </w:pPr>
+    </w:p>
+    <w:p>
+      <w:pPr>
+        <w:rPr>
+          <w:sz w:val="28"/>
+          <w:szCs w:val="28"/>
+          <w:lang w:val="fr-CA"/>
+        </w:rPr>
+      </w:pPr>
+    </w:p>
+    <w:p>
+      <w:pPr>
+        <w:rPr>
+          <w:sz w:val="28"/>
+          <w:szCs w:val="28"/>
+          <w:lang w:val="fr-CA"/>
+        </w:rPr>
+      </w:pPr>
     </w:p>
     <w:p>
       <w:pPr>
@@ -2221,24 +2797,44 @@
     </w:p>
     <w:p>
       <w:pPr>
+        <w:spacing w:after="160" w:line="259" w:lineRule="auto"/>
         <w:rPr>
           <w:sz w:val="32"/>
           <w:szCs w:val="32"/>
           <w:lang w:val="fr-CA"/>
         </w:rPr>
       </w:pPr>
-    </w:p>
-    <w:p>
-      <w:pPr>
+      <w:r>
         <w:rPr>
           <w:sz w:val="32"/>
           <w:szCs w:val="32"/>
           <w:lang w:val="fr-CA"/>
         </w:rPr>
-      </w:pPr>
-    </w:p>
-    <w:p>
-      <w:pPr>
+        <w:br w:type="page"/>
+      </w:r>
+    </w:p>
+    <w:p>
+      <w:pPr>
+        <w:pStyle w:val="Heading1"/>
+        <w:rPr>
+          <w:sz w:val="36"/>
+          <w:szCs w:val="36"/>
+          <w:lang w:val="fr-CA"/>
+        </w:rPr>
+      </w:pPr>
+      <w:r>
+        <w:rPr>
+          <w:sz w:val="36"/>
+          <w:szCs w:val="36"/>
+          <w:lang w:val="fr-CA"/>
+        </w:rPr>
+        <w:lastRenderedPageBreak/>
+        <w:t>Méthodologie de travail en équipe</w:t>
+      </w:r>
+    </w:p>
+    <w:p>
+      <w:pPr>
+        <w:spacing w:after="160" w:line="259" w:lineRule="auto"/>
         <w:rPr>
           <w:sz w:val="32"/>
           <w:szCs w:val="32"/>
@@ -2248,487 +2844,168 @@
     </w:p>
     <w:p>
       <w:pPr>
+        <w:spacing w:after="160" w:line="276" w:lineRule="auto"/>
+        <w:rPr>
+          <w:lang w:val="fr-CA"/>
+        </w:rPr>
+      </w:pPr>
+      <w:r>
+        <w:rPr>
+          <w:lang w:val="fr-CA"/>
+        </w:rPr>
+        <w:t xml:space="preserve">Pour élaborer notre méthodologie de travail en équipe, nous avons pris en compte plusieurs critères, notamment la priorité des tâches, leur répartition, et les heures </w:t>
+      </w:r>
+      <w:r>
+        <w:rPr>
+          <w:lang w:val="fr-CA"/>
+        </w:rPr>
+        <w:t>au quelles nous allions travailler</w:t>
+      </w:r>
+      <w:r>
+        <w:rPr>
+          <w:lang w:val="fr-CA"/>
+        </w:rPr>
+        <w:t xml:space="preserve">. Notre principal </w:t>
+      </w:r>
+      <w:r>
+        <w:rPr>
+          <w:lang w:val="fr-CA"/>
+        </w:rPr>
+        <w:t>temps</w:t>
+      </w:r>
+      <w:r>
+        <w:rPr>
+          <w:lang w:val="fr-CA"/>
+        </w:rPr>
+        <w:t xml:space="preserve"> de travail s'est situé pendant les heures dédiées </w:t>
+      </w:r>
+      <w:r>
+        <w:rPr>
+          <w:lang w:val="fr-CA"/>
+        </w:rPr>
+        <w:t>pendant le cours</w:t>
+      </w:r>
+      <w:r>
+        <w:rPr>
+          <w:lang w:val="fr-CA"/>
+        </w:rPr>
+        <w:t xml:space="preserve"> 4GW, en plus de quelques heures occasionnelles à </w:t>
+      </w:r>
+      <w:r>
+        <w:rPr>
+          <w:lang w:val="fr-CA"/>
+        </w:rPr>
+        <w:t>la maison</w:t>
+      </w:r>
+      <w:r>
+        <w:rPr>
+          <w:lang w:val="fr-CA"/>
+        </w:rPr>
+        <w:t xml:space="preserve">, lors de rencontres en ligne, pour finaliser certaines tâches </w:t>
+      </w:r>
+      <w:r>
+        <w:rPr>
+          <w:lang w:val="fr-CA"/>
+        </w:rPr>
+        <w:t>importantes</w:t>
+      </w:r>
+      <w:r>
+        <w:rPr>
+          <w:lang w:val="fr-CA"/>
+        </w:rPr>
+        <w:t>. Nous avons convenu que chaque membre se chargerait d'une des quatre pages principales du prototype</w:t>
+      </w:r>
+      <w:r>
+        <w:rPr>
+          <w:lang w:val="fr-CA"/>
+        </w:rPr>
+        <w:t xml:space="preserve"> incluant leurs interface et code d’arrière-plan</w:t>
+      </w:r>
+      <w:r>
+        <w:rPr>
+          <w:lang w:val="fr-CA"/>
+        </w:rPr>
+        <w:t xml:space="preserve">, selon l'ordre suivant : Mohammed (accueil), Talal (inscription), Hamza (connexion) et </w:t>
+      </w:r>
+      <w:proofErr w:type="spellStart"/>
+      <w:r>
+        <w:rPr>
+          <w:lang w:val="fr-CA"/>
+        </w:rPr>
+        <w:t>Houssem</w:t>
+      </w:r>
+      <w:proofErr w:type="spellEnd"/>
+      <w:r>
+        <w:rPr>
+          <w:lang w:val="fr-CA"/>
+        </w:rPr>
+        <w:t xml:space="preserve"> (abonnement).</w:t>
+      </w:r>
+    </w:p>
+    <w:p>
+      <w:pPr>
+        <w:spacing w:after="160" w:line="276" w:lineRule="auto"/>
+        <w:rPr>
+          <w:lang w:val="fr-CA"/>
+        </w:rPr>
+      </w:pPr>
+    </w:p>
+    <w:p>
+      <w:pPr>
+        <w:spacing w:after="160" w:line="276" w:lineRule="auto"/>
         <w:rPr>
           <w:sz w:val="32"/>
           <w:szCs w:val="32"/>
           <w:lang w:val="fr-CA"/>
         </w:rPr>
       </w:pPr>
-    </w:p>
-    <w:p>
-      <w:pPr>
-        <w:pStyle w:val="Titre1"/>
-        <w:rPr>
-          <w:lang w:val="fr-CA"/>
-        </w:rPr>
-      </w:pPr>
-      <w:bookmarkStart w:id="14" w:name="_Toc160031875"/>
-      <w:r>
-        <w:rPr>
-          <w:lang w:val="fr-CA"/>
-        </w:rPr>
-        <w:lastRenderedPageBreak/>
-        <w:t>Fonctionnement du site web</w:t>
-      </w:r>
-      <w:bookmarkEnd w:id="14"/>
-    </w:p>
-    <w:p>
-      <w:pPr>
+      <w:r>
+        <w:rPr>
+          <w:lang w:val="fr-CA"/>
+        </w:rPr>
+        <w:t>En parallèle</w:t>
+      </w:r>
+      <w:r>
+        <w:rPr>
+          <w:lang w:val="fr-CA"/>
+        </w:rPr>
+        <w:t>, nous avons</w:t>
+      </w:r>
+      <w:r>
+        <w:rPr>
+          <w:lang w:val="fr-CA"/>
+        </w:rPr>
+        <w:t xml:space="preserve"> aussi</w:t>
+      </w:r>
+      <w:r>
+        <w:rPr>
+          <w:lang w:val="fr-CA"/>
+        </w:rPr>
+        <w:t xml:space="preserve"> collaboré en équipe pour créer et conceptualiser la base de données. Nous avons également dédié du temps à l'entraide, une fois nos tâches respectives terminées, afin de favoriser l'avancement du projet lorsque l'un d'entre nous était confronté à des obstacles.</w:t>
+      </w:r>
+      <w:r>
         <w:rPr>
           <w:sz w:val="32"/>
           <w:szCs w:val="32"/>
           <w:lang w:val="fr-CA"/>
         </w:rPr>
-      </w:pPr>
-    </w:p>
-    <w:p>
-      <w:pPr>
-        <w:rPr>
-          <w:sz w:val="28"/>
-          <w:szCs w:val="28"/>
-          <w:lang w:val="fr-CA"/>
-        </w:rPr>
-      </w:pPr>
-      <w:r>
-        <w:rPr>
-          <w:sz w:val="28"/>
-          <w:szCs w:val="28"/>
-          <w:lang w:val="fr-CA"/>
-        </w:rPr>
-        <w:t>Au lancement du site, l’utilisateur doit créer un compte.</w:t>
-      </w:r>
-      <w:r>
-        <w:rPr>
-          <w:sz w:val="28"/>
-          <w:szCs w:val="28"/>
-          <w:lang w:val="fr-CA"/>
-        </w:rPr>
-        <w:t xml:space="preserve"> </w:t>
-      </w:r>
-    </w:p>
-    <w:p>
-      <w:pPr>
-        <w:rPr>
-          <w:sz w:val="28"/>
-          <w:szCs w:val="28"/>
-          <w:lang w:val="fr-CA"/>
-        </w:rPr>
-      </w:pPr>
-    </w:p>
-    <w:p>
-      <w:pPr>
-        <w:rPr>
-          <w:sz w:val="28"/>
-          <w:szCs w:val="28"/>
-          <w:lang w:val="fr-CA"/>
-        </w:rPr>
-      </w:pPr>
-      <w:r>
-        <w:rPr>
-          <w:sz w:val="28"/>
-          <w:szCs w:val="28"/>
-          <w:lang w:val="fr-CA"/>
-        </w:rPr>
-        <w:t xml:space="preserve">Lorsque le compte est créé, l’utilisateur est offert un choix entre les cinq sports disponibles. Lorsque le choix est fait, l’utilisateur est ensuite demandé </w:t>
-      </w:r>
-      <w:r>
-        <w:rPr>
-          <w:sz w:val="28"/>
-          <w:szCs w:val="28"/>
-          <w:lang w:val="fr-CA"/>
-        </w:rPr>
-        <w:t>les</w:t>
-      </w:r>
-      <w:r>
-        <w:rPr>
-          <w:sz w:val="28"/>
-          <w:szCs w:val="28"/>
-          <w:lang w:val="fr-CA"/>
-        </w:rPr>
-        <w:t xml:space="preserve"> informations</w:t>
-      </w:r>
-      <w:r>
-        <w:rPr>
-          <w:sz w:val="28"/>
-          <w:szCs w:val="28"/>
-          <w:lang w:val="fr-CA"/>
-        </w:rPr>
-        <w:t xml:space="preserve"> suivantes</w:t>
-      </w:r>
-      <w:r>
-        <w:rPr>
-          <w:sz w:val="28"/>
-          <w:szCs w:val="28"/>
-          <w:lang w:val="fr-CA"/>
-        </w:rPr>
-        <w:t xml:space="preserve">; niveaux d’aptitude au sport, son poids, sa taille, </w:t>
-      </w:r>
-      <w:r>
-        <w:rPr>
-          <w:sz w:val="28"/>
-          <w:szCs w:val="28"/>
-          <w:lang w:val="fr-CA"/>
-        </w:rPr>
-        <w:t xml:space="preserve">le rythme désiré </w:t>
-      </w:r>
-      <w:r>
-        <w:rPr>
-          <w:sz w:val="28"/>
-          <w:szCs w:val="28"/>
-          <w:lang w:val="fr-CA"/>
-        </w:rPr>
-        <w:t>et une estimation de son pourcentage de masse grasse, ainsi que son but.</w:t>
-      </w:r>
-    </w:p>
-    <w:p>
-      <w:pPr>
-        <w:rPr>
-          <w:sz w:val="28"/>
-          <w:szCs w:val="28"/>
-          <w:lang w:val="fr-CA"/>
-        </w:rPr>
-      </w:pPr>
-    </w:p>
-    <w:p>
-      <w:pPr>
-        <w:rPr>
-          <w:sz w:val="28"/>
-          <w:szCs w:val="28"/>
-          <w:lang w:val="fr-CA"/>
-        </w:rPr>
-      </w:pPr>
-      <w:r>
-        <w:rPr>
-          <w:sz w:val="28"/>
-          <w:szCs w:val="28"/>
-          <w:lang w:val="fr-CA"/>
-        </w:rPr>
-        <w:t>Lorsque tout cela est fait, l’utilisateur est offert un choix entre plusieurs entraînements fait</w:t>
-      </w:r>
-      <w:r>
-        <w:rPr>
-          <w:sz w:val="28"/>
-          <w:szCs w:val="28"/>
-          <w:lang w:val="fr-CA"/>
-        </w:rPr>
-        <w:t xml:space="preserve"> sur mesure</w:t>
-      </w:r>
-      <w:r>
-        <w:rPr>
-          <w:sz w:val="28"/>
-          <w:szCs w:val="28"/>
-          <w:lang w:val="fr-CA"/>
-        </w:rPr>
-        <w:t xml:space="preserve"> pour lui, à l’aide de son choix de sport et de ses informations personnelles.</w:t>
-      </w:r>
-    </w:p>
-    <w:p>
-      <w:pPr>
-        <w:rPr>
-          <w:sz w:val="28"/>
-          <w:szCs w:val="28"/>
-          <w:lang w:val="fr-CA"/>
-        </w:rPr>
-      </w:pPr>
-    </w:p>
-    <w:p>
-      <w:pPr>
-        <w:rPr>
-          <w:sz w:val="28"/>
-          <w:szCs w:val="28"/>
-          <w:lang w:val="fr-CA"/>
-        </w:rPr>
-      </w:pPr>
-      <w:r>
-        <w:rPr>
-          <w:sz w:val="28"/>
-          <w:szCs w:val="28"/>
-          <w:lang w:val="fr-CA"/>
-        </w:rPr>
-        <w:t>Après avoir</w:t>
-      </w:r>
-      <w:r>
-        <w:rPr>
-          <w:sz w:val="28"/>
-          <w:szCs w:val="28"/>
-          <w:lang w:val="fr-CA"/>
-        </w:rPr>
-        <w:t xml:space="preserve"> reçu son entraînement (qui est un entraînement en cycle de semaine), lors des prochaines connections, l’utilisateur est suggéré de rentrer ses </w:t>
-      </w:r>
-      <w:r>
-        <w:rPr>
-          <w:sz w:val="28"/>
-          <w:szCs w:val="28"/>
-          <w:lang w:val="fr-CA"/>
-        </w:rPr>
-        <w:t>résultats d’</w:t>
-      </w:r>
-      <w:r>
-        <w:rPr>
-          <w:sz w:val="28"/>
-          <w:szCs w:val="28"/>
-          <w:lang w:val="fr-CA"/>
-        </w:rPr>
-        <w:t xml:space="preserve">entraînement, avec </w:t>
-      </w:r>
-      <w:r>
-        <w:rPr>
-          <w:sz w:val="28"/>
-          <w:szCs w:val="28"/>
-          <w:lang w:val="fr-CA"/>
-        </w:rPr>
-        <w:t>l’entrainement</w:t>
-      </w:r>
-      <w:r>
-        <w:rPr>
-          <w:sz w:val="28"/>
-          <w:szCs w:val="28"/>
-          <w:lang w:val="fr-CA"/>
-        </w:rPr>
-        <w:t xml:space="preserve"> du jour </w:t>
-      </w:r>
-      <w:r>
-        <w:rPr>
-          <w:sz w:val="28"/>
-          <w:szCs w:val="28"/>
-          <w:lang w:val="fr-CA"/>
-        </w:rPr>
-        <w:t>en</w:t>
-      </w:r>
-      <w:r>
-        <w:rPr>
-          <w:sz w:val="28"/>
-          <w:szCs w:val="28"/>
-          <w:lang w:val="fr-CA"/>
-        </w:rPr>
-        <w:t xml:space="preserve"> recommandé. Cependant, l’utilisateur peut entrer les exercices qu’il veut.</w:t>
-      </w:r>
-      <w:r>
-        <w:rPr>
-          <w:sz w:val="28"/>
-          <w:szCs w:val="28"/>
-          <w:lang w:val="fr-CA"/>
-        </w:rPr>
-        <w:br/>
-      </w:r>
-      <w:r>
-        <w:rPr>
-          <w:sz w:val="28"/>
-          <w:szCs w:val="28"/>
-          <w:lang w:val="fr-CA"/>
-        </w:rPr>
-        <w:br/>
-        <w:t xml:space="preserve">L’utilisateur peut à tout moment aller voir </w:t>
-      </w:r>
-      <w:proofErr w:type="spellStart"/>
-      <w:r>
-        <w:rPr>
-          <w:sz w:val="28"/>
-          <w:szCs w:val="28"/>
-          <w:lang w:val="fr-CA"/>
-        </w:rPr>
-        <w:t>tout</w:t>
-      </w:r>
-      <w:proofErr w:type="spellEnd"/>
-      <w:r>
-        <w:rPr>
-          <w:sz w:val="28"/>
-          <w:szCs w:val="28"/>
-          <w:lang w:val="fr-CA"/>
-        </w:rPr>
-        <w:t xml:space="preserve"> ses entraînements passés, ainsi que voir des graph</w:t>
-      </w:r>
-      <w:r>
-        <w:rPr>
-          <w:sz w:val="28"/>
-          <w:szCs w:val="28"/>
-          <w:lang w:val="fr-CA"/>
-        </w:rPr>
-        <w:t>ique</w:t>
-      </w:r>
-      <w:r>
-        <w:rPr>
-          <w:sz w:val="28"/>
-          <w:szCs w:val="28"/>
-          <w:lang w:val="fr-CA"/>
-        </w:rPr>
-        <w:t>s qui montrent son progrès.</w:t>
-      </w:r>
-    </w:p>
-    <w:p>
-      <w:pPr>
-        <w:rPr>
-          <w:sz w:val="28"/>
-          <w:szCs w:val="28"/>
-          <w:lang w:val="fr-CA"/>
-        </w:rPr>
-      </w:pPr>
-    </w:p>
-    <w:p>
-      <w:pPr>
-        <w:rPr>
-          <w:sz w:val="28"/>
-          <w:szCs w:val="28"/>
-          <w:lang w:val="fr-CA"/>
-        </w:rPr>
-      </w:pPr>
-      <w:r>
-        <w:rPr>
-          <w:sz w:val="28"/>
-          <w:szCs w:val="28"/>
-          <w:lang w:val="fr-CA"/>
-        </w:rPr>
-        <w:t>L’utilisateur pourra accéder</w:t>
-      </w:r>
-      <w:r>
-        <w:rPr>
-          <w:sz w:val="28"/>
-          <w:szCs w:val="28"/>
-          <w:lang w:val="fr-CA"/>
-        </w:rPr>
-        <w:t xml:space="preserve"> avec un abonnement précis</w:t>
-      </w:r>
-      <w:r>
-        <w:rPr>
-          <w:sz w:val="28"/>
-          <w:szCs w:val="28"/>
-          <w:lang w:val="fr-CA"/>
-        </w:rPr>
-        <w:t xml:space="preserve"> à deux coaches qui auront toutes les informations de ses entraînements, et il pourra </w:t>
-      </w:r>
-      <w:r>
-        <w:rPr>
-          <w:sz w:val="28"/>
-          <w:szCs w:val="28"/>
-          <w:lang w:val="fr-CA"/>
-        </w:rPr>
-        <w:t>leur</w:t>
-      </w:r>
-      <w:r>
-        <w:rPr>
-          <w:sz w:val="28"/>
-          <w:szCs w:val="28"/>
-          <w:lang w:val="fr-CA"/>
-        </w:rPr>
-        <w:t xml:space="preserve"> poser des questions. Ces coachs auront accès à la base de données, et peuvent modifier l’entraînement régulier si établit avec l’utilisateur</w:t>
-      </w:r>
-      <w:r>
-        <w:rPr>
-          <w:sz w:val="28"/>
-          <w:szCs w:val="28"/>
-          <w:lang w:val="fr-CA"/>
-        </w:rPr>
-        <w:t xml:space="preserve"> ou encore lui donner des conseils</w:t>
-      </w:r>
-      <w:r>
-        <w:rPr>
-          <w:sz w:val="28"/>
-          <w:szCs w:val="28"/>
-          <w:lang w:val="fr-CA"/>
-        </w:rPr>
-        <w:t>.</w:t>
-      </w:r>
-    </w:p>
-    <w:p>
-      <w:pPr>
-        <w:rPr>
-          <w:sz w:val="28"/>
-          <w:szCs w:val="28"/>
-          <w:lang w:val="fr-CA"/>
-        </w:rPr>
-      </w:pPr>
-    </w:p>
-    <w:p>
-      <w:pPr>
-        <w:rPr>
-          <w:sz w:val="28"/>
-          <w:szCs w:val="28"/>
-          <w:lang w:val="fr-CA"/>
-        </w:rPr>
-      </w:pPr>
-    </w:p>
-    <w:p>
-      <w:pPr>
-        <w:rPr>
-          <w:sz w:val="28"/>
-          <w:szCs w:val="28"/>
-          <w:lang w:val="fr-CA"/>
-        </w:rPr>
-      </w:pPr>
-    </w:p>
-    <w:p>
-      <w:pPr>
-        <w:rPr>
-          <w:sz w:val="28"/>
-          <w:szCs w:val="28"/>
-          <w:lang w:val="fr-CA"/>
-        </w:rPr>
-      </w:pPr>
-    </w:p>
-    <w:p>
-      <w:pPr>
-        <w:rPr>
-          <w:sz w:val="28"/>
-          <w:szCs w:val="28"/>
-          <w:lang w:val="fr-CA"/>
-        </w:rPr>
-      </w:pPr>
-    </w:p>
-    <w:p>
-      <w:pPr>
-        <w:rPr>
-          <w:sz w:val="28"/>
-          <w:szCs w:val="28"/>
-          <w:lang w:val="fr-CA"/>
-        </w:rPr>
-      </w:pPr>
-    </w:p>
-    <w:p>
-      <w:pPr>
-        <w:rPr>
-          <w:sz w:val="28"/>
-          <w:szCs w:val="28"/>
-          <w:lang w:val="fr-CA"/>
-        </w:rPr>
-      </w:pPr>
-    </w:p>
-    <w:p>
-      <w:pPr>
-        <w:rPr>
-          <w:sz w:val="28"/>
-          <w:szCs w:val="28"/>
-          <w:lang w:val="fr-CA"/>
-        </w:rPr>
-      </w:pPr>
-    </w:p>
-    <w:p>
-      <w:pPr>
-        <w:rPr>
-          <w:sz w:val="28"/>
-          <w:szCs w:val="28"/>
-          <w:lang w:val="fr-CA"/>
-        </w:rPr>
-      </w:pPr>
-    </w:p>
-    <w:p>
-      <w:pPr>
-        <w:rPr>
-          <w:sz w:val="32"/>
-          <w:szCs w:val="32"/>
-          <w:lang w:val="fr-CA"/>
-        </w:rPr>
-      </w:pPr>
-    </w:p>
-    <w:p>
-      <w:pPr>
-        <w:pStyle w:val="Titre1"/>
-        <w:rPr>
+        <w:br w:type="page"/>
+      </w:r>
+    </w:p>
+    <w:p>
+      <w:pPr>
+        <w:pStyle w:val="Heading1"/>
+        <w:rPr>
+          <w:sz w:val="36"/>
+          <w:szCs w:val="36"/>
           <w:lang w:val="fr-CA"/>
         </w:rPr>
       </w:pPr>
       <w:bookmarkStart w:id="15" w:name="_Toc160031876"/>
       <w:r>
         <w:rPr>
+          <w:sz w:val="36"/>
+          <w:szCs w:val="36"/>
           <w:lang w:val="fr-CA"/>
         </w:rPr>
         <w:lastRenderedPageBreak/>
@@ -2902,22 +3179,6 @@
     </w:p>
     <w:p>
       <w:pPr>
-        <w:pStyle w:val="Titre1"/>
-        <w:rPr>
-          <w:lang w:val="fr-CA"/>
-        </w:rPr>
-      </w:pPr>
-      <w:bookmarkStart w:id="16" w:name="_Toc160031877"/>
-      <w:r>
-        <w:rPr>
-          <w:lang w:val="fr-CA"/>
-        </w:rPr>
-        <w:t>Clés de lecture</w:t>
-      </w:r>
-      <w:bookmarkEnd w:id="16"/>
-    </w:p>
-    <w:p>
-      <w:pPr>
         <w:rPr>
           <w:sz w:val="32"/>
           <w:szCs w:val="32"/>
@@ -2927,6 +3188,63 @@
     </w:p>
     <w:p>
       <w:pPr>
+        <w:rPr>
+          <w:sz w:val="32"/>
+          <w:szCs w:val="32"/>
+          <w:lang w:val="fr-CA"/>
+        </w:rPr>
+      </w:pPr>
+    </w:p>
+    <w:p>
+      <w:pPr>
+        <w:rPr>
+          <w:sz w:val="32"/>
+          <w:szCs w:val="32"/>
+          <w:lang w:val="fr-CA"/>
+        </w:rPr>
+      </w:pPr>
+    </w:p>
+    <w:p>
+      <w:pPr>
+        <w:rPr>
+          <w:sz w:val="32"/>
+          <w:szCs w:val="32"/>
+          <w:lang w:val="fr-CA"/>
+        </w:rPr>
+      </w:pPr>
+    </w:p>
+    <w:p>
+      <w:pPr>
+        <w:pStyle w:val="Heading1"/>
+        <w:rPr>
+          <w:sz w:val="36"/>
+          <w:szCs w:val="36"/>
+          <w:lang w:val="fr-CA"/>
+        </w:rPr>
+      </w:pPr>
+      <w:bookmarkStart w:id="16" w:name="_Toc160031877"/>
+      <w:r>
+        <w:rPr>
+          <w:sz w:val="36"/>
+          <w:szCs w:val="36"/>
+          <w:lang w:val="fr-CA"/>
+        </w:rPr>
+        <w:lastRenderedPageBreak/>
+        <w:t>Clés de lecture</w:t>
+      </w:r>
+      <w:bookmarkEnd w:id="16"/>
+    </w:p>
+    <w:p>
+      <w:pPr>
+        <w:rPr>
+          <w:sz w:val="32"/>
+          <w:szCs w:val="32"/>
+          <w:lang w:val="fr-CA"/>
+        </w:rPr>
+      </w:pPr>
+    </w:p>
+    <w:p>
+      <w:pPr>
         <w:spacing w:line="360" w:lineRule="auto"/>
         <w:rPr>
           <w:sz w:val="28"/>
@@ -3618,16 +3936,43 @@
     </w:p>
     <w:p>
       <w:pPr>
-        <w:pStyle w:val="Titre1"/>
+        <w:pStyle w:val="Heading1"/>
         <w:rPr>
           <w:lang w:val="fr-CA"/>
         </w:rPr>
       </w:pPr>
       <w:bookmarkStart w:id="17" w:name="_Toc160031878"/>
-      <w:r>
-        <w:rPr>
-          <w:lang w:val="fr-CA"/>
-        </w:rPr>
+    </w:p>
+    <w:p>
+      <w:pPr>
+        <w:rPr>
+          <w:lang w:val="fr-CA"/>
+        </w:rPr>
+      </w:pPr>
+    </w:p>
+    <w:p>
+      <w:pPr>
+        <w:rPr>
+          <w:lang w:val="fr-CA"/>
+        </w:rPr>
+      </w:pPr>
+    </w:p>
+    <w:p>
+      <w:pPr>
+        <w:pStyle w:val="Heading1"/>
+        <w:rPr>
+          <w:sz w:val="36"/>
+          <w:szCs w:val="36"/>
+          <w:lang w:val="fr-CA"/>
+        </w:rPr>
+      </w:pPr>
+      <w:r>
+        <w:rPr>
+          <w:sz w:val="36"/>
+          <w:szCs w:val="36"/>
+          <w:lang w:val="fr-CA"/>
+        </w:rPr>
+        <w:lastRenderedPageBreak/>
         <w:t>Exemples d’interfaces</w:t>
       </w:r>
       <w:bookmarkEnd w:id="17"/>
@@ -3657,7 +4002,6 @@
           <w:noProof/>
           <w:lang w:val="fr-CA"/>
         </w:rPr>
-        <w:lastRenderedPageBreak/>
         <w:drawing>
           <wp:inline distT="0" distB="0" distL="0" distR="0" wp14:anchorId="19E3D0A7" wp14:editId="5F7371EF">
             <wp:extent cx="5476875" cy="3086100"/>
@@ -3710,7 +4054,7 @@
     </w:p>
     <w:p>
       <w:pPr>
-        <w:pStyle w:val="Lgende"/>
+        <w:pStyle w:val="Caption"/>
       </w:pPr>
       <w:r>
         <w:t>Figure 1 : écran de d’accueil</w:t>
@@ -3802,7 +4146,7 @@
     </w:p>
     <w:p>
       <w:pPr>
-        <w:pStyle w:val="Lgende"/>
+        <w:pStyle w:val="Caption"/>
       </w:pPr>
       <w:r>
         <w:t>Figure 2 : écran de connexion</w:t>
@@ -3850,7 +4194,6 @@
           <w:szCs w:val="32"/>
           <w:lang w:val="fr-CA"/>
         </w:rPr>
-        <w:lastRenderedPageBreak/>
         <w:drawing>
           <wp:inline distT="0" distB="0" distL="0" distR="0" wp14:anchorId="4E6C8F15" wp14:editId="75B5BF72">
             <wp:extent cx="5476875" cy="3067050"/>
@@ -3903,7 +4246,7 @@
     </w:p>
     <w:p>
       <w:pPr>
-        <w:pStyle w:val="Lgende"/>
+        <w:pStyle w:val="Caption"/>
       </w:pPr>
       <w:r>
         <w:t>Figure 3 : écran d’inscription</w:t>
@@ -4003,7 +4346,7 @@
     </w:p>
     <w:p>
       <w:pPr>
-        <w:pStyle w:val="Lgende"/>
+        <w:pStyle w:val="Caption"/>
       </w:pPr>
       <w:r>
         <w:t>Figure 4 : écran de choix d’abonnement</w:t>
@@ -4050,34 +4393,34 @@
 <w:ftr xmlns:wpc="http://schemas.microsoft.com/office/word/2010/wordprocessingCanvas" xmlns:cx="http://schemas.microsoft.com/office/drawing/2014/chartex" xmlns:cx1="http://schemas.microsoft.com/office/drawing/2015/9/8/chartex" xmlns:cx2="http://schemas.microsoft.com/office/drawing/2015/10/21/chartex" xmlns:cx3="http://schemas.microsoft.com/office/drawing/2016/5/9/chartex" xmlns:cx4="http://schemas.microsoft.com/office/drawing/2016/5/10/chartex" xmlns:cx5="http://schemas.microsoft.com/office/drawing/2016/5/11/chartex" xmlns:cx6="http://schemas.microsoft.com/office/drawing/2016/5/12/chartex" xmlns:cx7="http://schemas.microsoft.com/office/drawing/2016/5/13/chartex" xmlns:cx8="http://schemas.microsoft.com/office/drawing/2016/5/14/chartex" xmlns:mc="http://schemas.openxmlformats.org/markup-compatibility/2006" xmlns:aink="http://schemas.microsoft.com/office/drawing/2016/ink" xmlns:am3d="http://schemas.microsoft.com/office/drawing/2017/model3d" xmlns:o="urn:schemas-microsoft-com:office:office" xmlns:oel="http://schemas.microsoft.com/office/2019/extlst" xmlns:r="http://schemas.openxmlformats.org/officeDocument/2006/relationships" xmlns:m="http://schemas.openxmlformats.org/officeDocument/2006/math" xmlns:v="urn:schemas-microsoft-com:vml" xmlns:wp14="http://schemas.microsoft.com/office/word/2010/wordprocessingDrawing" xmlns:wp="http://schemas.openxmlformats.org/drawingml/2006/wordprocessingDrawing" xmlns:w10="urn:schemas-microsoft-com:office:word" xmlns:w="http://schemas.openxmlformats.org/wordprocessingml/2006/main" xmlns:w14="http://schemas.microsoft.com/office/word/2010/wordml" xmlns:w15="http://schemas.microsoft.com/office/word/2012/wordml" xmlns:w16cex="http://schemas.microsoft.com/office/word/2018/wordml/cex" xmlns:w16cid="http://schemas.microsoft.com/office/word/2016/wordml/cid" xmlns:w16="http://schemas.microsoft.com/office/word/2018/wordml" xmlns:w16sdtdh="http://schemas.microsoft.com/office/word/2020/wordml/sdtdatahash" xmlns:w16se="http://schemas.microsoft.com/office/word/2015/wordml/symex" xmlns:wpg="http://schemas.microsoft.com/office/word/2010/wordprocessingGroup" xmlns:wpi="http://schemas.microsoft.com/office/word/2010/wordprocessingInk" xmlns:wne="http://schemas.microsoft.com/office/word/2006/wordml" xmlns:wps="http://schemas.microsoft.com/office/word/2010/wordprocessingShape" mc:Ignorable="w14 w15 w16se w16cid w16 w16cex w16sdtdh wp14">
   <w:p>
     <w:pPr>
-      <w:pStyle w:val="Pieddepage"/>
+      <w:pStyle w:val="Footer"/>
       <w:framePr w:wrap="none" w:vAnchor="text" w:hAnchor="margin" w:xAlign="right" w:y="1"/>
       <w:rPr>
-        <w:rStyle w:val="Numrodepage"/>
+        <w:rStyle w:val="PageNumber"/>
       </w:rPr>
     </w:pPr>
     <w:r>
       <w:rPr>
-        <w:rStyle w:val="Numrodepage"/>
+        <w:rStyle w:val="PageNumber"/>
       </w:rPr>
       <w:fldChar w:fldCharType="begin"/>
     </w:r>
     <w:r>
       <w:rPr>
-        <w:rStyle w:val="Numrodepage"/>
+        <w:rStyle w:val="PageNumber"/>
       </w:rPr>
       <w:instrText xml:space="preserve">PAGE  </w:instrText>
     </w:r>
     <w:r>
       <w:rPr>
-        <w:rStyle w:val="Numrodepage"/>
+        <w:rStyle w:val="PageNumber"/>
       </w:rPr>
       <w:fldChar w:fldCharType="end"/>
     </w:r>
   </w:p>
   <w:p>
     <w:pPr>
-      <w:pStyle w:val="Pieddepage"/>
+      <w:pStyle w:val="Footer"/>
       <w:ind w:right="360"/>
     </w:pPr>
   </w:p>
@@ -4088,49 +4431,64 @@
 <w:ftr xmlns:wpc="http://schemas.microsoft.com/office/word/2010/wordprocessingCanvas" xmlns:cx="http://schemas.microsoft.com/office/drawing/2014/chartex" xmlns:cx1="http://schemas.microsoft.com/office/drawing/2015/9/8/chartex" xmlns:cx2="http://schemas.microsoft.com/office/drawing/2015/10/21/chartex" xmlns:cx3="http://schemas.microsoft.com/office/drawing/2016/5/9/chartex" xmlns:cx4="http://schemas.microsoft.com/office/drawing/2016/5/10/chartex" xmlns:cx5="http://schemas.microsoft.com/office/drawing/2016/5/11/chartex" xmlns:cx6="http://schemas.microsoft.com/office/drawing/2016/5/12/chartex" xmlns:cx7="http://schemas.microsoft.com/office/drawing/2016/5/13/chartex" xmlns:cx8="http://schemas.microsoft.com/office/drawing/2016/5/14/chartex" xmlns:mc="http://schemas.openxmlformats.org/markup-compatibility/2006" xmlns:aink="http://schemas.microsoft.com/office/drawing/2016/ink" xmlns:am3d="http://schemas.microsoft.com/office/drawing/2017/model3d" xmlns:o="urn:schemas-microsoft-com:office:office" xmlns:oel="http://schemas.microsoft.com/office/2019/extlst" xmlns:r="http://schemas.openxmlformats.org/officeDocument/2006/relationships" xmlns:m="http://schemas.openxmlformats.org/officeDocument/2006/math" xmlns:v="urn:schemas-microsoft-com:vml" xmlns:wp14="http://schemas.microsoft.com/office/word/2010/wordprocessingDrawing" xmlns:wp="http://schemas.openxmlformats.org/drawingml/2006/wordprocessingDrawing" xmlns:w10="urn:schemas-microsoft-com:office:word" xmlns:w="http://schemas.openxmlformats.org/wordprocessingml/2006/main" xmlns:w14="http://schemas.microsoft.com/office/word/2010/wordml" xmlns:w15="http://schemas.microsoft.com/office/word/2012/wordml" xmlns:w16cex="http://schemas.microsoft.com/office/word/2018/wordml/cex" xmlns:w16cid="http://schemas.microsoft.com/office/word/2016/wordml/cid" xmlns:w16="http://schemas.microsoft.com/office/word/2018/wordml" xmlns:w16sdtdh="http://schemas.microsoft.com/office/word/2020/wordml/sdtdatahash" xmlns:w16se="http://schemas.microsoft.com/office/word/2015/wordml/symex" xmlns:wpg="http://schemas.microsoft.com/office/word/2010/wordprocessingGroup" xmlns:wpi="http://schemas.microsoft.com/office/word/2010/wordprocessingInk" xmlns:wne="http://schemas.microsoft.com/office/word/2006/wordml" xmlns:wps="http://schemas.microsoft.com/office/word/2010/wordprocessingShape" mc:Ignorable="w14 w15 w16se w16cid w16 w16cex w16sdtdh wp14">
   <w:p>
     <w:pPr>
-      <w:pStyle w:val="Pieddepage"/>
+      <w:pStyle w:val="Footer"/>
       <w:framePr w:wrap="none" w:vAnchor="text" w:hAnchor="margin" w:xAlign="right" w:y="1"/>
       <w:rPr>
-        <w:rStyle w:val="Numrodepage"/>
+        <w:rStyle w:val="PageNumber"/>
+        <w:sz w:val="28"/>
+        <w:szCs w:val="28"/>
       </w:rPr>
     </w:pPr>
     <w:r>
       <w:rPr>
-        <w:rStyle w:val="Numrodepage"/>
+        <w:rStyle w:val="PageNumber"/>
+        <w:sz w:val="28"/>
+        <w:szCs w:val="28"/>
       </w:rPr>
       <w:fldChar w:fldCharType="begin"/>
     </w:r>
     <w:r>
       <w:rPr>
-        <w:rStyle w:val="Numrodepage"/>
+        <w:rStyle w:val="PageNumber"/>
+        <w:sz w:val="28"/>
+        <w:szCs w:val="28"/>
       </w:rPr>
       <w:instrText xml:space="preserve">PAGE  </w:instrText>
     </w:r>
     <w:r>
       <w:rPr>
-        <w:rStyle w:val="Numrodepage"/>
+        <w:rStyle w:val="PageNumber"/>
+        <w:sz w:val="28"/>
+        <w:szCs w:val="28"/>
       </w:rPr>
       <w:fldChar w:fldCharType="separate"/>
     </w:r>
     <w:r>
       <w:rPr>
-        <w:rStyle w:val="Numrodepage"/>
+        <w:rStyle w:val="PageNumber"/>
         <w:noProof/>
+        <w:sz w:val="28"/>
+        <w:szCs w:val="28"/>
       </w:rPr>
       <w:t>19</w:t>
     </w:r>
     <w:r>
       <w:rPr>
-        <w:rStyle w:val="Numrodepage"/>
+        <w:rStyle w:val="PageNumber"/>
+        <w:sz w:val="28"/>
+        <w:szCs w:val="28"/>
       </w:rPr>
       <w:fldChar w:fldCharType="end"/>
     </w:r>
   </w:p>
   <w:p>
     <w:pPr>
-      <w:pStyle w:val="Pieddepage"/>
+      <w:pStyle w:val="Footer"/>
       <w:ind w:right="360"/>
     </w:pPr>
+    <w:r>
+      <w:ptab w:relativeTo="margin" w:alignment="center" w:leader="none"/>
+    </w:r>
   </w:p>
 </w:ftr>
 </file>
@@ -4687,11 +5045,11 @@
       <w14:ligatures w14:val="none"/>
     </w:rPr>
   </w:style>
-  <w:style w:type="paragraph" w:styleId="Titre1">
+  <w:style w:type="paragraph" w:styleId="Heading1">
     <w:name w:val="heading 1"/>
     <w:basedOn w:val="Normal"/>
     <w:next w:val="Normal"/>
-    <w:link w:val="Titre1Car"/>
+    <w:link w:val="Heading1Char"/>
     <w:uiPriority w:val="9"/>
     <w:qFormat/>
     <w:rsid w:val="00153A68"/>
@@ -4708,13 +5066,13 @@
       <w:szCs w:val="32"/>
     </w:rPr>
   </w:style>
-  <w:style w:type="character" w:default="1" w:styleId="Policepardfaut">
+  <w:style w:type="character" w:default="1" w:styleId="DefaultParagraphFont">
     <w:name w:val="Default Paragraph Font"/>
     <w:uiPriority w:val="1"/>
     <w:semiHidden/>
     <w:unhideWhenUsed/>
   </w:style>
-  <w:style w:type="table" w:default="1" w:styleId="TableauNormal">
+  <w:style w:type="table" w:default="1" w:styleId="TableNormal">
     <w:name w:val="Normal Table"/>
     <w:uiPriority w:val="99"/>
     <w:semiHidden/>
@@ -4729,16 +5087,16 @@
       </w:tblCellMar>
     </w:tblPr>
   </w:style>
-  <w:style w:type="numbering" w:default="1" w:styleId="Aucuneliste">
+  <w:style w:type="numbering" w:default="1" w:styleId="NoList">
     <w:name w:val="No List"/>
     <w:uiPriority w:val="99"/>
     <w:semiHidden/>
     <w:unhideWhenUsed/>
   </w:style>
-  <w:style w:type="paragraph" w:styleId="Pieddepage">
+  <w:style w:type="paragraph" w:styleId="Footer">
     <w:name w:val="footer"/>
     <w:basedOn w:val="Normal"/>
-    <w:link w:val="PieddepageCar"/>
+    <w:link w:val="FooterChar"/>
     <w:uiPriority w:val="99"/>
     <w:unhideWhenUsed/>
     <w:rsid w:val="00DE4AF3"/>
@@ -4749,10 +5107,10 @@
       </w:tabs>
     </w:pPr>
   </w:style>
-  <w:style w:type="character" w:customStyle="1" w:styleId="PieddepageCar">
-    <w:name w:val="Pied de page Car"/>
-    <w:basedOn w:val="Policepardfaut"/>
-    <w:link w:val="Pieddepage"/>
+  <w:style w:type="character" w:customStyle="1" w:styleId="FooterChar">
+    <w:name w:val="Footer Char"/>
+    <w:basedOn w:val="DefaultParagraphFont"/>
+    <w:link w:val="Footer"/>
     <w:uiPriority w:val="99"/>
     <w:rsid w:val="00DE4AF3"/>
     <w:rPr>
@@ -4764,18 +5122,18 @@
       <w14:ligatures w14:val="none"/>
     </w:rPr>
   </w:style>
-  <w:style w:type="character" w:styleId="Numrodepage">
+  <w:style w:type="character" w:styleId="PageNumber">
     <w:name w:val="page number"/>
-    <w:basedOn w:val="Policepardfaut"/>
+    <w:basedOn w:val="DefaultParagraphFont"/>
     <w:uiPriority w:val="99"/>
     <w:semiHidden/>
     <w:unhideWhenUsed/>
     <w:rsid w:val="00DE4AF3"/>
   </w:style>
-  <w:style w:type="character" w:customStyle="1" w:styleId="Titre1Car">
-    <w:name w:val="Titre 1 Car"/>
-    <w:basedOn w:val="Policepardfaut"/>
-    <w:link w:val="Titre1"/>
+  <w:style w:type="character" w:customStyle="1" w:styleId="Heading1Char">
+    <w:name w:val="Heading 1 Char"/>
+    <w:basedOn w:val="DefaultParagraphFont"/>
+    <w:link w:val="Heading1"/>
     <w:uiPriority w:val="9"/>
     <w:rsid w:val="00153A68"/>
     <w:rPr>
@@ -4788,9 +5146,9 @@
       <w14:ligatures w14:val="none"/>
     </w:rPr>
   </w:style>
-  <w:style w:type="paragraph" w:styleId="En-ttedetabledesmatires">
+  <w:style w:type="paragraph" w:styleId="TOCHeading">
     <w:name w:val="TOC Heading"/>
-    <w:basedOn w:val="Titre1"/>
+    <w:basedOn w:val="Heading1"/>
     <w:next w:val="Normal"/>
     <w:uiPriority w:val="39"/>
     <w:unhideWhenUsed/>
@@ -4804,7 +5162,7 @@
       <w:lang w:val="fr-CA" w:eastAsia="fr-CA"/>
     </w:rPr>
   </w:style>
-  <w:style w:type="paragraph" w:styleId="Paragraphedeliste">
+  <w:style w:type="paragraph" w:styleId="ListParagraph">
     <w:name w:val="List Paragraph"/>
     <w:basedOn w:val="Normal"/>
     <w:uiPriority w:val="34"/>
@@ -4815,7 +5173,7 @@
       <w:contextualSpacing/>
     </w:pPr>
   </w:style>
-  <w:style w:type="paragraph" w:styleId="Sansinterligne">
+  <w:style w:type="paragraph" w:styleId="NoSpacing">
     <w:name w:val="No Spacing"/>
     <w:uiPriority w:val="1"/>
     <w:qFormat/>
@@ -4832,7 +5190,7 @@
       <w14:ligatures w14:val="none"/>
     </w:rPr>
   </w:style>
-  <w:style w:type="paragraph" w:styleId="TM1">
+  <w:style w:type="paragraph" w:styleId="TOC1">
     <w:name w:val="toc 1"/>
     <w:basedOn w:val="Normal"/>
     <w:next w:val="Normal"/>
@@ -4844,9 +5202,9 @@
       <w:spacing w:after="100"/>
     </w:pPr>
   </w:style>
-  <w:style w:type="character" w:styleId="Hyperlien">
+  <w:style w:type="character" w:styleId="Hyperlink">
     <w:name w:val="Hyperlink"/>
-    <w:basedOn w:val="Policepardfaut"/>
+    <w:basedOn w:val="DefaultParagraphFont"/>
     <w:uiPriority w:val="99"/>
     <w:unhideWhenUsed/>
     <w:rsid w:val="00887720"/>
@@ -4855,7 +5213,7 @@
       <w:u w:val="single"/>
     </w:rPr>
   </w:style>
-  <w:style w:type="paragraph" w:styleId="Lgende">
+  <w:style w:type="paragraph" w:styleId="Caption">
     <w:name w:val="caption"/>
     <w:basedOn w:val="Normal"/>
     <w:next w:val="Normal"/>
@@ -4872,6 +5230,35 @@
       <w:color w:val="44546A" w:themeColor="text2"/>
       <w:sz w:val="18"/>
       <w:szCs w:val="18"/>
+    </w:rPr>
+  </w:style>
+  <w:style w:type="paragraph" w:styleId="Header">
+    <w:name w:val="header"/>
+    <w:basedOn w:val="Normal"/>
+    <w:link w:val="HeaderChar"/>
+    <w:uiPriority w:val="99"/>
+    <w:unhideWhenUsed/>
+    <w:rsid w:val="00334728"/>
+    <w:pPr>
+      <w:tabs>
+        <w:tab w:val="center" w:pos="4680"/>
+        <w:tab w:val="right" w:pos="9360"/>
+      </w:tabs>
+    </w:pPr>
+  </w:style>
+  <w:style w:type="character" w:customStyle="1" w:styleId="HeaderChar">
+    <w:name w:val="Header Char"/>
+    <w:basedOn w:val="DefaultParagraphFont"/>
+    <w:link w:val="Header"/>
+    <w:uiPriority w:val="99"/>
+    <w:rsid w:val="00334728"/>
+    <w:rPr>
+      <w:rFonts w:eastAsiaTheme="minorEastAsia"/>
+      <w:kern w:val="0"/>
+      <w:sz w:val="24"/>
+      <w:szCs w:val="24"/>
+      <w:lang w:val="fr-FR" w:eastAsia="ja-JP"/>
+      <w14:ligatures w14:val="none"/>
     </w:rPr>
   </w:style>
 </w:styles>

</xml_diff>

<commit_message>
update model logique + document terminer
</commit_message>
<xml_diff>
--- a/Livrable 1.docx
+++ b/Livrable 1.docx
@@ -337,32 +337,32 @@
         <w:spacing w:line="360" w:lineRule="auto"/>
         <w:jc w:val="center"/>
         <w:rPr>
-          <w:lang w:val="en-CA"/>
-        </w:rPr>
-      </w:pPr>
-      <w:r>
-        <w:rPr>
-          <w:lang w:val="en-CA"/>
+          <w:lang w:val="fr-CA"/>
+        </w:rPr>
+      </w:pPr>
+      <w:r>
+        <w:rPr>
+          <w:lang w:val="fr-CA"/>
         </w:rPr>
         <w:t xml:space="preserve">Hamza </w:t>
       </w:r>
       <w:proofErr w:type="spellStart"/>
       <w:r>
         <w:rPr>
-          <w:lang w:val="en-CA"/>
+          <w:lang w:val="fr-CA"/>
         </w:rPr>
         <w:t>Oumeziane</w:t>
       </w:r>
       <w:proofErr w:type="spellEnd"/>
       <w:r>
         <w:rPr>
-          <w:lang w:val="en-CA"/>
+          <w:lang w:val="fr-CA"/>
         </w:rPr>
         <w:t xml:space="preserve">, </w:t>
       </w:r>
       <w:r>
         <w:rPr>
-          <w:lang w:val="en-CA"/>
+          <w:lang w:val="fr-CA"/>
         </w:rPr>
         <w:t>2226562</w:t>
       </w:r>
@@ -524,8 +524,8 @@
         <w:rPr>
           <w:rFonts w:asciiTheme="minorHAnsi" w:eastAsiaTheme="minorEastAsia" w:hAnsiTheme="minorHAnsi" w:cstheme="minorBidi"/>
           <w:color w:val="auto"/>
-          <w:sz w:val="24"/>
-          <w:szCs w:val="24"/>
+          <w:sz w:val="36"/>
+          <w:szCs w:val="36"/>
           <w:lang w:val="fr-FR" w:eastAsia="ja-JP"/>
         </w:rPr>
         <w:id w:val="876818711"/>
@@ -544,8 +544,16 @@
         <w:p>
           <w:pPr>
             <w:pStyle w:val="TOCHeading"/>
+            <w:rPr>
+              <w:sz w:val="44"/>
+              <w:szCs w:val="44"/>
+            </w:rPr>
           </w:pPr>
           <w:r>
+            <w:rPr>
+              <w:sz w:val="44"/>
+              <w:szCs w:val="44"/>
+            </w:rPr>
             <w:t>Table des matières</w:t>
           </w:r>
         </w:p>
@@ -558,26 +566,40 @@
             <w:rPr>
               <w:noProof/>
               <w:kern w:val="2"/>
-              <w:sz w:val="22"/>
-              <w:szCs w:val="22"/>
-              <w:lang w:val="fr-CA" w:eastAsia="fr-CA"/>
+              <w:sz w:val="32"/>
+              <w:szCs w:val="32"/>
+              <w:lang w:val="en-CA" w:eastAsia="en-CA"/>
               <w14:ligatures w14:val="standardContextual"/>
             </w:rPr>
           </w:pPr>
           <w:r>
+            <w:rPr>
+              <w:sz w:val="36"/>
+              <w:szCs w:val="36"/>
+            </w:rPr>
             <w:fldChar w:fldCharType="begin"/>
           </w:r>
           <w:r>
+            <w:rPr>
+              <w:sz w:val="36"/>
+              <w:szCs w:val="36"/>
+            </w:rPr>
             <w:instrText xml:space="preserve"> TOC \o "1-3" \h \z \u </w:instrText>
           </w:r>
           <w:r>
+            <w:rPr>
+              <w:sz w:val="36"/>
+              <w:szCs w:val="36"/>
+            </w:rPr>
             <w:fldChar w:fldCharType="separate"/>
           </w:r>
-          <w:hyperlink w:anchor="_Toc160031871" w:history="1">
+          <w:hyperlink w:anchor="_Toc160827260" w:history="1">
             <w:r>
               <w:rPr>
                 <w:rStyle w:val="Hyperlink"/>
                 <w:noProof/>
+                <w:sz w:val="36"/>
+                <w:szCs w:val="36"/>
                 <w:lang w:val="fr-CA"/>
               </w:rPr>
               <w:t>Description du projet</w:t>
@@ -586,6 +608,8 @@
               <w:rPr>
                 <w:noProof/>
                 <w:webHidden/>
+                <w:sz w:val="36"/>
+                <w:szCs w:val="36"/>
               </w:rPr>
               <w:tab/>
             </w:r>
@@ -593,6 +617,8 @@
               <w:rPr>
                 <w:noProof/>
                 <w:webHidden/>
+                <w:sz w:val="36"/>
+                <w:szCs w:val="36"/>
               </w:rPr>
               <w:fldChar w:fldCharType="begin"/>
             </w:r>
@@ -600,19 +626,25 @@
               <w:rPr>
                 <w:noProof/>
                 <w:webHidden/>
-              </w:rPr>
-              <w:instrText xml:space="preserve"> PAGEREF _Toc160031871 \h </w:instrText>
-            </w:r>
-            <w:r>
-              <w:rPr>
-                <w:noProof/>
-                <w:webHidden/>
-              </w:rPr>
-            </w:r>
-            <w:r>
-              <w:rPr>
-                <w:noProof/>
-                <w:webHidden/>
+                <w:sz w:val="36"/>
+                <w:szCs w:val="36"/>
+              </w:rPr>
+              <w:instrText xml:space="preserve"> PAGEREF _Toc160827260 \h </w:instrText>
+            </w:r>
+            <w:r>
+              <w:rPr>
+                <w:noProof/>
+                <w:webHidden/>
+                <w:sz w:val="36"/>
+                <w:szCs w:val="36"/>
+              </w:rPr>
+            </w:r>
+            <w:r>
+              <w:rPr>
+                <w:noProof/>
+                <w:webHidden/>
+                <w:sz w:val="36"/>
+                <w:szCs w:val="36"/>
               </w:rPr>
               <w:fldChar w:fldCharType="separate"/>
             </w:r>
@@ -620,6 +652,8 @@
               <w:rPr>
                 <w:noProof/>
                 <w:webHidden/>
+                <w:sz w:val="36"/>
+                <w:szCs w:val="36"/>
               </w:rPr>
               <w:t>3</w:t>
             </w:r>
@@ -627,6 +661,8 @@
               <w:rPr>
                 <w:noProof/>
                 <w:webHidden/>
+                <w:sz w:val="36"/>
+                <w:szCs w:val="36"/>
               </w:rPr>
               <w:fldChar w:fldCharType="end"/>
             </w:r>
@@ -641,17 +677,19 @@
             <w:rPr>
               <w:noProof/>
               <w:kern w:val="2"/>
-              <w:sz w:val="22"/>
-              <w:szCs w:val="22"/>
-              <w:lang w:val="fr-CA" w:eastAsia="fr-CA"/>
+              <w:sz w:val="32"/>
+              <w:szCs w:val="32"/>
+              <w:lang w:val="en-CA" w:eastAsia="en-CA"/>
               <w14:ligatures w14:val="standardContextual"/>
             </w:rPr>
           </w:pPr>
-          <w:hyperlink w:anchor="_Toc160031872" w:history="1">
+          <w:hyperlink w:anchor="_Toc160827261" w:history="1">
             <w:r>
               <w:rPr>
                 <w:rStyle w:val="Hyperlink"/>
                 <w:noProof/>
+                <w:sz w:val="36"/>
+                <w:szCs w:val="36"/>
                 <w:lang w:val="fr-CA"/>
               </w:rPr>
               <w:t>Les exigences fonctionnelles</w:t>
@@ -660,6 +698,8 @@
               <w:rPr>
                 <w:noProof/>
                 <w:webHidden/>
+                <w:sz w:val="36"/>
+                <w:szCs w:val="36"/>
               </w:rPr>
               <w:tab/>
             </w:r>
@@ -667,6 +707,8 @@
               <w:rPr>
                 <w:noProof/>
                 <w:webHidden/>
+                <w:sz w:val="36"/>
+                <w:szCs w:val="36"/>
               </w:rPr>
               <w:fldChar w:fldCharType="begin"/>
             </w:r>
@@ -674,19 +716,25 @@
               <w:rPr>
                 <w:noProof/>
                 <w:webHidden/>
-              </w:rPr>
-              <w:instrText xml:space="preserve"> PAGEREF _Toc160031872 \h </w:instrText>
-            </w:r>
-            <w:r>
-              <w:rPr>
-                <w:noProof/>
-                <w:webHidden/>
-              </w:rPr>
-            </w:r>
-            <w:r>
-              <w:rPr>
-                <w:noProof/>
-                <w:webHidden/>
+                <w:sz w:val="36"/>
+                <w:szCs w:val="36"/>
+              </w:rPr>
+              <w:instrText xml:space="preserve"> PAGEREF _Toc160827261 \h </w:instrText>
+            </w:r>
+            <w:r>
+              <w:rPr>
+                <w:noProof/>
+                <w:webHidden/>
+                <w:sz w:val="36"/>
+                <w:szCs w:val="36"/>
+              </w:rPr>
+            </w:r>
+            <w:r>
+              <w:rPr>
+                <w:noProof/>
+                <w:webHidden/>
+                <w:sz w:val="36"/>
+                <w:szCs w:val="36"/>
               </w:rPr>
               <w:fldChar w:fldCharType="separate"/>
             </w:r>
@@ -694,6 +742,8 @@
               <w:rPr>
                 <w:noProof/>
                 <w:webHidden/>
+                <w:sz w:val="36"/>
+                <w:szCs w:val="36"/>
               </w:rPr>
               <w:t>4</w:t>
             </w:r>
@@ -701,6 +751,8 @@
               <w:rPr>
                 <w:noProof/>
                 <w:webHidden/>
+                <w:sz w:val="36"/>
+                <w:szCs w:val="36"/>
               </w:rPr>
               <w:fldChar w:fldCharType="end"/>
             </w:r>
@@ -715,17 +767,19 @@
             <w:rPr>
               <w:noProof/>
               <w:kern w:val="2"/>
-              <w:sz w:val="22"/>
-              <w:szCs w:val="22"/>
-              <w:lang w:val="fr-CA" w:eastAsia="fr-CA"/>
+              <w:sz w:val="32"/>
+              <w:szCs w:val="32"/>
+              <w:lang w:val="en-CA" w:eastAsia="en-CA"/>
               <w14:ligatures w14:val="standardContextual"/>
             </w:rPr>
           </w:pPr>
-          <w:hyperlink w:anchor="_Toc160031873" w:history="1">
+          <w:hyperlink w:anchor="_Toc160827262" w:history="1">
             <w:r>
               <w:rPr>
                 <w:rStyle w:val="Hyperlink"/>
                 <w:noProof/>
+                <w:sz w:val="36"/>
+                <w:szCs w:val="36"/>
                 <w:lang w:val="fr-CA"/>
               </w:rPr>
               <w:t>Les exigences non fonctionnelles</w:t>
@@ -734,6 +788,8 @@
               <w:rPr>
                 <w:noProof/>
                 <w:webHidden/>
+                <w:sz w:val="36"/>
+                <w:szCs w:val="36"/>
               </w:rPr>
               <w:tab/>
             </w:r>
@@ -741,6 +797,8 @@
               <w:rPr>
                 <w:noProof/>
                 <w:webHidden/>
+                <w:sz w:val="36"/>
+                <w:szCs w:val="36"/>
               </w:rPr>
               <w:fldChar w:fldCharType="begin"/>
             </w:r>
@@ -748,19 +806,25 @@
               <w:rPr>
                 <w:noProof/>
                 <w:webHidden/>
-              </w:rPr>
-              <w:instrText xml:space="preserve"> PAGEREF _Toc160031873 \h </w:instrText>
-            </w:r>
-            <w:r>
-              <w:rPr>
-                <w:noProof/>
-                <w:webHidden/>
-              </w:rPr>
-            </w:r>
-            <w:r>
-              <w:rPr>
-                <w:noProof/>
-                <w:webHidden/>
+                <w:sz w:val="36"/>
+                <w:szCs w:val="36"/>
+              </w:rPr>
+              <w:instrText xml:space="preserve"> PAGEREF _Toc160827262 \h </w:instrText>
+            </w:r>
+            <w:r>
+              <w:rPr>
+                <w:noProof/>
+                <w:webHidden/>
+                <w:sz w:val="36"/>
+                <w:szCs w:val="36"/>
+              </w:rPr>
+            </w:r>
+            <w:r>
+              <w:rPr>
+                <w:noProof/>
+                <w:webHidden/>
+                <w:sz w:val="36"/>
+                <w:szCs w:val="36"/>
               </w:rPr>
               <w:fldChar w:fldCharType="separate"/>
             </w:r>
@@ -768,6 +832,8 @@
               <w:rPr>
                 <w:noProof/>
                 <w:webHidden/>
+                <w:sz w:val="36"/>
+                <w:szCs w:val="36"/>
               </w:rPr>
               <w:t>4</w:t>
             </w:r>
@@ -775,6 +841,8 @@
               <w:rPr>
                 <w:noProof/>
                 <w:webHidden/>
+                <w:sz w:val="36"/>
+                <w:szCs w:val="36"/>
               </w:rPr>
               <w:fldChar w:fldCharType="end"/>
             </w:r>
@@ -789,17 +857,19 @@
             <w:rPr>
               <w:noProof/>
               <w:kern w:val="2"/>
-              <w:sz w:val="22"/>
-              <w:szCs w:val="22"/>
-              <w:lang w:val="fr-CA" w:eastAsia="fr-CA"/>
+              <w:sz w:val="32"/>
+              <w:szCs w:val="32"/>
+              <w:lang w:val="en-CA" w:eastAsia="en-CA"/>
               <w14:ligatures w14:val="standardContextual"/>
             </w:rPr>
           </w:pPr>
-          <w:hyperlink w:anchor="_Toc160031874" w:history="1">
+          <w:hyperlink w:anchor="_Toc160827263" w:history="1">
             <w:r>
               <w:rPr>
                 <w:rStyle w:val="Hyperlink"/>
                 <w:noProof/>
+                <w:sz w:val="36"/>
+                <w:szCs w:val="36"/>
                 <w:lang w:val="fr-CA"/>
               </w:rPr>
               <w:t>La portée du projet</w:t>
@@ -808,6 +878,8 @@
               <w:rPr>
                 <w:noProof/>
                 <w:webHidden/>
+                <w:sz w:val="36"/>
+                <w:szCs w:val="36"/>
               </w:rPr>
               <w:tab/>
             </w:r>
@@ -815,6 +887,8 @@
               <w:rPr>
                 <w:noProof/>
                 <w:webHidden/>
+                <w:sz w:val="36"/>
+                <w:szCs w:val="36"/>
               </w:rPr>
               <w:fldChar w:fldCharType="begin"/>
             </w:r>
@@ -822,19 +896,25 @@
               <w:rPr>
                 <w:noProof/>
                 <w:webHidden/>
-              </w:rPr>
-              <w:instrText xml:space="preserve"> PAGEREF _Toc160031874 \h </w:instrText>
-            </w:r>
-            <w:r>
-              <w:rPr>
-                <w:noProof/>
-                <w:webHidden/>
-              </w:rPr>
-            </w:r>
-            <w:r>
-              <w:rPr>
-                <w:noProof/>
-                <w:webHidden/>
+                <w:sz w:val="36"/>
+                <w:szCs w:val="36"/>
+              </w:rPr>
+              <w:instrText xml:space="preserve"> PAGEREF _Toc160827263 \h </w:instrText>
+            </w:r>
+            <w:r>
+              <w:rPr>
+                <w:noProof/>
+                <w:webHidden/>
+                <w:sz w:val="36"/>
+                <w:szCs w:val="36"/>
+              </w:rPr>
+            </w:r>
+            <w:r>
+              <w:rPr>
+                <w:noProof/>
+                <w:webHidden/>
+                <w:sz w:val="36"/>
+                <w:szCs w:val="36"/>
               </w:rPr>
               <w:fldChar w:fldCharType="separate"/>
             </w:r>
@@ -842,6 +922,8 @@
               <w:rPr>
                 <w:noProof/>
                 <w:webHidden/>
+                <w:sz w:val="36"/>
+                <w:szCs w:val="36"/>
               </w:rPr>
               <w:t>4</w:t>
             </w:r>
@@ -849,6 +931,8 @@
               <w:rPr>
                 <w:noProof/>
                 <w:webHidden/>
+                <w:sz w:val="36"/>
+                <w:szCs w:val="36"/>
               </w:rPr>
               <w:fldChar w:fldCharType="end"/>
             </w:r>
@@ -863,17 +947,19 @@
             <w:rPr>
               <w:noProof/>
               <w:kern w:val="2"/>
-              <w:sz w:val="22"/>
-              <w:szCs w:val="22"/>
-              <w:lang w:val="fr-CA" w:eastAsia="fr-CA"/>
+              <w:sz w:val="32"/>
+              <w:szCs w:val="32"/>
+              <w:lang w:val="en-CA" w:eastAsia="en-CA"/>
               <w14:ligatures w14:val="standardContextual"/>
             </w:rPr>
           </w:pPr>
-          <w:hyperlink w:anchor="_Toc160031875" w:history="1">
+          <w:hyperlink w:anchor="_Toc160827264" w:history="1">
             <w:r>
               <w:rPr>
                 <w:rStyle w:val="Hyperlink"/>
                 <w:noProof/>
+                <w:sz w:val="36"/>
+                <w:szCs w:val="36"/>
                 <w:lang w:val="fr-CA"/>
               </w:rPr>
               <w:t>Fonctionnement du site web</w:t>
@@ -882,6 +968,8 @@
               <w:rPr>
                 <w:noProof/>
                 <w:webHidden/>
+                <w:sz w:val="36"/>
+                <w:szCs w:val="36"/>
               </w:rPr>
               <w:tab/>
             </w:r>
@@ -889,6 +977,8 @@
               <w:rPr>
                 <w:noProof/>
                 <w:webHidden/>
+                <w:sz w:val="36"/>
+                <w:szCs w:val="36"/>
               </w:rPr>
               <w:fldChar w:fldCharType="begin"/>
             </w:r>
@@ -896,19 +986,25 @@
               <w:rPr>
                 <w:noProof/>
                 <w:webHidden/>
-              </w:rPr>
-              <w:instrText xml:space="preserve"> PAGEREF _Toc160031875 \h </w:instrText>
-            </w:r>
-            <w:r>
-              <w:rPr>
-                <w:noProof/>
-                <w:webHidden/>
-              </w:rPr>
-            </w:r>
-            <w:r>
-              <w:rPr>
-                <w:noProof/>
-                <w:webHidden/>
+                <w:sz w:val="36"/>
+                <w:szCs w:val="36"/>
+              </w:rPr>
+              <w:instrText xml:space="preserve"> PAGEREF _Toc160827264 \h </w:instrText>
+            </w:r>
+            <w:r>
+              <w:rPr>
+                <w:noProof/>
+                <w:webHidden/>
+                <w:sz w:val="36"/>
+                <w:szCs w:val="36"/>
+              </w:rPr>
+            </w:r>
+            <w:r>
+              <w:rPr>
+                <w:noProof/>
+                <w:webHidden/>
+                <w:sz w:val="36"/>
+                <w:szCs w:val="36"/>
               </w:rPr>
               <w:fldChar w:fldCharType="separate"/>
             </w:r>
@@ -916,6 +1012,8 @@
               <w:rPr>
                 <w:noProof/>
                 <w:webHidden/>
+                <w:sz w:val="36"/>
+                <w:szCs w:val="36"/>
               </w:rPr>
               <w:t>5</w:t>
             </w:r>
@@ -923,6 +1021,8 @@
               <w:rPr>
                 <w:noProof/>
                 <w:webHidden/>
+                <w:sz w:val="36"/>
+                <w:szCs w:val="36"/>
               </w:rPr>
               <w:fldChar w:fldCharType="end"/>
             </w:r>
@@ -937,25 +1037,29 @@
             <w:rPr>
               <w:noProof/>
               <w:kern w:val="2"/>
-              <w:sz w:val="22"/>
-              <w:szCs w:val="22"/>
-              <w:lang w:val="fr-CA" w:eastAsia="fr-CA"/>
+              <w:sz w:val="32"/>
+              <w:szCs w:val="32"/>
+              <w:lang w:val="en-CA" w:eastAsia="en-CA"/>
               <w14:ligatures w14:val="standardContextual"/>
             </w:rPr>
           </w:pPr>
-          <w:hyperlink w:anchor="_Toc160031876" w:history="1">
+          <w:hyperlink w:anchor="_Toc160827265" w:history="1">
             <w:r>
               <w:rPr>
                 <w:rStyle w:val="Hyperlink"/>
                 <w:noProof/>
+                <w:sz w:val="36"/>
+                <w:szCs w:val="36"/>
                 <w:lang w:val="fr-CA"/>
               </w:rPr>
-              <w:t>Modèle de base de données</w:t>
-            </w:r>
-            <w:r>
-              <w:rPr>
-                <w:noProof/>
-                <w:webHidden/>
+              <w:t>Méthodologie de travail en équipe</w:t>
+            </w:r>
+            <w:r>
+              <w:rPr>
+                <w:noProof/>
+                <w:webHidden/>
+                <w:sz w:val="36"/>
+                <w:szCs w:val="36"/>
               </w:rPr>
               <w:tab/>
             </w:r>
@@ -963,6 +1067,8 @@
               <w:rPr>
                 <w:noProof/>
                 <w:webHidden/>
+                <w:sz w:val="36"/>
+                <w:szCs w:val="36"/>
               </w:rPr>
               <w:fldChar w:fldCharType="begin"/>
             </w:r>
@@ -970,19 +1076,25 @@
               <w:rPr>
                 <w:noProof/>
                 <w:webHidden/>
-              </w:rPr>
-              <w:instrText xml:space="preserve"> PAGEREF _Toc160031876 \h </w:instrText>
-            </w:r>
-            <w:r>
-              <w:rPr>
-                <w:noProof/>
-                <w:webHidden/>
-              </w:rPr>
-            </w:r>
-            <w:r>
-              <w:rPr>
-                <w:noProof/>
-                <w:webHidden/>
+                <w:sz w:val="36"/>
+                <w:szCs w:val="36"/>
+              </w:rPr>
+              <w:instrText xml:space="preserve"> PAGEREF _Toc160827265 \h </w:instrText>
+            </w:r>
+            <w:r>
+              <w:rPr>
+                <w:noProof/>
+                <w:webHidden/>
+                <w:sz w:val="36"/>
+                <w:szCs w:val="36"/>
+              </w:rPr>
+            </w:r>
+            <w:r>
+              <w:rPr>
+                <w:noProof/>
+                <w:webHidden/>
+                <w:sz w:val="36"/>
+                <w:szCs w:val="36"/>
               </w:rPr>
               <w:fldChar w:fldCharType="separate"/>
             </w:r>
@@ -990,6 +1102,8 @@
               <w:rPr>
                 <w:noProof/>
                 <w:webHidden/>
+                <w:sz w:val="36"/>
+                <w:szCs w:val="36"/>
               </w:rPr>
               <w:t>6</w:t>
             </w:r>
@@ -997,6 +1111,8 @@
               <w:rPr>
                 <w:noProof/>
                 <w:webHidden/>
+                <w:sz w:val="36"/>
+                <w:szCs w:val="36"/>
               </w:rPr>
               <w:fldChar w:fldCharType="end"/>
             </w:r>
@@ -1011,25 +1127,29 @@
             <w:rPr>
               <w:noProof/>
               <w:kern w:val="2"/>
-              <w:sz w:val="22"/>
-              <w:szCs w:val="22"/>
-              <w:lang w:val="fr-CA" w:eastAsia="fr-CA"/>
+              <w:sz w:val="32"/>
+              <w:szCs w:val="32"/>
+              <w:lang w:val="en-CA" w:eastAsia="en-CA"/>
               <w14:ligatures w14:val="standardContextual"/>
             </w:rPr>
           </w:pPr>
-          <w:hyperlink w:anchor="_Toc160031877" w:history="1">
+          <w:hyperlink w:anchor="_Toc160827266" w:history="1">
             <w:r>
               <w:rPr>
                 <w:rStyle w:val="Hyperlink"/>
                 <w:noProof/>
+                <w:sz w:val="36"/>
+                <w:szCs w:val="36"/>
                 <w:lang w:val="fr-CA"/>
               </w:rPr>
-              <w:t>Clés de lecture</w:t>
-            </w:r>
-            <w:r>
-              <w:rPr>
-                <w:noProof/>
-                <w:webHidden/>
+              <w:t>Modèle de base de données</w:t>
+            </w:r>
+            <w:r>
+              <w:rPr>
+                <w:noProof/>
+                <w:webHidden/>
+                <w:sz w:val="36"/>
+                <w:szCs w:val="36"/>
               </w:rPr>
               <w:tab/>
             </w:r>
@@ -1037,6 +1157,8 @@
               <w:rPr>
                 <w:noProof/>
                 <w:webHidden/>
+                <w:sz w:val="36"/>
+                <w:szCs w:val="36"/>
               </w:rPr>
               <w:fldChar w:fldCharType="begin"/>
             </w:r>
@@ -1044,19 +1166,25 @@
               <w:rPr>
                 <w:noProof/>
                 <w:webHidden/>
-              </w:rPr>
-              <w:instrText xml:space="preserve"> PAGEREF _Toc160031877 \h </w:instrText>
-            </w:r>
-            <w:r>
-              <w:rPr>
-                <w:noProof/>
-                <w:webHidden/>
-              </w:rPr>
-            </w:r>
-            <w:r>
-              <w:rPr>
-                <w:noProof/>
-                <w:webHidden/>
+                <w:sz w:val="36"/>
+                <w:szCs w:val="36"/>
+              </w:rPr>
+              <w:instrText xml:space="preserve"> PAGEREF _Toc160827266 \h </w:instrText>
+            </w:r>
+            <w:r>
+              <w:rPr>
+                <w:noProof/>
+                <w:webHidden/>
+                <w:sz w:val="36"/>
+                <w:szCs w:val="36"/>
+              </w:rPr>
+            </w:r>
+            <w:r>
+              <w:rPr>
+                <w:noProof/>
+                <w:webHidden/>
+                <w:sz w:val="36"/>
+                <w:szCs w:val="36"/>
               </w:rPr>
               <w:fldChar w:fldCharType="separate"/>
             </w:r>
@@ -1064,6 +1192,8 @@
               <w:rPr>
                 <w:noProof/>
                 <w:webHidden/>
+                <w:sz w:val="36"/>
+                <w:szCs w:val="36"/>
               </w:rPr>
               <w:t>7</w:t>
             </w:r>
@@ -1071,6 +1201,8 @@
               <w:rPr>
                 <w:noProof/>
                 <w:webHidden/>
+                <w:sz w:val="36"/>
+                <w:szCs w:val="36"/>
               </w:rPr>
               <w:fldChar w:fldCharType="end"/>
             </w:r>
@@ -1085,25 +1217,209 @@
             <w:rPr>
               <w:noProof/>
               <w:kern w:val="2"/>
-              <w:sz w:val="22"/>
-              <w:szCs w:val="22"/>
-              <w:lang w:val="fr-CA" w:eastAsia="fr-CA"/>
+              <w:sz w:val="32"/>
+              <w:szCs w:val="32"/>
+              <w:lang w:val="en-CA" w:eastAsia="en-CA"/>
               <w14:ligatures w14:val="standardContextual"/>
             </w:rPr>
           </w:pPr>
-          <w:hyperlink w:anchor="_Toc160031878" w:history="1">
+          <w:hyperlink w:anchor="_Toc160827267" w:history="1">
             <w:r>
               <w:rPr>
                 <w:rStyle w:val="Hyperlink"/>
                 <w:noProof/>
+                <w:sz w:val="36"/>
+                <w:szCs w:val="36"/>
                 <w:lang w:val="fr-CA"/>
               </w:rPr>
+              <w:t>Clés de lecture</w:t>
+            </w:r>
+            <w:r>
+              <w:rPr>
+                <w:noProof/>
+                <w:webHidden/>
+                <w:sz w:val="36"/>
+                <w:szCs w:val="36"/>
+              </w:rPr>
+              <w:tab/>
+            </w:r>
+            <w:r>
+              <w:rPr>
+                <w:noProof/>
+                <w:webHidden/>
+                <w:sz w:val="36"/>
+                <w:szCs w:val="36"/>
+              </w:rPr>
+              <w:fldChar w:fldCharType="begin"/>
+            </w:r>
+            <w:r>
+              <w:rPr>
+                <w:noProof/>
+                <w:webHidden/>
+                <w:sz w:val="36"/>
+                <w:szCs w:val="36"/>
+              </w:rPr>
+              <w:instrText xml:space="preserve"> PAGEREF _Toc160827267 \h </w:instrText>
+            </w:r>
+            <w:r>
+              <w:rPr>
+                <w:noProof/>
+                <w:webHidden/>
+                <w:sz w:val="36"/>
+                <w:szCs w:val="36"/>
+              </w:rPr>
+            </w:r>
+            <w:r>
+              <w:rPr>
+                <w:noProof/>
+                <w:webHidden/>
+                <w:sz w:val="36"/>
+                <w:szCs w:val="36"/>
+              </w:rPr>
+              <w:fldChar w:fldCharType="separate"/>
+            </w:r>
+            <w:r>
+              <w:rPr>
+                <w:noProof/>
+                <w:webHidden/>
+                <w:sz w:val="36"/>
+                <w:szCs w:val="36"/>
+              </w:rPr>
+              <w:t>8</w:t>
+            </w:r>
+            <w:r>
+              <w:rPr>
+                <w:noProof/>
+                <w:webHidden/>
+                <w:sz w:val="36"/>
+                <w:szCs w:val="36"/>
+              </w:rPr>
+              <w:fldChar w:fldCharType="end"/>
+            </w:r>
+          </w:hyperlink>
+        </w:p>
+        <w:p>
+          <w:pPr>
+            <w:pStyle w:val="TOC1"/>
+            <w:tabs>
+              <w:tab w:val="right" w:leader="dot" w:pos="8630"/>
+            </w:tabs>
+            <w:rPr>
+              <w:noProof/>
+              <w:kern w:val="2"/>
+              <w:sz w:val="32"/>
+              <w:szCs w:val="32"/>
+              <w:lang w:val="en-CA" w:eastAsia="en-CA"/>
+              <w14:ligatures w14:val="standardContextual"/>
+            </w:rPr>
+          </w:pPr>
+          <w:hyperlink w:anchor="_Toc160827268" w:history="1">
+            <w:r>
+              <w:rPr>
+                <w:rStyle w:val="Hyperlink"/>
+                <w:noProof/>
+                <w:sz w:val="36"/>
+                <w:szCs w:val="36"/>
+                <w:lang w:val="fr-CA"/>
+              </w:rPr>
+              <w:t>Diagramme de cas d’utilisation</w:t>
+            </w:r>
+            <w:r>
+              <w:rPr>
+                <w:noProof/>
+                <w:webHidden/>
+                <w:sz w:val="36"/>
+                <w:szCs w:val="36"/>
+              </w:rPr>
+              <w:tab/>
+            </w:r>
+            <w:r>
+              <w:rPr>
+                <w:noProof/>
+                <w:webHidden/>
+                <w:sz w:val="36"/>
+                <w:szCs w:val="36"/>
+              </w:rPr>
+              <w:fldChar w:fldCharType="begin"/>
+            </w:r>
+            <w:r>
+              <w:rPr>
+                <w:noProof/>
+                <w:webHidden/>
+                <w:sz w:val="36"/>
+                <w:szCs w:val="36"/>
+              </w:rPr>
+              <w:instrText xml:space="preserve"> PAGEREF _Toc160827268 \h </w:instrText>
+            </w:r>
+            <w:r>
+              <w:rPr>
+                <w:noProof/>
+                <w:webHidden/>
+                <w:sz w:val="36"/>
+                <w:szCs w:val="36"/>
+              </w:rPr>
+            </w:r>
+            <w:r>
+              <w:rPr>
+                <w:noProof/>
+                <w:webHidden/>
+                <w:sz w:val="36"/>
+                <w:szCs w:val="36"/>
+              </w:rPr>
+              <w:fldChar w:fldCharType="separate"/>
+            </w:r>
+            <w:r>
+              <w:rPr>
+                <w:noProof/>
+                <w:webHidden/>
+                <w:sz w:val="36"/>
+                <w:szCs w:val="36"/>
+              </w:rPr>
+              <w:t>10</w:t>
+            </w:r>
+            <w:r>
+              <w:rPr>
+                <w:noProof/>
+                <w:webHidden/>
+                <w:sz w:val="36"/>
+                <w:szCs w:val="36"/>
+              </w:rPr>
+              <w:fldChar w:fldCharType="end"/>
+            </w:r>
+          </w:hyperlink>
+        </w:p>
+        <w:p>
+          <w:pPr>
+            <w:pStyle w:val="TOC1"/>
+            <w:tabs>
+              <w:tab w:val="right" w:leader="dot" w:pos="8630"/>
+            </w:tabs>
+            <w:rPr>
+              <w:noProof/>
+              <w:kern w:val="2"/>
+              <w:sz w:val="32"/>
+              <w:szCs w:val="32"/>
+              <w:lang w:val="en-CA" w:eastAsia="en-CA"/>
+              <w14:ligatures w14:val="standardContextual"/>
+            </w:rPr>
+          </w:pPr>
+          <w:hyperlink w:anchor="_Toc160827269" w:history="1">
+            <w:r>
+              <w:rPr>
+                <w:rStyle w:val="Hyperlink"/>
+                <w:noProof/>
+                <w:sz w:val="36"/>
+                <w:szCs w:val="36"/>
+                <w:lang w:val="fr-CA"/>
+              </w:rPr>
               <w:t>Exemples d’interfaces</w:t>
             </w:r>
             <w:r>
               <w:rPr>
                 <w:noProof/>
                 <w:webHidden/>
+                <w:sz w:val="36"/>
+                <w:szCs w:val="36"/>
               </w:rPr>
               <w:tab/>
             </w:r>
@@ -1111,6 +1427,8 @@
               <w:rPr>
                 <w:noProof/>
                 <w:webHidden/>
+                <w:sz w:val="36"/>
+                <w:szCs w:val="36"/>
               </w:rPr>
               <w:fldChar w:fldCharType="begin"/>
             </w:r>
@@ -1118,19 +1436,25 @@
               <w:rPr>
                 <w:noProof/>
                 <w:webHidden/>
-              </w:rPr>
-              <w:instrText xml:space="preserve"> PAGEREF _Toc160031878 \h </w:instrText>
-            </w:r>
-            <w:r>
-              <w:rPr>
-                <w:noProof/>
-                <w:webHidden/>
-              </w:rPr>
-            </w:r>
-            <w:r>
-              <w:rPr>
-                <w:noProof/>
-                <w:webHidden/>
+                <w:sz w:val="36"/>
+                <w:szCs w:val="36"/>
+              </w:rPr>
+              <w:instrText xml:space="preserve"> PAGEREF _Toc160827269 \h </w:instrText>
+            </w:r>
+            <w:r>
+              <w:rPr>
+                <w:noProof/>
+                <w:webHidden/>
+                <w:sz w:val="36"/>
+                <w:szCs w:val="36"/>
+              </w:rPr>
+            </w:r>
+            <w:r>
+              <w:rPr>
+                <w:noProof/>
+                <w:webHidden/>
+                <w:sz w:val="36"/>
+                <w:szCs w:val="36"/>
               </w:rPr>
               <w:fldChar w:fldCharType="separate"/>
             </w:r>
@@ -1138,13 +1462,17 @@
               <w:rPr>
                 <w:noProof/>
                 <w:webHidden/>
-              </w:rPr>
-              <w:t>8</w:t>
-            </w:r>
-            <w:r>
-              <w:rPr>
-                <w:noProof/>
-                <w:webHidden/>
+                <w:sz w:val="36"/>
+                <w:szCs w:val="36"/>
+              </w:rPr>
+              <w:t>11</w:t>
+            </w:r>
+            <w:r>
+              <w:rPr>
+                <w:noProof/>
+                <w:webHidden/>
+                <w:sz w:val="36"/>
+                <w:szCs w:val="36"/>
               </w:rPr>
               <w:fldChar w:fldCharType="end"/>
             </w:r>
@@ -1155,6 +1483,8 @@
             <w:rPr>
               <w:b/>
               <w:bCs/>
+              <w:sz w:val="36"/>
+              <w:szCs w:val="36"/>
             </w:rPr>
             <w:fldChar w:fldCharType="end"/>
           </w:r>
@@ -1312,35 +1642,12 @@
       <w:pPr>
         <w:pStyle w:val="Heading1"/>
         <w:rPr>
-          <w:lang w:val="fr-CA"/>
-        </w:rPr>
-      </w:pPr>
-    </w:p>
-    <w:p>
-      <w:pPr>
-        <w:pStyle w:val="Heading1"/>
-        <w:rPr>
-          <w:lang w:val="fr-CA"/>
-        </w:rPr>
-      </w:pPr>
-    </w:p>
-    <w:p>
-      <w:pPr>
-        <w:rPr>
-          <w:lang w:val="fr-CA"/>
-        </w:rPr>
-      </w:pPr>
-    </w:p>
-    <w:p>
-      <w:pPr>
-        <w:pStyle w:val="Heading1"/>
-        <w:rPr>
           <w:sz w:val="36"/>
           <w:szCs w:val="36"/>
           <w:lang w:val="fr-CA"/>
         </w:rPr>
       </w:pPr>
-      <w:bookmarkStart w:id="10" w:name="_Toc160031871"/>
+      <w:bookmarkStart w:id="10" w:name="_Toc160827260"/>
       <w:r>
         <w:rPr>
           <w:sz w:val="36"/>
@@ -1508,6 +1815,12 @@
         <w:rPr>
           <w:lang w:val="fr-CA"/>
         </w:rPr>
+        <w:t xml:space="preserve"> Energymize</w:t>
+      </w:r>
+      <w:r>
+        <w:rPr>
+          <w:lang w:val="fr-CA"/>
+        </w:rPr>
         <w:t xml:space="preserve"> un site web tout-inclus</w:t>
       </w:r>
       <w:r>
@@ -2089,7 +2402,7 @@
           <w:lang w:val="fr-CA"/>
         </w:rPr>
       </w:pPr>
-      <w:bookmarkStart w:id="11" w:name="_Toc160031872"/>
+      <w:bookmarkStart w:id="11" w:name="_Toc160827261"/>
       <w:r>
         <w:rPr>
           <w:sz w:val="36"/>
@@ -2151,7 +2464,7 @@
           <w:lang w:val="fr-CA"/>
         </w:rPr>
       </w:pPr>
-      <w:bookmarkStart w:id="12" w:name="_Toc160031873"/>
+      <w:bookmarkStart w:id="12" w:name="_Toc160827262"/>
       <w:r>
         <w:rPr>
           <w:sz w:val="36"/>
@@ -2209,7 +2522,7 @@
           <w:lang w:val="fr-CA"/>
         </w:rPr>
       </w:pPr>
-      <w:bookmarkStart w:id="13" w:name="_Toc160031874"/>
+      <w:bookmarkStart w:id="13" w:name="_Toc160827263"/>
       <w:r>
         <w:rPr>
           <w:sz w:val="36"/>
@@ -2278,7 +2591,7 @@
           <w:lang w:val="fr-CA"/>
         </w:rPr>
       </w:pPr>
-      <w:bookmarkStart w:id="14" w:name="_Toc160031875"/>
+      <w:bookmarkStart w:id="14" w:name="_Toc160827264"/>
       <w:r>
         <w:rPr>
           <w:sz w:val="36"/>
@@ -2822,6 +3135,7 @@
           <w:lang w:val="fr-CA"/>
         </w:rPr>
       </w:pPr>
+      <w:bookmarkStart w:id="15" w:name="_Toc160827265"/>
       <w:r>
         <w:rPr>
           <w:sz w:val="36"/>
@@ -2831,6 +3145,7 @@
         <w:lastRenderedPageBreak/>
         <w:t>Méthodologie de travail en équipe</w:t>
       </w:r>
+      <w:bookmarkEnd w:id="15"/>
     </w:p>
     <w:p>
       <w:pPr>
@@ -3001,56 +3316,33 @@
           <w:lang w:val="fr-CA"/>
         </w:rPr>
       </w:pPr>
-      <w:bookmarkStart w:id="15" w:name="_Toc160031876"/>
-      <w:r>
-        <w:rPr>
-          <w:sz w:val="36"/>
-          <w:szCs w:val="36"/>
+      <w:bookmarkStart w:id="16" w:name="_Toc160827266"/>
+      <w:r>
+        <w:rPr>
           <w:lang w:val="fr-CA"/>
         </w:rPr>
         <w:lastRenderedPageBreak/>
-        <w:t>Modèle de base de données</w:t>
-      </w:r>
-      <w:bookmarkEnd w:id="15"/>
-    </w:p>
-    <w:p>
-      <w:pPr>
-        <w:rPr>
-          <w:sz w:val="32"/>
-          <w:szCs w:val="32"/>
-          <w:lang w:val="fr-CA"/>
-        </w:rPr>
-      </w:pPr>
-    </w:p>
-    <w:p>
-      <w:pPr>
-        <w:rPr>
-          <w:sz w:val="32"/>
-          <w:szCs w:val="32"/>
-          <w:lang w:val="fr-CA"/>
-        </w:rPr>
-      </w:pPr>
-    </w:p>
-    <w:p>
-      <w:pPr>
-        <w:rPr>
-          <w:sz w:val="32"/>
-          <w:szCs w:val="32"/>
-          <w:lang w:val="fr-CA"/>
-        </w:rPr>
-      </w:pPr>
-      <w:r>
-        <w:rPr>
-          <w:noProof/>
-          <w:sz w:val="32"/>
-          <w:szCs w:val="32"/>
-          <w:lang w:val="fr-CA"/>
-        </w:rPr>
         <w:drawing>
-          <wp:inline distT="0" distB="0" distL="0" distR="0" wp14:anchorId="32800B92" wp14:editId="5A891BC4">
-            <wp:extent cx="5495925" cy="3762375"/>
-            <wp:effectExtent l="0" t="0" r="9525" b="9525"/>
-            <wp:docPr id="1871162659" name="Picture 1"/>
+          <wp:anchor distT="0" distB="0" distL="114300" distR="114300" simplePos="0" relativeHeight="251658240" behindDoc="0" locked="0" layoutInCell="1" allowOverlap="1" wp14:anchorId="12864098" wp14:editId="79508375">
+            <wp:simplePos x="0" y="0"/>
+            <wp:positionH relativeFrom="page">
+              <wp:align>left</wp:align>
+            </wp:positionH>
+            <wp:positionV relativeFrom="paragraph">
+              <wp:posOffset>533400</wp:posOffset>
+            </wp:positionV>
+            <wp:extent cx="7820264" cy="5019675"/>
+            <wp:effectExtent l="0" t="0" r="9525" b="0"/>
+            <wp:wrapThrough wrapText="bothSides">
+              <wp:wrapPolygon edited="0">
+                <wp:start x="0" y="0"/>
+                <wp:lineTo x="0" y="21477"/>
+                <wp:lineTo x="21574" y="21477"/>
+                <wp:lineTo x="21574" y="0"/>
+                <wp:lineTo x="0" y="0"/>
+              </wp:wrapPolygon>
+            </wp:wrapThrough>
+            <wp:docPr id="756616483" name="Picture 1" descr="A diagram of a computer&#10;&#10;Description automatically generated"/>
             <wp:cNvGraphicFramePr>
               <a:graphicFrameLocks xmlns:a="http://schemas.openxmlformats.org/drawingml/2006/main" noChangeAspect="1"/>
             </wp:cNvGraphicFramePr>
@@ -3058,10 +3350,8 @@
               <a:graphicData uri="http://schemas.openxmlformats.org/drawingml/2006/picture">
                 <pic:pic xmlns:pic="http://schemas.openxmlformats.org/drawingml/2006/picture">
                   <pic:nvPicPr>
-                    <pic:cNvPr id="0" name="Picture 1"/>
-                    <pic:cNvPicPr>
-                      <a:picLocks noChangeAspect="1" noChangeArrowheads="1"/>
-                    </pic:cNvPicPr>
+                    <pic:cNvPr id="756616483" name="Picture 1" descr="A diagram of a computer&#10;&#10;Description automatically generated"/>
+                    <pic:cNvPicPr/>
                   </pic:nvPicPr>
                   <pic:blipFill>
                     <a:blip r:embed="rId10">
@@ -3071,30 +3361,40 @@
                         </a:ext>
                       </a:extLst>
                     </a:blip>
-                    <a:srcRect/>
                     <a:stretch>
                       <a:fillRect/>
                     </a:stretch>
                   </pic:blipFill>
-                  <pic:spPr bwMode="auto">
+                  <pic:spPr>
                     <a:xfrm>
                       <a:off x="0" y="0"/>
-                      <a:ext cx="5495925" cy="3762375"/>
+                      <a:ext cx="7820264" cy="5019675"/>
                     </a:xfrm>
                     <a:prstGeom prst="rect">
                       <a:avLst/>
                     </a:prstGeom>
-                    <a:noFill/>
-                    <a:ln>
-                      <a:noFill/>
-                    </a:ln>
                   </pic:spPr>
                 </pic:pic>
               </a:graphicData>
             </a:graphic>
-          </wp:inline>
+            <wp14:sizeRelH relativeFrom="margin">
+              <wp14:pctWidth>0</wp14:pctWidth>
+            </wp14:sizeRelH>
+            <wp14:sizeRelV relativeFrom="margin">
+              <wp14:pctHeight>0</wp14:pctHeight>
+            </wp14:sizeRelV>
+          </wp:anchor>
         </w:drawing>
       </w:r>
+      <w:r>
+        <w:rPr>
+          <w:sz w:val="36"/>
+          <w:szCs w:val="36"/>
+          <w:lang w:val="fr-CA"/>
+        </w:rPr>
+        <w:t>Modèle de base de données</w:t>
+      </w:r>
+      <w:bookmarkEnd w:id="16"/>
     </w:p>
     <w:p>
       <w:pPr>
@@ -3179,6 +3479,27 @@
     </w:p>
     <w:p>
       <w:pPr>
+        <w:pStyle w:val="Heading1"/>
+        <w:rPr>
+          <w:sz w:val="36"/>
+          <w:szCs w:val="36"/>
+          <w:lang w:val="fr-CA"/>
+        </w:rPr>
+      </w:pPr>
+      <w:bookmarkStart w:id="17" w:name="_Toc160827267"/>
+      <w:r>
+        <w:rPr>
+          <w:sz w:val="36"/>
+          <w:szCs w:val="36"/>
+          <w:lang w:val="fr-CA"/>
+        </w:rPr>
+        <w:lastRenderedPageBreak/>
+        <w:t>Clés de lecture</w:t>
+      </w:r>
+      <w:bookmarkEnd w:id="17"/>
+    </w:p>
+    <w:p>
+      <w:pPr>
         <w:rPr>
           <w:sz w:val="32"/>
           <w:szCs w:val="32"/>
@@ -3188,27 +3509,1265 @@
     </w:p>
     <w:p>
       <w:pPr>
-        <w:rPr>
-          <w:sz w:val="32"/>
-          <w:szCs w:val="32"/>
-          <w:lang w:val="fr-CA"/>
-        </w:rPr>
-      </w:pPr>
-    </w:p>
-    <w:p>
-      <w:pPr>
-        <w:rPr>
-          <w:sz w:val="32"/>
-          <w:szCs w:val="32"/>
-          <w:lang w:val="fr-CA"/>
-        </w:rPr>
-      </w:pPr>
-    </w:p>
-    <w:p>
-      <w:pPr>
-        <w:rPr>
-          <w:sz w:val="32"/>
-          <w:szCs w:val="32"/>
+        <w:spacing w:line="360" w:lineRule="auto"/>
+        <w:rPr>
+          <w:sz w:val="28"/>
+          <w:szCs w:val="28"/>
+          <w:lang w:val="fr-CA"/>
+        </w:rPr>
+      </w:pPr>
+      <w:r>
+        <w:rPr>
+          <w:sz w:val="28"/>
+          <w:szCs w:val="28"/>
+          <w:lang w:val="fr-CA"/>
+        </w:rPr>
+        <w:t xml:space="preserve">Un </w:t>
+      </w:r>
+      <w:r>
+        <w:rPr>
+          <w:sz w:val="28"/>
+          <w:szCs w:val="28"/>
+          <w:highlight w:val="yellow"/>
+          <w:lang w:val="fr-CA"/>
+        </w:rPr>
+        <w:t>client</w:t>
+      </w:r>
+      <w:r>
+        <w:rPr>
+          <w:sz w:val="28"/>
+          <w:szCs w:val="28"/>
+          <w:lang w:val="fr-CA"/>
+        </w:rPr>
+        <w:t xml:space="preserve"> peut posséder un ou plusieurs </w:t>
+      </w:r>
+      <w:r>
+        <w:rPr>
+          <w:sz w:val="28"/>
+          <w:szCs w:val="28"/>
+          <w:highlight w:val="yellow"/>
+          <w:lang w:val="fr-CA"/>
+        </w:rPr>
+        <w:t>programmes d’entrainement</w:t>
+      </w:r>
+    </w:p>
+    <w:p>
+      <w:pPr>
+        <w:spacing w:line="360" w:lineRule="auto"/>
+        <w:rPr>
+          <w:sz w:val="28"/>
+          <w:szCs w:val="28"/>
+          <w:lang w:val="fr-CA"/>
+        </w:rPr>
+      </w:pPr>
+      <w:r>
+        <w:rPr>
+          <w:sz w:val="28"/>
+          <w:szCs w:val="28"/>
+          <w:lang w:val="fr-CA"/>
+        </w:rPr>
+        <w:t xml:space="preserve">Un </w:t>
+      </w:r>
+      <w:r>
+        <w:rPr>
+          <w:sz w:val="28"/>
+          <w:szCs w:val="28"/>
+          <w:highlight w:val="yellow"/>
+          <w:lang w:val="fr-CA"/>
+        </w:rPr>
+        <w:t>programme d’entrainement</w:t>
+      </w:r>
+      <w:r>
+        <w:rPr>
+          <w:sz w:val="28"/>
+          <w:szCs w:val="28"/>
+          <w:lang w:val="fr-CA"/>
+        </w:rPr>
+        <w:t xml:space="preserve"> doit appartenir à un ou plusieurs </w:t>
+      </w:r>
+      <w:r>
+        <w:rPr>
+          <w:sz w:val="28"/>
+          <w:szCs w:val="28"/>
+          <w:highlight w:val="yellow"/>
+          <w:lang w:val="fr-CA"/>
+        </w:rPr>
+        <w:t>clients</w:t>
+      </w:r>
+    </w:p>
+    <w:p>
+      <w:pPr>
+        <w:spacing w:line="360" w:lineRule="auto"/>
+        <w:rPr>
+          <w:sz w:val="28"/>
+          <w:szCs w:val="28"/>
+          <w:lang w:val="fr-CA"/>
+        </w:rPr>
+      </w:pPr>
+    </w:p>
+    <w:p>
+      <w:pPr>
+        <w:spacing w:line="360" w:lineRule="auto"/>
+        <w:rPr>
+          <w:sz w:val="28"/>
+          <w:szCs w:val="28"/>
+          <w:lang w:val="fr-CA"/>
+        </w:rPr>
+      </w:pPr>
+      <w:r>
+        <w:rPr>
+          <w:sz w:val="28"/>
+          <w:szCs w:val="28"/>
+          <w:lang w:val="fr-CA"/>
+        </w:rPr>
+        <w:t xml:space="preserve">Un </w:t>
+      </w:r>
+      <w:r>
+        <w:rPr>
+          <w:sz w:val="28"/>
+          <w:szCs w:val="28"/>
+          <w:highlight w:val="yellow"/>
+          <w:lang w:val="fr-CA"/>
+        </w:rPr>
+        <w:t xml:space="preserve">programme d’entrainement </w:t>
+      </w:r>
+      <w:r>
+        <w:rPr>
+          <w:sz w:val="28"/>
+          <w:szCs w:val="28"/>
+          <w:lang w:val="fr-CA"/>
+        </w:rPr>
+        <w:t xml:space="preserve">doit contenir un ou plusieurs </w:t>
+      </w:r>
+      <w:r>
+        <w:rPr>
+          <w:sz w:val="28"/>
+          <w:szCs w:val="28"/>
+          <w:highlight w:val="yellow"/>
+          <w:lang w:val="fr-CA"/>
+        </w:rPr>
+        <w:t>exercices</w:t>
+      </w:r>
+    </w:p>
+    <w:p>
+      <w:pPr>
+        <w:spacing w:line="360" w:lineRule="auto"/>
+        <w:rPr>
+          <w:sz w:val="28"/>
+          <w:szCs w:val="28"/>
+          <w:highlight w:val="yellow"/>
+          <w:lang w:val="fr-CA"/>
+        </w:rPr>
+      </w:pPr>
+      <w:r>
+        <w:rPr>
+          <w:sz w:val="28"/>
+          <w:szCs w:val="28"/>
+          <w:lang w:val="fr-CA"/>
+        </w:rPr>
+        <w:t xml:space="preserve">Un </w:t>
+      </w:r>
+      <w:r>
+        <w:rPr>
+          <w:sz w:val="28"/>
+          <w:szCs w:val="28"/>
+          <w:highlight w:val="yellow"/>
+          <w:lang w:val="fr-CA"/>
+        </w:rPr>
+        <w:t xml:space="preserve">exercice </w:t>
+      </w:r>
+      <w:r>
+        <w:rPr>
+          <w:sz w:val="28"/>
+          <w:szCs w:val="28"/>
+          <w:lang w:val="fr-CA"/>
+        </w:rPr>
+        <w:t xml:space="preserve">peut figurer dans un ou plusieurs </w:t>
+      </w:r>
+      <w:r>
+        <w:rPr>
+          <w:sz w:val="28"/>
+          <w:szCs w:val="28"/>
+          <w:highlight w:val="yellow"/>
+          <w:lang w:val="fr-CA"/>
+        </w:rPr>
+        <w:t>programmes d’entrainement</w:t>
+      </w:r>
+    </w:p>
+    <w:p>
+      <w:pPr>
+        <w:spacing w:line="360" w:lineRule="auto"/>
+        <w:rPr>
+          <w:sz w:val="28"/>
+          <w:szCs w:val="28"/>
+          <w:lang w:val="fr-CA"/>
+        </w:rPr>
+      </w:pPr>
+    </w:p>
+    <w:p>
+      <w:pPr>
+        <w:spacing w:line="360" w:lineRule="auto"/>
+        <w:rPr>
+          <w:sz w:val="28"/>
+          <w:szCs w:val="28"/>
+          <w:lang w:val="fr-CA"/>
+        </w:rPr>
+      </w:pPr>
+      <w:r>
+        <w:rPr>
+          <w:sz w:val="28"/>
+          <w:szCs w:val="28"/>
+          <w:lang w:val="fr-CA"/>
+        </w:rPr>
+        <w:t xml:space="preserve">Un </w:t>
+      </w:r>
+      <w:r>
+        <w:rPr>
+          <w:sz w:val="28"/>
+          <w:szCs w:val="28"/>
+          <w:highlight w:val="yellow"/>
+          <w:lang w:val="fr-CA"/>
+        </w:rPr>
+        <w:t xml:space="preserve">exercice </w:t>
+      </w:r>
+      <w:r>
+        <w:rPr>
+          <w:sz w:val="28"/>
+          <w:szCs w:val="28"/>
+          <w:lang w:val="fr-CA"/>
+        </w:rPr>
+        <w:t xml:space="preserve">doit être </w:t>
+      </w:r>
+      <w:r>
+        <w:rPr>
+          <w:sz w:val="28"/>
+          <w:szCs w:val="28"/>
+          <w:lang w:val="fr-CA"/>
+        </w:rPr>
+        <w:t>appartenir</w:t>
+      </w:r>
+      <w:r>
+        <w:rPr>
+          <w:sz w:val="28"/>
+          <w:szCs w:val="28"/>
+          <w:lang w:val="fr-CA"/>
+        </w:rPr>
+        <w:t xml:space="preserve"> à un ou plusieurs </w:t>
+      </w:r>
+      <w:r>
+        <w:rPr>
+          <w:sz w:val="28"/>
+          <w:szCs w:val="28"/>
+          <w:highlight w:val="yellow"/>
+          <w:lang w:val="fr-CA"/>
+        </w:rPr>
+        <w:t>sports</w:t>
+      </w:r>
+    </w:p>
+    <w:p>
+      <w:pPr>
+        <w:spacing w:line="360" w:lineRule="auto"/>
+        <w:rPr>
+          <w:sz w:val="28"/>
+          <w:szCs w:val="28"/>
+          <w:lang w:val="fr-CA"/>
+        </w:rPr>
+      </w:pPr>
+      <w:r>
+        <w:rPr>
+          <w:sz w:val="28"/>
+          <w:szCs w:val="28"/>
+          <w:lang w:val="fr-CA"/>
+        </w:rPr>
+        <w:t xml:space="preserve">Un </w:t>
+      </w:r>
+      <w:r>
+        <w:rPr>
+          <w:sz w:val="28"/>
+          <w:szCs w:val="28"/>
+          <w:highlight w:val="yellow"/>
+          <w:lang w:val="fr-CA"/>
+        </w:rPr>
+        <w:t xml:space="preserve">sport </w:t>
+      </w:r>
+      <w:r>
+        <w:rPr>
+          <w:sz w:val="28"/>
+          <w:szCs w:val="28"/>
+          <w:lang w:val="fr-CA"/>
+        </w:rPr>
+        <w:t>doit</w:t>
+      </w:r>
+      <w:r>
+        <w:rPr>
+          <w:sz w:val="28"/>
+          <w:szCs w:val="28"/>
+          <w:lang w:val="fr-CA"/>
+        </w:rPr>
+        <w:t xml:space="preserve"> </w:t>
+      </w:r>
+      <w:r>
+        <w:rPr>
+          <w:sz w:val="28"/>
+          <w:szCs w:val="28"/>
+          <w:lang w:val="fr-CA"/>
+        </w:rPr>
+        <w:t>posséder</w:t>
+      </w:r>
+      <w:r>
+        <w:rPr>
+          <w:sz w:val="28"/>
+          <w:szCs w:val="28"/>
+          <w:lang w:val="fr-CA"/>
+        </w:rPr>
+        <w:t xml:space="preserve"> à un ou plusieurs </w:t>
+      </w:r>
+      <w:r>
+        <w:rPr>
+          <w:sz w:val="28"/>
+          <w:szCs w:val="28"/>
+          <w:highlight w:val="yellow"/>
+          <w:lang w:val="fr-CA"/>
+        </w:rPr>
+        <w:t>exercices</w:t>
+      </w:r>
+    </w:p>
+    <w:p>
+      <w:pPr>
+        <w:spacing w:line="360" w:lineRule="auto"/>
+        <w:rPr>
+          <w:sz w:val="28"/>
+          <w:szCs w:val="28"/>
+          <w:lang w:val="fr-CA"/>
+        </w:rPr>
+      </w:pPr>
+    </w:p>
+    <w:p>
+      <w:pPr>
+        <w:spacing w:line="360" w:lineRule="auto"/>
+        <w:rPr>
+          <w:sz w:val="28"/>
+          <w:szCs w:val="28"/>
+          <w:lang w:val="fr-CA"/>
+        </w:rPr>
+      </w:pPr>
+      <w:r>
+        <w:rPr>
+          <w:sz w:val="28"/>
+          <w:szCs w:val="28"/>
+          <w:lang w:val="fr-CA"/>
+        </w:rPr>
+        <w:t xml:space="preserve">Un </w:t>
+      </w:r>
+      <w:r>
+        <w:rPr>
+          <w:sz w:val="28"/>
+          <w:szCs w:val="28"/>
+          <w:highlight w:val="yellow"/>
+          <w:lang w:val="fr-CA"/>
+        </w:rPr>
+        <w:t xml:space="preserve">sport </w:t>
+      </w:r>
+      <w:r>
+        <w:rPr>
+          <w:sz w:val="28"/>
+          <w:szCs w:val="28"/>
+          <w:lang w:val="fr-CA"/>
+        </w:rPr>
+        <w:t xml:space="preserve">peut </w:t>
+      </w:r>
+      <w:r>
+        <w:rPr>
+          <w:sz w:val="28"/>
+          <w:szCs w:val="28"/>
+          <w:lang w:val="fr-CA"/>
+        </w:rPr>
+        <w:t>posséder</w:t>
+      </w:r>
+      <w:r>
+        <w:rPr>
+          <w:sz w:val="28"/>
+          <w:szCs w:val="28"/>
+          <w:lang w:val="fr-CA"/>
+        </w:rPr>
+        <w:t xml:space="preserve"> un ou plusieurs </w:t>
+      </w:r>
+      <w:r>
+        <w:rPr>
+          <w:sz w:val="28"/>
+          <w:szCs w:val="28"/>
+          <w:highlight w:val="yellow"/>
+          <w:lang w:val="fr-CA"/>
+        </w:rPr>
+        <w:t>postes</w:t>
+      </w:r>
+    </w:p>
+    <w:p>
+      <w:pPr>
+        <w:spacing w:line="360" w:lineRule="auto"/>
+        <w:rPr>
+          <w:sz w:val="28"/>
+          <w:szCs w:val="28"/>
+          <w:lang w:val="fr-CA"/>
+        </w:rPr>
+      </w:pPr>
+      <w:r>
+        <w:rPr>
+          <w:sz w:val="28"/>
+          <w:szCs w:val="28"/>
+          <w:lang w:val="fr-CA"/>
+        </w:rPr>
+        <w:t xml:space="preserve">Un </w:t>
+      </w:r>
+      <w:r>
+        <w:rPr>
+          <w:sz w:val="28"/>
+          <w:szCs w:val="28"/>
+          <w:highlight w:val="yellow"/>
+          <w:lang w:val="fr-CA"/>
+        </w:rPr>
+        <w:t xml:space="preserve">poste </w:t>
+      </w:r>
+      <w:r>
+        <w:rPr>
+          <w:sz w:val="28"/>
+          <w:szCs w:val="28"/>
+          <w:lang w:val="fr-CA"/>
+        </w:rPr>
+        <w:t xml:space="preserve">doit appartenir à un </w:t>
+      </w:r>
+      <w:r>
+        <w:rPr>
+          <w:sz w:val="28"/>
+          <w:szCs w:val="28"/>
+          <w:highlight w:val="yellow"/>
+          <w:lang w:val="fr-CA"/>
+        </w:rPr>
+        <w:t>sport</w:t>
+      </w:r>
+    </w:p>
+    <w:p>
+      <w:pPr>
+        <w:spacing w:line="360" w:lineRule="auto"/>
+        <w:rPr>
+          <w:sz w:val="28"/>
+          <w:szCs w:val="28"/>
+          <w:lang w:val="fr-CA"/>
+        </w:rPr>
+      </w:pPr>
+    </w:p>
+    <w:p>
+      <w:pPr>
+        <w:spacing w:line="360" w:lineRule="auto"/>
+        <w:rPr>
+          <w:sz w:val="28"/>
+          <w:szCs w:val="28"/>
+          <w:lang w:val="fr-CA"/>
+        </w:rPr>
+      </w:pPr>
+      <w:r>
+        <w:rPr>
+          <w:sz w:val="28"/>
+          <w:szCs w:val="28"/>
+          <w:lang w:val="fr-CA"/>
+        </w:rPr>
+        <w:t xml:space="preserve">Un </w:t>
+      </w:r>
+      <w:r>
+        <w:rPr>
+          <w:sz w:val="28"/>
+          <w:szCs w:val="28"/>
+          <w:highlight w:val="yellow"/>
+          <w:lang w:val="fr-CA"/>
+        </w:rPr>
+        <w:t xml:space="preserve">sport </w:t>
+      </w:r>
+      <w:r>
+        <w:rPr>
+          <w:sz w:val="28"/>
+          <w:szCs w:val="28"/>
+          <w:lang w:val="fr-CA"/>
+        </w:rPr>
+        <w:t xml:space="preserve">peut être rattacher à un ou plusieurs </w:t>
+      </w:r>
+      <w:r>
+        <w:rPr>
+          <w:sz w:val="28"/>
+          <w:szCs w:val="28"/>
+          <w:highlight w:val="yellow"/>
+          <w:lang w:val="fr-CA"/>
+        </w:rPr>
+        <w:t>coaches</w:t>
+      </w:r>
+    </w:p>
+    <w:p>
+      <w:pPr>
+        <w:spacing w:line="360" w:lineRule="auto"/>
+        <w:rPr>
+          <w:sz w:val="28"/>
+          <w:szCs w:val="28"/>
+          <w:lang w:val="fr-CA"/>
+        </w:rPr>
+      </w:pPr>
+      <w:r>
+        <w:rPr>
+          <w:sz w:val="28"/>
+          <w:szCs w:val="28"/>
+          <w:lang w:val="fr-CA"/>
+        </w:rPr>
+        <w:t xml:space="preserve">Un </w:t>
+      </w:r>
+      <w:r>
+        <w:rPr>
+          <w:sz w:val="28"/>
+          <w:szCs w:val="28"/>
+          <w:highlight w:val="yellow"/>
+          <w:lang w:val="fr-CA"/>
+        </w:rPr>
+        <w:t xml:space="preserve">coach </w:t>
+      </w:r>
+      <w:r>
+        <w:rPr>
+          <w:sz w:val="28"/>
+          <w:szCs w:val="28"/>
+          <w:lang w:val="fr-CA"/>
+        </w:rPr>
+        <w:t xml:space="preserve">doit être assimile à un ou plusieurs </w:t>
+      </w:r>
+      <w:r>
+        <w:rPr>
+          <w:sz w:val="28"/>
+          <w:szCs w:val="28"/>
+          <w:highlight w:val="yellow"/>
+          <w:lang w:val="fr-CA"/>
+        </w:rPr>
+        <w:t>sports</w:t>
+      </w:r>
+    </w:p>
+    <w:p>
+      <w:pPr>
+        <w:spacing w:line="360" w:lineRule="auto"/>
+        <w:rPr>
+          <w:sz w:val="28"/>
+          <w:szCs w:val="28"/>
+          <w:lang w:val="fr-CA"/>
+        </w:rPr>
+      </w:pPr>
+    </w:p>
+    <w:p>
+      <w:pPr>
+        <w:spacing w:line="360" w:lineRule="auto"/>
+        <w:rPr>
+          <w:sz w:val="28"/>
+          <w:szCs w:val="28"/>
+          <w:lang w:val="fr-CA"/>
+        </w:rPr>
+      </w:pPr>
+      <w:r>
+        <w:rPr>
+          <w:sz w:val="28"/>
+          <w:szCs w:val="28"/>
+          <w:lang w:val="fr-CA"/>
+        </w:rPr>
+        <w:t xml:space="preserve">Un </w:t>
+      </w:r>
+      <w:r>
+        <w:rPr>
+          <w:sz w:val="28"/>
+          <w:szCs w:val="28"/>
+          <w:highlight w:val="yellow"/>
+          <w:lang w:val="fr-CA"/>
+        </w:rPr>
+        <w:t xml:space="preserve">coach </w:t>
+      </w:r>
+      <w:r>
+        <w:rPr>
+          <w:sz w:val="28"/>
+          <w:szCs w:val="28"/>
+          <w:lang w:val="fr-CA"/>
+        </w:rPr>
+        <w:t xml:space="preserve">peut appartenir à un ou plusieurs </w:t>
+      </w:r>
+      <w:r>
+        <w:rPr>
+          <w:sz w:val="28"/>
+          <w:szCs w:val="28"/>
+          <w:highlight w:val="yellow"/>
+          <w:lang w:val="fr-CA"/>
+        </w:rPr>
+        <w:t>clients</w:t>
+      </w:r>
+    </w:p>
+    <w:p>
+      <w:pPr>
+        <w:spacing w:line="360" w:lineRule="auto"/>
+        <w:rPr>
+          <w:sz w:val="28"/>
+          <w:szCs w:val="28"/>
+          <w:lang w:val="fr-CA"/>
+        </w:rPr>
+      </w:pPr>
+      <w:r>
+        <w:rPr>
+          <w:sz w:val="28"/>
+          <w:szCs w:val="28"/>
+          <w:lang w:val="fr-CA"/>
+        </w:rPr>
+        <w:t xml:space="preserve">Un </w:t>
+      </w:r>
+      <w:r>
+        <w:rPr>
+          <w:sz w:val="28"/>
+          <w:szCs w:val="28"/>
+          <w:highlight w:val="yellow"/>
+          <w:lang w:val="fr-CA"/>
+        </w:rPr>
+        <w:t xml:space="preserve">client </w:t>
+      </w:r>
+      <w:r>
+        <w:rPr>
+          <w:sz w:val="28"/>
+          <w:szCs w:val="28"/>
+          <w:lang w:val="fr-CA"/>
+        </w:rPr>
+        <w:t xml:space="preserve">peut </w:t>
+      </w:r>
+      <w:r>
+        <w:rPr>
+          <w:sz w:val="28"/>
+          <w:szCs w:val="28"/>
+          <w:lang w:val="fr-CA"/>
+        </w:rPr>
+        <w:t>avoir</w:t>
+      </w:r>
+      <w:r>
+        <w:rPr>
+          <w:sz w:val="28"/>
+          <w:szCs w:val="28"/>
+          <w:lang w:val="fr-CA"/>
+        </w:rPr>
+        <w:t xml:space="preserve"> un ou plusieurs </w:t>
+      </w:r>
+      <w:proofErr w:type="gramStart"/>
+      <w:r>
+        <w:rPr>
+          <w:sz w:val="28"/>
+          <w:szCs w:val="28"/>
+          <w:highlight w:val="yellow"/>
+          <w:lang w:val="fr-CA"/>
+        </w:rPr>
+        <w:t>coaches</w:t>
+      </w:r>
+      <w:proofErr w:type="gramEnd"/>
+    </w:p>
+    <w:p>
+      <w:pPr>
+        <w:spacing w:line="360" w:lineRule="auto"/>
+        <w:rPr>
+          <w:sz w:val="28"/>
+          <w:szCs w:val="28"/>
+          <w:lang w:val="fr-CA"/>
+        </w:rPr>
+      </w:pPr>
+    </w:p>
+    <w:p>
+      <w:pPr>
+        <w:spacing w:line="360" w:lineRule="auto"/>
+        <w:rPr>
+          <w:sz w:val="28"/>
+          <w:szCs w:val="28"/>
+          <w:lang w:val="fr-CA"/>
+        </w:rPr>
+      </w:pPr>
+      <w:r>
+        <w:rPr>
+          <w:sz w:val="28"/>
+          <w:szCs w:val="28"/>
+          <w:lang w:val="fr-CA"/>
+        </w:rPr>
+        <w:t xml:space="preserve">Un </w:t>
+      </w:r>
+      <w:r>
+        <w:rPr>
+          <w:sz w:val="28"/>
+          <w:szCs w:val="28"/>
+          <w:highlight w:val="yellow"/>
+          <w:lang w:val="fr-CA"/>
+        </w:rPr>
+        <w:t xml:space="preserve">client </w:t>
+      </w:r>
+      <w:r>
+        <w:rPr>
+          <w:sz w:val="28"/>
+          <w:szCs w:val="28"/>
+          <w:lang w:val="fr-CA"/>
+        </w:rPr>
+        <w:t xml:space="preserve">peut posséder une ou plusieurs </w:t>
+      </w:r>
+      <w:r>
+        <w:rPr>
+          <w:sz w:val="28"/>
+          <w:szCs w:val="28"/>
+          <w:highlight w:val="yellow"/>
+          <w:lang w:val="fr-CA"/>
+        </w:rPr>
+        <w:t>diètes</w:t>
+      </w:r>
+    </w:p>
+    <w:p>
+      <w:pPr>
+        <w:spacing w:line="360" w:lineRule="auto"/>
+        <w:rPr>
+          <w:sz w:val="28"/>
+          <w:szCs w:val="28"/>
+          <w:lang w:val="fr-CA"/>
+        </w:rPr>
+      </w:pPr>
+      <w:r>
+        <w:rPr>
+          <w:sz w:val="28"/>
+          <w:szCs w:val="28"/>
+          <w:lang w:val="fr-CA"/>
+        </w:rPr>
+        <w:t xml:space="preserve">Une </w:t>
+      </w:r>
+      <w:r>
+        <w:rPr>
+          <w:sz w:val="28"/>
+          <w:szCs w:val="28"/>
+          <w:highlight w:val="yellow"/>
+          <w:lang w:val="fr-CA"/>
+        </w:rPr>
+        <w:t xml:space="preserve">diète </w:t>
+      </w:r>
+      <w:r>
+        <w:rPr>
+          <w:sz w:val="28"/>
+          <w:szCs w:val="28"/>
+          <w:lang w:val="fr-CA"/>
+        </w:rPr>
+        <w:t xml:space="preserve">doit appartenir à un ou plusieurs </w:t>
+      </w:r>
+      <w:r>
+        <w:rPr>
+          <w:sz w:val="28"/>
+          <w:szCs w:val="28"/>
+          <w:highlight w:val="yellow"/>
+          <w:lang w:val="fr-CA"/>
+        </w:rPr>
+        <w:t>clients</w:t>
+      </w:r>
+    </w:p>
+    <w:p>
+      <w:pPr>
+        <w:spacing w:line="360" w:lineRule="auto"/>
+        <w:rPr>
+          <w:sz w:val="28"/>
+          <w:szCs w:val="28"/>
+          <w:lang w:val="fr-CA"/>
+        </w:rPr>
+      </w:pPr>
+    </w:p>
+    <w:p>
+      <w:pPr>
+        <w:spacing w:line="360" w:lineRule="auto"/>
+        <w:rPr>
+          <w:sz w:val="28"/>
+          <w:szCs w:val="28"/>
+          <w:lang w:val="fr-CA"/>
+        </w:rPr>
+      </w:pPr>
+      <w:r>
+        <w:rPr>
+          <w:sz w:val="28"/>
+          <w:szCs w:val="28"/>
+          <w:lang w:val="fr-CA"/>
+        </w:rPr>
+        <w:t xml:space="preserve">Un </w:t>
+      </w:r>
+      <w:r>
+        <w:rPr>
+          <w:sz w:val="28"/>
+          <w:szCs w:val="28"/>
+          <w:highlight w:val="yellow"/>
+          <w:lang w:val="fr-CA"/>
+        </w:rPr>
+        <w:t xml:space="preserve">client </w:t>
+      </w:r>
+      <w:r>
+        <w:rPr>
+          <w:sz w:val="28"/>
+          <w:szCs w:val="28"/>
+          <w:lang w:val="fr-CA"/>
+        </w:rPr>
+        <w:t xml:space="preserve">doit posséder un </w:t>
+      </w:r>
+      <w:r>
+        <w:rPr>
+          <w:sz w:val="28"/>
+          <w:szCs w:val="28"/>
+          <w:highlight w:val="yellow"/>
+          <w:lang w:val="fr-CA"/>
+        </w:rPr>
+        <w:t>abonnement</w:t>
+      </w:r>
+    </w:p>
+    <w:p>
+      <w:pPr>
+        <w:spacing w:line="360" w:lineRule="auto"/>
+        <w:rPr>
+          <w:sz w:val="28"/>
+          <w:szCs w:val="28"/>
+          <w:lang w:val="fr-CA"/>
+        </w:rPr>
+      </w:pPr>
+      <w:r>
+        <w:rPr>
+          <w:sz w:val="28"/>
+          <w:szCs w:val="28"/>
+          <w:lang w:val="fr-CA"/>
+        </w:rPr>
+        <w:t xml:space="preserve">Un </w:t>
+      </w:r>
+      <w:r>
+        <w:rPr>
+          <w:sz w:val="28"/>
+          <w:szCs w:val="28"/>
+          <w:highlight w:val="yellow"/>
+          <w:lang w:val="fr-CA"/>
+        </w:rPr>
+        <w:t xml:space="preserve">abonnement </w:t>
+      </w:r>
+      <w:r>
+        <w:rPr>
+          <w:sz w:val="28"/>
+          <w:szCs w:val="28"/>
+          <w:lang w:val="fr-CA"/>
+        </w:rPr>
+        <w:t xml:space="preserve">peut appartenir à un ou plusieurs </w:t>
+      </w:r>
+      <w:r>
+        <w:rPr>
+          <w:sz w:val="28"/>
+          <w:szCs w:val="28"/>
+          <w:highlight w:val="yellow"/>
+          <w:lang w:val="fr-CA"/>
+        </w:rPr>
+        <w:t>clients</w:t>
+      </w:r>
+    </w:p>
+    <w:p>
+      <w:pPr>
+        <w:spacing w:line="360" w:lineRule="auto"/>
+        <w:rPr>
+          <w:sz w:val="28"/>
+          <w:szCs w:val="28"/>
+          <w:lang w:val="fr-CA"/>
+        </w:rPr>
+      </w:pPr>
+      <w:r>
+        <w:rPr>
+          <w:sz w:val="28"/>
+          <w:szCs w:val="28"/>
+          <w:lang w:val="fr-CA"/>
+        </w:rPr>
+        <w:lastRenderedPageBreak/>
+        <w:t xml:space="preserve">Un </w:t>
+      </w:r>
+      <w:r>
+        <w:rPr>
+          <w:sz w:val="28"/>
+          <w:szCs w:val="28"/>
+          <w:highlight w:val="yellow"/>
+          <w:lang w:val="fr-CA"/>
+        </w:rPr>
+        <w:t>client</w:t>
+      </w:r>
+      <w:r>
+        <w:rPr>
+          <w:sz w:val="28"/>
+          <w:szCs w:val="28"/>
+          <w:lang w:val="fr-CA"/>
+        </w:rPr>
+        <w:t xml:space="preserve"> peut posséder un ou plusieurs </w:t>
+      </w:r>
+      <w:r>
+        <w:rPr>
+          <w:sz w:val="28"/>
+          <w:szCs w:val="28"/>
+          <w:highlight w:val="yellow"/>
+          <w:lang w:val="fr-CA"/>
+        </w:rPr>
+        <w:t>progrès d’entrainements</w:t>
+      </w:r>
+    </w:p>
+    <w:p>
+      <w:pPr>
+        <w:spacing w:line="360" w:lineRule="auto"/>
+        <w:rPr>
+          <w:sz w:val="28"/>
+          <w:szCs w:val="28"/>
+          <w:lang w:val="fr-CA"/>
+        </w:rPr>
+      </w:pPr>
+      <w:r>
+        <w:rPr>
+          <w:sz w:val="28"/>
+          <w:szCs w:val="28"/>
+          <w:lang w:val="fr-CA"/>
+        </w:rPr>
+        <w:t xml:space="preserve">Un </w:t>
+      </w:r>
+      <w:r>
+        <w:rPr>
+          <w:sz w:val="28"/>
+          <w:szCs w:val="28"/>
+          <w:highlight w:val="yellow"/>
+          <w:lang w:val="fr-CA"/>
+        </w:rPr>
+        <w:t xml:space="preserve">progrès d’entrainement </w:t>
+      </w:r>
+      <w:r>
+        <w:rPr>
+          <w:sz w:val="28"/>
+          <w:szCs w:val="28"/>
+          <w:lang w:val="fr-CA"/>
+        </w:rPr>
+        <w:t xml:space="preserve">doit appartenir à un </w:t>
+      </w:r>
+      <w:r>
+        <w:rPr>
+          <w:sz w:val="28"/>
+          <w:szCs w:val="28"/>
+          <w:highlight w:val="yellow"/>
+          <w:lang w:val="fr-CA"/>
+        </w:rPr>
+        <w:t>client</w:t>
+      </w:r>
+    </w:p>
+    <w:p>
+      <w:pPr>
+        <w:spacing w:line="360" w:lineRule="auto"/>
+        <w:rPr>
+          <w:sz w:val="28"/>
+          <w:szCs w:val="28"/>
+          <w:lang w:val="fr-CA"/>
+        </w:rPr>
+      </w:pPr>
+    </w:p>
+    <w:p>
+      <w:pPr>
+        <w:spacing w:line="360" w:lineRule="auto"/>
+        <w:rPr>
+          <w:sz w:val="28"/>
+          <w:szCs w:val="28"/>
+          <w:lang w:val="fr-CA"/>
+        </w:rPr>
+      </w:pPr>
+      <w:r>
+        <w:rPr>
+          <w:sz w:val="28"/>
+          <w:szCs w:val="28"/>
+          <w:lang w:val="fr-CA"/>
+        </w:rPr>
+        <w:t xml:space="preserve">Un </w:t>
+      </w:r>
+      <w:r>
+        <w:rPr>
+          <w:sz w:val="28"/>
+          <w:szCs w:val="28"/>
+          <w:highlight w:val="yellow"/>
+          <w:lang w:val="fr-CA"/>
+        </w:rPr>
+        <w:t xml:space="preserve">progrès d’entrainement </w:t>
+      </w:r>
+      <w:r>
+        <w:rPr>
+          <w:sz w:val="28"/>
+          <w:szCs w:val="28"/>
+          <w:lang w:val="fr-CA"/>
+        </w:rPr>
+        <w:t xml:space="preserve">peut appartenir à un </w:t>
+      </w:r>
+      <w:r>
+        <w:rPr>
+          <w:sz w:val="28"/>
+          <w:szCs w:val="28"/>
+          <w:highlight w:val="yellow"/>
+          <w:lang w:val="fr-CA"/>
+        </w:rPr>
+        <w:t xml:space="preserve">programme </w:t>
+      </w:r>
+      <w:r>
+        <w:rPr>
+          <w:sz w:val="28"/>
+          <w:szCs w:val="28"/>
+          <w:lang w:val="fr-CA"/>
+        </w:rPr>
+        <w:t>d</w:t>
+      </w:r>
+      <w:r>
+        <w:rPr>
+          <w:sz w:val="28"/>
+          <w:szCs w:val="28"/>
+          <w:highlight w:val="yellow"/>
+          <w:lang w:val="fr-CA"/>
+        </w:rPr>
+        <w:t>’entraînement</w:t>
+      </w:r>
+    </w:p>
+    <w:p>
+      <w:pPr>
+        <w:spacing w:line="360" w:lineRule="auto"/>
+        <w:rPr>
+          <w:sz w:val="28"/>
+          <w:szCs w:val="28"/>
+          <w:highlight w:val="yellow"/>
+          <w:lang w:val="fr-CA"/>
+        </w:rPr>
+      </w:pPr>
+      <w:r>
+        <w:rPr>
+          <w:sz w:val="28"/>
+          <w:szCs w:val="28"/>
+          <w:lang w:val="fr-CA"/>
+        </w:rPr>
+        <w:t xml:space="preserve">Un </w:t>
+      </w:r>
+      <w:r>
+        <w:rPr>
+          <w:sz w:val="28"/>
+          <w:szCs w:val="28"/>
+          <w:highlight w:val="yellow"/>
+          <w:lang w:val="fr-CA"/>
+        </w:rPr>
+        <w:t>programme d’entraineme</w:t>
+      </w:r>
+      <w:r>
+        <w:rPr>
+          <w:sz w:val="28"/>
+          <w:szCs w:val="28"/>
+          <w:lang w:val="fr-CA"/>
+        </w:rPr>
+        <w:t>nt peut appartenir à</w:t>
+      </w:r>
+      <w:r>
+        <w:rPr>
+          <w:sz w:val="28"/>
+          <w:szCs w:val="28"/>
+          <w:highlight w:val="yellow"/>
+          <w:lang w:val="fr-CA"/>
+        </w:rPr>
+        <w:t xml:space="preserve"> un progrès d’entrainement</w:t>
+      </w:r>
+    </w:p>
+    <w:p>
+      <w:pPr>
+        <w:pStyle w:val="Heading1"/>
+        <w:rPr>
+          <w:lang w:val="fr-CA"/>
+        </w:rPr>
+      </w:pPr>
+    </w:p>
+    <w:p>
+      <w:pPr>
+        <w:rPr>
+          <w:lang w:val="fr-CA"/>
+        </w:rPr>
+      </w:pPr>
+    </w:p>
+    <w:p>
+      <w:pPr>
+        <w:rPr>
+          <w:lang w:val="fr-CA"/>
+        </w:rPr>
+      </w:pPr>
+    </w:p>
+    <w:p>
+      <w:pPr>
+        <w:rPr>
+          <w:lang w:val="fr-CA"/>
+        </w:rPr>
+      </w:pPr>
+    </w:p>
+    <w:p>
+      <w:pPr>
+        <w:rPr>
+          <w:lang w:val="fr-CA"/>
+        </w:rPr>
+      </w:pPr>
+    </w:p>
+    <w:p>
+      <w:pPr>
+        <w:rPr>
+          <w:lang w:val="fr-CA"/>
+        </w:rPr>
+      </w:pPr>
+    </w:p>
+    <w:p>
+      <w:pPr>
+        <w:rPr>
+          <w:lang w:val="fr-CA"/>
+        </w:rPr>
+      </w:pPr>
+    </w:p>
+    <w:p>
+      <w:pPr>
+        <w:rPr>
+          <w:lang w:val="fr-CA"/>
+        </w:rPr>
+      </w:pPr>
+    </w:p>
+    <w:p>
+      <w:pPr>
+        <w:rPr>
+          <w:lang w:val="fr-CA"/>
+        </w:rPr>
+      </w:pPr>
+    </w:p>
+    <w:p>
+      <w:pPr>
+        <w:rPr>
+          <w:lang w:val="fr-CA"/>
+        </w:rPr>
+      </w:pPr>
+    </w:p>
+    <w:p>
+      <w:pPr>
+        <w:rPr>
+          <w:lang w:val="fr-CA"/>
+        </w:rPr>
+      </w:pPr>
+    </w:p>
+    <w:p>
+      <w:pPr>
+        <w:rPr>
+          <w:lang w:val="fr-CA"/>
+        </w:rPr>
+      </w:pPr>
+    </w:p>
+    <w:p>
+      <w:pPr>
+        <w:rPr>
+          <w:lang w:val="fr-CA"/>
+        </w:rPr>
+      </w:pPr>
+    </w:p>
+    <w:p>
+      <w:pPr>
+        <w:rPr>
+          <w:lang w:val="fr-CA"/>
+        </w:rPr>
+      </w:pPr>
+    </w:p>
+    <w:p>
+      <w:pPr>
+        <w:rPr>
+          <w:lang w:val="fr-CA"/>
+        </w:rPr>
+      </w:pPr>
+    </w:p>
+    <w:p>
+      <w:pPr>
+        <w:rPr>
+          <w:lang w:val="fr-CA"/>
+        </w:rPr>
+      </w:pPr>
+    </w:p>
+    <w:p>
+      <w:pPr>
+        <w:rPr>
+          <w:lang w:val="fr-CA"/>
+        </w:rPr>
+      </w:pPr>
+    </w:p>
+    <w:p>
+      <w:pPr>
+        <w:rPr>
+          <w:lang w:val="fr-CA"/>
+        </w:rPr>
+      </w:pPr>
+    </w:p>
+    <w:p>
+      <w:pPr>
+        <w:rPr>
+          <w:lang w:val="fr-CA"/>
+        </w:rPr>
+      </w:pPr>
+    </w:p>
+    <w:p>
+      <w:pPr>
+        <w:rPr>
+          <w:lang w:val="fr-CA"/>
+        </w:rPr>
+      </w:pPr>
+    </w:p>
+    <w:p>
+      <w:pPr>
+        <w:rPr>
+          <w:lang w:val="fr-CA"/>
+        </w:rPr>
+      </w:pPr>
+    </w:p>
+    <w:p>
+      <w:pPr>
+        <w:rPr>
+          <w:lang w:val="fr-CA"/>
+        </w:rPr>
+      </w:pPr>
+    </w:p>
+    <w:p>
+      <w:pPr>
+        <w:rPr>
+          <w:lang w:val="fr-CA"/>
+        </w:rPr>
+      </w:pPr>
+    </w:p>
+    <w:p>
+      <w:pPr>
+        <w:rPr>
+          <w:lang w:val="fr-CA"/>
+        </w:rPr>
+      </w:pPr>
+    </w:p>
+    <w:p>
+      <w:pPr>
+        <w:rPr>
+          <w:lang w:val="fr-CA"/>
+        </w:rPr>
+      </w:pPr>
+    </w:p>
+    <w:p>
+      <w:pPr>
+        <w:rPr>
+          <w:lang w:val="fr-CA"/>
+        </w:rPr>
+      </w:pPr>
+    </w:p>
+    <w:p>
+      <w:pPr>
+        <w:rPr>
+          <w:lang w:val="fr-CA"/>
+        </w:rPr>
+      </w:pPr>
+    </w:p>
+    <w:p>
+      <w:pPr>
+        <w:rPr>
+          <w:lang w:val="fr-CA"/>
+        </w:rPr>
+      </w:pPr>
+    </w:p>
+    <w:p>
+      <w:pPr>
+        <w:rPr>
+          <w:lang w:val="fr-CA"/>
+        </w:rPr>
+      </w:pPr>
+    </w:p>
+    <w:p>
+      <w:pPr>
+        <w:rPr>
           <w:lang w:val="fr-CA"/>
         </w:rPr>
       </w:pPr>
@@ -3222,726 +4781,204 @@
           <w:lang w:val="fr-CA"/>
         </w:rPr>
       </w:pPr>
-      <w:bookmarkStart w:id="16" w:name="_Toc160031877"/>
+      <w:bookmarkStart w:id="18" w:name="_Toc160827268"/>
+      <w:r>
+        <w:rPr>
+          <w:lang w:val="fr-CA"/>
+        </w:rPr>
+        <w:lastRenderedPageBreak/>
+        <w:drawing>
+          <wp:anchor distT="0" distB="0" distL="114300" distR="114300" simplePos="0" relativeHeight="251659264" behindDoc="0" locked="0" layoutInCell="1" allowOverlap="1" wp14:anchorId="1C957ED8" wp14:editId="01ADAC34">
+            <wp:simplePos x="0" y="0"/>
+            <wp:positionH relativeFrom="margin">
+              <wp:posOffset>-1105535</wp:posOffset>
+            </wp:positionH>
+            <wp:positionV relativeFrom="paragraph">
+              <wp:posOffset>438150</wp:posOffset>
+            </wp:positionV>
+            <wp:extent cx="7705725" cy="5808345"/>
+            <wp:effectExtent l="0" t="0" r="9525" b="1905"/>
+            <wp:wrapThrough wrapText="bothSides">
+              <wp:wrapPolygon edited="0">
+                <wp:start x="0" y="0"/>
+                <wp:lineTo x="0" y="21536"/>
+                <wp:lineTo x="21573" y="21536"/>
+                <wp:lineTo x="21573" y="0"/>
+                <wp:lineTo x="0" y="0"/>
+              </wp:wrapPolygon>
+            </wp:wrapThrough>
+            <wp:docPr id="152381131" name="Picture 1" descr="A diagram of a company&#10;&#10;Description automatically generated with medium confidence"/>
+            <wp:cNvGraphicFramePr>
+              <a:graphicFrameLocks xmlns:a="http://schemas.openxmlformats.org/drawingml/2006/main" noChangeAspect="1"/>
+            </wp:cNvGraphicFramePr>
+            <a:graphic xmlns:a="http://schemas.openxmlformats.org/drawingml/2006/main">
+              <a:graphicData uri="http://schemas.openxmlformats.org/drawingml/2006/picture">
+                <pic:pic xmlns:pic="http://schemas.openxmlformats.org/drawingml/2006/picture">
+                  <pic:nvPicPr>
+                    <pic:cNvPr id="152381131" name="Picture 1" descr="A diagram of a company&#10;&#10;Description automatically generated with medium confidence"/>
+                    <pic:cNvPicPr/>
+                  </pic:nvPicPr>
+                  <pic:blipFill>
+                    <a:blip r:embed="rId11">
+                      <a:extLst>
+                        <a:ext uri="{28A0092B-C50C-407E-A947-70E740481C1C}">
+                          <a14:useLocalDpi xmlns:a14="http://schemas.microsoft.com/office/drawing/2010/main" val="0"/>
+                        </a:ext>
+                      </a:extLst>
+                    </a:blip>
+                    <a:stretch>
+                      <a:fillRect/>
+                    </a:stretch>
+                  </pic:blipFill>
+                  <pic:spPr>
+                    <a:xfrm>
+                      <a:off x="0" y="0"/>
+                      <a:ext cx="7705725" cy="5808345"/>
+                    </a:xfrm>
+                    <a:prstGeom prst="rect">
+                      <a:avLst/>
+                    </a:prstGeom>
+                  </pic:spPr>
+                </pic:pic>
+              </a:graphicData>
+            </a:graphic>
+            <wp14:sizeRelH relativeFrom="margin">
+              <wp14:pctWidth>0</wp14:pctWidth>
+            </wp14:sizeRelH>
+            <wp14:sizeRelV relativeFrom="margin">
+              <wp14:pctHeight>0</wp14:pctHeight>
+            </wp14:sizeRelV>
+          </wp:anchor>
+        </w:drawing>
+      </w:r>
       <w:r>
         <w:rPr>
           <w:sz w:val="36"/>
           <w:szCs w:val="36"/>
           <w:lang w:val="fr-CA"/>
         </w:rPr>
-        <w:lastRenderedPageBreak/>
-        <w:t>Clés de lecture</w:t>
-      </w:r>
-      <w:bookmarkEnd w:id="16"/>
-    </w:p>
-    <w:p>
-      <w:pPr>
-        <w:rPr>
-          <w:sz w:val="32"/>
-          <w:szCs w:val="32"/>
-          <w:lang w:val="fr-CA"/>
-        </w:rPr>
-      </w:pPr>
-    </w:p>
-    <w:p>
-      <w:pPr>
-        <w:spacing w:line="360" w:lineRule="auto"/>
-        <w:rPr>
-          <w:sz w:val="28"/>
-          <w:szCs w:val="28"/>
-          <w:lang w:val="fr-CA"/>
-        </w:rPr>
-      </w:pPr>
-      <w:r>
-        <w:rPr>
-          <w:sz w:val="28"/>
-          <w:szCs w:val="28"/>
-          <w:lang w:val="fr-CA"/>
-        </w:rPr>
-        <w:t xml:space="preserve">Un </w:t>
-      </w:r>
-      <w:r>
-        <w:rPr>
-          <w:sz w:val="28"/>
-          <w:szCs w:val="28"/>
-          <w:highlight w:val="yellow"/>
-          <w:lang w:val="fr-CA"/>
-        </w:rPr>
-        <w:t>client</w:t>
-      </w:r>
-      <w:r>
-        <w:rPr>
-          <w:sz w:val="28"/>
-          <w:szCs w:val="28"/>
-          <w:lang w:val="fr-CA"/>
-        </w:rPr>
-        <w:t xml:space="preserve"> peut posséder un ou plusieurs </w:t>
-      </w:r>
-      <w:r>
-        <w:rPr>
-          <w:sz w:val="28"/>
-          <w:szCs w:val="28"/>
-          <w:highlight w:val="yellow"/>
-          <w:lang w:val="fr-CA"/>
-        </w:rPr>
-        <w:t>programmes d’entrainement</w:t>
-      </w:r>
-    </w:p>
-    <w:p>
-      <w:pPr>
-        <w:spacing w:line="360" w:lineRule="auto"/>
-        <w:rPr>
-          <w:sz w:val="28"/>
-          <w:szCs w:val="28"/>
-          <w:lang w:val="fr-CA"/>
-        </w:rPr>
-      </w:pPr>
-      <w:r>
-        <w:rPr>
-          <w:sz w:val="28"/>
-          <w:szCs w:val="28"/>
-          <w:lang w:val="fr-CA"/>
-        </w:rPr>
-        <w:t xml:space="preserve">Un </w:t>
-      </w:r>
-      <w:r>
-        <w:rPr>
-          <w:sz w:val="28"/>
-          <w:szCs w:val="28"/>
-          <w:highlight w:val="yellow"/>
-          <w:lang w:val="fr-CA"/>
-        </w:rPr>
-        <w:t>programme d’entrainement</w:t>
-      </w:r>
-      <w:r>
-        <w:rPr>
-          <w:sz w:val="28"/>
-          <w:szCs w:val="28"/>
-          <w:lang w:val="fr-CA"/>
-        </w:rPr>
-        <w:t xml:space="preserve"> doit appartenir à un ou plusieurs </w:t>
-      </w:r>
-      <w:r>
-        <w:rPr>
-          <w:sz w:val="28"/>
-          <w:szCs w:val="28"/>
-          <w:highlight w:val="yellow"/>
-          <w:lang w:val="fr-CA"/>
-        </w:rPr>
-        <w:t>clients</w:t>
-      </w:r>
-    </w:p>
-    <w:p>
-      <w:pPr>
-        <w:spacing w:line="360" w:lineRule="auto"/>
-        <w:rPr>
-          <w:sz w:val="28"/>
-          <w:szCs w:val="28"/>
-          <w:lang w:val="fr-CA"/>
-        </w:rPr>
-      </w:pPr>
-    </w:p>
-    <w:p>
-      <w:pPr>
-        <w:spacing w:line="360" w:lineRule="auto"/>
-        <w:rPr>
-          <w:sz w:val="28"/>
-          <w:szCs w:val="28"/>
-          <w:lang w:val="fr-CA"/>
-        </w:rPr>
-      </w:pPr>
-      <w:r>
-        <w:rPr>
-          <w:sz w:val="28"/>
-          <w:szCs w:val="28"/>
-          <w:lang w:val="fr-CA"/>
-        </w:rPr>
-        <w:t xml:space="preserve">Un </w:t>
-      </w:r>
-      <w:r>
-        <w:rPr>
-          <w:sz w:val="28"/>
-          <w:szCs w:val="28"/>
-          <w:highlight w:val="yellow"/>
-          <w:lang w:val="fr-CA"/>
-        </w:rPr>
-        <w:t xml:space="preserve">programme d’entrainement </w:t>
-      </w:r>
-      <w:r>
-        <w:rPr>
-          <w:sz w:val="28"/>
-          <w:szCs w:val="28"/>
-          <w:lang w:val="fr-CA"/>
-        </w:rPr>
-        <w:t xml:space="preserve">doit contenir un ou plusieurs </w:t>
-      </w:r>
-      <w:r>
-        <w:rPr>
-          <w:sz w:val="28"/>
-          <w:szCs w:val="28"/>
-          <w:highlight w:val="yellow"/>
-          <w:lang w:val="fr-CA"/>
-        </w:rPr>
-        <w:t>exercices</w:t>
-      </w:r>
-    </w:p>
-    <w:p>
-      <w:pPr>
-        <w:spacing w:line="360" w:lineRule="auto"/>
-        <w:rPr>
-          <w:sz w:val="28"/>
-          <w:szCs w:val="28"/>
-          <w:highlight w:val="yellow"/>
-          <w:lang w:val="fr-CA"/>
-        </w:rPr>
-      </w:pPr>
-      <w:r>
-        <w:rPr>
-          <w:sz w:val="28"/>
-          <w:szCs w:val="28"/>
-          <w:lang w:val="fr-CA"/>
-        </w:rPr>
-        <w:t xml:space="preserve">Un </w:t>
-      </w:r>
-      <w:r>
-        <w:rPr>
-          <w:sz w:val="28"/>
-          <w:szCs w:val="28"/>
-          <w:highlight w:val="yellow"/>
-          <w:lang w:val="fr-CA"/>
-        </w:rPr>
-        <w:t xml:space="preserve">exercice </w:t>
-      </w:r>
-      <w:r>
-        <w:rPr>
-          <w:sz w:val="28"/>
-          <w:szCs w:val="28"/>
-          <w:lang w:val="fr-CA"/>
-        </w:rPr>
-        <w:t xml:space="preserve">peut figurer dans un ou plusieurs </w:t>
-      </w:r>
-      <w:r>
-        <w:rPr>
-          <w:sz w:val="28"/>
-          <w:szCs w:val="28"/>
-          <w:highlight w:val="yellow"/>
-          <w:lang w:val="fr-CA"/>
-        </w:rPr>
-        <w:t>programmes d’entrainement</w:t>
-      </w:r>
-    </w:p>
-    <w:p>
-      <w:pPr>
-        <w:spacing w:line="360" w:lineRule="auto"/>
-        <w:rPr>
-          <w:sz w:val="28"/>
-          <w:szCs w:val="28"/>
-          <w:lang w:val="fr-CA"/>
-        </w:rPr>
-      </w:pPr>
-    </w:p>
-    <w:p>
-      <w:pPr>
-        <w:spacing w:line="360" w:lineRule="auto"/>
-        <w:rPr>
-          <w:sz w:val="28"/>
-          <w:szCs w:val="28"/>
-          <w:lang w:val="fr-CA"/>
-        </w:rPr>
-      </w:pPr>
-      <w:r>
-        <w:rPr>
-          <w:sz w:val="28"/>
-          <w:szCs w:val="28"/>
-          <w:lang w:val="fr-CA"/>
-        </w:rPr>
-        <w:t xml:space="preserve">Un </w:t>
-      </w:r>
-      <w:r>
-        <w:rPr>
-          <w:sz w:val="28"/>
-          <w:szCs w:val="28"/>
-          <w:highlight w:val="yellow"/>
-          <w:lang w:val="fr-CA"/>
-        </w:rPr>
-        <w:t xml:space="preserve">exercice </w:t>
-      </w:r>
-      <w:r>
-        <w:rPr>
-          <w:sz w:val="28"/>
-          <w:szCs w:val="28"/>
-          <w:lang w:val="fr-CA"/>
-        </w:rPr>
-        <w:t xml:space="preserve">doit être affilier à un ou plusieurs </w:t>
-      </w:r>
-      <w:r>
-        <w:rPr>
-          <w:sz w:val="28"/>
-          <w:szCs w:val="28"/>
-          <w:highlight w:val="yellow"/>
-          <w:lang w:val="fr-CA"/>
-        </w:rPr>
-        <w:t>sports</w:t>
-      </w:r>
-    </w:p>
-    <w:p>
-      <w:pPr>
-        <w:spacing w:line="360" w:lineRule="auto"/>
-        <w:rPr>
-          <w:sz w:val="28"/>
-          <w:szCs w:val="28"/>
-          <w:lang w:val="fr-CA"/>
-        </w:rPr>
-      </w:pPr>
-      <w:r>
-        <w:rPr>
-          <w:sz w:val="28"/>
-          <w:szCs w:val="28"/>
-          <w:lang w:val="fr-CA"/>
-        </w:rPr>
-        <w:t xml:space="preserve">Un </w:t>
-      </w:r>
-      <w:r>
-        <w:rPr>
-          <w:sz w:val="28"/>
-          <w:szCs w:val="28"/>
-          <w:highlight w:val="yellow"/>
-          <w:lang w:val="fr-CA"/>
-        </w:rPr>
-        <w:t xml:space="preserve">sport </w:t>
-      </w:r>
-      <w:r>
-        <w:rPr>
-          <w:sz w:val="28"/>
-          <w:szCs w:val="28"/>
-          <w:lang w:val="fr-CA"/>
-        </w:rPr>
-        <w:t xml:space="preserve">peut être relier à un ou plusieurs </w:t>
-      </w:r>
-      <w:r>
-        <w:rPr>
-          <w:sz w:val="28"/>
-          <w:szCs w:val="28"/>
-          <w:highlight w:val="yellow"/>
-          <w:lang w:val="fr-CA"/>
-        </w:rPr>
-        <w:t>exercices</w:t>
-      </w:r>
-    </w:p>
-    <w:p>
-      <w:pPr>
-        <w:spacing w:line="360" w:lineRule="auto"/>
-        <w:rPr>
-          <w:sz w:val="28"/>
-          <w:szCs w:val="28"/>
-          <w:lang w:val="fr-CA"/>
-        </w:rPr>
-      </w:pPr>
-    </w:p>
-    <w:p>
-      <w:pPr>
-        <w:spacing w:line="360" w:lineRule="auto"/>
-        <w:rPr>
-          <w:sz w:val="28"/>
-          <w:szCs w:val="28"/>
-          <w:lang w:val="fr-CA"/>
-        </w:rPr>
-      </w:pPr>
-      <w:r>
-        <w:rPr>
-          <w:sz w:val="28"/>
-          <w:szCs w:val="28"/>
-          <w:lang w:val="fr-CA"/>
-        </w:rPr>
-        <w:t xml:space="preserve">Un </w:t>
-      </w:r>
-      <w:r>
-        <w:rPr>
-          <w:sz w:val="28"/>
-          <w:szCs w:val="28"/>
-          <w:highlight w:val="yellow"/>
-          <w:lang w:val="fr-CA"/>
-        </w:rPr>
-        <w:t xml:space="preserve">sport </w:t>
-      </w:r>
-      <w:r>
-        <w:rPr>
-          <w:sz w:val="28"/>
-          <w:szCs w:val="28"/>
-          <w:lang w:val="fr-CA"/>
-        </w:rPr>
-        <w:t xml:space="preserve">peut contenir un ou plusieurs </w:t>
-      </w:r>
-      <w:r>
-        <w:rPr>
-          <w:sz w:val="28"/>
-          <w:szCs w:val="28"/>
-          <w:highlight w:val="yellow"/>
-          <w:lang w:val="fr-CA"/>
-        </w:rPr>
-        <w:t>postes</w:t>
-      </w:r>
-    </w:p>
-    <w:p>
-      <w:pPr>
-        <w:spacing w:line="360" w:lineRule="auto"/>
-        <w:rPr>
-          <w:sz w:val="28"/>
-          <w:szCs w:val="28"/>
-          <w:lang w:val="fr-CA"/>
-        </w:rPr>
-      </w:pPr>
-      <w:r>
-        <w:rPr>
-          <w:sz w:val="28"/>
-          <w:szCs w:val="28"/>
-          <w:lang w:val="fr-CA"/>
-        </w:rPr>
-        <w:t xml:space="preserve">Un </w:t>
-      </w:r>
-      <w:r>
-        <w:rPr>
-          <w:sz w:val="28"/>
-          <w:szCs w:val="28"/>
-          <w:highlight w:val="yellow"/>
-          <w:lang w:val="fr-CA"/>
-        </w:rPr>
-        <w:t xml:space="preserve">poste </w:t>
-      </w:r>
-      <w:r>
-        <w:rPr>
-          <w:sz w:val="28"/>
-          <w:szCs w:val="28"/>
-          <w:lang w:val="fr-CA"/>
-        </w:rPr>
-        <w:t xml:space="preserve">doit appartenir à un </w:t>
-      </w:r>
-      <w:r>
-        <w:rPr>
-          <w:sz w:val="28"/>
-          <w:szCs w:val="28"/>
-          <w:highlight w:val="yellow"/>
-          <w:lang w:val="fr-CA"/>
-        </w:rPr>
-        <w:t>sport</w:t>
-      </w:r>
-    </w:p>
-    <w:p>
-      <w:pPr>
-        <w:spacing w:line="360" w:lineRule="auto"/>
-        <w:rPr>
-          <w:sz w:val="28"/>
-          <w:szCs w:val="28"/>
-          <w:lang w:val="fr-CA"/>
-        </w:rPr>
-      </w:pPr>
-    </w:p>
-    <w:p>
-      <w:pPr>
-        <w:spacing w:line="360" w:lineRule="auto"/>
-        <w:rPr>
-          <w:sz w:val="28"/>
-          <w:szCs w:val="28"/>
-          <w:lang w:val="fr-CA"/>
-        </w:rPr>
-      </w:pPr>
-      <w:r>
-        <w:rPr>
-          <w:sz w:val="28"/>
-          <w:szCs w:val="28"/>
-          <w:lang w:val="fr-CA"/>
-        </w:rPr>
-        <w:t xml:space="preserve">Un </w:t>
-      </w:r>
-      <w:r>
-        <w:rPr>
-          <w:sz w:val="28"/>
-          <w:szCs w:val="28"/>
-          <w:highlight w:val="yellow"/>
-          <w:lang w:val="fr-CA"/>
-        </w:rPr>
-        <w:t xml:space="preserve">sport </w:t>
-      </w:r>
-      <w:r>
-        <w:rPr>
-          <w:sz w:val="28"/>
-          <w:szCs w:val="28"/>
-          <w:lang w:val="fr-CA"/>
-        </w:rPr>
-        <w:t xml:space="preserve">peut être rattacher à un ou plusieurs </w:t>
-      </w:r>
-      <w:proofErr w:type="gramStart"/>
-      <w:r>
-        <w:rPr>
-          <w:sz w:val="28"/>
-          <w:szCs w:val="28"/>
-          <w:highlight w:val="yellow"/>
-          <w:lang w:val="fr-CA"/>
-        </w:rPr>
-        <w:t>coaches</w:t>
-      </w:r>
-      <w:proofErr w:type="gramEnd"/>
-    </w:p>
-    <w:p>
-      <w:pPr>
-        <w:spacing w:line="360" w:lineRule="auto"/>
-        <w:rPr>
-          <w:sz w:val="28"/>
-          <w:szCs w:val="28"/>
-          <w:lang w:val="fr-CA"/>
-        </w:rPr>
-      </w:pPr>
-      <w:r>
-        <w:rPr>
-          <w:sz w:val="28"/>
-          <w:szCs w:val="28"/>
-          <w:lang w:val="fr-CA"/>
-        </w:rPr>
-        <w:t xml:space="preserve">Un </w:t>
-      </w:r>
-      <w:r>
-        <w:rPr>
-          <w:sz w:val="28"/>
-          <w:szCs w:val="28"/>
-          <w:highlight w:val="yellow"/>
-          <w:lang w:val="fr-CA"/>
-        </w:rPr>
-        <w:t xml:space="preserve">coach </w:t>
-      </w:r>
-      <w:r>
-        <w:rPr>
-          <w:sz w:val="28"/>
-          <w:szCs w:val="28"/>
-          <w:lang w:val="fr-CA"/>
-        </w:rPr>
-        <w:t xml:space="preserve">doit être assimile à un ou plusieurs </w:t>
-      </w:r>
-      <w:r>
-        <w:rPr>
-          <w:sz w:val="28"/>
-          <w:szCs w:val="28"/>
-          <w:highlight w:val="yellow"/>
-          <w:lang w:val="fr-CA"/>
-        </w:rPr>
-        <w:t>sports</w:t>
-      </w:r>
-    </w:p>
-    <w:p>
-      <w:pPr>
-        <w:spacing w:line="360" w:lineRule="auto"/>
-        <w:rPr>
-          <w:sz w:val="28"/>
-          <w:szCs w:val="28"/>
-          <w:lang w:val="fr-CA"/>
-        </w:rPr>
-      </w:pPr>
-    </w:p>
-    <w:p>
-      <w:pPr>
-        <w:spacing w:line="360" w:lineRule="auto"/>
-        <w:rPr>
-          <w:sz w:val="28"/>
-          <w:szCs w:val="28"/>
-          <w:lang w:val="fr-CA"/>
-        </w:rPr>
-      </w:pPr>
-      <w:r>
-        <w:rPr>
-          <w:sz w:val="28"/>
-          <w:szCs w:val="28"/>
-          <w:lang w:val="fr-CA"/>
-        </w:rPr>
-        <w:t xml:space="preserve">Un </w:t>
-      </w:r>
-      <w:r>
-        <w:rPr>
-          <w:sz w:val="28"/>
-          <w:szCs w:val="28"/>
-          <w:highlight w:val="yellow"/>
-          <w:lang w:val="fr-CA"/>
-        </w:rPr>
-        <w:t xml:space="preserve">coach </w:t>
-      </w:r>
-      <w:r>
-        <w:rPr>
-          <w:sz w:val="28"/>
-          <w:szCs w:val="28"/>
-          <w:lang w:val="fr-CA"/>
-        </w:rPr>
-        <w:t xml:space="preserve">peut appartenir à un ou plusieurs </w:t>
-      </w:r>
-      <w:r>
-        <w:rPr>
-          <w:sz w:val="28"/>
-          <w:szCs w:val="28"/>
-          <w:highlight w:val="yellow"/>
-          <w:lang w:val="fr-CA"/>
-        </w:rPr>
-        <w:t>clients</w:t>
-      </w:r>
-    </w:p>
-    <w:p>
-      <w:pPr>
-        <w:spacing w:line="360" w:lineRule="auto"/>
-        <w:rPr>
-          <w:sz w:val="28"/>
-          <w:szCs w:val="28"/>
-          <w:lang w:val="fr-CA"/>
-        </w:rPr>
-      </w:pPr>
-      <w:r>
-        <w:rPr>
-          <w:sz w:val="28"/>
-          <w:szCs w:val="28"/>
-          <w:lang w:val="fr-CA"/>
-        </w:rPr>
-        <w:t xml:space="preserve">Un </w:t>
-      </w:r>
-      <w:r>
-        <w:rPr>
-          <w:sz w:val="28"/>
-          <w:szCs w:val="28"/>
-          <w:highlight w:val="yellow"/>
-          <w:lang w:val="fr-CA"/>
-        </w:rPr>
-        <w:t xml:space="preserve">client </w:t>
-      </w:r>
-      <w:r>
-        <w:rPr>
-          <w:sz w:val="28"/>
-          <w:szCs w:val="28"/>
-          <w:lang w:val="fr-CA"/>
-        </w:rPr>
-        <w:t xml:space="preserve">peut posséder un ou plusieurs </w:t>
-      </w:r>
-      <w:proofErr w:type="gramStart"/>
-      <w:r>
-        <w:rPr>
-          <w:sz w:val="28"/>
-          <w:szCs w:val="28"/>
-          <w:highlight w:val="yellow"/>
-          <w:lang w:val="fr-CA"/>
-        </w:rPr>
-        <w:t>coaches</w:t>
-      </w:r>
-      <w:proofErr w:type="gramEnd"/>
-    </w:p>
-    <w:p>
-      <w:pPr>
-        <w:spacing w:line="360" w:lineRule="auto"/>
-        <w:rPr>
-          <w:sz w:val="28"/>
-          <w:szCs w:val="28"/>
-          <w:lang w:val="fr-CA"/>
-        </w:rPr>
-      </w:pPr>
-    </w:p>
-    <w:p>
-      <w:pPr>
-        <w:spacing w:line="360" w:lineRule="auto"/>
-        <w:rPr>
-          <w:sz w:val="28"/>
-          <w:szCs w:val="28"/>
-          <w:lang w:val="fr-CA"/>
-        </w:rPr>
-      </w:pPr>
-      <w:r>
-        <w:rPr>
-          <w:sz w:val="28"/>
-          <w:szCs w:val="28"/>
-          <w:lang w:val="fr-CA"/>
-        </w:rPr>
-        <w:t xml:space="preserve">Un </w:t>
-      </w:r>
-      <w:r>
-        <w:rPr>
-          <w:sz w:val="28"/>
-          <w:szCs w:val="28"/>
-          <w:highlight w:val="yellow"/>
-          <w:lang w:val="fr-CA"/>
-        </w:rPr>
-        <w:t xml:space="preserve">client </w:t>
-      </w:r>
-      <w:r>
-        <w:rPr>
-          <w:sz w:val="28"/>
-          <w:szCs w:val="28"/>
-          <w:lang w:val="fr-CA"/>
-        </w:rPr>
-        <w:t xml:space="preserve">peut posséder une ou plusieurs </w:t>
-      </w:r>
-      <w:r>
-        <w:rPr>
-          <w:sz w:val="28"/>
-          <w:szCs w:val="28"/>
-          <w:highlight w:val="yellow"/>
-          <w:lang w:val="fr-CA"/>
-        </w:rPr>
-        <w:t>diètes</w:t>
-      </w:r>
-    </w:p>
-    <w:p>
-      <w:pPr>
-        <w:spacing w:line="360" w:lineRule="auto"/>
-        <w:rPr>
-          <w:sz w:val="28"/>
-          <w:szCs w:val="28"/>
-          <w:lang w:val="fr-CA"/>
-        </w:rPr>
-      </w:pPr>
-      <w:r>
-        <w:rPr>
-          <w:sz w:val="28"/>
-          <w:szCs w:val="28"/>
-          <w:lang w:val="fr-CA"/>
-        </w:rPr>
-        <w:t xml:space="preserve">Une </w:t>
-      </w:r>
-      <w:r>
-        <w:rPr>
-          <w:sz w:val="28"/>
-          <w:szCs w:val="28"/>
-          <w:highlight w:val="yellow"/>
-          <w:lang w:val="fr-CA"/>
-        </w:rPr>
-        <w:t xml:space="preserve">diète </w:t>
-      </w:r>
-      <w:r>
-        <w:rPr>
-          <w:sz w:val="28"/>
-          <w:szCs w:val="28"/>
-          <w:lang w:val="fr-CA"/>
-        </w:rPr>
-        <w:t xml:space="preserve">doit appartenir à un ou plusieurs </w:t>
-      </w:r>
-      <w:r>
-        <w:rPr>
-          <w:sz w:val="28"/>
-          <w:szCs w:val="28"/>
-          <w:highlight w:val="yellow"/>
-          <w:lang w:val="fr-CA"/>
-        </w:rPr>
-        <w:t>clients</w:t>
-      </w:r>
-    </w:p>
-    <w:p>
-      <w:pPr>
-        <w:spacing w:line="360" w:lineRule="auto"/>
-        <w:rPr>
-          <w:sz w:val="28"/>
-          <w:szCs w:val="28"/>
-          <w:lang w:val="fr-CA"/>
-        </w:rPr>
-      </w:pPr>
-    </w:p>
-    <w:p>
-      <w:pPr>
-        <w:pStyle w:val="Heading1"/>
-        <w:rPr>
-          <w:lang w:val="fr-CA"/>
-        </w:rPr>
-      </w:pPr>
-      <w:bookmarkStart w:id="17" w:name="_Toc160031878"/>
+        <w:t>Diagramme de cas d’utilisation</w:t>
+      </w:r>
+      <w:bookmarkEnd w:id="18"/>
+    </w:p>
+    <w:p>
+      <w:pPr>
+        <w:rPr>
+          <w:lang w:val="fr-CA"/>
+        </w:rPr>
+      </w:pPr>
+    </w:p>
+    <w:p>
+      <w:pPr>
+        <w:rPr>
+          <w:lang w:val="fr-CA"/>
+        </w:rPr>
+      </w:pPr>
+    </w:p>
+    <w:p>
+      <w:pPr>
+        <w:rPr>
+          <w:lang w:val="fr-CA"/>
+        </w:rPr>
+      </w:pPr>
+    </w:p>
+    <w:p>
+      <w:pPr>
+        <w:rPr>
+          <w:lang w:val="fr-CA"/>
+        </w:rPr>
+      </w:pPr>
+    </w:p>
+    <w:p>
+      <w:pPr>
+        <w:rPr>
+          <w:lang w:val="fr-CA"/>
+        </w:rPr>
+      </w:pPr>
+    </w:p>
+    <w:p>
+      <w:pPr>
+        <w:rPr>
+          <w:lang w:val="fr-CA"/>
+        </w:rPr>
+      </w:pPr>
+    </w:p>
+    <w:p>
+      <w:pPr>
+        <w:rPr>
+          <w:lang w:val="fr-CA"/>
+        </w:rPr>
+      </w:pPr>
+    </w:p>
+    <w:p>
+      <w:pPr>
+        <w:rPr>
+          <w:lang w:val="fr-CA"/>
+        </w:rPr>
+      </w:pPr>
+    </w:p>
+    <w:p>
+      <w:pPr>
+        <w:rPr>
+          <w:lang w:val="fr-CA"/>
+        </w:rPr>
+      </w:pPr>
+    </w:p>
+    <w:p>
+      <w:pPr>
+        <w:rPr>
+          <w:lang w:val="fr-CA"/>
+        </w:rPr>
+      </w:pPr>
+    </w:p>
+    <w:p>
+      <w:pPr>
+        <w:rPr>
+          <w:lang w:val="fr-CA"/>
+        </w:rPr>
+      </w:pPr>
+    </w:p>
+    <w:p>
+      <w:pPr>
+        <w:rPr>
+          <w:lang w:val="fr-CA"/>
+        </w:rPr>
+      </w:pPr>
+    </w:p>
+    <w:p>
+      <w:pPr>
+        <w:rPr>
+          <w:lang w:val="fr-CA"/>
+        </w:rPr>
+      </w:pPr>
+    </w:p>
+    <w:p>
+      <w:pPr>
+        <w:rPr>
+          <w:lang w:val="fr-CA"/>
+        </w:rPr>
+      </w:pPr>
+    </w:p>
+    <w:p>
+      <w:pPr>
+        <w:rPr>
+          <w:lang w:val="fr-CA"/>
+        </w:rPr>
+      </w:pPr>
+    </w:p>
+    <w:p>
+      <w:pPr>
+        <w:rPr>
+          <w:lang w:val="fr-CA"/>
+        </w:rPr>
+      </w:pPr>
+    </w:p>
+    <w:p>
+      <w:pPr>
+        <w:rPr>
+          <w:lang w:val="fr-CA"/>
+        </w:rPr>
+      </w:pPr>
     </w:p>
     <w:p>
       <w:pPr>
@@ -3966,16 +5003,16 @@
           <w:lang w:val="fr-CA"/>
         </w:rPr>
       </w:pPr>
+      <w:bookmarkStart w:id="19" w:name="_Toc160827269"/>
       <w:r>
         <w:rPr>
           <w:sz w:val="36"/>
           <w:szCs w:val="36"/>
           <w:lang w:val="fr-CA"/>
         </w:rPr>
-        <w:lastRenderedPageBreak/>
         <w:t>Exemples d’interfaces</w:t>
       </w:r>
-      <w:bookmarkEnd w:id="17"/>
+      <w:bookmarkEnd w:id="19"/>
     </w:p>
     <w:p>
       <w:pPr>
@@ -4015,98 +5052,6 @@
                 <pic:pic xmlns:pic="http://schemas.openxmlformats.org/drawingml/2006/picture">
                   <pic:nvPicPr>
                     <pic:cNvPr id="61989136" name="Picture 3" descr="A screenshot of a computer&#10;&#10;Description automatically generated"/>
-                    <pic:cNvPicPr>
-                      <a:picLocks noChangeAspect="1" noChangeArrowheads="1"/>
-                    </pic:cNvPicPr>
-                  </pic:nvPicPr>
-                  <pic:blipFill>
-                    <a:blip r:embed="rId11">
-                      <a:extLst>
-                        <a:ext uri="{28A0092B-C50C-407E-A947-70E740481C1C}">
-                          <a14:useLocalDpi xmlns:a14="http://schemas.microsoft.com/office/drawing/2010/main" val="0"/>
-                        </a:ext>
-                      </a:extLst>
-                    </a:blip>
-                    <a:srcRect/>
-                    <a:stretch>
-                      <a:fillRect/>
-                    </a:stretch>
-                  </pic:blipFill>
-                  <pic:spPr bwMode="auto">
-                    <a:xfrm>
-                      <a:off x="0" y="0"/>
-                      <a:ext cx="5476875" cy="3086100"/>
-                    </a:xfrm>
-                    <a:prstGeom prst="rect">
-                      <a:avLst/>
-                    </a:prstGeom>
-                    <a:noFill/>
-                    <a:ln>
-                      <a:noFill/>
-                    </a:ln>
-                  </pic:spPr>
-                </pic:pic>
-              </a:graphicData>
-            </a:graphic>
-          </wp:inline>
-        </w:drawing>
-      </w:r>
-    </w:p>
-    <w:p>
-      <w:pPr>
-        <w:pStyle w:val="Caption"/>
-      </w:pPr>
-      <w:r>
-        <w:t>Figure 1 : écran de d’accueil</w:t>
-      </w:r>
-    </w:p>
-    <w:p>
-      <w:pPr>
-        <w:rPr>
-          <w:lang w:val="fr-CA"/>
-        </w:rPr>
-      </w:pPr>
-    </w:p>
-    <w:p>
-      <w:pPr>
-        <w:rPr>
-          <w:lang w:val="fr-CA"/>
-        </w:rPr>
-      </w:pPr>
-    </w:p>
-    <w:p>
-      <w:pPr>
-        <w:rPr>
-          <w:lang w:val="fr-CA"/>
-        </w:rPr>
-      </w:pPr>
-    </w:p>
-    <w:p>
-      <w:pPr>
-        <w:rPr>
-          <w:sz w:val="32"/>
-          <w:szCs w:val="32"/>
-          <w:lang w:val="fr-CA"/>
-        </w:rPr>
-      </w:pPr>
-      <w:r>
-        <w:rPr>
-          <w:noProof/>
-          <w:lang w:val="fr-CA"/>
-        </w:rPr>
-        <w:drawing>
-          <wp:inline distT="0" distB="0" distL="0" distR="0" wp14:anchorId="11FDFC93" wp14:editId="57CF5C28">
-            <wp:extent cx="5476875" cy="3086100"/>
-            <wp:effectExtent l="0" t="0" r="9525" b="0"/>
-            <wp:docPr id="745195266" name="Picture 4" descr="A screenshot of a computer&#10;&#10;Description automatically generated"/>
-            <wp:cNvGraphicFramePr>
-              <a:graphicFrameLocks xmlns:a="http://schemas.openxmlformats.org/drawingml/2006/main" noChangeAspect="1"/>
-            </wp:cNvGraphicFramePr>
-            <a:graphic xmlns:a="http://schemas.openxmlformats.org/drawingml/2006/main">
-              <a:graphicData uri="http://schemas.openxmlformats.org/drawingml/2006/picture">
-                <pic:pic xmlns:pic="http://schemas.openxmlformats.org/drawingml/2006/picture">
-                  <pic:nvPicPr>
-                    <pic:cNvPr id="745195266" name="Picture 4" descr="A screenshot of a computer&#10;&#10;Description automatically generated"/>
                     <pic:cNvPicPr>
                       <a:picLocks noChangeAspect="1" noChangeArrowheads="1"/>
                     </pic:cNvPicPr>
@@ -4149,6 +5094,99 @@
         <w:pStyle w:val="Caption"/>
       </w:pPr>
       <w:r>
+        <w:t>Figure 1 : écran de d’accueil</w:t>
+      </w:r>
+    </w:p>
+    <w:p>
+      <w:pPr>
+        <w:rPr>
+          <w:lang w:val="fr-CA"/>
+        </w:rPr>
+      </w:pPr>
+    </w:p>
+    <w:p>
+      <w:pPr>
+        <w:rPr>
+          <w:lang w:val="fr-CA"/>
+        </w:rPr>
+      </w:pPr>
+    </w:p>
+    <w:p>
+      <w:pPr>
+        <w:rPr>
+          <w:lang w:val="fr-CA"/>
+        </w:rPr>
+      </w:pPr>
+    </w:p>
+    <w:p>
+      <w:pPr>
+        <w:rPr>
+          <w:sz w:val="32"/>
+          <w:szCs w:val="32"/>
+          <w:lang w:val="fr-CA"/>
+        </w:rPr>
+      </w:pPr>
+      <w:r>
+        <w:rPr>
+          <w:noProof/>
+          <w:lang w:val="fr-CA"/>
+        </w:rPr>
+        <w:lastRenderedPageBreak/>
+        <w:drawing>
+          <wp:inline distT="0" distB="0" distL="0" distR="0" wp14:anchorId="11FDFC93" wp14:editId="57CF5C28">
+            <wp:extent cx="5476875" cy="3086100"/>
+            <wp:effectExtent l="0" t="0" r="9525" b="0"/>
+            <wp:docPr id="745195266" name="Picture 4" descr="A screenshot of a computer&#10;&#10;Description automatically generated"/>
+            <wp:cNvGraphicFramePr>
+              <a:graphicFrameLocks xmlns:a="http://schemas.openxmlformats.org/drawingml/2006/main" noChangeAspect="1"/>
+            </wp:cNvGraphicFramePr>
+            <a:graphic xmlns:a="http://schemas.openxmlformats.org/drawingml/2006/main">
+              <a:graphicData uri="http://schemas.openxmlformats.org/drawingml/2006/picture">
+                <pic:pic xmlns:pic="http://schemas.openxmlformats.org/drawingml/2006/picture">
+                  <pic:nvPicPr>
+                    <pic:cNvPr id="745195266" name="Picture 4" descr="A screenshot of a computer&#10;&#10;Description automatically generated"/>
+                    <pic:cNvPicPr>
+                      <a:picLocks noChangeAspect="1" noChangeArrowheads="1"/>
+                    </pic:cNvPicPr>
+                  </pic:nvPicPr>
+                  <pic:blipFill>
+                    <a:blip r:embed="rId13">
+                      <a:extLst>
+                        <a:ext uri="{28A0092B-C50C-407E-A947-70E740481C1C}">
+                          <a14:useLocalDpi xmlns:a14="http://schemas.microsoft.com/office/drawing/2010/main" val="0"/>
+                        </a:ext>
+                      </a:extLst>
+                    </a:blip>
+                    <a:srcRect/>
+                    <a:stretch>
+                      <a:fillRect/>
+                    </a:stretch>
+                  </pic:blipFill>
+                  <pic:spPr bwMode="auto">
+                    <a:xfrm>
+                      <a:off x="0" y="0"/>
+                      <a:ext cx="5476875" cy="3086100"/>
+                    </a:xfrm>
+                    <a:prstGeom prst="rect">
+                      <a:avLst/>
+                    </a:prstGeom>
+                    <a:noFill/>
+                    <a:ln>
+                      <a:noFill/>
+                    </a:ln>
+                  </pic:spPr>
+                </pic:pic>
+              </a:graphicData>
+            </a:graphic>
+          </wp:inline>
+        </w:drawing>
+      </w:r>
+    </w:p>
+    <w:p>
+      <w:pPr>
+        <w:pStyle w:val="Caption"/>
+      </w:pPr>
+      <w:r>
         <w:t>Figure 2 : écran de connexion</w:t>
       </w:r>
     </w:p>
@@ -4212,7 +5250,7 @@
                     </pic:cNvPicPr>
                   </pic:nvPicPr>
                   <pic:blipFill>
-                    <a:blip r:embed="rId13">
+                    <a:blip r:embed="rId14">
                       <a:extLst>
                         <a:ext uri="{28A0092B-C50C-407E-A947-70E740481C1C}">
                           <a14:useLocalDpi xmlns:a14="http://schemas.microsoft.com/office/drawing/2010/main" val="0"/>
@@ -4285,6 +5323,7 @@
           <w:szCs w:val="32"/>
           <w:lang w:val="fr-CA"/>
         </w:rPr>
+        <w:lastRenderedPageBreak/>
         <w:drawing>
           <wp:inline distT="0" distB="0" distL="0" distR="0" wp14:anchorId="53C92A22" wp14:editId="16B6F6A9">
             <wp:extent cx="5476875" cy="3067050"/>
@@ -4303,7 +5342,7 @@
                     </pic:cNvPicPr>
                   </pic:nvPicPr>
                   <pic:blipFill>
-                    <a:blip r:embed="rId14">
+                    <a:blip r:embed="rId15">
                       <a:extLst>
                         <a:ext uri="{28A0092B-C50C-407E-A947-70E740481C1C}">
                           <a14:useLocalDpi xmlns:a14="http://schemas.microsoft.com/office/drawing/2010/main" val="0"/>

</xml_diff>